<commit_message>
learn some operate about file and path.
</commit_message>
<xml_diff>
--- a/learningnotes/python_learning_notes.docx
+++ b/learningnotes/python_learning_notes.docx
@@ -12667,123 +12667,245 @@
         </w:rPr>
         <w:t xml:space="preserve">False </w:t>
       </w:r>
+    </w:p>
+    <w:p>
+      <w:pPr>
+        <w:numPr>
+          <w:ilvl w:val="0"/>
+          <w:numId w:val="0"/>
+        </w:numPr>
+        <w:rPr>
+          <w:rFonts w:hint="eastAsia"/>
+          <w:lang w:val="en-US" w:eastAsia="zh-CN"/>
+        </w:rPr>
+      </w:pPr>
+      <w:r>
+        <w:rPr>
+          <w:rFonts w:hint="eastAsia"/>
+          <w:lang w:val="en-US" w:eastAsia="zh-CN"/>
+        </w:rPr>
+        <w:t xml:space="preserve">&gt;&gt;&gt; os. path. isfile(' C:\\ Windows\\ System32\\ calc. exe') </w:t>
+      </w:r>
+    </w:p>
+    <w:p>
+      <w:pPr>
+        <w:numPr>
+          <w:ilvl w:val="0"/>
+          <w:numId w:val="0"/>
+        </w:numPr>
+        <w:rPr>
+          <w:rFonts w:hint="eastAsia"/>
+          <w:lang w:val="en-US" w:eastAsia="zh-CN"/>
+        </w:rPr>
+      </w:pPr>
+      <w:r>
+        <w:rPr>
+          <w:rFonts w:hint="eastAsia"/>
+          <w:lang w:val="en-US" w:eastAsia="zh-CN"/>
+        </w:rPr>
+        <w:t>True</w:t>
+      </w:r>
+    </w:p>
+    <w:p>
+      <w:pPr>
+        <w:numPr>
+          <w:ilvl w:val="0"/>
+          <w:numId w:val="0"/>
+        </w:numPr>
+        <w:rPr>
+          <w:rFonts w:hint="eastAsia"/>
+          <w:lang w:val="en-US" w:eastAsia="zh-CN"/>
+        </w:rPr>
+      </w:pPr>
+    </w:p>
+    <w:p>
+      <w:pPr>
+        <w:pStyle w:val="2"/>
+        <w:numPr>
+          <w:ilvl w:val="0"/>
+          <w:numId w:val="5"/>
+        </w:numPr>
+        <w:rPr>
+          <w:rFonts w:hint="eastAsia"/>
+          <w:lang w:val="en-US" w:eastAsia="zh-CN"/>
+        </w:rPr>
+      </w:pPr>
+      <w:r>
+        <w:rPr>
+          <w:rFonts w:hint="eastAsia"/>
+          <w:lang w:val="en-US" w:eastAsia="zh-CN"/>
+        </w:rPr>
+        <w:t>打开一个文件</w:t>
+      </w:r>
+    </w:p>
+    <w:p>
+      <w:pPr>
+        <w:rPr>
+          <w:rFonts w:hint="eastAsia"/>
+          <w:lang w:val="en-US" w:eastAsia="zh-CN"/>
+        </w:rPr>
+      </w:pPr>
+      <w:r>
+        <w:rPr>
+          <w:rFonts w:hint="eastAsia"/>
+          <w:lang w:val="en-US" w:eastAsia="zh-CN"/>
+        </w:rPr>
+        <w:t>(</w:t>
+      </w:r>
+      <w:r>
+        <w:rPr>
+          <w:rFonts w:hint="eastAsia"/>
+          <w:color w:val="FF0000"/>
+          <w:lang w:val="en-US" w:eastAsia="zh-CN"/>
+        </w:rPr>
+        <w:t>注意：读写文件的一般流程1.调用open()函数返回file对象2.调用File对象的read()或者write()方法读或写文件 3.调用File对象的close()方法关闭该文件</w:t>
+      </w:r>
+      <w:r>
+        <w:rPr>
+          <w:rFonts w:hint="eastAsia"/>
+          <w:lang w:val="en-US" w:eastAsia="zh-CN"/>
+        </w:rPr>
+        <w:t>)</w:t>
+      </w:r>
+    </w:p>
+    <w:p>
+      <w:pPr>
+        <w:rPr>
+          <w:rFonts w:hint="eastAsia"/>
+          <w:lang w:val="en-US" w:eastAsia="zh-CN"/>
+        </w:rPr>
+      </w:pPr>
+      <w:r>
+        <w:rPr>
+          <w:rFonts w:hint="eastAsia"/>
+          <w:lang w:val="en-US" w:eastAsia="zh-CN"/>
+        </w:rPr>
+        <w:t>Open()函数第二个参数为打开模式分别为（r-读模式-默认,w-写模式-覆盖,a-追加模式-不会覆盖在原文件末尾添加内容）缺省第二个参数，默认为r-读模式不能写</w:t>
+      </w:r>
+    </w:p>
+    <w:p>
+      <w:pPr>
+        <w:rPr>
+          <w:rFonts w:hint="eastAsia"/>
+          <w:lang w:val="en-US" w:eastAsia="zh-CN"/>
+        </w:rPr>
+      </w:pPr>
+    </w:p>
+    <w:p>
+      <w:pPr>
+        <w:rPr>
+          <w:rFonts w:hint="eastAsia"/>
+          <w:lang w:val="en-US" w:eastAsia="zh-CN"/>
+        </w:rPr>
+      </w:pPr>
+      <w:r>
+        <w:rPr>
+          <w:rFonts w:hint="eastAsia"/>
+          <w:lang w:val="en-US" w:eastAsia="zh-CN"/>
+        </w:rPr>
+        <w:t xml:space="preserve">&gt;&gt;&gt; helloFile = open(' C:\\ Users\\_ your_ home_ folder_\\ hello. txt') </w:t>
+      </w:r>
+    </w:p>
+    <w:p>
+      <w:pPr>
+        <w:rPr>
+          <w:rFonts w:hint="eastAsia"/>
+          <w:lang w:val="en-US" w:eastAsia="zh-CN"/>
+        </w:rPr>
+      </w:pPr>
+      <w:r>
+        <w:rPr>
+          <w:rFonts w:hint="eastAsia"/>
+          <w:lang w:val="en-US" w:eastAsia="zh-CN"/>
+        </w:rPr>
+        <w:t xml:space="preserve">如果 使用 OS X， 在 交互式 环境 中 输入 以下 代码： </w:t>
+      </w:r>
+    </w:p>
+    <w:p>
+      <w:pPr>
+        <w:rPr>
+          <w:rFonts w:hint="eastAsia"/>
+          <w:lang w:val="en-US" w:eastAsia="zh-CN"/>
+        </w:rPr>
+      </w:pPr>
+      <w:r>
+        <w:rPr>
+          <w:rFonts w:hint="eastAsia"/>
+          <w:lang w:val="en-US" w:eastAsia="zh-CN"/>
+        </w:rPr>
+        <w:t>&gt;&gt;&gt; helloFile = open('/ Users/_ your_ home_ folder_/ hello. txt')</w:t>
+      </w:r>
+    </w:p>
+    <w:p>
+      <w:pPr>
+        <w:rPr>
+          <w:rFonts w:hint="eastAsia"/>
+          <w:lang w:val="en-US" w:eastAsia="zh-CN"/>
+        </w:rPr>
+      </w:pPr>
+    </w:p>
+    <w:p>
+      <w:pPr>
+        <w:rPr>
+          <w:rFonts w:hint="eastAsia"/>
+          <w:lang w:val="en-US" w:eastAsia="zh-CN"/>
+        </w:rPr>
+      </w:pPr>
+    </w:p>
+    <w:p>
+      <w:pPr>
+        <w:rPr>
+          <w:rFonts w:hint="eastAsia"/>
+          <w:lang w:val="en-US" w:eastAsia="zh-CN"/>
+        </w:rPr>
+      </w:pPr>
+      <w:r>
+        <w:rPr>
+          <w:rFonts w:hint="eastAsia"/>
+          <w:lang w:val="en-US" w:eastAsia="zh-CN"/>
+        </w:rPr>
+        <w:t xml:space="preserve">&gt;&gt;&gt; helloContent = helloFile. read() </w:t>
+      </w:r>
+    </w:p>
+    <w:p>
+      <w:pPr>
+        <w:rPr>
+          <w:rFonts w:hint="eastAsia"/>
+          <w:lang w:val="en-US" w:eastAsia="zh-CN"/>
+        </w:rPr>
+      </w:pPr>
+      <w:r>
+        <w:rPr>
+          <w:rFonts w:hint="eastAsia"/>
+          <w:lang w:val="en-US" w:eastAsia="zh-CN"/>
+        </w:rPr>
+        <w:t xml:space="preserve">&gt;&gt;&gt; helloContent </w:t>
+      </w:r>
+    </w:p>
+    <w:p>
+      <w:pPr>
+        <w:rPr>
+          <w:rFonts w:hint="eastAsia"/>
+          <w:lang w:val="en-US" w:eastAsia="zh-CN"/>
+        </w:rPr>
+      </w:pPr>
+      <w:r>
+        <w:rPr>
+          <w:rFonts w:hint="eastAsia"/>
+          <w:lang w:val="en-US" w:eastAsia="zh-CN"/>
+        </w:rPr>
+        <w:t>'Hello world!'</w:t>
+      </w:r>
       <w:bookmarkStart w:id="0" w:name="_GoBack"/>
       <w:bookmarkEnd w:id="0"/>
     </w:p>
     <w:p>
       <w:pPr>
-        <w:numPr>
-          <w:ilvl w:val="0"/>
-          <w:numId w:val="0"/>
-        </w:numPr>
-        <w:rPr>
-          <w:rFonts w:hint="eastAsia"/>
-          <w:lang w:val="en-US" w:eastAsia="zh-CN"/>
-        </w:rPr>
-      </w:pPr>
-      <w:r>
-        <w:rPr>
-          <w:rFonts w:hint="eastAsia"/>
-          <w:lang w:val="en-US" w:eastAsia="zh-CN"/>
-        </w:rPr>
-        <w:t xml:space="preserve">&gt;&gt;&gt; os. path. isfile(' C:\\ Windows\\ System32\\ calc. exe') </w:t>
-      </w:r>
-    </w:p>
-    <w:p>
-      <w:pPr>
-        <w:numPr>
-          <w:ilvl w:val="0"/>
-          <w:numId w:val="0"/>
-        </w:numPr>
-        <w:rPr>
-          <w:rFonts w:hint="eastAsia"/>
-          <w:lang w:val="en-US" w:eastAsia="zh-CN"/>
-        </w:rPr>
-      </w:pPr>
-      <w:r>
-        <w:rPr>
-          <w:rFonts w:hint="eastAsia"/>
-          <w:lang w:val="en-US" w:eastAsia="zh-CN"/>
-        </w:rPr>
-        <w:t>True</w:t>
-      </w:r>
-    </w:p>
-    <w:p>
-      <w:pPr>
-        <w:numPr>
-          <w:ilvl w:val="0"/>
-          <w:numId w:val="0"/>
-        </w:numPr>
-        <w:rPr>
-          <w:rFonts w:hint="eastAsia"/>
-          <w:lang w:val="en-US" w:eastAsia="zh-CN"/>
-        </w:rPr>
-      </w:pPr>
-    </w:p>
-    <w:p>
-      <w:pPr>
-        <w:pStyle w:val="2"/>
-        <w:numPr>
-          <w:ilvl w:val="0"/>
-          <w:numId w:val="5"/>
-        </w:numPr>
-        <w:rPr>
-          <w:rFonts w:hint="eastAsia"/>
-          <w:lang w:val="en-US" w:eastAsia="zh-CN"/>
-        </w:rPr>
-      </w:pPr>
-      <w:r>
-        <w:rPr>
-          <w:rFonts w:hint="eastAsia"/>
-          <w:lang w:val="en-US" w:eastAsia="zh-CN"/>
-        </w:rPr>
-        <w:t>打开一个文件</w:t>
-      </w:r>
-    </w:p>
-    <w:p>
-      <w:pPr>
-        <w:rPr>
-          <w:rFonts w:hint="eastAsia"/>
-          <w:lang w:val="en-US" w:eastAsia="zh-CN"/>
-        </w:rPr>
-      </w:pPr>
-      <w:r>
-        <w:rPr>
-          <w:rFonts w:hint="eastAsia"/>
-          <w:lang w:val="en-US" w:eastAsia="zh-CN"/>
-        </w:rPr>
-        <w:t xml:space="preserve">&gt;&gt;&gt; helloFile = open(' C:\\ Users\\_ your_ home_ folder_\\ hello. txt') </w:t>
-      </w:r>
-    </w:p>
-    <w:p>
-      <w:pPr>
-        <w:rPr>
-          <w:rFonts w:hint="eastAsia"/>
-          <w:lang w:val="en-US" w:eastAsia="zh-CN"/>
-        </w:rPr>
-      </w:pPr>
-      <w:r>
-        <w:rPr>
-          <w:rFonts w:hint="eastAsia"/>
-          <w:lang w:val="en-US" w:eastAsia="zh-CN"/>
-        </w:rPr>
-        <w:t xml:space="preserve">如果 使用 OS X， 在 交互式 环境 中 输入 以下 代码： </w:t>
-      </w:r>
-    </w:p>
-    <w:p>
-      <w:pPr>
-        <w:rPr>
-          <w:rFonts w:hint="eastAsia"/>
-          <w:lang w:val="en-US" w:eastAsia="zh-CN"/>
-        </w:rPr>
-      </w:pPr>
-      <w:r>
-        <w:rPr>
-          <w:rFonts w:hint="eastAsia"/>
-          <w:lang w:val="en-US" w:eastAsia="zh-CN"/>
-        </w:rPr>
-        <w:t>&gt;&gt;&gt; helloFile = open('/ Users/_ your_ home_ folder_/ hello. txt')</w:t>
-      </w:r>
+        <w:rPr>
+          <w:rFonts w:hint="eastAsia"/>
+          <w:lang w:val="en-US" w:eastAsia="zh-CN"/>
+        </w:rPr>
+      </w:pPr>
     </w:p>
     <w:p>
       <w:pPr>
@@ -12920,7 +13042,7 @@
     <w:lsdException w:qFormat="1" w:unhideWhenUsed="0" w:uiPriority="0" w:semiHidden="0" w:name="Normal"/>
     <w:lsdException w:qFormat="1" w:unhideWhenUsed="0" w:uiPriority="0" w:semiHidden="0" w:name="heading 1"/>
     <w:lsdException w:qFormat="1" w:uiPriority="0" w:semiHidden="0" w:name="heading 2"/>
-    <w:lsdException w:qFormat="1" w:uiPriority="0" w:name="heading 3"/>
+    <w:lsdException w:qFormat="1" w:uiPriority="0" w:semiHidden="0" w:name="heading 3"/>
     <w:lsdException w:qFormat="1" w:uiPriority="0" w:name="heading 4"/>
     <w:lsdException w:qFormat="1" w:uiPriority="0" w:name="heading 5"/>
     <w:lsdException w:qFormat="1" w:uiPriority="0" w:name="heading 6"/>
@@ -13009,7 +13131,7 @@
     <w:lsdException w:unhideWhenUsed="0" w:uiPriority="0" w:semiHidden="0" w:name="Document Map"/>
     <w:lsdException w:unhideWhenUsed="0" w:uiPriority="0" w:semiHidden="0" w:name="Plain Text"/>
     <w:lsdException w:unhideWhenUsed="0" w:uiPriority="0" w:semiHidden="0" w:name="E-mail Signature"/>
-    <w:lsdException w:unhideWhenUsed="0" w:uiPriority="0" w:semiHidden="0" w:name="Normal (Web)"/>
+    <w:lsdException w:qFormat="1" w:unhideWhenUsed="0" w:uiPriority="0" w:semiHidden="0" w:name="Normal (Web)"/>
     <w:lsdException w:unhideWhenUsed="0" w:uiPriority="0" w:semiHidden="0" w:name="HTML Acronym"/>
     <w:lsdException w:unhideWhenUsed="0" w:uiPriority="0" w:semiHidden="0" w:name="HTML Address"/>
     <w:lsdException w:unhideWhenUsed="0" w:uiPriority="0" w:semiHidden="0" w:name="HTML Cite"/>
@@ -13294,6 +13416,7 @@
   <w:style w:type="paragraph" w:styleId="6">
     <w:name w:val="Normal (Web)"/>
     <w:basedOn w:val="1"/>
+    <w:qFormat/>
     <w:uiPriority w:val="0"/>
     <w:pPr>
       <w:spacing w:before="0" w:beforeAutospacing="1" w:after="0" w:afterAutospacing="1"/>

</xml_diff>

<commit_message>
unit10 some skill about python how to deal exception. unit11 start to learn crawl info from web.
</commit_message>
<xml_diff>
--- a/learningnotes/python_learning_notes.docx
+++ b/learningnotes/python_learning_notes.docx
@@ -14780,6 +14780,7 @@
     <w:p>
       <w:pPr>
         <w:numPr>
+          <w:ilvl w:val="0"/>
           <w:numId w:val="0"/>
         </w:numPr>
         <w:rPr>
@@ -14798,6 +14799,7 @@
     <w:p>
       <w:pPr>
         <w:numPr>
+          <w:ilvl w:val="0"/>
           <w:numId w:val="0"/>
         </w:numPr>
         <w:ind w:firstLine="420" w:firstLineChars="0"/>
@@ -14817,6 +14819,7 @@
     <w:p>
       <w:pPr>
         <w:numPr>
+          <w:ilvl w:val="0"/>
           <w:numId w:val="0"/>
         </w:numPr>
         <w:ind w:firstLine="420" w:firstLineChars="0"/>
@@ -14836,6 +14839,7 @@
     <w:p>
       <w:pPr>
         <w:numPr>
+          <w:ilvl w:val="0"/>
           <w:numId w:val="0"/>
         </w:numPr>
         <w:ind w:left="420" w:leftChars="0" w:firstLine="420" w:firstLineChars="0"/>
@@ -14855,6 +14859,7 @@
     <w:p>
       <w:pPr>
         <w:numPr>
+          <w:ilvl w:val="0"/>
           <w:numId w:val="0"/>
         </w:numPr>
         <w:ind w:firstLine="420" w:firstLineChars="0"/>
@@ -14874,6 +14879,7 @@
     <w:p>
       <w:pPr>
         <w:numPr>
+          <w:ilvl w:val="0"/>
           <w:numId w:val="0"/>
         </w:numPr>
         <w:ind w:left="420" w:leftChars="0" w:firstLine="420" w:firstLineChars="0"/>
@@ -14893,6 +14899,7 @@
     <w:p>
       <w:pPr>
         <w:numPr>
+          <w:ilvl w:val="0"/>
           <w:numId w:val="0"/>
         </w:numPr>
         <w:ind w:firstLine="420" w:firstLineChars="0"/>
@@ -14908,35 +14915,4605 @@
         </w:rPr>
         <w:t>print('')</w:t>
       </w:r>
+    </w:p>
+    <w:p>
+      <w:pPr>
+        <w:numPr>
+          <w:ilvl w:val="0"/>
+          <w:numId w:val="0"/>
+        </w:numPr>
+        <w:rPr>
+          <w:rFonts w:hint="eastAsia"/>
+          <w:lang w:val="en-US" w:eastAsia="zh-CN"/>
+        </w:rPr>
+      </w:pPr>
+    </w:p>
+    <w:p>
+      <w:pPr>
+        <w:pStyle w:val="2"/>
+        <w:numPr>
+          <w:ilvl w:val="0"/>
+          <w:numId w:val="6"/>
+        </w:numPr>
+        <w:rPr>
+          <w:rFonts w:hint="eastAsia"/>
+          <w:lang w:val="en-US" w:eastAsia="zh-CN"/>
+        </w:rPr>
+      </w:pPr>
+      <w:r>
+        <w:rPr>
+          <w:rFonts w:hint="eastAsia"/>
+          <w:lang w:val="en-US" w:eastAsia="zh-CN"/>
+        </w:rPr>
+        <w:t>开始调试</w:t>
+      </w:r>
+    </w:p>
+    <w:p>
+      <w:pPr>
+        <w:numPr>
+          <w:ilvl w:val="0"/>
+          <w:numId w:val="0"/>
+        </w:numPr>
+        <w:rPr>
+          <w:rFonts w:hint="eastAsia"/>
+          <w:lang w:val="en-US" w:eastAsia="zh-CN"/>
+        </w:rPr>
+      </w:pPr>
+      <w:r>
+        <w:rPr>
+          <w:rFonts w:hint="eastAsia"/>
+          <w:lang w:val="en-US" w:eastAsia="zh-CN"/>
+        </w:rPr>
+        <w:t>抛出异常</w:t>
+      </w:r>
+    </w:p>
+    <w:p>
+      <w:pPr>
+        <w:numPr>
+          <w:ilvl w:val="0"/>
+          <w:numId w:val="0"/>
+        </w:numPr>
+        <w:rPr>
+          <w:rFonts w:hint="eastAsia"/>
+          <w:lang w:val="en-US" w:eastAsia="zh-CN"/>
+        </w:rPr>
+      </w:pPr>
+      <w:r>
+        <w:rPr>
+          <w:rFonts w:hint="eastAsia"/>
+          <w:lang w:val="en-US" w:eastAsia="zh-CN"/>
+        </w:rPr>
+        <w:t>&gt;&gt;&gt;raise Exception(' This is the error message.')</w:t>
+      </w:r>
+    </w:p>
+    <w:p>
+      <w:pPr>
+        <w:numPr>
+          <w:ilvl w:val="0"/>
+          <w:numId w:val="0"/>
+        </w:numPr>
+        <w:rPr>
+          <w:rFonts w:hint="eastAsia"/>
+          <w:lang w:val="en-US" w:eastAsia="zh-CN"/>
+        </w:rPr>
+      </w:pPr>
+      <w:r>
+        <w:rPr>
+          <w:rFonts w:hint="eastAsia"/>
+          <w:lang w:val="en-US" w:eastAsia="zh-CN"/>
+        </w:rPr>
+        <w:t>捕获异常并输出错误信息：</w:t>
+      </w:r>
+    </w:p>
+    <w:p>
+      <w:pPr>
+        <w:pStyle w:val="5"/>
+        <w:keepNext w:val="0"/>
+        <w:keepLines w:val="0"/>
+        <w:widowControl/>
+        <w:suppressLineNumbers w:val="0"/>
+        <w:shd w:val="clear" w:fill="FFFFFF"/>
+        <w:rPr>
+          <w:rFonts w:hint="eastAsia" w:ascii="宋体" w:hAnsi="宋体" w:eastAsia="宋体" w:cs="宋体"/>
+          <w:color w:val="000000"/>
+          <w:sz w:val="21"/>
+          <w:szCs w:val="21"/>
+        </w:rPr>
+      </w:pPr>
+      <w:r>
+        <w:rPr>
+          <w:rFonts w:hint="eastAsia" w:ascii="宋体" w:hAnsi="宋体" w:eastAsia="宋体" w:cs="宋体"/>
+          <w:b/>
+          <w:color w:val="000080"/>
+          <w:sz w:val="21"/>
+          <w:szCs w:val="21"/>
+          <w:shd w:val="clear" w:fill="FFFFFF"/>
+        </w:rPr>
+        <w:t>try</w:t>
+      </w:r>
+      <w:r>
+        <w:rPr>
+          <w:rFonts w:hint="eastAsia" w:ascii="宋体" w:hAnsi="宋体" w:eastAsia="宋体" w:cs="宋体"/>
+          <w:color w:val="000000"/>
+          <w:sz w:val="21"/>
+          <w:szCs w:val="21"/>
+          <w:shd w:val="clear" w:fill="FFFFFF"/>
+        </w:rPr>
+        <w:t>:</w:t>
+      </w:r>
+      <w:r>
+        <w:rPr>
+          <w:rFonts w:hint="eastAsia" w:ascii="宋体" w:hAnsi="宋体" w:eastAsia="宋体" w:cs="宋体"/>
+          <w:color w:val="000000"/>
+          <w:sz w:val="21"/>
+          <w:szCs w:val="21"/>
+          <w:shd w:val="clear" w:fill="FFFFFF"/>
+        </w:rPr>
+        <w:br w:type="textWrapping"/>
+      </w:r>
+      <w:r>
+        <w:rPr>
+          <w:rFonts w:hint="eastAsia" w:ascii="宋体" w:hAnsi="宋体" w:eastAsia="宋体" w:cs="宋体"/>
+          <w:color w:val="000000"/>
+          <w:sz w:val="21"/>
+          <w:szCs w:val="21"/>
+          <w:shd w:val="clear" w:fill="FFFFFF"/>
+        </w:rPr>
+        <w:t xml:space="preserve">    boxPrint(sym,w,h)</w:t>
+      </w:r>
+      <w:r>
+        <w:rPr>
+          <w:rFonts w:hint="eastAsia" w:ascii="宋体" w:hAnsi="宋体" w:eastAsia="宋体" w:cs="宋体"/>
+          <w:color w:val="000000"/>
+          <w:sz w:val="21"/>
+          <w:szCs w:val="21"/>
+          <w:shd w:val="clear" w:fill="FFFFFF"/>
+        </w:rPr>
+        <w:br w:type="textWrapping"/>
+      </w:r>
+      <w:r>
+        <w:rPr>
+          <w:rFonts w:hint="eastAsia" w:ascii="宋体" w:hAnsi="宋体" w:eastAsia="宋体" w:cs="宋体"/>
+          <w:b/>
+          <w:color w:val="000080"/>
+          <w:sz w:val="21"/>
+          <w:szCs w:val="21"/>
+          <w:shd w:val="clear" w:fill="FFFFFF"/>
+        </w:rPr>
+        <w:t xml:space="preserve">except </w:t>
+      </w:r>
+      <w:r>
+        <w:rPr>
+          <w:rFonts w:hint="eastAsia" w:ascii="宋体" w:hAnsi="宋体" w:eastAsia="宋体" w:cs="宋体"/>
+          <w:color w:val="000080"/>
+          <w:sz w:val="21"/>
+          <w:szCs w:val="21"/>
+          <w:shd w:val="clear" w:fill="FFFFFF"/>
+        </w:rPr>
+        <w:t xml:space="preserve">Exception </w:t>
+      </w:r>
+      <w:r>
+        <w:rPr>
+          <w:rFonts w:hint="eastAsia" w:ascii="宋体" w:hAnsi="宋体" w:eastAsia="宋体" w:cs="宋体"/>
+          <w:b/>
+          <w:color w:val="000080"/>
+          <w:sz w:val="21"/>
+          <w:szCs w:val="21"/>
+          <w:shd w:val="clear" w:fill="FFFFFF"/>
+        </w:rPr>
+        <w:t xml:space="preserve">as </w:t>
+      </w:r>
+      <w:r>
+        <w:rPr>
+          <w:rFonts w:hint="eastAsia" w:ascii="宋体" w:hAnsi="宋体" w:eastAsia="宋体" w:cs="宋体"/>
+          <w:color w:val="000000"/>
+          <w:sz w:val="21"/>
+          <w:szCs w:val="21"/>
+          <w:shd w:val="clear" w:fill="FFFFFF"/>
+        </w:rPr>
+        <w:t>err:</w:t>
+      </w:r>
+      <w:r>
+        <w:rPr>
+          <w:rFonts w:hint="eastAsia" w:ascii="宋体" w:hAnsi="宋体" w:eastAsia="宋体" w:cs="宋体"/>
+          <w:color w:val="000000"/>
+          <w:sz w:val="21"/>
+          <w:szCs w:val="21"/>
+          <w:shd w:val="clear" w:fill="FFFFFF"/>
+        </w:rPr>
+        <w:br w:type="textWrapping"/>
+      </w:r>
+      <w:r>
+        <w:rPr>
+          <w:rFonts w:hint="eastAsia" w:ascii="宋体" w:hAnsi="宋体" w:eastAsia="宋体" w:cs="宋体"/>
+          <w:color w:val="000000"/>
+          <w:sz w:val="21"/>
+          <w:szCs w:val="21"/>
+          <w:shd w:val="clear" w:fill="FFFFFF"/>
+        </w:rPr>
+        <w:t xml:space="preserve">    </w:t>
+      </w:r>
+      <w:r>
+        <w:rPr>
+          <w:rFonts w:hint="eastAsia" w:ascii="宋体" w:hAnsi="宋体" w:eastAsia="宋体" w:cs="宋体"/>
+          <w:color w:val="000080"/>
+          <w:sz w:val="21"/>
+          <w:szCs w:val="21"/>
+          <w:shd w:val="clear" w:fill="FFFFFF"/>
+        </w:rPr>
+        <w:t>print</w:t>
+      </w:r>
+      <w:r>
+        <w:rPr>
+          <w:rFonts w:hint="eastAsia" w:ascii="宋体" w:hAnsi="宋体" w:eastAsia="宋体" w:cs="宋体"/>
+          <w:color w:val="000000"/>
+          <w:sz w:val="21"/>
+          <w:szCs w:val="21"/>
+          <w:shd w:val="clear" w:fill="FFFFFF"/>
+        </w:rPr>
+        <w:t>(</w:t>
+      </w:r>
+      <w:r>
+        <w:rPr>
+          <w:rFonts w:hint="eastAsia" w:ascii="宋体" w:hAnsi="宋体" w:eastAsia="宋体" w:cs="宋体"/>
+          <w:b/>
+          <w:color w:val="008080"/>
+          <w:sz w:val="21"/>
+          <w:szCs w:val="21"/>
+          <w:shd w:val="clear" w:fill="FFFFFF"/>
+        </w:rPr>
+        <w:t>'A exception happpended:'</w:t>
+      </w:r>
+      <w:r>
+        <w:rPr>
+          <w:rFonts w:hint="eastAsia" w:ascii="宋体" w:hAnsi="宋体" w:eastAsia="宋体" w:cs="宋体"/>
+          <w:color w:val="000000"/>
+          <w:sz w:val="21"/>
+          <w:szCs w:val="21"/>
+          <w:shd w:val="clear" w:fill="FFFFFF"/>
+        </w:rPr>
+        <w:t>+</w:t>
+      </w:r>
+      <w:r>
+        <w:rPr>
+          <w:rFonts w:hint="eastAsia" w:ascii="宋体" w:hAnsi="宋体" w:eastAsia="宋体" w:cs="宋体"/>
+          <w:color w:val="000080"/>
+          <w:sz w:val="21"/>
+          <w:szCs w:val="21"/>
+          <w:shd w:val="clear" w:fill="FFFFFF"/>
+        </w:rPr>
+        <w:t>str</w:t>
+      </w:r>
+      <w:r>
+        <w:rPr>
+          <w:rFonts w:hint="eastAsia" w:ascii="宋体" w:hAnsi="宋体" w:eastAsia="宋体" w:cs="宋体"/>
+          <w:color w:val="000000"/>
+          <w:sz w:val="21"/>
+          <w:szCs w:val="21"/>
+          <w:shd w:val="clear" w:fill="FFFFFF"/>
+        </w:rPr>
+        <w:t>(err))</w:t>
+      </w:r>
+    </w:p>
+    <w:p>
+      <w:pPr>
+        <w:numPr>
+          <w:ilvl w:val="0"/>
+          <w:numId w:val="0"/>
+        </w:numPr>
+        <w:rPr>
+          <w:rFonts w:hint="eastAsia"/>
+          <w:lang w:val="en-US" w:eastAsia="zh-CN"/>
+        </w:rPr>
+      </w:pPr>
+      <w:r>
+        <w:rPr>
+          <w:rFonts w:hint="eastAsia"/>
+          <w:lang w:val="en-US" w:eastAsia="zh-CN"/>
+        </w:rPr>
+        <w:t>输出结果：</w:t>
+      </w:r>
+    </w:p>
+    <w:p>
+      <w:pPr>
+        <w:numPr>
+          <w:ilvl w:val="0"/>
+          <w:numId w:val="0"/>
+        </w:numPr>
+        <w:rPr>
+          <w:rFonts w:hint="eastAsia"/>
+          <w:lang w:val="en-US" w:eastAsia="zh-CN"/>
+        </w:rPr>
+      </w:pPr>
+      <w:r>
+        <w:rPr>
+          <w:rFonts w:hint="eastAsia"/>
+          <w:lang w:val="en-US" w:eastAsia="zh-CN"/>
+        </w:rPr>
+        <w:t>A exception happpended:Width must be greater than 2.</w:t>
+      </w:r>
+    </w:p>
+    <w:p>
+      <w:pPr>
+        <w:numPr>
+          <w:ilvl w:val="0"/>
+          <w:numId w:val="0"/>
+        </w:numPr>
+        <w:rPr>
+          <w:rFonts w:hint="eastAsia"/>
+          <w:lang w:val="en-US" w:eastAsia="zh-CN"/>
+        </w:rPr>
+      </w:pPr>
+      <w:r>
+        <w:rPr>
+          <w:rFonts w:hint="eastAsia"/>
+          <w:lang w:val="en-US" w:eastAsia="zh-CN"/>
+        </w:rPr>
+        <w:t>A exception happpended:Symbol must be a single character string.</w:t>
+      </w:r>
+    </w:p>
+    <w:p>
+      <w:pPr>
+        <w:pStyle w:val="2"/>
+        <w:rPr>
+          <w:rFonts w:hint="eastAsia"/>
+          <w:lang w:val="en-US" w:eastAsia="zh-CN"/>
+        </w:rPr>
+      </w:pPr>
+      <w:r>
+        <w:rPr>
+          <w:rFonts w:hint="eastAsia"/>
+          <w:lang w:val="en-US" w:eastAsia="zh-CN"/>
+        </w:rPr>
+        <w:t>51.把错误信息保存到文件</w:t>
+      </w:r>
+    </w:p>
+    <w:p>
+      <w:pPr>
+        <w:pStyle w:val="5"/>
+        <w:keepNext w:val="0"/>
+        <w:keepLines w:val="0"/>
+        <w:widowControl/>
+        <w:suppressLineNumbers w:val="0"/>
+        <w:shd w:val="clear" w:fill="FFFFFF"/>
+        <w:rPr>
+          <w:rFonts w:hint="eastAsia" w:ascii="宋体" w:hAnsi="宋体" w:eastAsia="宋体" w:cs="宋体"/>
+          <w:b/>
+          <w:color w:val="000080"/>
+          <w:sz w:val="21"/>
+          <w:szCs w:val="21"/>
+          <w:shd w:val="clear" w:fill="FFFFFF"/>
+          <w:lang w:eastAsia="zh-CN"/>
+        </w:rPr>
+      </w:pPr>
+      <w:r>
+        <w:rPr>
+          <w:rFonts w:hint="eastAsia" w:cs="宋体"/>
+          <w:b/>
+          <w:color w:val="000080"/>
+          <w:sz w:val="21"/>
+          <w:szCs w:val="21"/>
+          <w:shd w:val="clear" w:fill="FFFFFF"/>
+          <w:lang w:eastAsia="zh-CN"/>
+        </w:rPr>
+        <w:t>先导入</w:t>
+      </w:r>
+      <w:r>
+        <w:rPr>
+          <w:rFonts w:hint="eastAsia" w:cs="宋体"/>
+          <w:b/>
+          <w:color w:val="000080"/>
+          <w:sz w:val="21"/>
+          <w:szCs w:val="21"/>
+          <w:shd w:val="clear" w:fill="FFFFFF"/>
+          <w:lang w:val="en-US" w:eastAsia="zh-CN"/>
+        </w:rPr>
+        <w:t>traceback包，再用</w:t>
+      </w:r>
+      <w:r>
+        <w:rPr>
+          <w:rFonts w:hint="eastAsia" w:ascii="宋体" w:hAnsi="宋体" w:eastAsia="宋体" w:cs="宋体"/>
+          <w:color w:val="000000"/>
+          <w:sz w:val="21"/>
+          <w:szCs w:val="21"/>
+          <w:shd w:val="clear" w:fill="FFFFFF"/>
+        </w:rPr>
+        <w:t>traceback.format_exc()</w:t>
+      </w:r>
+      <w:r>
+        <w:rPr>
+          <w:rFonts w:hint="eastAsia" w:cs="宋体"/>
+          <w:color w:val="000000"/>
+          <w:sz w:val="21"/>
+          <w:szCs w:val="21"/>
+          <w:shd w:val="clear" w:fill="FFFFFF"/>
+          <w:lang w:eastAsia="zh-CN"/>
+        </w:rPr>
+        <w:t>方法获取追踪异常的信息</w:t>
+      </w:r>
+    </w:p>
+    <w:p>
+      <w:pPr>
+        <w:pStyle w:val="5"/>
+        <w:keepNext w:val="0"/>
+        <w:keepLines w:val="0"/>
+        <w:widowControl/>
+        <w:suppressLineNumbers w:val="0"/>
+        <w:shd w:val="clear" w:fill="FFFFFF"/>
+        <w:rPr>
+          <w:rFonts w:hint="eastAsia" w:ascii="宋体" w:hAnsi="宋体" w:eastAsia="宋体" w:cs="宋体"/>
+          <w:color w:val="000000"/>
+          <w:sz w:val="21"/>
+          <w:szCs w:val="21"/>
+        </w:rPr>
+      </w:pPr>
+      <w:r>
+        <w:rPr>
+          <w:rFonts w:hint="eastAsia" w:ascii="宋体" w:hAnsi="宋体" w:eastAsia="宋体" w:cs="宋体"/>
+          <w:b/>
+          <w:color w:val="000080"/>
+          <w:sz w:val="21"/>
+          <w:szCs w:val="21"/>
+          <w:shd w:val="clear" w:fill="FFFFFF"/>
+        </w:rPr>
+        <w:t xml:space="preserve">import </w:t>
+      </w:r>
+      <w:r>
+        <w:rPr>
+          <w:rFonts w:hint="eastAsia" w:ascii="宋体" w:hAnsi="宋体" w:eastAsia="宋体" w:cs="宋体"/>
+          <w:color w:val="000000"/>
+          <w:sz w:val="21"/>
+          <w:szCs w:val="21"/>
+          <w:shd w:val="clear" w:fill="FFFFFF"/>
+        </w:rPr>
+        <w:t>traceback</w:t>
+      </w:r>
+    </w:p>
+    <w:p>
+      <w:pPr>
+        <w:pStyle w:val="5"/>
+        <w:keepNext w:val="0"/>
+        <w:keepLines w:val="0"/>
+        <w:widowControl/>
+        <w:suppressLineNumbers w:val="0"/>
+        <w:shd w:val="clear" w:fill="FFFFFF"/>
+        <w:rPr>
+          <w:rFonts w:hint="eastAsia" w:ascii="宋体" w:hAnsi="宋体" w:eastAsia="宋体" w:cs="宋体"/>
+          <w:color w:val="000000"/>
+          <w:sz w:val="21"/>
+          <w:szCs w:val="21"/>
+        </w:rPr>
+      </w:pPr>
+      <w:r>
+        <w:rPr>
+          <w:rFonts w:hint="eastAsia" w:ascii="宋体" w:hAnsi="宋体" w:eastAsia="宋体" w:cs="宋体"/>
+          <w:b/>
+          <w:color w:val="000080"/>
+          <w:sz w:val="21"/>
+          <w:szCs w:val="21"/>
+          <w:shd w:val="clear" w:fill="FFFFFF"/>
+        </w:rPr>
+        <w:t xml:space="preserve">def </w:t>
+      </w:r>
+      <w:r>
+        <w:rPr>
+          <w:rFonts w:hint="eastAsia" w:ascii="宋体" w:hAnsi="宋体" w:eastAsia="宋体" w:cs="宋体"/>
+          <w:color w:val="000000"/>
+          <w:sz w:val="21"/>
+          <w:szCs w:val="21"/>
+          <w:shd w:val="clear" w:fill="FFFFFF"/>
+        </w:rPr>
+        <w:t>saveTheExceptionInfoIntoAFile():</w:t>
+      </w:r>
+      <w:r>
+        <w:rPr>
+          <w:rFonts w:hint="eastAsia" w:ascii="宋体" w:hAnsi="宋体" w:eastAsia="宋体" w:cs="宋体"/>
+          <w:color w:val="000000"/>
+          <w:sz w:val="21"/>
+          <w:szCs w:val="21"/>
+          <w:shd w:val="clear" w:fill="FFFFFF"/>
+        </w:rPr>
+        <w:br w:type="textWrapping"/>
+      </w:r>
+      <w:r>
+        <w:rPr>
+          <w:rFonts w:hint="eastAsia" w:ascii="宋体" w:hAnsi="宋体" w:eastAsia="宋体" w:cs="宋体"/>
+          <w:color w:val="000000"/>
+          <w:sz w:val="21"/>
+          <w:szCs w:val="21"/>
+          <w:shd w:val="clear" w:fill="FFFFFF"/>
+        </w:rPr>
+        <w:t xml:space="preserve">    </w:t>
+      </w:r>
+      <w:r>
+        <w:rPr>
+          <w:rFonts w:hint="eastAsia" w:ascii="宋体" w:hAnsi="宋体" w:eastAsia="宋体" w:cs="宋体"/>
+          <w:b/>
+          <w:color w:val="000080"/>
+          <w:sz w:val="21"/>
+          <w:szCs w:val="21"/>
+          <w:shd w:val="clear" w:fill="FFFFFF"/>
+        </w:rPr>
+        <w:t>try</w:t>
+      </w:r>
+      <w:r>
+        <w:rPr>
+          <w:rFonts w:hint="eastAsia" w:ascii="宋体" w:hAnsi="宋体" w:eastAsia="宋体" w:cs="宋体"/>
+          <w:color w:val="000000"/>
+          <w:sz w:val="21"/>
+          <w:szCs w:val="21"/>
+          <w:shd w:val="clear" w:fill="FFFFFF"/>
+        </w:rPr>
+        <w:t>:</w:t>
+      </w:r>
+      <w:r>
+        <w:rPr>
+          <w:rFonts w:hint="eastAsia" w:ascii="宋体" w:hAnsi="宋体" w:eastAsia="宋体" w:cs="宋体"/>
+          <w:color w:val="000000"/>
+          <w:sz w:val="21"/>
+          <w:szCs w:val="21"/>
+          <w:shd w:val="clear" w:fill="FFFFFF"/>
+        </w:rPr>
+        <w:br w:type="textWrapping"/>
+      </w:r>
+      <w:r>
+        <w:rPr>
+          <w:rFonts w:hint="eastAsia" w:ascii="宋体" w:hAnsi="宋体" w:eastAsia="宋体" w:cs="宋体"/>
+          <w:color w:val="000000"/>
+          <w:sz w:val="21"/>
+          <w:szCs w:val="21"/>
+          <w:shd w:val="clear" w:fill="FFFFFF"/>
+        </w:rPr>
+        <w:t xml:space="preserve">        </w:t>
+      </w:r>
+      <w:r>
+        <w:rPr>
+          <w:rFonts w:hint="eastAsia" w:ascii="宋体" w:hAnsi="宋体" w:eastAsia="宋体" w:cs="宋体"/>
+          <w:b/>
+          <w:color w:val="000080"/>
+          <w:sz w:val="21"/>
+          <w:szCs w:val="21"/>
+          <w:shd w:val="clear" w:fill="FFFFFF"/>
+        </w:rPr>
+        <w:t xml:space="preserve">raise </w:t>
+      </w:r>
+      <w:r>
+        <w:rPr>
+          <w:rFonts w:hint="eastAsia" w:ascii="宋体" w:hAnsi="宋体" w:eastAsia="宋体" w:cs="宋体"/>
+          <w:color w:val="000080"/>
+          <w:sz w:val="21"/>
+          <w:szCs w:val="21"/>
+          <w:shd w:val="clear" w:fill="FFFFFF"/>
+        </w:rPr>
+        <w:t>Exception</w:t>
+      </w:r>
+      <w:r>
+        <w:rPr>
+          <w:rFonts w:hint="eastAsia" w:ascii="宋体" w:hAnsi="宋体" w:eastAsia="宋体" w:cs="宋体"/>
+          <w:color w:val="000000"/>
+          <w:sz w:val="21"/>
+          <w:szCs w:val="21"/>
+          <w:shd w:val="clear" w:fill="FFFFFF"/>
+        </w:rPr>
+        <w:t>(</w:t>
+      </w:r>
+      <w:r>
+        <w:rPr>
+          <w:rFonts w:hint="eastAsia" w:ascii="宋体" w:hAnsi="宋体" w:eastAsia="宋体" w:cs="宋体"/>
+          <w:b/>
+          <w:color w:val="008080"/>
+          <w:sz w:val="21"/>
+          <w:szCs w:val="21"/>
+          <w:shd w:val="clear" w:fill="FFFFFF"/>
+        </w:rPr>
+        <w:t>' This is the error message.'</w:t>
+      </w:r>
+      <w:r>
+        <w:rPr>
+          <w:rFonts w:hint="eastAsia" w:ascii="宋体" w:hAnsi="宋体" w:eastAsia="宋体" w:cs="宋体"/>
+          <w:color w:val="000000"/>
+          <w:sz w:val="21"/>
+          <w:szCs w:val="21"/>
+          <w:shd w:val="clear" w:fill="FFFFFF"/>
+        </w:rPr>
+        <w:t>)</w:t>
+      </w:r>
+      <w:r>
+        <w:rPr>
+          <w:rFonts w:hint="eastAsia" w:ascii="宋体" w:hAnsi="宋体" w:eastAsia="宋体" w:cs="宋体"/>
+          <w:color w:val="000000"/>
+          <w:sz w:val="21"/>
+          <w:szCs w:val="21"/>
+          <w:shd w:val="clear" w:fill="FFFFFF"/>
+        </w:rPr>
+        <w:br w:type="textWrapping"/>
+      </w:r>
+      <w:r>
+        <w:rPr>
+          <w:rFonts w:hint="eastAsia" w:ascii="宋体" w:hAnsi="宋体" w:eastAsia="宋体" w:cs="宋体"/>
+          <w:color w:val="000000"/>
+          <w:sz w:val="21"/>
+          <w:szCs w:val="21"/>
+          <w:shd w:val="clear" w:fill="FFFFFF"/>
+        </w:rPr>
+        <w:t xml:space="preserve">    </w:t>
+      </w:r>
+      <w:r>
+        <w:rPr>
+          <w:rFonts w:hint="eastAsia" w:ascii="宋体" w:hAnsi="宋体" w:eastAsia="宋体" w:cs="宋体"/>
+          <w:b/>
+          <w:color w:val="000080"/>
+          <w:sz w:val="21"/>
+          <w:szCs w:val="21"/>
+          <w:shd w:val="clear" w:fill="FFFFFF"/>
+        </w:rPr>
+        <w:t>except</w:t>
+      </w:r>
+      <w:r>
+        <w:rPr>
+          <w:rFonts w:hint="eastAsia" w:ascii="宋体" w:hAnsi="宋体" w:eastAsia="宋体" w:cs="宋体"/>
+          <w:color w:val="000000"/>
+          <w:sz w:val="21"/>
+          <w:szCs w:val="21"/>
+          <w:shd w:val="clear" w:fill="FFFFFF"/>
+        </w:rPr>
+        <w:t>:</w:t>
+      </w:r>
+      <w:r>
+        <w:rPr>
+          <w:rFonts w:hint="eastAsia" w:ascii="宋体" w:hAnsi="宋体" w:eastAsia="宋体" w:cs="宋体"/>
+          <w:color w:val="000000"/>
+          <w:sz w:val="21"/>
+          <w:szCs w:val="21"/>
+          <w:shd w:val="clear" w:fill="FFFFFF"/>
+        </w:rPr>
+        <w:br w:type="textWrapping"/>
+      </w:r>
+      <w:r>
+        <w:rPr>
+          <w:rFonts w:hint="eastAsia" w:ascii="宋体" w:hAnsi="宋体" w:eastAsia="宋体" w:cs="宋体"/>
+          <w:color w:val="000000"/>
+          <w:sz w:val="21"/>
+          <w:szCs w:val="21"/>
+          <w:shd w:val="clear" w:fill="FFFFFF"/>
+        </w:rPr>
+        <w:t xml:space="preserve">        errorFile = </w:t>
+      </w:r>
+      <w:r>
+        <w:rPr>
+          <w:rFonts w:hint="eastAsia" w:ascii="宋体" w:hAnsi="宋体" w:eastAsia="宋体" w:cs="宋体"/>
+          <w:color w:val="000080"/>
+          <w:sz w:val="21"/>
+          <w:szCs w:val="21"/>
+          <w:shd w:val="clear" w:fill="FFFFFF"/>
+        </w:rPr>
+        <w:t>open</w:t>
+      </w:r>
+      <w:r>
+        <w:rPr>
+          <w:rFonts w:hint="eastAsia" w:ascii="宋体" w:hAnsi="宋体" w:eastAsia="宋体" w:cs="宋体"/>
+          <w:color w:val="000000"/>
+          <w:sz w:val="21"/>
+          <w:szCs w:val="21"/>
+          <w:shd w:val="clear" w:fill="FFFFFF"/>
+        </w:rPr>
+        <w:t>(</w:t>
+      </w:r>
+      <w:r>
+        <w:rPr>
+          <w:rFonts w:hint="eastAsia" w:ascii="宋体" w:hAnsi="宋体" w:eastAsia="宋体" w:cs="宋体"/>
+          <w:b/>
+          <w:color w:val="008080"/>
+          <w:sz w:val="21"/>
+          <w:szCs w:val="21"/>
+          <w:shd w:val="clear" w:fill="FFFFFF"/>
+        </w:rPr>
+        <w:t>' errorInfo. txt'</w:t>
+      </w:r>
+      <w:r>
+        <w:rPr>
+          <w:rFonts w:hint="eastAsia" w:ascii="宋体" w:hAnsi="宋体" w:eastAsia="宋体" w:cs="宋体"/>
+          <w:color w:val="000000"/>
+          <w:sz w:val="21"/>
+          <w:szCs w:val="21"/>
+          <w:shd w:val="clear" w:fill="FFFFFF"/>
+        </w:rPr>
+        <w:t xml:space="preserve">, </w:t>
+      </w:r>
+      <w:r>
+        <w:rPr>
+          <w:rFonts w:hint="eastAsia" w:ascii="宋体" w:hAnsi="宋体" w:eastAsia="宋体" w:cs="宋体"/>
+          <w:b/>
+          <w:color w:val="008080"/>
+          <w:sz w:val="21"/>
+          <w:szCs w:val="21"/>
+          <w:shd w:val="clear" w:fill="FFFFFF"/>
+        </w:rPr>
+        <w:t>'w'</w:t>
+      </w:r>
+      <w:r>
+        <w:rPr>
+          <w:rFonts w:hint="eastAsia" w:ascii="宋体" w:hAnsi="宋体" w:eastAsia="宋体" w:cs="宋体"/>
+          <w:color w:val="000000"/>
+          <w:sz w:val="21"/>
+          <w:szCs w:val="21"/>
+          <w:shd w:val="clear" w:fill="FFFFFF"/>
+        </w:rPr>
+        <w:t>)</w:t>
+      </w:r>
+      <w:r>
+        <w:rPr>
+          <w:rFonts w:hint="eastAsia" w:ascii="宋体" w:hAnsi="宋体" w:eastAsia="宋体" w:cs="宋体"/>
+          <w:color w:val="000000"/>
+          <w:sz w:val="21"/>
+          <w:szCs w:val="21"/>
+          <w:shd w:val="clear" w:fill="FFFFFF"/>
+        </w:rPr>
+        <w:br w:type="textWrapping"/>
+      </w:r>
+      <w:r>
+        <w:rPr>
+          <w:rFonts w:hint="eastAsia" w:ascii="宋体" w:hAnsi="宋体" w:eastAsia="宋体" w:cs="宋体"/>
+          <w:color w:val="000000"/>
+          <w:sz w:val="21"/>
+          <w:szCs w:val="21"/>
+          <w:shd w:val="clear" w:fill="FFFFFF"/>
+        </w:rPr>
+        <w:t xml:space="preserve">        errorFile. write( traceback.format_exc())</w:t>
+      </w:r>
+      <w:r>
+        <w:rPr>
+          <w:rFonts w:hint="eastAsia" w:ascii="宋体" w:hAnsi="宋体" w:eastAsia="宋体" w:cs="宋体"/>
+          <w:color w:val="000000"/>
+          <w:sz w:val="21"/>
+          <w:szCs w:val="21"/>
+          <w:shd w:val="clear" w:fill="FFFFFF"/>
+        </w:rPr>
+        <w:br w:type="textWrapping"/>
+      </w:r>
+      <w:r>
+        <w:rPr>
+          <w:rFonts w:hint="eastAsia" w:ascii="宋体" w:hAnsi="宋体" w:eastAsia="宋体" w:cs="宋体"/>
+          <w:color w:val="000000"/>
+          <w:sz w:val="21"/>
+          <w:szCs w:val="21"/>
+          <w:shd w:val="clear" w:fill="FFFFFF"/>
+        </w:rPr>
+        <w:t xml:space="preserve">        errorFile. close()</w:t>
+      </w:r>
+      <w:r>
+        <w:rPr>
+          <w:rFonts w:hint="eastAsia" w:ascii="宋体" w:hAnsi="宋体" w:eastAsia="宋体" w:cs="宋体"/>
+          <w:color w:val="000000"/>
+          <w:sz w:val="21"/>
+          <w:szCs w:val="21"/>
+          <w:shd w:val="clear" w:fill="FFFFFF"/>
+        </w:rPr>
+        <w:br w:type="textWrapping"/>
+      </w:r>
+      <w:r>
+        <w:rPr>
+          <w:rFonts w:hint="eastAsia" w:ascii="宋体" w:hAnsi="宋体" w:eastAsia="宋体" w:cs="宋体"/>
+          <w:color w:val="000000"/>
+          <w:sz w:val="21"/>
+          <w:szCs w:val="21"/>
+          <w:shd w:val="clear" w:fill="FFFFFF"/>
+        </w:rPr>
+        <w:t xml:space="preserve">        </w:t>
+      </w:r>
+      <w:r>
+        <w:rPr>
+          <w:rFonts w:hint="eastAsia" w:ascii="宋体" w:hAnsi="宋体" w:eastAsia="宋体" w:cs="宋体"/>
+          <w:color w:val="000080"/>
+          <w:sz w:val="21"/>
+          <w:szCs w:val="21"/>
+          <w:shd w:val="clear" w:fill="FFFFFF"/>
+        </w:rPr>
+        <w:t>print</w:t>
+      </w:r>
+      <w:r>
+        <w:rPr>
+          <w:rFonts w:hint="eastAsia" w:ascii="宋体" w:hAnsi="宋体" w:eastAsia="宋体" w:cs="宋体"/>
+          <w:color w:val="000000"/>
+          <w:sz w:val="21"/>
+          <w:szCs w:val="21"/>
+          <w:shd w:val="clear" w:fill="FFFFFF"/>
+        </w:rPr>
+        <w:t>(</w:t>
+      </w:r>
+      <w:r>
+        <w:rPr>
+          <w:rFonts w:hint="eastAsia" w:ascii="宋体" w:hAnsi="宋体" w:eastAsia="宋体" w:cs="宋体"/>
+          <w:b/>
+          <w:color w:val="008080"/>
+          <w:sz w:val="21"/>
+          <w:szCs w:val="21"/>
+          <w:shd w:val="clear" w:fill="FFFFFF"/>
+        </w:rPr>
+        <w:t>' The traceback info was written to errorInfo. txt.'</w:t>
+      </w:r>
+      <w:r>
+        <w:rPr>
+          <w:rFonts w:hint="eastAsia" w:ascii="宋体" w:hAnsi="宋体" w:eastAsia="宋体" w:cs="宋体"/>
+          <w:color w:val="000000"/>
+          <w:sz w:val="21"/>
+          <w:szCs w:val="21"/>
+          <w:shd w:val="clear" w:fill="FFFFFF"/>
+        </w:rPr>
+        <w:t>)</w:t>
+      </w:r>
+    </w:p>
+    <w:p>
+      <w:pPr>
+        <w:numPr>
+          <w:ilvl w:val="0"/>
+          <w:numId w:val="0"/>
+        </w:numPr>
+        <w:rPr>
+          <w:rFonts w:hint="eastAsia"/>
+          <w:lang w:val="en-US" w:eastAsia="zh-CN"/>
+        </w:rPr>
+      </w:pPr>
+    </w:p>
+    <w:p>
+      <w:pPr>
+        <w:pStyle w:val="2"/>
+        <w:numPr>
+          <w:ilvl w:val="0"/>
+          <w:numId w:val="6"/>
+        </w:numPr>
+        <w:rPr>
+          <w:rFonts w:hint="eastAsia"/>
+          <w:lang w:val="en-US" w:eastAsia="zh-CN"/>
+        </w:rPr>
+      </w:pPr>
+      <w:r>
+        <w:rPr>
+          <w:rFonts w:hint="eastAsia"/>
+          <w:lang w:val="en-US" w:eastAsia="zh-CN"/>
+        </w:rPr>
+        <w:t>断言</w:t>
+      </w:r>
+    </w:p>
+    <w:p>
+      <w:pPr>
+        <w:numPr>
+          <w:numId w:val="0"/>
+        </w:numPr>
+        <w:rPr>
+          <w:rFonts w:hint="eastAsia"/>
+          <w:lang w:val="en-US" w:eastAsia="zh-CN"/>
+        </w:rPr>
+      </w:pPr>
+      <w:r>
+        <w:rPr>
+          <w:rFonts w:hint="eastAsia"/>
+          <w:lang w:val="en-US" w:eastAsia="zh-CN"/>
+        </w:rPr>
+        <w:t>代码格式：</w:t>
+      </w:r>
+    </w:p>
+    <w:p>
+      <w:pPr>
+        <w:numPr>
+          <w:numId w:val="0"/>
+        </w:numPr>
+        <w:rPr>
+          <w:rFonts w:hint="eastAsia"/>
+          <w:lang w:val="en-US" w:eastAsia="zh-CN"/>
+        </w:rPr>
+      </w:pPr>
+      <w:r>
+        <w:rPr>
+          <w:rFonts w:hint="eastAsia"/>
+          <w:lang w:val="en-US" w:eastAsia="zh-CN"/>
+        </w:rPr>
+        <w:t>assert 关键字； 条件（ 即 求值 为 True 或 False 的 表达式）； 逗号； 当 条件 为 False 时 显示 的 字符串。</w:t>
+      </w:r>
+    </w:p>
+    <w:p>
+      <w:pPr>
+        <w:numPr>
+          <w:numId w:val="0"/>
+        </w:numPr>
+        <w:rPr>
+          <w:rFonts w:hint="eastAsia"/>
+          <w:lang w:val="en-US" w:eastAsia="zh-CN"/>
+        </w:rPr>
+      </w:pPr>
+    </w:p>
+    <w:p>
+      <w:pPr>
+        <w:numPr>
+          <w:numId w:val="0"/>
+        </w:numPr>
+        <w:rPr>
+          <w:rFonts w:hint="eastAsia"/>
+          <w:lang w:val="en-US" w:eastAsia="zh-CN"/>
+        </w:rPr>
+      </w:pPr>
+      <w:r>
+        <w:rPr>
+          <w:rFonts w:hint="eastAsia"/>
+          <w:lang w:val="en-US" w:eastAsia="zh-CN"/>
+        </w:rPr>
+        <w:t>例如：</w:t>
+      </w:r>
+    </w:p>
+    <w:p>
+      <w:pPr>
+        <w:numPr>
+          <w:numId w:val="0"/>
+        </w:numPr>
+        <w:rPr>
+          <w:rFonts w:hint="eastAsia"/>
+          <w:lang w:val="en-US" w:eastAsia="zh-CN"/>
+        </w:rPr>
+      </w:pPr>
+      <w:r>
+        <w:rPr>
+          <w:rFonts w:hint="eastAsia"/>
+          <w:lang w:val="en-US" w:eastAsia="zh-CN"/>
+        </w:rPr>
+        <w:t>assert podBayDoorStatus == 'open', 'The pod bay doors need to be "open".'</w:t>
+      </w:r>
+    </w:p>
+    <w:p>
+      <w:pPr>
+        <w:numPr>
+          <w:numId w:val="0"/>
+        </w:numPr>
+        <w:rPr>
+          <w:rFonts w:hint="eastAsia"/>
+          <w:lang w:val="en-US" w:eastAsia="zh-CN"/>
+        </w:rPr>
+      </w:pPr>
+    </w:p>
+    <w:p>
+      <w:pPr>
+        <w:numPr>
+          <w:numId w:val="0"/>
+        </w:numPr>
+        <w:rPr>
+          <w:rFonts w:hint="eastAsia"/>
+          <w:lang w:val="en-US" w:eastAsia="zh-CN"/>
+        </w:rPr>
+      </w:pPr>
+      <w:r>
+        <w:rPr>
+          <w:rFonts w:hint="eastAsia"/>
+          <w:lang w:val="en-US" w:eastAsia="zh-CN"/>
+        </w:rPr>
+        <w:t>代码：</w:t>
+      </w:r>
+    </w:p>
+    <w:p>
+      <w:pPr>
+        <w:numPr>
+          <w:numId w:val="0"/>
+        </w:numPr>
+        <w:rPr>
+          <w:rFonts w:hint="eastAsia"/>
+          <w:lang w:val="en-US" w:eastAsia="zh-CN"/>
+        </w:rPr>
+      </w:pPr>
+      <w:r>
+        <w:rPr>
+          <w:rFonts w:hint="eastAsia"/>
+          <w:lang w:val="en-US" w:eastAsia="zh-CN"/>
+        </w:rPr>
+        <w:t xml:space="preserve">&gt;&gt;&gt; podBayDoorStatus = 'open' </w:t>
+      </w:r>
+    </w:p>
+    <w:p>
+      <w:pPr>
+        <w:numPr>
+          <w:numId w:val="0"/>
+        </w:numPr>
+        <w:rPr>
+          <w:rFonts w:hint="eastAsia"/>
+          <w:lang w:val="en-US" w:eastAsia="zh-CN"/>
+        </w:rPr>
+      </w:pPr>
+      <w:r>
+        <w:rPr>
+          <w:rFonts w:hint="eastAsia"/>
+          <w:lang w:val="en-US" w:eastAsia="zh-CN"/>
+        </w:rPr>
+        <w:t xml:space="preserve">&gt;&gt;&gt; assert podBayDoorStatus == 'open', 'The pod bay doors need to be "open".' </w:t>
+      </w:r>
+    </w:p>
+    <w:p>
+      <w:pPr>
+        <w:numPr>
+          <w:numId w:val="0"/>
+        </w:numPr>
+        <w:rPr>
+          <w:rFonts w:hint="eastAsia"/>
+          <w:lang w:val="en-US" w:eastAsia="zh-CN"/>
+        </w:rPr>
+      </w:pPr>
+      <w:r>
+        <w:rPr>
+          <w:rFonts w:hint="eastAsia"/>
+          <w:lang w:val="en-US" w:eastAsia="zh-CN"/>
+        </w:rPr>
+        <w:t xml:space="preserve">&gt;&gt;&gt; podBayDoorStatus = 'I\' m sorry, Dave. I\' m afraid I can' t do that.'' </w:t>
+      </w:r>
+    </w:p>
+    <w:p>
+      <w:pPr>
+        <w:numPr>
+          <w:numId w:val="0"/>
+        </w:numPr>
+        <w:rPr>
+          <w:rFonts w:hint="eastAsia"/>
+          <w:lang w:val="en-US" w:eastAsia="zh-CN"/>
+        </w:rPr>
+      </w:pPr>
+      <w:r>
+        <w:rPr>
+          <w:rFonts w:hint="eastAsia"/>
+          <w:lang w:val="en-US" w:eastAsia="zh-CN"/>
+        </w:rPr>
+        <w:t>&gt;&gt;&gt; assert podBayDoorStatus == 'open', 'The pod bay doors need to be "open".'</w:t>
+      </w:r>
+    </w:p>
+    <w:p>
+      <w:pPr>
+        <w:numPr>
+          <w:numId w:val="0"/>
+        </w:numPr>
+        <w:rPr>
+          <w:rFonts w:hint="eastAsia"/>
+          <w:lang w:val="en-US" w:eastAsia="zh-CN"/>
+        </w:rPr>
+      </w:pPr>
+    </w:p>
+    <w:p>
+      <w:pPr>
+        <w:numPr>
+          <w:numId w:val="0"/>
+        </w:numPr>
+        <w:rPr>
+          <w:rFonts w:hint="eastAsia"/>
+          <w:lang w:val="en-US" w:eastAsia="zh-CN"/>
+        </w:rPr>
+      </w:pPr>
+    </w:p>
+    <w:p>
+      <w:pPr>
+        <w:numPr>
+          <w:numId w:val="0"/>
+        </w:numPr>
+        <w:rPr>
+          <w:rFonts w:hint="eastAsia"/>
+          <w:lang w:val="en-US" w:eastAsia="zh-CN"/>
+        </w:rPr>
+      </w:pPr>
+      <w:r>
+        <w:rPr>
+          <w:rFonts w:hint="eastAsia"/>
+          <w:lang w:val="en-US" w:eastAsia="zh-CN"/>
+        </w:rPr>
+        <w:t>控制台：</w:t>
+      </w:r>
+    </w:p>
+    <w:p>
+      <w:pPr>
+        <w:numPr>
+          <w:numId w:val="0"/>
+        </w:numPr>
+        <w:rPr>
+          <w:rFonts w:hint="eastAsia"/>
+          <w:lang w:val="en-US" w:eastAsia="zh-CN"/>
+        </w:rPr>
+      </w:pPr>
+      <w:r>
+        <w:rPr>
+          <w:rFonts w:hint="eastAsia"/>
+          <w:lang w:val="en-US" w:eastAsia="zh-CN"/>
+        </w:rPr>
+        <w:t>C:\python\python.exe E:/tensor/pytest/pytest/dataStructure/10exception.py</w:t>
+      </w:r>
+    </w:p>
+    <w:p>
+      <w:pPr>
+        <w:numPr>
+          <w:numId w:val="0"/>
+        </w:numPr>
+        <w:rPr>
+          <w:rFonts w:hint="eastAsia"/>
+          <w:lang w:val="en-US" w:eastAsia="zh-CN"/>
+        </w:rPr>
+      </w:pPr>
+      <w:r>
+        <w:rPr>
+          <w:rFonts w:hint="eastAsia"/>
+          <w:lang w:val="en-US" w:eastAsia="zh-CN"/>
+        </w:rPr>
+        <w:t>Traceback (most recent call last):</w:t>
+      </w:r>
+    </w:p>
+    <w:p>
+      <w:pPr>
+        <w:numPr>
+          <w:numId w:val="0"/>
+        </w:numPr>
+        <w:rPr>
+          <w:rFonts w:hint="eastAsia"/>
+          <w:lang w:val="en-US" w:eastAsia="zh-CN"/>
+        </w:rPr>
+      </w:pPr>
+      <w:r>
+        <w:rPr>
+          <w:rFonts w:hint="eastAsia"/>
+          <w:lang w:val="en-US" w:eastAsia="zh-CN"/>
+        </w:rPr>
+        <w:t xml:space="preserve">  File "E:/tensor/pytest/pytest/dataStructure/10exception.py", line 62, in &lt;module&gt;</w:t>
+      </w:r>
+    </w:p>
+    <w:p>
+      <w:pPr>
+        <w:numPr>
+          <w:numId w:val="0"/>
+        </w:numPr>
+        <w:rPr>
+          <w:rFonts w:hint="eastAsia"/>
+          <w:lang w:val="en-US" w:eastAsia="zh-CN"/>
+        </w:rPr>
+      </w:pPr>
+      <w:r>
+        <w:rPr>
+          <w:rFonts w:hint="eastAsia"/>
+          <w:lang w:val="en-US" w:eastAsia="zh-CN"/>
+        </w:rPr>
+        <w:t xml:space="preserve">    assertForTest()</w:t>
+      </w:r>
+    </w:p>
+    <w:p>
+      <w:pPr>
+        <w:numPr>
+          <w:numId w:val="0"/>
+        </w:numPr>
+        <w:rPr>
+          <w:rFonts w:hint="eastAsia"/>
+          <w:lang w:val="en-US" w:eastAsia="zh-CN"/>
+        </w:rPr>
+      </w:pPr>
+      <w:r>
+        <w:rPr>
+          <w:rFonts w:hint="eastAsia"/>
+          <w:lang w:val="en-US" w:eastAsia="zh-CN"/>
+        </w:rPr>
+        <w:t xml:space="preserve">  File "E:/tensor/pytest/pytest/dataStructure/10exception.py", line 61, in assertForTest</w:t>
+      </w:r>
+    </w:p>
+    <w:p>
+      <w:pPr>
+        <w:numPr>
+          <w:numId w:val="0"/>
+        </w:numPr>
+        <w:rPr>
+          <w:rFonts w:hint="eastAsia"/>
+          <w:lang w:val="en-US" w:eastAsia="zh-CN"/>
+        </w:rPr>
+      </w:pPr>
+      <w:r>
+        <w:rPr>
+          <w:rFonts w:hint="eastAsia"/>
+          <w:lang w:val="en-US" w:eastAsia="zh-CN"/>
+        </w:rPr>
+        <w:t xml:space="preserve">    assert podBayDoorStatus == 'open', 'The pod bay doors need to be "open".'</w:t>
+      </w:r>
+    </w:p>
+    <w:p>
+      <w:pPr>
+        <w:numPr>
+          <w:numId w:val="0"/>
+        </w:numPr>
+        <w:rPr>
+          <w:rFonts w:hint="eastAsia"/>
+          <w:lang w:val="en-US" w:eastAsia="zh-CN"/>
+        </w:rPr>
+      </w:pPr>
+      <w:r>
+        <w:rPr>
+          <w:rFonts w:hint="eastAsia"/>
+          <w:lang w:val="en-US" w:eastAsia="zh-CN"/>
+        </w:rPr>
+        <w:t>AssertionError: The pod bay doors need to be "open".</w:t>
+      </w:r>
+    </w:p>
+    <w:p>
+      <w:pPr>
+        <w:numPr>
+          <w:numId w:val="0"/>
+        </w:numPr>
+        <w:rPr>
+          <w:rFonts w:hint="eastAsia"/>
+          <w:lang w:val="en-US" w:eastAsia="zh-CN"/>
+        </w:rPr>
+      </w:pPr>
+    </w:p>
+    <w:p>
+      <w:pPr>
+        <w:numPr>
+          <w:numId w:val="0"/>
+        </w:numPr>
+        <w:rPr>
+          <w:rFonts w:hint="eastAsia"/>
+          <w:lang w:val="en-US" w:eastAsia="zh-CN"/>
+        </w:rPr>
+      </w:pPr>
+      <w:r>
+        <w:rPr>
+          <w:rFonts w:hint="eastAsia"/>
+          <w:lang w:val="en-US" w:eastAsia="zh-CN"/>
+        </w:rPr>
+        <w:t>Process finished with exit code 1</w:t>
+      </w:r>
+    </w:p>
+    <w:p>
+      <w:pPr>
+        <w:pStyle w:val="2"/>
+        <w:numPr>
+          <w:ilvl w:val="0"/>
+          <w:numId w:val="6"/>
+        </w:numPr>
+        <w:rPr>
+          <w:rFonts w:hint="eastAsia"/>
+          <w:lang w:val="en-US" w:eastAsia="zh-CN"/>
+        </w:rPr>
+      </w:pPr>
+      <w:r>
+        <w:rPr>
+          <w:rFonts w:hint="eastAsia"/>
+          <w:lang w:val="en-US" w:eastAsia="zh-CN"/>
+        </w:rPr>
+        <w:t>禁用断言</w:t>
+      </w:r>
+    </w:p>
+    <w:p>
+      <w:pPr>
+        <w:numPr>
+          <w:numId w:val="0"/>
+        </w:numPr>
+        <w:rPr>
+          <w:rFonts w:hint="eastAsia"/>
+          <w:lang w:val="en-US" w:eastAsia="zh-CN"/>
+        </w:rPr>
+      </w:pPr>
+      <w:r>
+        <w:rPr>
+          <w:rFonts w:hint="eastAsia"/>
+          <w:lang w:val="en-US" w:eastAsia="zh-CN"/>
+        </w:rPr>
+        <w:t>Pass</w:t>
+      </w:r>
+    </w:p>
+    <w:p>
+      <w:pPr>
+        <w:numPr>
+          <w:numId w:val="0"/>
+        </w:numPr>
+        <w:rPr>
+          <w:rFonts w:hint="eastAsia"/>
+          <w:lang w:val="en-US" w:eastAsia="zh-CN"/>
+        </w:rPr>
+      </w:pPr>
+      <w:r>
+        <w:rPr>
+          <w:rFonts w:hint="eastAsia"/>
+          <w:lang w:val="en-US" w:eastAsia="zh-CN"/>
+        </w:rPr>
+        <w:t>待完善</w:t>
+      </w:r>
+    </w:p>
+    <w:p>
+      <w:pPr>
+        <w:pStyle w:val="2"/>
+        <w:numPr>
+          <w:ilvl w:val="0"/>
+          <w:numId w:val="6"/>
+        </w:numPr>
+        <w:rPr>
+          <w:rFonts w:hint="eastAsia"/>
+          <w:lang w:val="en-US" w:eastAsia="zh-CN"/>
+        </w:rPr>
+      </w:pPr>
+      <w:r>
+        <w:rPr>
+          <w:rFonts w:hint="eastAsia"/>
+          <w:lang w:val="en-US" w:eastAsia="zh-CN"/>
+        </w:rPr>
+        <w:t>日志</w:t>
+      </w:r>
+    </w:p>
+    <w:p>
+      <w:pPr>
+        <w:numPr>
+          <w:numId w:val="0"/>
+        </w:numPr>
+        <w:rPr>
+          <w:rFonts w:hint="eastAsia"/>
+          <w:lang w:val="en-US" w:eastAsia="zh-CN"/>
+        </w:rPr>
+      </w:pPr>
+      <w:r>
+        <w:rPr>
+          <w:rFonts w:hint="eastAsia"/>
+          <w:lang w:val="en-US" w:eastAsia="zh-CN"/>
+        </w:rPr>
+        <w:t>先要导包：</w:t>
+      </w:r>
+    </w:p>
+    <w:p>
+      <w:pPr>
+        <w:pStyle w:val="5"/>
+        <w:keepNext w:val="0"/>
+        <w:keepLines w:val="0"/>
+        <w:widowControl/>
+        <w:suppressLineNumbers w:val="0"/>
+        <w:shd w:val="clear" w:fill="FFFFFF"/>
+        <w:rPr>
+          <w:rFonts w:hint="eastAsia" w:ascii="宋体" w:hAnsi="宋体" w:eastAsia="宋体" w:cs="宋体"/>
+          <w:color w:val="000000"/>
+          <w:sz w:val="21"/>
+          <w:szCs w:val="21"/>
+        </w:rPr>
+      </w:pPr>
+      <w:r>
+        <w:rPr>
+          <w:rFonts w:hint="eastAsia" w:ascii="宋体" w:hAnsi="宋体" w:eastAsia="宋体" w:cs="宋体"/>
+          <w:b/>
+          <w:color w:val="000080"/>
+          <w:sz w:val="21"/>
+          <w:szCs w:val="21"/>
+          <w:shd w:val="clear" w:fill="FFFFFF"/>
+        </w:rPr>
+        <w:t xml:space="preserve">import </w:t>
+      </w:r>
+      <w:r>
+        <w:rPr>
+          <w:rFonts w:hint="eastAsia" w:ascii="宋体" w:hAnsi="宋体" w:eastAsia="宋体" w:cs="宋体"/>
+          <w:color w:val="000000"/>
+          <w:sz w:val="21"/>
+          <w:szCs w:val="21"/>
+          <w:shd w:val="clear" w:fill="FFFFFF"/>
+        </w:rPr>
+        <w:t>logging</w:t>
+      </w:r>
+      <w:r>
+        <w:rPr>
+          <w:rFonts w:hint="eastAsia" w:ascii="宋体" w:hAnsi="宋体" w:eastAsia="宋体" w:cs="宋体"/>
+          <w:color w:val="000000"/>
+          <w:sz w:val="21"/>
+          <w:szCs w:val="21"/>
+          <w:shd w:val="clear" w:fill="FFFFFF"/>
+        </w:rPr>
+        <w:br w:type="textWrapping"/>
+      </w:r>
+      <w:r>
+        <w:rPr>
+          <w:rFonts w:hint="eastAsia" w:ascii="宋体" w:hAnsi="宋体" w:eastAsia="宋体" w:cs="宋体"/>
+          <w:color w:val="000000"/>
+          <w:sz w:val="21"/>
+          <w:szCs w:val="21"/>
+          <w:shd w:val="clear" w:fill="FFFFFF"/>
+        </w:rPr>
+        <w:t xml:space="preserve">logging. basicConfig( </w:t>
+      </w:r>
+      <w:r>
+        <w:rPr>
+          <w:rFonts w:hint="eastAsia" w:ascii="宋体" w:hAnsi="宋体" w:eastAsia="宋体" w:cs="宋体"/>
+          <w:color w:val="660099"/>
+          <w:sz w:val="21"/>
+          <w:szCs w:val="21"/>
+          <w:shd w:val="clear" w:fill="FFFFFF"/>
+        </w:rPr>
+        <w:t>level</w:t>
+      </w:r>
+      <w:r>
+        <w:rPr>
+          <w:rFonts w:hint="eastAsia" w:ascii="宋体" w:hAnsi="宋体" w:eastAsia="宋体" w:cs="宋体"/>
+          <w:color w:val="000000"/>
+          <w:sz w:val="21"/>
+          <w:szCs w:val="21"/>
+          <w:shd w:val="clear" w:fill="FFFFFF"/>
+        </w:rPr>
+        <w:t xml:space="preserve">= logging.DEBUG, </w:t>
+      </w:r>
+      <w:r>
+        <w:rPr>
+          <w:rFonts w:hint="eastAsia" w:ascii="宋体" w:hAnsi="宋体" w:eastAsia="宋体" w:cs="宋体"/>
+          <w:color w:val="660099"/>
+          <w:sz w:val="21"/>
+          <w:szCs w:val="21"/>
+          <w:shd w:val="clear" w:fill="FFFFFF"/>
+        </w:rPr>
+        <w:t>format</w:t>
+      </w:r>
+      <w:r>
+        <w:rPr>
+          <w:rFonts w:hint="eastAsia" w:ascii="宋体" w:hAnsi="宋体" w:eastAsia="宋体" w:cs="宋体"/>
+          <w:color w:val="000000"/>
+          <w:sz w:val="21"/>
+          <w:szCs w:val="21"/>
+          <w:shd w:val="clear" w:fill="FFFFFF"/>
+        </w:rPr>
+        <w:t>=</w:t>
+      </w:r>
+      <w:r>
+        <w:rPr>
+          <w:rFonts w:hint="eastAsia" w:ascii="宋体" w:hAnsi="宋体" w:eastAsia="宋体" w:cs="宋体"/>
+          <w:b/>
+          <w:color w:val="008080"/>
+          <w:sz w:val="21"/>
+          <w:szCs w:val="21"/>
+          <w:shd w:val="clear" w:fill="FFFFFF"/>
+        </w:rPr>
+        <w:t>' %(asctime) s - %(levelname) s - %(message) s'</w:t>
+      </w:r>
+      <w:r>
+        <w:rPr>
+          <w:rFonts w:hint="eastAsia" w:ascii="宋体" w:hAnsi="宋体" w:eastAsia="宋体" w:cs="宋体"/>
+          <w:color w:val="000000"/>
+          <w:sz w:val="21"/>
+          <w:szCs w:val="21"/>
+          <w:shd w:val="clear" w:fill="FFFFFF"/>
+        </w:rPr>
+        <w:t>)</w:t>
+      </w:r>
+    </w:p>
+    <w:p>
+      <w:pPr>
+        <w:numPr>
+          <w:numId w:val="0"/>
+        </w:numPr>
+        <w:rPr>
+          <w:rFonts w:hint="eastAsia"/>
+          <w:lang w:val="en-US" w:eastAsia="zh-CN"/>
+        </w:rPr>
+      </w:pPr>
+    </w:p>
+    <w:p>
+      <w:pPr>
+        <w:pStyle w:val="5"/>
+        <w:keepNext w:val="0"/>
+        <w:keepLines w:val="0"/>
+        <w:widowControl/>
+        <w:suppressLineNumbers w:val="0"/>
+        <w:shd w:val="clear" w:fill="FFFFFF"/>
+        <w:rPr>
+          <w:rFonts w:hint="eastAsia" w:ascii="宋体" w:hAnsi="宋体" w:eastAsia="宋体" w:cs="宋体"/>
+          <w:color w:val="000000"/>
+          <w:sz w:val="21"/>
+          <w:szCs w:val="21"/>
+        </w:rPr>
+      </w:pPr>
+      <w:r>
+        <w:rPr>
+          <w:rFonts w:hint="eastAsia" w:ascii="宋体" w:hAnsi="宋体" w:eastAsia="宋体" w:cs="宋体"/>
+          <w:b/>
+          <w:color w:val="000080"/>
+          <w:sz w:val="21"/>
+          <w:szCs w:val="21"/>
+          <w:shd w:val="clear" w:fill="FFFFFF"/>
+        </w:rPr>
+        <w:t xml:space="preserve">def </w:t>
+      </w:r>
+      <w:r>
+        <w:rPr>
+          <w:rFonts w:hint="eastAsia" w:ascii="宋体" w:hAnsi="宋体" w:eastAsia="宋体" w:cs="宋体"/>
+          <w:color w:val="000000"/>
+          <w:sz w:val="21"/>
+          <w:szCs w:val="21"/>
+          <w:shd w:val="clear" w:fill="FFFFFF"/>
+        </w:rPr>
+        <w:t>testLogging():</w:t>
+      </w:r>
+      <w:r>
+        <w:rPr>
+          <w:rFonts w:hint="eastAsia" w:ascii="宋体" w:hAnsi="宋体" w:eastAsia="宋体" w:cs="宋体"/>
+          <w:color w:val="000000"/>
+          <w:sz w:val="21"/>
+          <w:szCs w:val="21"/>
+          <w:shd w:val="clear" w:fill="FFFFFF"/>
+        </w:rPr>
+        <w:br w:type="textWrapping"/>
+      </w:r>
+      <w:r>
+        <w:rPr>
+          <w:rFonts w:hint="eastAsia" w:ascii="宋体" w:hAnsi="宋体" w:eastAsia="宋体" w:cs="宋体"/>
+          <w:color w:val="000000"/>
+          <w:sz w:val="21"/>
+          <w:szCs w:val="21"/>
+          <w:shd w:val="clear" w:fill="FFFFFF"/>
+        </w:rPr>
+        <w:t xml:space="preserve">    logging.debug(</w:t>
+      </w:r>
+      <w:r>
+        <w:rPr>
+          <w:rFonts w:hint="eastAsia" w:ascii="宋体" w:hAnsi="宋体" w:eastAsia="宋体" w:cs="宋体"/>
+          <w:b/>
+          <w:color w:val="008080"/>
+          <w:sz w:val="21"/>
+          <w:szCs w:val="21"/>
+          <w:shd w:val="clear" w:fill="FFFFFF"/>
+        </w:rPr>
+        <w:t>'Some debugging details.'</w:t>
+      </w:r>
+      <w:r>
+        <w:rPr>
+          <w:rFonts w:hint="eastAsia" w:ascii="宋体" w:hAnsi="宋体" w:eastAsia="宋体" w:cs="宋体"/>
+          <w:color w:val="000000"/>
+          <w:sz w:val="21"/>
+          <w:szCs w:val="21"/>
+          <w:shd w:val="clear" w:fill="FFFFFF"/>
+        </w:rPr>
+        <w:t>)</w:t>
+      </w:r>
+      <w:r>
+        <w:rPr>
+          <w:rFonts w:hint="eastAsia" w:ascii="宋体" w:hAnsi="宋体" w:eastAsia="宋体" w:cs="宋体"/>
+          <w:color w:val="000000"/>
+          <w:sz w:val="21"/>
+          <w:szCs w:val="21"/>
+          <w:shd w:val="clear" w:fill="FFFFFF"/>
+        </w:rPr>
+        <w:br w:type="textWrapping"/>
+      </w:r>
+      <w:r>
+        <w:rPr>
+          <w:rFonts w:hint="eastAsia" w:ascii="宋体" w:hAnsi="宋体" w:eastAsia="宋体" w:cs="宋体"/>
+          <w:color w:val="000000"/>
+          <w:sz w:val="21"/>
+          <w:szCs w:val="21"/>
+          <w:shd w:val="clear" w:fill="FFFFFF"/>
+        </w:rPr>
+        <w:t xml:space="preserve">    logging.info(</w:t>
+      </w:r>
+      <w:r>
+        <w:rPr>
+          <w:rFonts w:hint="eastAsia" w:ascii="宋体" w:hAnsi="宋体" w:eastAsia="宋体" w:cs="宋体"/>
+          <w:b/>
+          <w:color w:val="008080"/>
+          <w:sz w:val="21"/>
+          <w:szCs w:val="21"/>
+          <w:shd w:val="clear" w:fill="FFFFFF"/>
+        </w:rPr>
+        <w:t>'The logging module is working.'</w:t>
+      </w:r>
+      <w:r>
+        <w:rPr>
+          <w:rFonts w:hint="eastAsia" w:ascii="宋体" w:hAnsi="宋体" w:eastAsia="宋体" w:cs="宋体"/>
+          <w:color w:val="000000"/>
+          <w:sz w:val="21"/>
+          <w:szCs w:val="21"/>
+          <w:shd w:val="clear" w:fill="FFFFFF"/>
+        </w:rPr>
+        <w:t>)</w:t>
+      </w:r>
+      <w:r>
+        <w:rPr>
+          <w:rFonts w:hint="eastAsia" w:ascii="宋体" w:hAnsi="宋体" w:eastAsia="宋体" w:cs="宋体"/>
+          <w:color w:val="000000"/>
+          <w:sz w:val="21"/>
+          <w:szCs w:val="21"/>
+          <w:shd w:val="clear" w:fill="FFFFFF"/>
+        </w:rPr>
+        <w:br w:type="textWrapping"/>
+      </w:r>
+      <w:r>
+        <w:rPr>
+          <w:rFonts w:hint="eastAsia" w:ascii="宋体" w:hAnsi="宋体" w:eastAsia="宋体" w:cs="宋体"/>
+          <w:color w:val="000000"/>
+          <w:sz w:val="21"/>
+          <w:szCs w:val="21"/>
+          <w:shd w:val="clear" w:fill="FFFFFF"/>
+        </w:rPr>
+        <w:t xml:space="preserve">    logging.warning(</w:t>
+      </w:r>
+      <w:r>
+        <w:rPr>
+          <w:rFonts w:hint="eastAsia" w:ascii="宋体" w:hAnsi="宋体" w:eastAsia="宋体" w:cs="宋体"/>
+          <w:b/>
+          <w:color w:val="008080"/>
+          <w:sz w:val="21"/>
+          <w:szCs w:val="21"/>
+          <w:shd w:val="clear" w:fill="FFFFFF"/>
+        </w:rPr>
+        <w:t>'An error message is about to be logged.'</w:t>
+      </w:r>
+      <w:r>
+        <w:rPr>
+          <w:rFonts w:hint="eastAsia" w:ascii="宋体" w:hAnsi="宋体" w:eastAsia="宋体" w:cs="宋体"/>
+          <w:color w:val="000000"/>
+          <w:sz w:val="21"/>
+          <w:szCs w:val="21"/>
+          <w:shd w:val="clear" w:fill="FFFFFF"/>
+        </w:rPr>
+        <w:t>)</w:t>
+      </w:r>
+      <w:r>
+        <w:rPr>
+          <w:rFonts w:hint="eastAsia" w:ascii="宋体" w:hAnsi="宋体" w:eastAsia="宋体" w:cs="宋体"/>
+          <w:color w:val="000000"/>
+          <w:sz w:val="21"/>
+          <w:szCs w:val="21"/>
+          <w:shd w:val="clear" w:fill="FFFFFF"/>
+        </w:rPr>
+        <w:br w:type="textWrapping"/>
+      </w:r>
+      <w:r>
+        <w:rPr>
+          <w:rFonts w:hint="eastAsia" w:ascii="宋体" w:hAnsi="宋体" w:eastAsia="宋体" w:cs="宋体"/>
+          <w:color w:val="000000"/>
+          <w:sz w:val="21"/>
+          <w:szCs w:val="21"/>
+          <w:shd w:val="clear" w:fill="FFFFFF"/>
+        </w:rPr>
+        <w:t xml:space="preserve">    logging.error(</w:t>
+      </w:r>
+      <w:r>
+        <w:rPr>
+          <w:rFonts w:hint="eastAsia" w:ascii="宋体" w:hAnsi="宋体" w:eastAsia="宋体" w:cs="宋体"/>
+          <w:b/>
+          <w:color w:val="008080"/>
+          <w:sz w:val="21"/>
+          <w:szCs w:val="21"/>
+          <w:shd w:val="clear" w:fill="FFFFFF"/>
+        </w:rPr>
+        <w:t>'An error has occurred.'</w:t>
+      </w:r>
+      <w:r>
+        <w:rPr>
+          <w:rFonts w:hint="eastAsia" w:ascii="宋体" w:hAnsi="宋体" w:eastAsia="宋体" w:cs="宋体"/>
+          <w:color w:val="000000"/>
+          <w:sz w:val="21"/>
+          <w:szCs w:val="21"/>
+          <w:shd w:val="clear" w:fill="FFFFFF"/>
+        </w:rPr>
+        <w:t>)</w:t>
+      </w:r>
+      <w:r>
+        <w:rPr>
+          <w:rFonts w:hint="eastAsia" w:ascii="宋体" w:hAnsi="宋体" w:eastAsia="宋体" w:cs="宋体"/>
+          <w:color w:val="000000"/>
+          <w:sz w:val="21"/>
+          <w:szCs w:val="21"/>
+          <w:shd w:val="clear" w:fill="FFFFFF"/>
+        </w:rPr>
+        <w:br w:type="textWrapping"/>
+      </w:r>
+      <w:r>
+        <w:rPr>
+          <w:rFonts w:hint="eastAsia" w:ascii="宋体" w:hAnsi="宋体" w:eastAsia="宋体" w:cs="宋体"/>
+          <w:color w:val="000000"/>
+          <w:sz w:val="21"/>
+          <w:szCs w:val="21"/>
+          <w:shd w:val="clear" w:fill="FFFFFF"/>
+        </w:rPr>
+        <w:t xml:space="preserve">    logging.critical(</w:t>
+      </w:r>
+      <w:r>
+        <w:rPr>
+          <w:rFonts w:hint="eastAsia" w:ascii="宋体" w:hAnsi="宋体" w:eastAsia="宋体" w:cs="宋体"/>
+          <w:b/>
+          <w:color w:val="008080"/>
+          <w:sz w:val="21"/>
+          <w:szCs w:val="21"/>
+          <w:shd w:val="clear" w:fill="FFFFFF"/>
+        </w:rPr>
+        <w:t>'The program is unable to recover!'</w:t>
+      </w:r>
+      <w:r>
+        <w:rPr>
+          <w:rFonts w:hint="eastAsia" w:ascii="宋体" w:hAnsi="宋体" w:eastAsia="宋体" w:cs="宋体"/>
+          <w:color w:val="000000"/>
+          <w:sz w:val="21"/>
+          <w:szCs w:val="21"/>
+          <w:shd w:val="clear" w:fill="FFFFFF"/>
+        </w:rPr>
+        <w:t>)</w:t>
+      </w:r>
+      <w:r>
+        <w:rPr>
+          <w:rFonts w:hint="eastAsia" w:ascii="宋体" w:hAnsi="宋体" w:eastAsia="宋体" w:cs="宋体"/>
+          <w:color w:val="000000"/>
+          <w:sz w:val="21"/>
+          <w:szCs w:val="21"/>
+          <w:shd w:val="clear" w:fill="FFFFFF"/>
+        </w:rPr>
+        <w:br w:type="textWrapping"/>
+      </w:r>
+      <w:r>
+        <w:rPr>
+          <w:rFonts w:hint="eastAsia" w:ascii="宋体" w:hAnsi="宋体" w:eastAsia="宋体" w:cs="宋体"/>
+          <w:i/>
+          <w:color w:val="808080"/>
+          <w:sz w:val="21"/>
+          <w:szCs w:val="21"/>
+          <w:shd w:val="clear" w:fill="FFFFFF"/>
+        </w:rPr>
+        <w:t>testLogging()</w:t>
+      </w:r>
+    </w:p>
+    <w:p>
+      <w:pPr>
+        <w:numPr>
+          <w:numId w:val="0"/>
+        </w:numPr>
+        <w:rPr>
+          <w:rFonts w:hint="eastAsia"/>
+          <w:lang w:val="en-US" w:eastAsia="zh-CN"/>
+        </w:rPr>
+      </w:pPr>
+    </w:p>
+    <w:p>
+      <w:pPr>
+        <w:numPr>
+          <w:numId w:val="0"/>
+        </w:numPr>
+        <w:rPr>
+          <w:rFonts w:hint="eastAsia"/>
+          <w:lang w:val="en-US" w:eastAsia="zh-CN"/>
+        </w:rPr>
+      </w:pPr>
+      <w:r>
+        <w:rPr>
+          <w:rFonts w:hint="eastAsia"/>
+          <w:lang w:val="en-US" w:eastAsia="zh-CN"/>
+        </w:rPr>
+        <w:t>控制台：</w:t>
+      </w:r>
+    </w:p>
+    <w:p>
+      <w:pPr>
+        <w:numPr>
+          <w:numId w:val="0"/>
+        </w:numPr>
+        <w:rPr>
+          <w:rFonts w:hint="eastAsia"/>
+          <w:lang w:val="en-US" w:eastAsia="zh-CN"/>
+        </w:rPr>
+      </w:pPr>
+      <w:r>
+        <w:rPr>
+          <w:rFonts w:hint="eastAsia"/>
+          <w:lang w:val="en-US" w:eastAsia="zh-CN"/>
+        </w:rPr>
+        <w:t>C:\python\python.exe E:/tensor/pytest/pytest/dataStructure/10exception.py</w:t>
+      </w:r>
+    </w:p>
+    <w:p>
+      <w:pPr>
+        <w:numPr>
+          <w:numId w:val="0"/>
+        </w:numPr>
+        <w:rPr>
+          <w:rFonts w:hint="eastAsia"/>
+          <w:lang w:val="en-US" w:eastAsia="zh-CN"/>
+        </w:rPr>
+      </w:pPr>
+      <w:r>
+        <w:rPr>
+          <w:rFonts w:hint="eastAsia"/>
+          <w:lang w:val="en-US" w:eastAsia="zh-CN"/>
+        </w:rPr>
+        <w:t xml:space="preserve"> 2017-11-08 15:17:39,789 - DEBUG - Some debugging details.</w:t>
+      </w:r>
+    </w:p>
+    <w:p>
+      <w:pPr>
+        <w:numPr>
+          <w:numId w:val="0"/>
+        </w:numPr>
+        <w:rPr>
+          <w:rFonts w:hint="eastAsia"/>
+          <w:lang w:val="en-US" w:eastAsia="zh-CN"/>
+        </w:rPr>
+      </w:pPr>
+      <w:r>
+        <w:rPr>
+          <w:rFonts w:hint="eastAsia"/>
+          <w:lang w:val="en-US" w:eastAsia="zh-CN"/>
+        </w:rPr>
+        <w:t xml:space="preserve"> 2017-11-08 15:17:39,789 - INFO - The logging module is working.</w:t>
+      </w:r>
+    </w:p>
+    <w:p>
+      <w:pPr>
+        <w:numPr>
+          <w:numId w:val="0"/>
+        </w:numPr>
+        <w:rPr>
+          <w:rFonts w:hint="eastAsia"/>
+          <w:lang w:val="en-US" w:eastAsia="zh-CN"/>
+        </w:rPr>
+      </w:pPr>
+      <w:r>
+        <w:rPr>
+          <w:rFonts w:hint="eastAsia"/>
+          <w:lang w:val="en-US" w:eastAsia="zh-CN"/>
+        </w:rPr>
+        <w:t xml:space="preserve"> 2017-11-08 15:17:39,789 - WARNING - An error message is about to be logged.</w:t>
+      </w:r>
+    </w:p>
+    <w:p>
+      <w:pPr>
+        <w:numPr>
+          <w:numId w:val="0"/>
+        </w:numPr>
+        <w:rPr>
+          <w:rFonts w:hint="eastAsia"/>
+          <w:lang w:val="en-US" w:eastAsia="zh-CN"/>
+        </w:rPr>
+      </w:pPr>
+      <w:r>
+        <w:rPr>
+          <w:rFonts w:hint="eastAsia"/>
+          <w:lang w:val="en-US" w:eastAsia="zh-CN"/>
+        </w:rPr>
+        <w:t xml:space="preserve"> 2017-11-08 15:17:39,789 - ERROR - An error has occurred.</w:t>
+      </w:r>
+    </w:p>
+    <w:p>
+      <w:pPr>
+        <w:numPr>
+          <w:numId w:val="0"/>
+        </w:numPr>
+        <w:rPr>
+          <w:rFonts w:hint="eastAsia"/>
+          <w:lang w:val="en-US" w:eastAsia="zh-CN"/>
+        </w:rPr>
+      </w:pPr>
+      <w:r>
+        <w:rPr>
+          <w:rFonts w:hint="eastAsia"/>
+          <w:lang w:val="en-US" w:eastAsia="zh-CN"/>
+        </w:rPr>
+        <w:t xml:space="preserve"> 2017-11-08 15:17:39,789 - CRITICAL - The program is unable to recover!</w:t>
+      </w:r>
+    </w:p>
+    <w:p>
+      <w:pPr>
+        <w:numPr>
+          <w:numId w:val="0"/>
+        </w:numPr>
+        <w:rPr>
+          <w:rFonts w:hint="eastAsia"/>
+          <w:lang w:val="en-US" w:eastAsia="zh-CN"/>
+        </w:rPr>
+      </w:pPr>
+    </w:p>
+    <w:p>
+      <w:pPr>
+        <w:numPr>
+          <w:numId w:val="0"/>
+        </w:numPr>
+        <w:rPr>
+          <w:rFonts w:hint="eastAsia"/>
+          <w:lang w:val="en-US" w:eastAsia="zh-CN"/>
+        </w:rPr>
+      </w:pPr>
+      <w:r>
+        <w:rPr>
+          <w:rFonts w:hint="eastAsia"/>
+          <w:lang w:val="en-US" w:eastAsia="zh-CN"/>
+        </w:rPr>
+        <w:t>Process finished with exit code 0</w:t>
+      </w:r>
+    </w:p>
+    <w:p>
+      <w:pPr>
+        <w:pStyle w:val="2"/>
+        <w:numPr>
+          <w:ilvl w:val="0"/>
+          <w:numId w:val="6"/>
+        </w:numPr>
+        <w:rPr>
+          <w:rFonts w:hint="eastAsia"/>
+          <w:lang w:val="en-US" w:eastAsia="zh-CN"/>
+        </w:rPr>
+      </w:pPr>
+      <w:r>
+        <w:rPr>
+          <w:rFonts w:hint="eastAsia"/>
+          <w:lang w:val="en-US" w:eastAsia="zh-CN"/>
+        </w:rPr>
+        <w:t>禁止输出日志信息</w:t>
+      </w:r>
+    </w:p>
+    <w:p>
+      <w:pPr>
+        <w:numPr>
+          <w:numId w:val="0"/>
+        </w:numPr>
+        <w:rPr>
+          <w:rFonts w:hint="eastAsia"/>
+          <w:lang w:val="en-US" w:eastAsia="zh-CN"/>
+        </w:rPr>
+      </w:pPr>
+      <w:r>
+        <w:rPr>
+          <w:rFonts w:hint="eastAsia"/>
+          <w:lang w:val="en-US" w:eastAsia="zh-CN"/>
+        </w:rPr>
+        <w:t>只 要向 logging. disable() 传入 一个 日志 级别， 它 就会 禁止 该 级别 和 更低 级别 的 所有 日志 消息。 所以， 如果 想要 禁用 所有 日志， 只要 在 程序 中 添加 logging. disable（ logging.CRITICAL）。</w:t>
+      </w:r>
+    </w:p>
+    <w:p>
+      <w:pPr>
+        <w:numPr>
+          <w:numId w:val="0"/>
+        </w:numPr>
+        <w:rPr>
+          <w:rFonts w:hint="eastAsia"/>
+          <w:lang w:val="en-US" w:eastAsia="zh-CN"/>
+        </w:rPr>
+      </w:pPr>
+      <w:r>
+        <w:rPr>
+          <w:rFonts w:hint="eastAsia"/>
+          <w:lang w:val="en-US" w:eastAsia="zh-CN"/>
+        </w:rPr>
+        <w:t>级别顺序：</w:t>
+      </w:r>
+    </w:p>
+    <w:p>
+      <w:pPr>
+        <w:numPr>
+          <w:numId w:val="0"/>
+        </w:numPr>
+        <w:rPr>
+          <w:rFonts w:hint="eastAsia"/>
+          <w:lang w:val="en-US" w:eastAsia="zh-CN"/>
+        </w:rPr>
+      </w:pPr>
+      <w:r>
+        <w:rPr>
+          <w:rFonts w:hint="eastAsia"/>
+          <w:lang w:val="en-US" w:eastAsia="zh-CN"/>
+        </w:rPr>
+        <w:t>CRITICAL（最高）-&gt;ERROR-&gt;WARNING-&gt;INFO-&gt;DEBUG(最低)</w:t>
+      </w:r>
+    </w:p>
+    <w:p>
+      <w:pPr>
+        <w:numPr>
+          <w:numId w:val="0"/>
+        </w:numPr>
+        <w:rPr>
+          <w:rFonts w:hint="eastAsia"/>
+          <w:lang w:val="en-US" w:eastAsia="zh-CN"/>
+        </w:rPr>
+      </w:pPr>
+      <w:r>
+        <w:rPr>
+          <w:rFonts w:hint="eastAsia"/>
+          <w:lang w:val="en-US" w:eastAsia="zh-CN"/>
+        </w:rPr>
+        <w:t xml:space="preserve">&gt;&gt;&gt; import logging </w:t>
+      </w:r>
+    </w:p>
+    <w:p>
+      <w:pPr>
+        <w:numPr>
+          <w:numId w:val="0"/>
+        </w:numPr>
+        <w:rPr>
+          <w:rFonts w:hint="eastAsia"/>
+          <w:lang w:val="en-US" w:eastAsia="zh-CN"/>
+        </w:rPr>
+      </w:pPr>
+      <w:r>
+        <w:rPr>
+          <w:rFonts w:hint="eastAsia"/>
+          <w:lang w:val="en-US" w:eastAsia="zh-CN"/>
+        </w:rPr>
+        <w:t xml:space="preserve">&gt;&gt;&gt; logging. basicConfig( level= logging. INFO, format=' %(asctime) s - %(levelname) s - %(message) s') </w:t>
+      </w:r>
+    </w:p>
+    <w:p>
+      <w:pPr>
+        <w:numPr>
+          <w:numId w:val="0"/>
+        </w:numPr>
+        <w:rPr>
+          <w:rFonts w:hint="eastAsia"/>
+          <w:lang w:val="en-US" w:eastAsia="zh-CN"/>
+        </w:rPr>
+      </w:pPr>
+      <w:r>
+        <w:rPr>
+          <w:rFonts w:hint="eastAsia"/>
+          <w:lang w:val="en-US" w:eastAsia="zh-CN"/>
+        </w:rPr>
+        <w:t xml:space="preserve">&gt;&gt;&gt; logging. critical(' Critical error! Critical error!') </w:t>
+      </w:r>
+    </w:p>
+    <w:p>
+      <w:pPr>
+        <w:numPr>
+          <w:numId w:val="0"/>
+        </w:numPr>
+        <w:rPr>
+          <w:rFonts w:hint="eastAsia"/>
+          <w:lang w:val="en-US" w:eastAsia="zh-CN"/>
+        </w:rPr>
+      </w:pPr>
+      <w:r>
+        <w:rPr>
+          <w:rFonts w:hint="eastAsia"/>
+          <w:lang w:val="en-US" w:eastAsia="zh-CN"/>
+        </w:rPr>
+        <w:t>2015- 05- 22 11: 10: 48, 054 - CRITICAL - Critical error! Critical error!</w:t>
+      </w:r>
+    </w:p>
+    <w:p>
+      <w:pPr>
+        <w:numPr>
+          <w:numId w:val="0"/>
+        </w:numPr>
+        <w:rPr>
+          <w:rFonts w:hint="eastAsia"/>
+          <w:lang w:val="en-US" w:eastAsia="zh-CN"/>
+        </w:rPr>
+      </w:pPr>
+      <w:r>
+        <w:rPr>
+          <w:rFonts w:hint="eastAsia"/>
+          <w:lang w:val="en-US" w:eastAsia="zh-CN"/>
+        </w:rPr>
+        <w:t xml:space="preserve"> &gt;&gt;&gt; logging. disable( logging. CRITICAL) </w:t>
+      </w:r>
+    </w:p>
+    <w:p>
+      <w:pPr>
+        <w:numPr>
+          <w:numId w:val="0"/>
+        </w:numPr>
+        <w:rPr>
+          <w:rFonts w:hint="eastAsia"/>
+          <w:lang w:val="en-US" w:eastAsia="zh-CN"/>
+        </w:rPr>
+      </w:pPr>
+      <w:r>
+        <w:rPr>
+          <w:rFonts w:hint="eastAsia"/>
+          <w:lang w:val="en-US" w:eastAsia="zh-CN"/>
+        </w:rPr>
+        <w:t>&gt;&gt;&gt; logging. critical(' Critical error! Critical error!')</w:t>
+      </w:r>
+    </w:p>
+    <w:p>
+      <w:pPr>
+        <w:numPr>
+          <w:numId w:val="0"/>
+        </w:numPr>
+        <w:rPr>
+          <w:rFonts w:hint="eastAsia"/>
+          <w:lang w:val="en-US" w:eastAsia="zh-CN"/>
+        </w:rPr>
+      </w:pPr>
+      <w:r>
+        <w:rPr>
+          <w:rFonts w:hint="eastAsia"/>
+          <w:lang w:val="en-US" w:eastAsia="zh-CN"/>
+        </w:rPr>
+        <w:t xml:space="preserve"> &gt;&gt;&gt; logging. error(' Error! Error!')</w:t>
+      </w:r>
+    </w:p>
+    <w:p>
+      <w:pPr>
+        <w:numPr>
+          <w:numId w:val="0"/>
+        </w:numPr>
+        <w:rPr>
+          <w:rFonts w:hint="eastAsia"/>
+          <w:lang w:val="en-US" w:eastAsia="zh-CN"/>
+        </w:rPr>
+      </w:pPr>
+    </w:p>
+    <w:p>
+      <w:pPr>
+        <w:numPr>
+          <w:numId w:val="0"/>
+        </w:numPr>
+        <w:rPr>
+          <w:rFonts w:hint="eastAsia"/>
+          <w:lang w:val="en-US" w:eastAsia="zh-CN"/>
+        </w:rPr>
+      </w:pPr>
+      <w:r>
+        <w:rPr>
+          <w:rFonts w:hint="eastAsia"/>
+          <w:lang w:val="en-US" w:eastAsia="zh-CN"/>
+        </w:rPr>
+        <w:t>注意：logging. disable( logging. CRITICAL) 放到import logging下面，所有日志都不会打印</w:t>
+      </w:r>
+    </w:p>
+    <w:p>
+      <w:pPr>
+        <w:pStyle w:val="2"/>
+        <w:numPr>
+          <w:ilvl w:val="0"/>
+          <w:numId w:val="6"/>
+        </w:numPr>
+        <w:rPr>
+          <w:rFonts w:hint="eastAsia"/>
+          <w:lang w:val="en-US" w:eastAsia="zh-CN"/>
+        </w:rPr>
+      </w:pPr>
+      <w:r>
+        <w:rPr>
+          <w:rFonts w:hint="eastAsia"/>
+          <w:lang w:val="en-US" w:eastAsia="zh-CN"/>
+        </w:rPr>
+        <w:t>把日志输出到文件（指定filename）</w:t>
+      </w:r>
+    </w:p>
+    <w:p>
+      <w:pPr>
+        <w:rPr>
+          <w:rFonts w:hint="eastAsia"/>
+          <w:lang w:val="en-US" w:eastAsia="zh-CN"/>
+        </w:rPr>
+      </w:pPr>
+      <w:r>
+        <w:rPr>
+          <w:rFonts w:hint="eastAsia"/>
+          <w:lang w:val="en-US" w:eastAsia="zh-CN"/>
+        </w:rPr>
+        <w:t xml:space="preserve">import logging </w:t>
+      </w:r>
+    </w:p>
+    <w:p>
+      <w:pPr>
+        <w:rPr>
+          <w:rFonts w:hint="eastAsia"/>
+          <w:lang w:val="en-US" w:eastAsia="zh-CN"/>
+        </w:rPr>
+      </w:pPr>
+      <w:r>
+        <w:rPr>
+          <w:rFonts w:hint="eastAsia"/>
+          <w:lang w:val="en-US" w:eastAsia="zh-CN"/>
+        </w:rPr>
+        <w:t>logging. basicConfig( filename=' myProgramLog. txt', level= logging. DEBUG, format=' %(asctime) s - %(levelname) s - %(message) s')</w:t>
+      </w:r>
+    </w:p>
+    <w:p>
+      <w:pPr>
+        <w:pStyle w:val="2"/>
+        <w:numPr>
+          <w:ilvl w:val="0"/>
+          <w:numId w:val="6"/>
+        </w:numPr>
+        <w:rPr>
+          <w:rFonts w:hint="eastAsia"/>
+          <w:lang w:val="en-US" w:eastAsia="zh-CN"/>
+        </w:rPr>
+      </w:pPr>
+      <w:r>
+        <w:rPr>
+          <w:rFonts w:hint="eastAsia"/>
+          <w:lang w:val="en-US" w:eastAsia="zh-CN"/>
+        </w:rPr>
+        <w:t>从web爬取信息</w:t>
+      </w:r>
+    </w:p>
+    <w:p>
+      <w:pPr>
+        <w:numPr>
+          <w:numId w:val="0"/>
+        </w:numPr>
+        <w:rPr>
+          <w:rFonts w:hint="eastAsia"/>
+          <w:lang w:val="en-US" w:eastAsia="zh-CN"/>
+        </w:rPr>
+      </w:pPr>
+      <w:r>
+        <w:rPr>
+          <w:rFonts w:hint="eastAsia"/>
+          <w:lang w:val="en-US" w:eastAsia="zh-CN"/>
+        </w:rPr>
+        <w:t>用系统默认浏览器打开指定网址：（</w:t>
+      </w:r>
+      <w:r>
+        <w:rPr>
+          <w:rFonts w:hint="eastAsia" w:ascii="宋体" w:hAnsi="宋体" w:eastAsia="宋体" w:cs="宋体"/>
+          <w:color w:val="000000"/>
+          <w:sz w:val="21"/>
+          <w:szCs w:val="21"/>
+          <w:shd w:val="clear" w:fill="FFFFFF"/>
+        </w:rPr>
+        <w:t>webbrowser.open(</w:t>
+      </w:r>
+      <w:r>
+        <w:rPr>
+          <w:rFonts w:hint="eastAsia" w:ascii="宋体" w:hAnsi="宋体" w:eastAsia="宋体" w:cs="宋体"/>
+          <w:b/>
+          <w:color w:val="008080"/>
+          <w:sz w:val="21"/>
+          <w:szCs w:val="21"/>
+          <w:shd w:val="clear" w:fill="FFFFFF"/>
+        </w:rPr>
+        <w:t>'https://www.baidu.com'</w:t>
+      </w:r>
+      <w:r>
+        <w:rPr>
+          <w:rFonts w:hint="eastAsia" w:ascii="宋体" w:hAnsi="宋体" w:eastAsia="宋体" w:cs="宋体"/>
+          <w:color w:val="000000"/>
+          <w:sz w:val="21"/>
+          <w:szCs w:val="21"/>
+          <w:shd w:val="clear" w:fill="FFFFFF"/>
+        </w:rPr>
+        <w:t>)</w:t>
+      </w:r>
+      <w:r>
+        <w:rPr>
+          <w:rFonts w:hint="eastAsia"/>
+          <w:lang w:val="en-US" w:eastAsia="zh-CN"/>
+        </w:rPr>
+        <w:t>）</w:t>
+      </w:r>
+    </w:p>
+    <w:p>
+      <w:pPr>
+        <w:numPr>
+          <w:numId w:val="0"/>
+        </w:numPr>
+        <w:rPr>
+          <w:rFonts w:hint="eastAsia"/>
+          <w:lang w:val="en-US" w:eastAsia="zh-CN"/>
+        </w:rPr>
+      </w:pPr>
+      <w:r>
+        <w:rPr>
+          <w:rFonts w:hint="eastAsia"/>
+          <w:lang w:val="en-US" w:eastAsia="zh-CN"/>
+        </w:rPr>
+        <w:t>代码：</w:t>
+      </w:r>
+    </w:p>
+    <w:p>
+      <w:pPr>
+        <w:pStyle w:val="5"/>
+        <w:keepNext w:val="0"/>
+        <w:keepLines w:val="0"/>
+        <w:widowControl/>
+        <w:suppressLineNumbers w:val="0"/>
+        <w:shd w:val="clear" w:fill="FFFFFF"/>
+        <w:rPr>
+          <w:rFonts w:hint="eastAsia" w:ascii="宋体" w:hAnsi="宋体" w:eastAsia="宋体" w:cs="宋体"/>
+          <w:color w:val="000000"/>
+          <w:sz w:val="21"/>
+          <w:szCs w:val="21"/>
+        </w:rPr>
+      </w:pPr>
+      <w:r>
+        <w:rPr>
+          <w:rFonts w:hint="eastAsia" w:ascii="宋体" w:hAnsi="宋体" w:eastAsia="宋体" w:cs="宋体"/>
+          <w:b/>
+          <w:color w:val="000080"/>
+          <w:sz w:val="21"/>
+          <w:szCs w:val="21"/>
+          <w:shd w:val="clear" w:fill="FFFFFF"/>
+        </w:rPr>
+        <w:t xml:space="preserve">import </w:t>
+      </w:r>
+      <w:r>
+        <w:rPr>
+          <w:rFonts w:hint="eastAsia" w:ascii="宋体" w:hAnsi="宋体" w:eastAsia="宋体" w:cs="宋体"/>
+          <w:color w:val="000000"/>
+          <w:sz w:val="21"/>
+          <w:szCs w:val="21"/>
+          <w:shd w:val="clear" w:fill="FFFFFF"/>
+        </w:rPr>
+        <w:t>webbrowser,sys,pyperclip</w:t>
+      </w:r>
+      <w:r>
+        <w:rPr>
+          <w:rFonts w:hint="eastAsia" w:ascii="宋体" w:hAnsi="宋体" w:eastAsia="宋体" w:cs="宋体"/>
+          <w:color w:val="000000"/>
+          <w:sz w:val="21"/>
+          <w:szCs w:val="21"/>
+          <w:shd w:val="clear" w:fill="FFFFFF"/>
+        </w:rPr>
+        <w:br w:type="textWrapping"/>
+      </w:r>
+      <w:r>
+        <w:rPr>
+          <w:rFonts w:hint="eastAsia" w:ascii="宋体" w:hAnsi="宋体" w:eastAsia="宋体" w:cs="宋体"/>
+          <w:i/>
+          <w:color w:val="808080"/>
+          <w:sz w:val="21"/>
+          <w:szCs w:val="21"/>
+          <w:shd w:val="clear" w:fill="FFFFFF"/>
+        </w:rPr>
+        <w:t>#testkey，need copy into the clipboard:cjk--</w:t>
+      </w:r>
+      <w:r>
+        <w:rPr>
+          <w:rFonts w:hint="eastAsia" w:cs="宋体"/>
+          <w:i/>
+          <w:color w:val="808080"/>
+          <w:sz w:val="21"/>
+          <w:szCs w:val="21"/>
+          <w:shd w:val="clear" w:fill="FFFFFF"/>
+          <w:lang w:val="en-US" w:eastAsia="zh-CN"/>
+        </w:rPr>
+        <w:t>yourname</w:t>
+      </w:r>
+      <w:r>
+        <w:rPr>
+          <w:rFonts w:hint="eastAsia" w:ascii="宋体" w:hAnsi="宋体" w:eastAsia="宋体" w:cs="宋体"/>
+          <w:i/>
+          <w:color w:val="808080"/>
+          <w:sz w:val="21"/>
+          <w:szCs w:val="21"/>
+          <w:shd w:val="clear" w:fill="FFFFFF"/>
+        </w:rPr>
+        <w:br w:type="textWrapping"/>
+      </w:r>
+      <w:r>
+        <w:rPr>
+          <w:rFonts w:hint="eastAsia" w:ascii="宋体" w:hAnsi="宋体" w:eastAsia="宋体" w:cs="宋体"/>
+          <w:b/>
+          <w:color w:val="000080"/>
+          <w:sz w:val="21"/>
+          <w:szCs w:val="21"/>
+          <w:shd w:val="clear" w:fill="FFFFFF"/>
+        </w:rPr>
+        <w:t xml:space="preserve">def </w:t>
+      </w:r>
+      <w:r>
+        <w:rPr>
+          <w:rFonts w:hint="eastAsia" w:ascii="宋体" w:hAnsi="宋体" w:eastAsia="宋体" w:cs="宋体"/>
+          <w:color w:val="000000"/>
+          <w:sz w:val="21"/>
+          <w:szCs w:val="21"/>
+          <w:shd w:val="clear" w:fill="FFFFFF"/>
+        </w:rPr>
+        <w:t>openWebbrowserWithUrlInTheClipBoard():</w:t>
+      </w:r>
+      <w:r>
+        <w:rPr>
+          <w:rFonts w:hint="eastAsia" w:ascii="宋体" w:hAnsi="宋体" w:eastAsia="宋体" w:cs="宋体"/>
+          <w:color w:val="000000"/>
+          <w:sz w:val="21"/>
+          <w:szCs w:val="21"/>
+          <w:shd w:val="clear" w:fill="FFFFFF"/>
+        </w:rPr>
+        <w:br w:type="textWrapping"/>
+      </w:r>
+      <w:r>
+        <w:rPr>
+          <w:rFonts w:hint="eastAsia" w:ascii="宋体" w:hAnsi="宋体" w:eastAsia="宋体" w:cs="宋体"/>
+          <w:color w:val="000000"/>
+          <w:sz w:val="21"/>
+          <w:szCs w:val="21"/>
+          <w:shd w:val="clear" w:fill="FFFFFF"/>
+        </w:rPr>
+        <w:t xml:space="preserve">    word=pyperclip.paste()</w:t>
+      </w:r>
+      <w:r>
+        <w:rPr>
+          <w:rFonts w:hint="eastAsia" w:ascii="宋体" w:hAnsi="宋体" w:eastAsia="宋体" w:cs="宋体"/>
+          <w:color w:val="000000"/>
+          <w:sz w:val="21"/>
+          <w:szCs w:val="21"/>
+          <w:shd w:val="clear" w:fill="FFFFFF"/>
+        </w:rPr>
+        <w:br w:type="textWrapping"/>
+      </w:r>
+      <w:r>
+        <w:rPr>
+          <w:rFonts w:hint="eastAsia" w:ascii="宋体" w:hAnsi="宋体" w:eastAsia="宋体" w:cs="宋体"/>
+          <w:color w:val="000000"/>
+          <w:sz w:val="21"/>
+          <w:szCs w:val="21"/>
+          <w:shd w:val="clear" w:fill="FFFFFF"/>
+        </w:rPr>
+        <w:t xml:space="preserve">    </w:t>
+      </w:r>
+      <w:r>
+        <w:rPr>
+          <w:rFonts w:hint="eastAsia" w:ascii="宋体" w:hAnsi="宋体" w:eastAsia="宋体" w:cs="宋体"/>
+          <w:b/>
+          <w:color w:val="000080"/>
+          <w:sz w:val="21"/>
+          <w:szCs w:val="21"/>
+          <w:shd w:val="clear" w:fill="FFFFFF"/>
+        </w:rPr>
+        <w:t xml:space="preserve">if </w:t>
+      </w:r>
+      <w:r>
+        <w:rPr>
+          <w:rFonts w:hint="eastAsia" w:ascii="宋体" w:hAnsi="宋体" w:eastAsia="宋体" w:cs="宋体"/>
+          <w:color w:val="000080"/>
+          <w:sz w:val="21"/>
+          <w:szCs w:val="21"/>
+          <w:shd w:val="clear" w:fill="FFFFFF"/>
+        </w:rPr>
+        <w:t>len</w:t>
+      </w:r>
+      <w:r>
+        <w:rPr>
+          <w:rFonts w:hint="eastAsia" w:ascii="宋体" w:hAnsi="宋体" w:eastAsia="宋体" w:cs="宋体"/>
+          <w:color w:val="000000"/>
+          <w:sz w:val="21"/>
+          <w:szCs w:val="21"/>
+          <w:shd w:val="clear" w:fill="FFFFFF"/>
+        </w:rPr>
+        <w:t xml:space="preserve">(word) &gt; </w:t>
+      </w:r>
+      <w:r>
+        <w:rPr>
+          <w:rFonts w:hint="eastAsia" w:ascii="宋体" w:hAnsi="宋体" w:eastAsia="宋体" w:cs="宋体"/>
+          <w:color w:val="0000FF"/>
+          <w:sz w:val="21"/>
+          <w:szCs w:val="21"/>
+          <w:shd w:val="clear" w:fill="FFFFFF"/>
+        </w:rPr>
+        <w:t>1</w:t>
+      </w:r>
+      <w:r>
+        <w:rPr>
+          <w:rFonts w:hint="eastAsia" w:ascii="宋体" w:hAnsi="宋体" w:eastAsia="宋体" w:cs="宋体"/>
+          <w:color w:val="000000"/>
+          <w:sz w:val="21"/>
+          <w:szCs w:val="21"/>
+          <w:shd w:val="clear" w:fill="FFFFFF"/>
+        </w:rPr>
+        <w:t>:</w:t>
+      </w:r>
+      <w:r>
+        <w:rPr>
+          <w:rFonts w:hint="eastAsia" w:ascii="宋体" w:hAnsi="宋体" w:eastAsia="宋体" w:cs="宋体"/>
+          <w:color w:val="000000"/>
+          <w:sz w:val="21"/>
+          <w:szCs w:val="21"/>
+          <w:shd w:val="clear" w:fill="FFFFFF"/>
+        </w:rPr>
+        <w:br w:type="textWrapping"/>
+      </w:r>
+      <w:r>
+        <w:rPr>
+          <w:rFonts w:hint="eastAsia" w:ascii="宋体" w:hAnsi="宋体" w:eastAsia="宋体" w:cs="宋体"/>
+          <w:color w:val="000000"/>
+          <w:sz w:val="21"/>
+          <w:szCs w:val="21"/>
+          <w:shd w:val="clear" w:fill="FFFFFF"/>
+        </w:rPr>
+        <w:t xml:space="preserve">        webbrowser.open(</w:t>
+      </w:r>
+      <w:r>
+        <w:rPr>
+          <w:rFonts w:hint="eastAsia" w:ascii="宋体" w:hAnsi="宋体" w:eastAsia="宋体" w:cs="宋体"/>
+          <w:b/>
+          <w:color w:val="008080"/>
+          <w:sz w:val="21"/>
+          <w:szCs w:val="21"/>
+          <w:shd w:val="clear" w:fill="FFFFFF"/>
+        </w:rPr>
+        <w:t>'https://www.baidu.com/s?word='</w:t>
+      </w:r>
+      <w:r>
+        <w:rPr>
+          <w:rFonts w:hint="eastAsia" w:ascii="宋体" w:hAnsi="宋体" w:eastAsia="宋体" w:cs="宋体"/>
+          <w:color w:val="000000"/>
+          <w:sz w:val="21"/>
+          <w:szCs w:val="21"/>
+          <w:shd w:val="clear" w:fill="FFFFFF"/>
+        </w:rPr>
+        <w:t>+word)</w:t>
+      </w:r>
+      <w:r>
+        <w:rPr>
+          <w:rFonts w:hint="eastAsia" w:ascii="宋体" w:hAnsi="宋体" w:eastAsia="宋体" w:cs="宋体"/>
+          <w:color w:val="000000"/>
+          <w:sz w:val="21"/>
+          <w:szCs w:val="21"/>
+          <w:shd w:val="clear" w:fill="FFFFFF"/>
+        </w:rPr>
+        <w:br w:type="textWrapping"/>
+      </w:r>
+      <w:r>
+        <w:rPr>
+          <w:rFonts w:hint="eastAsia" w:ascii="宋体" w:hAnsi="宋体" w:eastAsia="宋体" w:cs="宋体"/>
+          <w:i/>
+          <w:color w:val="808080"/>
+          <w:sz w:val="21"/>
+          <w:szCs w:val="21"/>
+          <w:shd w:val="clear" w:fill="FFFFFF"/>
+        </w:rPr>
+        <w:t>openWebbrowserWithUrlInTheClipBoard()</w:t>
+      </w:r>
+    </w:p>
+    <w:p>
+      <w:pPr>
+        <w:numPr>
+          <w:numId w:val="0"/>
+        </w:numPr>
+        <w:rPr>
+          <w:rFonts w:hint="eastAsia"/>
+          <w:lang w:val="en-US" w:eastAsia="zh-CN"/>
+        </w:rPr>
+      </w:pPr>
+    </w:p>
+    <w:p>
+      <w:pPr>
+        <w:pStyle w:val="2"/>
+        <w:numPr>
+          <w:ilvl w:val="0"/>
+          <w:numId w:val="6"/>
+        </w:numPr>
+        <w:rPr>
+          <w:rFonts w:hint="eastAsia"/>
+          <w:lang w:val="en-US" w:eastAsia="zh-CN"/>
+        </w:rPr>
+      </w:pPr>
+      <w:r>
+        <w:rPr>
+          <w:rFonts w:hint="eastAsia"/>
+          <w:lang w:val="en-US" w:eastAsia="zh-CN"/>
+        </w:rPr>
+        <w:t>通过requests库获取指定文本</w:t>
+      </w:r>
+    </w:p>
+    <w:p>
+      <w:pPr>
+        <w:pStyle w:val="5"/>
+        <w:keepNext w:val="0"/>
+        <w:keepLines w:val="0"/>
+        <w:widowControl/>
+        <w:suppressLineNumbers w:val="0"/>
+        <w:shd w:val="clear" w:fill="FFFFFF"/>
+        <w:rPr>
+          <w:rFonts w:hint="eastAsia" w:cs="宋体"/>
+          <w:color w:val="000000"/>
+          <w:sz w:val="21"/>
+          <w:szCs w:val="21"/>
+          <w:shd w:val="clear" w:fill="FFFFFF"/>
+          <w:lang w:eastAsia="zh-CN"/>
+        </w:rPr>
+      </w:pPr>
+      <w:r>
+        <w:rPr>
+          <w:rFonts w:hint="eastAsia" w:cs="宋体"/>
+          <w:b/>
+          <w:color w:val="000080"/>
+          <w:sz w:val="21"/>
+          <w:szCs w:val="21"/>
+          <w:shd w:val="clear" w:fill="FFFFFF"/>
+          <w:lang w:eastAsia="zh-CN"/>
+        </w:rPr>
+        <w:t>先导入</w:t>
+      </w:r>
+      <w:r>
+        <w:rPr>
+          <w:rFonts w:hint="eastAsia" w:cs="宋体"/>
+          <w:b/>
+          <w:color w:val="000080"/>
+          <w:sz w:val="21"/>
+          <w:szCs w:val="21"/>
+          <w:shd w:val="clear" w:fill="FFFFFF"/>
+          <w:lang w:val="en-US" w:eastAsia="zh-CN"/>
+        </w:rPr>
+        <w:t>requests库再用</w:t>
+      </w:r>
+      <w:r>
+        <w:rPr>
+          <w:rFonts w:hint="eastAsia" w:ascii="宋体" w:hAnsi="宋体" w:eastAsia="宋体" w:cs="宋体"/>
+          <w:color w:val="000000"/>
+          <w:sz w:val="21"/>
+          <w:szCs w:val="21"/>
+          <w:shd w:val="clear" w:fill="FFFFFF"/>
+        </w:rPr>
+        <w:t>requests.get(</w:t>
+      </w:r>
+      <w:r>
+        <w:rPr>
+          <w:rFonts w:hint="eastAsia" w:ascii="宋体" w:hAnsi="宋体" w:eastAsia="宋体" w:cs="宋体"/>
+          <w:b/>
+          <w:color w:val="008080"/>
+          <w:sz w:val="21"/>
+          <w:szCs w:val="21"/>
+          <w:shd w:val="clear" w:fill="FFFFFF"/>
+        </w:rPr>
+        <w:t>'http://www.gutenberg.org/cache/epub/1112/pg1112.txt'</w:t>
+      </w:r>
+      <w:r>
+        <w:rPr>
+          <w:rFonts w:hint="eastAsia" w:ascii="宋体" w:hAnsi="宋体" w:eastAsia="宋体" w:cs="宋体"/>
+          <w:color w:val="000000"/>
+          <w:sz w:val="21"/>
+          <w:szCs w:val="21"/>
+          <w:shd w:val="clear" w:fill="FFFFFF"/>
+        </w:rPr>
+        <w:t>)</w:t>
+      </w:r>
+      <w:r>
+        <w:rPr>
+          <w:rFonts w:hint="eastAsia" w:cs="宋体"/>
+          <w:color w:val="000000"/>
+          <w:sz w:val="21"/>
+          <w:szCs w:val="21"/>
+          <w:shd w:val="clear" w:fill="FFFFFF"/>
+          <w:lang w:eastAsia="zh-CN"/>
+        </w:rPr>
+        <w:t>获取</w:t>
+      </w:r>
+      <w:r>
+        <w:rPr>
+          <w:rFonts w:hint="eastAsia" w:ascii="宋体" w:hAnsi="宋体" w:eastAsia="宋体" w:cs="宋体"/>
+          <w:color w:val="000000"/>
+          <w:sz w:val="21"/>
+          <w:szCs w:val="21"/>
+          <w:shd w:val="clear" w:fill="FFFFFF"/>
+        </w:rPr>
+        <w:t>Response</w:t>
+      </w:r>
+    </w:p>
+    <w:p>
+      <w:pPr>
+        <w:pStyle w:val="5"/>
+        <w:keepNext w:val="0"/>
+        <w:keepLines w:val="0"/>
+        <w:widowControl/>
+        <w:suppressLineNumbers w:val="0"/>
+        <w:shd w:val="clear" w:fill="FFFFFF"/>
+        <w:rPr>
+          <w:rFonts w:hint="eastAsia" w:ascii="宋体" w:hAnsi="宋体" w:eastAsia="宋体" w:cs="宋体"/>
+          <w:b/>
+          <w:color w:val="000080"/>
+          <w:sz w:val="21"/>
+          <w:szCs w:val="21"/>
+          <w:shd w:val="clear" w:fill="FFFFFF"/>
+          <w:lang w:eastAsia="zh-CN"/>
+        </w:rPr>
+      </w:pPr>
+      <w:r>
+        <w:rPr>
+          <w:rFonts w:hint="eastAsia" w:ascii="宋体" w:hAnsi="宋体" w:eastAsia="宋体" w:cs="宋体"/>
+          <w:color w:val="000000"/>
+          <w:sz w:val="21"/>
+          <w:szCs w:val="21"/>
+          <w:shd w:val="clear" w:fill="FFFFFF"/>
+        </w:rPr>
+        <w:t>&lt;class 'requests.models.Response'&gt;</w:t>
+      </w:r>
+      <w:r>
+        <w:rPr>
+          <w:rFonts w:hint="eastAsia" w:ascii="宋体" w:hAnsi="宋体" w:eastAsia="宋体" w:cs="宋体"/>
+          <w:color w:val="000000"/>
+          <w:sz w:val="21"/>
+          <w:szCs w:val="21"/>
+          <w:shd w:val="clear" w:fill="FFFFFF"/>
+        </w:rPr>
+        <w:br w:type="textWrapping"/>
+      </w:r>
+      <w:r>
+        <w:rPr>
+          <w:rFonts w:hint="eastAsia" w:cs="宋体"/>
+          <w:color w:val="000000"/>
+          <w:sz w:val="21"/>
+          <w:szCs w:val="21"/>
+          <w:shd w:val="clear" w:fill="FFFFFF"/>
+          <w:lang w:eastAsia="zh-CN"/>
+        </w:rPr>
+        <w:t>代码示例：</w:t>
+      </w:r>
+    </w:p>
+    <w:p>
+      <w:pPr>
+        <w:pStyle w:val="5"/>
+        <w:keepNext w:val="0"/>
+        <w:keepLines w:val="0"/>
+        <w:widowControl/>
+        <w:suppressLineNumbers w:val="0"/>
+        <w:shd w:val="clear" w:fill="FFFFFF"/>
+        <w:rPr>
+          <w:rFonts w:hint="eastAsia" w:ascii="宋体" w:hAnsi="宋体" w:eastAsia="宋体" w:cs="宋体"/>
+          <w:color w:val="000000"/>
+          <w:sz w:val="21"/>
+          <w:szCs w:val="21"/>
+        </w:rPr>
+      </w:pPr>
+      <w:r>
+        <w:rPr>
+          <w:rFonts w:hint="eastAsia" w:ascii="宋体" w:hAnsi="宋体" w:eastAsia="宋体" w:cs="宋体"/>
+          <w:b/>
+          <w:color w:val="000080"/>
+          <w:sz w:val="21"/>
+          <w:szCs w:val="21"/>
+          <w:shd w:val="clear" w:fill="FFFFFF"/>
+        </w:rPr>
+        <w:t xml:space="preserve">import </w:t>
+      </w:r>
+      <w:r>
+        <w:rPr>
+          <w:rFonts w:hint="eastAsia" w:ascii="宋体" w:hAnsi="宋体" w:eastAsia="宋体" w:cs="宋体"/>
+          <w:color w:val="000000"/>
+          <w:sz w:val="21"/>
+          <w:szCs w:val="21"/>
+          <w:shd w:val="clear" w:fill="FFFFFF"/>
+        </w:rPr>
+        <w:t>requests</w:t>
+      </w:r>
+      <w:r>
+        <w:rPr>
+          <w:rFonts w:hint="eastAsia" w:ascii="宋体" w:hAnsi="宋体" w:eastAsia="宋体" w:cs="宋体"/>
+          <w:color w:val="000000"/>
+          <w:sz w:val="21"/>
+          <w:szCs w:val="21"/>
+          <w:shd w:val="clear" w:fill="FFFFFF"/>
+        </w:rPr>
+        <w:br w:type="textWrapping"/>
+      </w:r>
+      <w:r>
+        <w:rPr>
+          <w:rFonts w:hint="eastAsia" w:ascii="宋体" w:hAnsi="宋体" w:eastAsia="宋体" w:cs="宋体"/>
+          <w:b/>
+          <w:color w:val="000080"/>
+          <w:sz w:val="21"/>
+          <w:szCs w:val="21"/>
+          <w:shd w:val="clear" w:fill="FFFFFF"/>
+        </w:rPr>
+        <w:t xml:space="preserve">def </w:t>
+      </w:r>
+      <w:r>
+        <w:rPr>
+          <w:rFonts w:hint="eastAsia" w:ascii="宋体" w:hAnsi="宋体" w:eastAsia="宋体" w:cs="宋体"/>
+          <w:color w:val="000000"/>
+          <w:sz w:val="21"/>
+          <w:szCs w:val="21"/>
+          <w:shd w:val="clear" w:fill="FFFFFF"/>
+        </w:rPr>
+        <w:t>requestsATXTFile():</w:t>
+      </w:r>
+      <w:r>
+        <w:rPr>
+          <w:rFonts w:hint="eastAsia" w:ascii="宋体" w:hAnsi="宋体" w:eastAsia="宋体" w:cs="宋体"/>
+          <w:color w:val="000000"/>
+          <w:sz w:val="21"/>
+          <w:szCs w:val="21"/>
+          <w:shd w:val="clear" w:fill="FFFFFF"/>
+        </w:rPr>
+        <w:br w:type="textWrapping"/>
+      </w:r>
+      <w:r>
+        <w:rPr>
+          <w:rFonts w:hint="eastAsia" w:ascii="宋体" w:hAnsi="宋体" w:eastAsia="宋体" w:cs="宋体"/>
+          <w:color w:val="000000"/>
+          <w:sz w:val="21"/>
+          <w:szCs w:val="21"/>
+          <w:shd w:val="clear" w:fill="FFFFFF"/>
+        </w:rPr>
+        <w:t xml:space="preserve">    res=requests.get(</w:t>
+      </w:r>
+      <w:r>
+        <w:rPr>
+          <w:rFonts w:hint="eastAsia" w:ascii="宋体" w:hAnsi="宋体" w:eastAsia="宋体" w:cs="宋体"/>
+          <w:b/>
+          <w:color w:val="008080"/>
+          <w:sz w:val="21"/>
+          <w:szCs w:val="21"/>
+          <w:shd w:val="clear" w:fill="FFFFFF"/>
+        </w:rPr>
+        <w:t>'http://www.gutenberg.org/cache/epub/1112/pg1112.txt'</w:t>
+      </w:r>
+      <w:r>
+        <w:rPr>
+          <w:rFonts w:hint="eastAsia" w:ascii="宋体" w:hAnsi="宋体" w:eastAsia="宋体" w:cs="宋体"/>
+          <w:color w:val="000000"/>
+          <w:sz w:val="21"/>
+          <w:szCs w:val="21"/>
+          <w:shd w:val="clear" w:fill="FFFFFF"/>
+        </w:rPr>
+        <w:t>)</w:t>
+      </w:r>
+      <w:r>
+        <w:rPr>
+          <w:rFonts w:hint="eastAsia" w:ascii="宋体" w:hAnsi="宋体" w:eastAsia="宋体" w:cs="宋体"/>
+          <w:color w:val="000000"/>
+          <w:sz w:val="21"/>
+          <w:szCs w:val="21"/>
+          <w:shd w:val="clear" w:fill="FFFFFF"/>
+        </w:rPr>
+        <w:br w:type="textWrapping"/>
+      </w:r>
+      <w:r>
+        <w:rPr>
+          <w:rFonts w:hint="eastAsia" w:ascii="宋体" w:hAnsi="宋体" w:eastAsia="宋体" w:cs="宋体"/>
+          <w:color w:val="000000"/>
+          <w:sz w:val="21"/>
+          <w:szCs w:val="21"/>
+          <w:shd w:val="clear" w:fill="FFFFFF"/>
+        </w:rPr>
+        <w:t xml:space="preserve">    </w:t>
+      </w:r>
+      <w:r>
+        <w:rPr>
+          <w:rFonts w:hint="eastAsia" w:ascii="宋体" w:hAnsi="宋体" w:eastAsia="宋体" w:cs="宋体"/>
+          <w:color w:val="000080"/>
+          <w:sz w:val="21"/>
+          <w:szCs w:val="21"/>
+          <w:shd w:val="clear" w:fill="FFFFFF"/>
+        </w:rPr>
+        <w:t>print</w:t>
+      </w:r>
+      <w:r>
+        <w:rPr>
+          <w:rFonts w:hint="eastAsia" w:ascii="宋体" w:hAnsi="宋体" w:eastAsia="宋体" w:cs="宋体"/>
+          <w:color w:val="000000"/>
+          <w:sz w:val="21"/>
+          <w:szCs w:val="21"/>
+          <w:shd w:val="clear" w:fill="FFFFFF"/>
+        </w:rPr>
+        <w:t>(</w:t>
+      </w:r>
+      <w:r>
+        <w:rPr>
+          <w:rFonts w:hint="eastAsia" w:ascii="宋体" w:hAnsi="宋体" w:eastAsia="宋体" w:cs="宋体"/>
+          <w:color w:val="000080"/>
+          <w:sz w:val="21"/>
+          <w:szCs w:val="21"/>
+          <w:shd w:val="clear" w:fill="FFFFFF"/>
+        </w:rPr>
+        <w:t>type</w:t>
+      </w:r>
+      <w:r>
+        <w:rPr>
+          <w:rFonts w:hint="eastAsia" w:ascii="宋体" w:hAnsi="宋体" w:eastAsia="宋体" w:cs="宋体"/>
+          <w:color w:val="000000"/>
+          <w:sz w:val="21"/>
+          <w:szCs w:val="21"/>
+          <w:shd w:val="clear" w:fill="FFFFFF"/>
+        </w:rPr>
+        <w:t>(res))</w:t>
+      </w:r>
+      <w:r>
+        <w:rPr>
+          <w:rFonts w:hint="eastAsia" w:ascii="宋体" w:hAnsi="宋体" w:eastAsia="宋体" w:cs="宋体"/>
+          <w:color w:val="000000"/>
+          <w:sz w:val="21"/>
+          <w:szCs w:val="21"/>
+          <w:shd w:val="clear" w:fill="FFFFFF"/>
+        </w:rPr>
+        <w:br w:type="textWrapping"/>
+      </w:r>
+      <w:r>
+        <w:rPr>
+          <w:rFonts w:hint="eastAsia" w:ascii="宋体" w:hAnsi="宋体" w:eastAsia="宋体" w:cs="宋体"/>
+          <w:color w:val="000000"/>
+          <w:sz w:val="21"/>
+          <w:szCs w:val="21"/>
+          <w:shd w:val="clear" w:fill="FFFFFF"/>
+        </w:rPr>
+        <w:t xml:space="preserve">    </w:t>
+      </w:r>
+      <w:r>
+        <w:rPr>
+          <w:rFonts w:hint="eastAsia" w:ascii="宋体" w:hAnsi="宋体" w:eastAsia="宋体" w:cs="宋体"/>
+          <w:color w:val="000080"/>
+          <w:sz w:val="21"/>
+          <w:szCs w:val="21"/>
+          <w:shd w:val="clear" w:fill="FFFFFF"/>
+        </w:rPr>
+        <w:t>print</w:t>
+      </w:r>
+      <w:r>
+        <w:rPr>
+          <w:rFonts w:hint="eastAsia" w:ascii="宋体" w:hAnsi="宋体" w:eastAsia="宋体" w:cs="宋体"/>
+          <w:color w:val="000000"/>
+          <w:sz w:val="21"/>
+          <w:szCs w:val="21"/>
+          <w:shd w:val="clear" w:fill="FFFFFF"/>
+        </w:rPr>
+        <w:t>(</w:t>
+      </w:r>
+      <w:r>
+        <w:rPr>
+          <w:rFonts w:hint="eastAsia" w:ascii="宋体" w:hAnsi="宋体" w:eastAsia="宋体" w:cs="宋体"/>
+          <w:color w:val="000080"/>
+          <w:sz w:val="21"/>
+          <w:szCs w:val="21"/>
+          <w:shd w:val="clear" w:fill="FFFFFF"/>
+        </w:rPr>
+        <w:t>len</w:t>
+      </w:r>
+      <w:r>
+        <w:rPr>
+          <w:rFonts w:hint="eastAsia" w:ascii="宋体" w:hAnsi="宋体" w:eastAsia="宋体" w:cs="宋体"/>
+          <w:color w:val="000000"/>
+          <w:sz w:val="21"/>
+          <w:szCs w:val="21"/>
+          <w:shd w:val="clear" w:fill="FFFFFF"/>
+        </w:rPr>
+        <w:t>(res.text))</w:t>
+      </w:r>
+      <w:r>
+        <w:rPr>
+          <w:rFonts w:hint="eastAsia" w:ascii="宋体" w:hAnsi="宋体" w:eastAsia="宋体" w:cs="宋体"/>
+          <w:color w:val="000000"/>
+          <w:sz w:val="21"/>
+          <w:szCs w:val="21"/>
+          <w:shd w:val="clear" w:fill="FFFFFF"/>
+        </w:rPr>
+        <w:br w:type="textWrapping"/>
+      </w:r>
+      <w:r>
+        <w:rPr>
+          <w:rFonts w:hint="eastAsia" w:ascii="宋体" w:hAnsi="宋体" w:eastAsia="宋体" w:cs="宋体"/>
+          <w:color w:val="000000"/>
+          <w:sz w:val="21"/>
+          <w:szCs w:val="21"/>
+          <w:shd w:val="clear" w:fill="FFFFFF"/>
+        </w:rPr>
+        <w:t xml:space="preserve">    </w:t>
+      </w:r>
+      <w:r>
+        <w:rPr>
+          <w:rFonts w:hint="eastAsia" w:ascii="宋体" w:hAnsi="宋体" w:eastAsia="宋体" w:cs="宋体"/>
+          <w:color w:val="000080"/>
+          <w:sz w:val="21"/>
+          <w:szCs w:val="21"/>
+          <w:shd w:val="clear" w:fill="FFFFFF"/>
+        </w:rPr>
+        <w:t>print</w:t>
+      </w:r>
+      <w:r>
+        <w:rPr>
+          <w:rFonts w:hint="eastAsia" w:ascii="宋体" w:hAnsi="宋体" w:eastAsia="宋体" w:cs="宋体"/>
+          <w:color w:val="000000"/>
+          <w:sz w:val="21"/>
+          <w:szCs w:val="21"/>
+          <w:shd w:val="clear" w:fill="FFFFFF"/>
+        </w:rPr>
+        <w:t>(res.text[:</w:t>
+      </w:r>
+      <w:r>
+        <w:rPr>
+          <w:rFonts w:hint="eastAsia" w:ascii="宋体" w:hAnsi="宋体" w:eastAsia="宋体" w:cs="宋体"/>
+          <w:color w:val="0000FF"/>
+          <w:sz w:val="21"/>
+          <w:szCs w:val="21"/>
+          <w:shd w:val="clear" w:fill="FFFFFF"/>
+        </w:rPr>
+        <w:t>250</w:t>
+      </w:r>
+      <w:r>
+        <w:rPr>
+          <w:rFonts w:hint="eastAsia" w:ascii="宋体" w:hAnsi="宋体" w:eastAsia="宋体" w:cs="宋体"/>
+          <w:color w:val="000000"/>
+          <w:sz w:val="21"/>
+          <w:szCs w:val="21"/>
+          <w:shd w:val="clear" w:fill="FFFFFF"/>
+        </w:rPr>
+        <w:t>])</w:t>
+      </w:r>
+      <w:r>
+        <w:rPr>
+          <w:rFonts w:hint="eastAsia" w:ascii="宋体" w:hAnsi="宋体" w:eastAsia="宋体" w:cs="宋体"/>
+          <w:color w:val="000000"/>
+          <w:sz w:val="21"/>
+          <w:szCs w:val="21"/>
+          <w:shd w:val="clear" w:fill="FFFFFF"/>
+        </w:rPr>
+        <w:br w:type="textWrapping"/>
+      </w:r>
+      <w:r>
+        <w:rPr>
+          <w:rFonts w:hint="eastAsia" w:ascii="宋体" w:hAnsi="宋体" w:eastAsia="宋体" w:cs="宋体"/>
+          <w:color w:val="000000"/>
+          <w:sz w:val="21"/>
+          <w:szCs w:val="21"/>
+          <w:shd w:val="clear" w:fill="FFFFFF"/>
+        </w:rPr>
+        <w:t xml:space="preserve">    res=requests.get(</w:t>
+      </w:r>
+      <w:r>
+        <w:rPr>
+          <w:rFonts w:hint="eastAsia" w:ascii="宋体" w:hAnsi="宋体" w:eastAsia="宋体" w:cs="宋体"/>
+          <w:b/>
+          <w:color w:val="008080"/>
+          <w:sz w:val="21"/>
+          <w:szCs w:val="21"/>
+          <w:shd w:val="clear" w:fill="FFFFFF"/>
+        </w:rPr>
+        <w:t>'http://www.baidu.com'</w:t>
+      </w:r>
+      <w:r>
+        <w:rPr>
+          <w:rFonts w:hint="eastAsia" w:ascii="宋体" w:hAnsi="宋体" w:eastAsia="宋体" w:cs="宋体"/>
+          <w:color w:val="000000"/>
+          <w:sz w:val="21"/>
+          <w:szCs w:val="21"/>
+          <w:shd w:val="clear" w:fill="FFFFFF"/>
+        </w:rPr>
+        <w:t>)</w:t>
+      </w:r>
+      <w:r>
+        <w:rPr>
+          <w:rFonts w:hint="eastAsia" w:ascii="宋体" w:hAnsi="宋体" w:eastAsia="宋体" w:cs="宋体"/>
+          <w:color w:val="000000"/>
+          <w:sz w:val="21"/>
+          <w:szCs w:val="21"/>
+          <w:shd w:val="clear" w:fill="FFFFFF"/>
+        </w:rPr>
+        <w:br w:type="textWrapping"/>
+      </w:r>
+      <w:r>
+        <w:rPr>
+          <w:rFonts w:hint="eastAsia" w:ascii="宋体" w:hAnsi="宋体" w:eastAsia="宋体" w:cs="宋体"/>
+          <w:color w:val="000000"/>
+          <w:sz w:val="21"/>
+          <w:szCs w:val="21"/>
+          <w:shd w:val="clear" w:fill="FFFFFF"/>
+        </w:rPr>
+        <w:t xml:space="preserve">    </w:t>
+      </w:r>
+      <w:r>
+        <w:rPr>
+          <w:rFonts w:hint="eastAsia" w:ascii="宋体" w:hAnsi="宋体" w:eastAsia="宋体" w:cs="宋体"/>
+          <w:color w:val="000080"/>
+          <w:sz w:val="21"/>
+          <w:szCs w:val="21"/>
+          <w:shd w:val="clear" w:fill="FFFFFF"/>
+        </w:rPr>
+        <w:t>print</w:t>
+      </w:r>
+      <w:r>
+        <w:rPr>
+          <w:rFonts w:hint="eastAsia" w:ascii="宋体" w:hAnsi="宋体" w:eastAsia="宋体" w:cs="宋体"/>
+          <w:color w:val="000000"/>
+          <w:sz w:val="21"/>
+          <w:szCs w:val="21"/>
+          <w:shd w:val="clear" w:fill="FFFFFF"/>
+        </w:rPr>
+        <w:t>(res.text[:</w:t>
+      </w:r>
+      <w:r>
+        <w:rPr>
+          <w:rFonts w:hint="eastAsia" w:ascii="宋体" w:hAnsi="宋体" w:eastAsia="宋体" w:cs="宋体"/>
+          <w:color w:val="0000FF"/>
+          <w:sz w:val="21"/>
+          <w:szCs w:val="21"/>
+          <w:shd w:val="clear" w:fill="FFFFFF"/>
+        </w:rPr>
+        <w:t>100</w:t>
+      </w:r>
+      <w:r>
+        <w:rPr>
+          <w:rFonts w:hint="eastAsia" w:ascii="宋体" w:hAnsi="宋体" w:eastAsia="宋体" w:cs="宋体"/>
+          <w:color w:val="000000"/>
+          <w:sz w:val="21"/>
+          <w:szCs w:val="21"/>
+          <w:shd w:val="clear" w:fill="FFFFFF"/>
+        </w:rPr>
+        <w:t>])</w:t>
+      </w:r>
+      <w:r>
+        <w:rPr>
+          <w:rFonts w:hint="eastAsia" w:ascii="宋体" w:hAnsi="宋体" w:eastAsia="宋体" w:cs="宋体"/>
+          <w:color w:val="000000"/>
+          <w:sz w:val="21"/>
+          <w:szCs w:val="21"/>
+          <w:shd w:val="clear" w:fill="FFFFFF"/>
+        </w:rPr>
+        <w:br w:type="textWrapping"/>
+      </w:r>
+      <w:r>
+        <w:rPr>
+          <w:rFonts w:hint="eastAsia" w:ascii="宋体" w:hAnsi="宋体" w:eastAsia="宋体" w:cs="宋体"/>
+          <w:i/>
+          <w:color w:val="808080"/>
+          <w:sz w:val="21"/>
+          <w:szCs w:val="21"/>
+          <w:shd w:val="clear" w:fill="FFFFFF"/>
+        </w:rPr>
+        <w:t>#requestsATXTFile()</w:t>
+      </w:r>
+    </w:p>
+    <w:p>
+      <w:pPr>
+        <w:numPr>
+          <w:numId w:val="0"/>
+        </w:numPr>
+        <w:rPr>
+          <w:rFonts w:hint="eastAsia"/>
+          <w:lang w:val="en-US" w:eastAsia="zh-CN"/>
+        </w:rPr>
+      </w:pPr>
+      <w:r>
+        <w:rPr>
+          <w:rFonts w:hint="eastAsia"/>
+          <w:lang w:val="en-US" w:eastAsia="zh-CN"/>
+        </w:rPr>
+        <w:t>控制台：</w:t>
+      </w:r>
+    </w:p>
+    <w:p>
+      <w:pPr>
+        <w:numPr>
+          <w:numId w:val="0"/>
+        </w:numPr>
+        <w:rPr>
+          <w:rFonts w:hint="eastAsia"/>
+          <w:lang w:val="en-US" w:eastAsia="zh-CN"/>
+        </w:rPr>
+      </w:pPr>
+      <w:r>
+        <w:rPr>
+          <w:rFonts w:hint="eastAsia"/>
+          <w:lang w:val="en-US" w:eastAsia="zh-CN"/>
+        </w:rPr>
+        <w:t>C:\python\python.exe E:/tensor/pytest/pytest/dataStructure/11crawlFromWeb.py</w:t>
+      </w:r>
+    </w:p>
+    <w:p>
+      <w:pPr>
+        <w:numPr>
+          <w:numId w:val="0"/>
+        </w:numPr>
+        <w:rPr>
+          <w:rFonts w:hint="eastAsia"/>
+          <w:lang w:val="en-US" w:eastAsia="zh-CN"/>
+        </w:rPr>
+      </w:pPr>
+      <w:r>
+        <w:rPr>
+          <w:rFonts w:hint="eastAsia"/>
+          <w:lang w:val="en-US" w:eastAsia="zh-CN"/>
+        </w:rPr>
+        <w:t>&lt;class 'requests.models.Response'&gt;</w:t>
+      </w:r>
+    </w:p>
+    <w:p>
+      <w:pPr>
+        <w:numPr>
+          <w:numId w:val="0"/>
+        </w:numPr>
+        <w:rPr>
+          <w:rFonts w:hint="eastAsia"/>
+          <w:lang w:val="en-US" w:eastAsia="zh-CN"/>
+        </w:rPr>
+      </w:pPr>
+      <w:r>
+        <w:rPr>
+          <w:rFonts w:hint="eastAsia"/>
+          <w:lang w:val="en-US" w:eastAsia="zh-CN"/>
+        </w:rPr>
+        <w:t>178981</w:t>
+      </w:r>
+    </w:p>
+    <w:p>
+      <w:pPr>
+        <w:numPr>
+          <w:numId w:val="0"/>
+        </w:numPr>
+        <w:rPr>
+          <w:rFonts w:hint="eastAsia"/>
+          <w:lang w:val="en-US" w:eastAsia="zh-CN"/>
+        </w:rPr>
+      </w:pPr>
+      <w:r>
+        <w:rPr>
+          <w:rFonts w:hint="eastAsia"/>
+          <w:lang w:val="en-US" w:eastAsia="zh-CN"/>
+        </w:rPr>
+        <w:t>﻿The Project Gutenberg EBook of Romeo and Juliet, by William Shakespeare</w:t>
+      </w:r>
+    </w:p>
+    <w:p>
+      <w:pPr>
+        <w:numPr>
+          <w:numId w:val="0"/>
+        </w:numPr>
+        <w:rPr>
+          <w:rFonts w:hint="eastAsia"/>
+          <w:lang w:val="en-US" w:eastAsia="zh-CN"/>
+        </w:rPr>
+      </w:pPr>
+    </w:p>
+    <w:p>
+      <w:pPr>
+        <w:numPr>
+          <w:numId w:val="0"/>
+        </w:numPr>
+        <w:rPr>
+          <w:rFonts w:hint="eastAsia"/>
+          <w:lang w:val="en-US" w:eastAsia="zh-CN"/>
+        </w:rPr>
+      </w:pPr>
+      <w:r>
+        <w:rPr>
+          <w:rFonts w:hint="eastAsia"/>
+          <w:lang w:val="en-US" w:eastAsia="zh-CN"/>
+        </w:rPr>
+        <w:t>This eBook is for the use of anyone anywhere at no cost and with</w:t>
+      </w:r>
+    </w:p>
+    <w:p>
+      <w:pPr>
+        <w:numPr>
+          <w:numId w:val="0"/>
+        </w:numPr>
+        <w:rPr>
+          <w:rFonts w:hint="eastAsia"/>
+          <w:lang w:val="en-US" w:eastAsia="zh-CN"/>
+        </w:rPr>
+      </w:pPr>
+      <w:r>
+        <w:rPr>
+          <w:rFonts w:hint="eastAsia"/>
+          <w:lang w:val="en-US" w:eastAsia="zh-CN"/>
+        </w:rPr>
+        <w:t>almost no restrictions whatsoever.  You may copy it, give it away or</w:t>
+      </w:r>
+    </w:p>
+    <w:p>
+      <w:pPr>
+        <w:numPr>
+          <w:numId w:val="0"/>
+        </w:numPr>
+        <w:rPr>
+          <w:rFonts w:hint="eastAsia"/>
+          <w:lang w:val="en-US" w:eastAsia="zh-CN"/>
+        </w:rPr>
+      </w:pPr>
+      <w:r>
+        <w:rPr>
+          <w:rFonts w:hint="eastAsia"/>
+          <w:lang w:val="en-US" w:eastAsia="zh-CN"/>
+        </w:rPr>
+        <w:t>re-use it under the terms of the Proje</w:t>
+      </w:r>
+    </w:p>
+    <w:p>
+      <w:pPr>
+        <w:numPr>
+          <w:numId w:val="0"/>
+        </w:numPr>
+        <w:rPr>
+          <w:rFonts w:hint="eastAsia"/>
+          <w:lang w:val="en-US" w:eastAsia="zh-CN"/>
+        </w:rPr>
+      </w:pPr>
+      <w:r>
+        <w:rPr>
+          <w:rFonts w:hint="eastAsia"/>
+          <w:lang w:val="en-US" w:eastAsia="zh-CN"/>
+        </w:rPr>
+        <w:t>&lt;!DOCTYPE html&gt;</w:t>
+      </w:r>
+    </w:p>
+    <w:p>
+      <w:pPr>
+        <w:numPr>
+          <w:numId w:val="0"/>
+        </w:numPr>
+        <w:rPr>
+          <w:rFonts w:hint="eastAsia"/>
+          <w:lang w:val="en-US" w:eastAsia="zh-CN"/>
+        </w:rPr>
+      </w:pPr>
+      <w:r>
+        <w:rPr>
+          <w:rFonts w:hint="eastAsia"/>
+          <w:lang w:val="en-US" w:eastAsia="zh-CN"/>
+        </w:rPr>
+        <w:t>&lt;!--STATUS OK--&gt;&lt;html&gt; &lt;head&gt;&lt;meta http-equiv=content-type content=text/html;charse</w:t>
+      </w:r>
+    </w:p>
+    <w:p>
+      <w:pPr>
+        <w:numPr>
+          <w:numId w:val="0"/>
+        </w:numPr>
+        <w:rPr>
+          <w:rFonts w:hint="eastAsia"/>
+          <w:lang w:val="en-US" w:eastAsia="zh-CN"/>
+        </w:rPr>
+      </w:pPr>
+    </w:p>
+    <w:p>
+      <w:pPr>
+        <w:numPr>
+          <w:numId w:val="0"/>
+        </w:numPr>
+        <w:rPr>
+          <w:rFonts w:hint="eastAsia"/>
+          <w:lang w:val="en-US" w:eastAsia="zh-CN"/>
+        </w:rPr>
+      </w:pPr>
+      <w:r>
+        <w:rPr>
+          <w:rFonts w:hint="eastAsia"/>
+          <w:lang w:val="en-US" w:eastAsia="zh-CN"/>
+        </w:rPr>
+        <w:t>Process finished with exit code 0</w:t>
+      </w:r>
+    </w:p>
+    <w:p>
+      <w:pPr>
+        <w:pStyle w:val="2"/>
+        <w:numPr>
+          <w:ilvl w:val="0"/>
+          <w:numId w:val="6"/>
+        </w:numPr>
+        <w:rPr>
+          <w:rFonts w:hint="eastAsia"/>
+          <w:lang w:val="en-US" w:eastAsia="zh-CN"/>
+        </w:rPr>
+      </w:pPr>
+      <w:r>
+        <w:rPr>
+          <w:rFonts w:hint="eastAsia"/>
+          <w:lang w:val="en-US" w:eastAsia="zh-CN"/>
+        </w:rPr>
+        <w:t>防止下载失败的方法（或者返回错误状态码）抛出异常</w:t>
+      </w:r>
+    </w:p>
+    <w:p>
+      <w:pPr>
+        <w:pStyle w:val="5"/>
+        <w:keepNext w:val="0"/>
+        <w:keepLines w:val="0"/>
+        <w:widowControl/>
+        <w:suppressLineNumbers w:val="0"/>
+        <w:shd w:val="clear" w:fill="FFFFFF"/>
+        <w:rPr>
+          <w:rFonts w:hint="eastAsia" w:ascii="宋体" w:hAnsi="宋体" w:eastAsia="宋体" w:cs="宋体"/>
+          <w:b/>
+          <w:color w:val="000080"/>
+          <w:sz w:val="21"/>
+          <w:szCs w:val="21"/>
+          <w:shd w:val="clear" w:fill="FFFFFF"/>
+          <w:lang w:eastAsia="zh-CN"/>
+        </w:rPr>
+      </w:pPr>
+      <w:r>
+        <w:rPr>
+          <w:rFonts w:hint="eastAsia" w:cs="宋体"/>
+          <w:b/>
+          <w:color w:val="000080"/>
+          <w:sz w:val="21"/>
+          <w:szCs w:val="21"/>
+          <w:shd w:val="clear" w:fill="FFFFFF"/>
+          <w:lang w:eastAsia="zh-CN"/>
+        </w:rPr>
+        <w:t>使用</w:t>
+      </w:r>
+      <w:r>
+        <w:rPr>
+          <w:rFonts w:hint="eastAsia" w:ascii="宋体" w:hAnsi="宋体" w:eastAsia="宋体" w:cs="宋体"/>
+          <w:color w:val="000000"/>
+          <w:sz w:val="21"/>
+          <w:szCs w:val="21"/>
+          <w:shd w:val="clear" w:fill="FFFFFF"/>
+        </w:rPr>
+        <w:t>requests.models.Response</w:t>
+      </w:r>
+      <w:r>
+        <w:rPr>
+          <w:rFonts w:hint="eastAsia" w:cs="宋体"/>
+          <w:color w:val="000000"/>
+          <w:sz w:val="21"/>
+          <w:szCs w:val="21"/>
+          <w:shd w:val="clear" w:fill="FFFFFF"/>
+          <w:lang w:eastAsia="zh-CN"/>
+        </w:rPr>
+        <w:t>对象的</w:t>
+      </w:r>
+      <w:r>
+        <w:rPr>
+          <w:rFonts w:hint="eastAsia" w:ascii="宋体" w:hAnsi="宋体" w:eastAsia="宋体" w:cs="宋体"/>
+          <w:color w:val="000000"/>
+          <w:sz w:val="21"/>
+          <w:szCs w:val="21"/>
+          <w:shd w:val="clear" w:fill="FFFFFF"/>
+        </w:rPr>
+        <w:t>res.raise_for_status()</w:t>
+      </w:r>
+      <w:r>
+        <w:rPr>
+          <w:rFonts w:hint="eastAsia" w:cs="宋体"/>
+          <w:color w:val="000000"/>
+          <w:sz w:val="21"/>
+          <w:szCs w:val="21"/>
+          <w:shd w:val="clear" w:fill="FFFFFF"/>
+          <w:lang w:eastAsia="zh-CN"/>
+        </w:rPr>
+        <w:t>方法</w:t>
+      </w:r>
+      <w:r>
+        <w:rPr>
+          <w:rFonts w:hint="eastAsia" w:cs="宋体"/>
+          <w:color w:val="000000"/>
+          <w:sz w:val="21"/>
+          <w:szCs w:val="21"/>
+          <w:shd w:val="clear" w:fill="FFFFFF"/>
+          <w:lang w:val="en-US" w:eastAsia="zh-CN"/>
+        </w:rPr>
+        <w:t xml:space="preserve"> ，当没有正常访问地址时抛出异常</w:t>
+      </w:r>
+    </w:p>
+    <w:p>
+      <w:pPr>
+        <w:pStyle w:val="5"/>
+        <w:keepNext w:val="0"/>
+        <w:keepLines w:val="0"/>
+        <w:widowControl/>
+        <w:suppressLineNumbers w:val="0"/>
+        <w:shd w:val="clear" w:fill="FFFFFF"/>
+        <w:rPr>
+          <w:rFonts w:hint="eastAsia" w:ascii="宋体" w:hAnsi="宋体" w:eastAsia="宋体" w:cs="宋体"/>
+          <w:i/>
+          <w:color w:val="808080"/>
+          <w:sz w:val="21"/>
+          <w:szCs w:val="21"/>
+          <w:shd w:val="clear" w:fill="FFFFFF"/>
+        </w:rPr>
+      </w:pPr>
+      <w:r>
+        <w:rPr>
+          <w:rFonts w:hint="eastAsia" w:ascii="宋体" w:hAnsi="宋体" w:eastAsia="宋体" w:cs="宋体"/>
+          <w:b/>
+          <w:color w:val="000080"/>
+          <w:sz w:val="21"/>
+          <w:szCs w:val="21"/>
+          <w:shd w:val="clear" w:fill="FFFFFF"/>
+        </w:rPr>
+        <w:t xml:space="preserve">def </w:t>
+      </w:r>
+      <w:r>
+        <w:rPr>
+          <w:rFonts w:hint="eastAsia" w:ascii="宋体" w:hAnsi="宋体" w:eastAsia="宋体" w:cs="宋体"/>
+          <w:color w:val="000000"/>
+          <w:sz w:val="21"/>
+          <w:szCs w:val="21"/>
+          <w:shd w:val="clear" w:fill="FFFFFF"/>
+        </w:rPr>
+        <w:t>catchRequestsException():</w:t>
+      </w:r>
+      <w:r>
+        <w:rPr>
+          <w:rFonts w:hint="eastAsia" w:ascii="宋体" w:hAnsi="宋体" w:eastAsia="宋体" w:cs="宋体"/>
+          <w:color w:val="000000"/>
+          <w:sz w:val="21"/>
+          <w:szCs w:val="21"/>
+          <w:shd w:val="clear" w:fill="FFFFFF"/>
+        </w:rPr>
+        <w:br w:type="textWrapping"/>
+      </w:r>
+      <w:r>
+        <w:rPr>
+          <w:rFonts w:hint="eastAsia" w:ascii="宋体" w:hAnsi="宋体" w:eastAsia="宋体" w:cs="宋体"/>
+          <w:color w:val="000000"/>
+          <w:sz w:val="21"/>
+          <w:szCs w:val="21"/>
+          <w:shd w:val="clear" w:fill="FFFFFF"/>
+        </w:rPr>
+        <w:t xml:space="preserve">    res=requests.get(</w:t>
+      </w:r>
+      <w:r>
+        <w:rPr>
+          <w:rFonts w:hint="eastAsia" w:ascii="宋体" w:hAnsi="宋体" w:eastAsia="宋体" w:cs="宋体"/>
+          <w:b/>
+          <w:color w:val="008080"/>
+          <w:sz w:val="21"/>
+          <w:szCs w:val="21"/>
+          <w:shd w:val="clear" w:fill="FFFFFF"/>
+        </w:rPr>
+        <w:t>'http://inventwithpython.com/page_that_does_not_exist'</w:t>
+      </w:r>
+      <w:r>
+        <w:rPr>
+          <w:rFonts w:hint="eastAsia" w:ascii="宋体" w:hAnsi="宋体" w:eastAsia="宋体" w:cs="宋体"/>
+          <w:color w:val="000000"/>
+          <w:sz w:val="21"/>
+          <w:szCs w:val="21"/>
+          <w:shd w:val="clear" w:fill="FFFFFF"/>
+        </w:rPr>
+        <w:t>)</w:t>
+      </w:r>
+      <w:r>
+        <w:rPr>
+          <w:rFonts w:hint="eastAsia" w:ascii="宋体" w:hAnsi="宋体" w:eastAsia="宋体" w:cs="宋体"/>
+          <w:color w:val="000000"/>
+          <w:sz w:val="21"/>
+          <w:szCs w:val="21"/>
+          <w:shd w:val="clear" w:fill="FFFFFF"/>
+        </w:rPr>
+        <w:br w:type="textWrapping"/>
+      </w:r>
+      <w:r>
+        <w:rPr>
+          <w:rFonts w:hint="eastAsia" w:ascii="宋体" w:hAnsi="宋体" w:eastAsia="宋体" w:cs="宋体"/>
+          <w:color w:val="000000"/>
+          <w:sz w:val="21"/>
+          <w:szCs w:val="21"/>
+          <w:shd w:val="clear" w:fill="FFFFFF"/>
+        </w:rPr>
+        <w:t xml:space="preserve">    </w:t>
+      </w:r>
+      <w:r>
+        <w:rPr>
+          <w:rFonts w:hint="eastAsia" w:ascii="宋体" w:hAnsi="宋体" w:eastAsia="宋体" w:cs="宋体"/>
+          <w:b/>
+          <w:color w:val="000080"/>
+          <w:sz w:val="21"/>
+          <w:szCs w:val="21"/>
+          <w:shd w:val="clear" w:fill="FFFFFF"/>
+        </w:rPr>
+        <w:t>try</w:t>
+      </w:r>
+      <w:r>
+        <w:rPr>
+          <w:rFonts w:hint="eastAsia" w:ascii="宋体" w:hAnsi="宋体" w:eastAsia="宋体" w:cs="宋体"/>
+          <w:color w:val="000000"/>
+          <w:sz w:val="21"/>
+          <w:szCs w:val="21"/>
+          <w:shd w:val="clear" w:fill="FFFFFF"/>
+        </w:rPr>
+        <w:t>:</w:t>
+      </w:r>
+      <w:r>
+        <w:rPr>
+          <w:rFonts w:hint="eastAsia" w:ascii="宋体" w:hAnsi="宋体" w:eastAsia="宋体" w:cs="宋体"/>
+          <w:color w:val="000000"/>
+          <w:sz w:val="21"/>
+          <w:szCs w:val="21"/>
+          <w:shd w:val="clear" w:fill="FFFFFF"/>
+        </w:rPr>
+        <w:br w:type="textWrapping"/>
+      </w:r>
+      <w:r>
+        <w:rPr>
+          <w:rFonts w:hint="eastAsia" w:ascii="宋体" w:hAnsi="宋体" w:eastAsia="宋体" w:cs="宋体"/>
+          <w:color w:val="000000"/>
+          <w:sz w:val="21"/>
+          <w:szCs w:val="21"/>
+          <w:shd w:val="clear" w:fill="FFFFFF"/>
+        </w:rPr>
+        <w:t xml:space="preserve">        res.raise_for_status()</w:t>
+      </w:r>
+      <w:r>
+        <w:rPr>
+          <w:rFonts w:hint="eastAsia" w:ascii="宋体" w:hAnsi="宋体" w:eastAsia="宋体" w:cs="宋体"/>
+          <w:color w:val="000000"/>
+          <w:sz w:val="21"/>
+          <w:szCs w:val="21"/>
+          <w:shd w:val="clear" w:fill="FFFFFF"/>
+        </w:rPr>
+        <w:br w:type="textWrapping"/>
+      </w:r>
+      <w:r>
+        <w:rPr>
+          <w:rFonts w:hint="eastAsia" w:ascii="宋体" w:hAnsi="宋体" w:eastAsia="宋体" w:cs="宋体"/>
+          <w:color w:val="000000"/>
+          <w:sz w:val="21"/>
+          <w:szCs w:val="21"/>
+          <w:shd w:val="clear" w:fill="FFFFFF"/>
+        </w:rPr>
+        <w:t xml:space="preserve">    </w:t>
+      </w:r>
+      <w:r>
+        <w:rPr>
+          <w:rFonts w:hint="eastAsia" w:ascii="宋体" w:hAnsi="宋体" w:eastAsia="宋体" w:cs="宋体"/>
+          <w:b/>
+          <w:color w:val="000080"/>
+          <w:sz w:val="21"/>
+          <w:szCs w:val="21"/>
+          <w:shd w:val="clear" w:fill="FFFFFF"/>
+        </w:rPr>
+        <w:t xml:space="preserve">except </w:t>
+      </w:r>
+      <w:r>
+        <w:rPr>
+          <w:rFonts w:hint="eastAsia" w:ascii="宋体" w:hAnsi="宋体" w:eastAsia="宋体" w:cs="宋体"/>
+          <w:color w:val="000080"/>
+          <w:sz w:val="21"/>
+          <w:szCs w:val="21"/>
+          <w:shd w:val="clear" w:fill="FFFFFF"/>
+        </w:rPr>
+        <w:t xml:space="preserve">Exception </w:t>
+      </w:r>
+      <w:r>
+        <w:rPr>
+          <w:rFonts w:hint="eastAsia" w:ascii="宋体" w:hAnsi="宋体" w:eastAsia="宋体" w:cs="宋体"/>
+          <w:b/>
+          <w:color w:val="000080"/>
+          <w:sz w:val="21"/>
+          <w:szCs w:val="21"/>
+          <w:shd w:val="clear" w:fill="FFFFFF"/>
+        </w:rPr>
+        <w:t xml:space="preserve">as </w:t>
+      </w:r>
+      <w:r>
+        <w:rPr>
+          <w:rFonts w:hint="eastAsia" w:ascii="宋体" w:hAnsi="宋体" w:eastAsia="宋体" w:cs="宋体"/>
+          <w:color w:val="000000"/>
+          <w:sz w:val="21"/>
+          <w:szCs w:val="21"/>
+          <w:shd w:val="clear" w:fill="FFFFFF"/>
+        </w:rPr>
+        <w:t>exc:</w:t>
+      </w:r>
+      <w:r>
+        <w:rPr>
+          <w:rFonts w:hint="eastAsia" w:ascii="宋体" w:hAnsi="宋体" w:eastAsia="宋体" w:cs="宋体"/>
+          <w:color w:val="000000"/>
+          <w:sz w:val="21"/>
+          <w:szCs w:val="21"/>
+          <w:shd w:val="clear" w:fill="FFFFFF"/>
+        </w:rPr>
+        <w:br w:type="textWrapping"/>
+      </w:r>
+      <w:r>
+        <w:rPr>
+          <w:rFonts w:hint="eastAsia" w:ascii="宋体" w:hAnsi="宋体" w:eastAsia="宋体" w:cs="宋体"/>
+          <w:color w:val="000000"/>
+          <w:sz w:val="21"/>
+          <w:szCs w:val="21"/>
+          <w:shd w:val="clear" w:fill="FFFFFF"/>
+        </w:rPr>
+        <w:t xml:space="preserve">        </w:t>
+      </w:r>
+      <w:r>
+        <w:rPr>
+          <w:rFonts w:hint="eastAsia" w:ascii="宋体" w:hAnsi="宋体" w:eastAsia="宋体" w:cs="宋体"/>
+          <w:color w:val="000080"/>
+          <w:sz w:val="21"/>
+          <w:szCs w:val="21"/>
+          <w:shd w:val="clear" w:fill="FFFFFF"/>
+        </w:rPr>
+        <w:t>print</w:t>
+      </w:r>
+      <w:r>
+        <w:rPr>
+          <w:rFonts w:hint="eastAsia" w:ascii="宋体" w:hAnsi="宋体" w:eastAsia="宋体" w:cs="宋体"/>
+          <w:color w:val="000000"/>
+          <w:sz w:val="21"/>
+          <w:szCs w:val="21"/>
+          <w:shd w:val="clear" w:fill="FFFFFF"/>
+        </w:rPr>
+        <w:t>(</w:t>
+      </w:r>
+      <w:r>
+        <w:rPr>
+          <w:rFonts w:hint="eastAsia" w:ascii="宋体" w:hAnsi="宋体" w:eastAsia="宋体" w:cs="宋体"/>
+          <w:b/>
+          <w:color w:val="008080"/>
+          <w:sz w:val="21"/>
+          <w:szCs w:val="21"/>
+          <w:shd w:val="clear" w:fill="FFFFFF"/>
+        </w:rPr>
+        <w:t xml:space="preserve">'There are a problem:%s' </w:t>
+      </w:r>
+      <w:r>
+        <w:rPr>
+          <w:rFonts w:hint="eastAsia" w:ascii="宋体" w:hAnsi="宋体" w:eastAsia="宋体" w:cs="宋体"/>
+          <w:color w:val="000000"/>
+          <w:sz w:val="21"/>
+          <w:szCs w:val="21"/>
+          <w:shd w:val="clear" w:fill="FFFFFF"/>
+        </w:rPr>
+        <w:t>% (exc))</w:t>
+      </w:r>
+      <w:r>
+        <w:rPr>
+          <w:rFonts w:hint="eastAsia" w:ascii="宋体" w:hAnsi="宋体" w:eastAsia="宋体" w:cs="宋体"/>
+          <w:color w:val="000000"/>
+          <w:sz w:val="21"/>
+          <w:szCs w:val="21"/>
+          <w:shd w:val="clear" w:fill="FFFFFF"/>
+        </w:rPr>
+        <w:br w:type="textWrapping"/>
+      </w:r>
+      <w:r>
+        <w:rPr>
+          <w:rFonts w:hint="eastAsia" w:ascii="宋体" w:hAnsi="宋体" w:eastAsia="宋体" w:cs="宋体"/>
+          <w:i/>
+          <w:color w:val="808080"/>
+          <w:sz w:val="21"/>
+          <w:szCs w:val="21"/>
+          <w:shd w:val="clear" w:fill="FFFFFF"/>
+        </w:rPr>
+        <w:t>#catchRequestsException()</w:t>
+      </w:r>
+    </w:p>
+    <w:p>
+      <w:pPr>
+        <w:pStyle w:val="5"/>
+        <w:keepNext w:val="0"/>
+        <w:keepLines w:val="0"/>
+        <w:widowControl/>
+        <w:suppressLineNumbers w:val="0"/>
+        <w:shd w:val="clear" w:fill="FFFFFF"/>
+        <w:rPr>
+          <w:rFonts w:hint="eastAsia" w:ascii="宋体" w:hAnsi="宋体" w:eastAsia="宋体" w:cs="宋体"/>
+          <w:i/>
+          <w:color w:val="808080"/>
+          <w:sz w:val="21"/>
+          <w:szCs w:val="21"/>
+          <w:shd w:val="clear" w:fill="FFFFFF"/>
+        </w:rPr>
+      </w:pPr>
+    </w:p>
+    <w:p>
+      <w:pPr>
+        <w:pStyle w:val="5"/>
+        <w:keepNext w:val="0"/>
+        <w:keepLines w:val="0"/>
+        <w:widowControl/>
+        <w:suppressLineNumbers w:val="0"/>
+        <w:shd w:val="clear" w:fill="FFFFFF"/>
+        <w:rPr>
+          <w:rFonts w:hint="eastAsia" w:ascii="宋体" w:hAnsi="宋体" w:eastAsia="宋体" w:cs="宋体"/>
+          <w:i/>
+          <w:color w:val="808080"/>
+          <w:sz w:val="21"/>
+          <w:szCs w:val="21"/>
+          <w:shd w:val="clear" w:fill="FFFFFF"/>
+        </w:rPr>
+      </w:pPr>
+    </w:p>
+    <w:p>
+      <w:pPr>
+        <w:pStyle w:val="5"/>
+        <w:keepNext w:val="0"/>
+        <w:keepLines w:val="0"/>
+        <w:widowControl/>
+        <w:suppressLineNumbers w:val="0"/>
+        <w:shd w:val="clear" w:fill="FFFFFF"/>
+        <w:rPr>
+          <w:rFonts w:hint="eastAsia" w:ascii="宋体" w:hAnsi="宋体" w:eastAsia="宋体" w:cs="宋体"/>
+          <w:i/>
+          <w:color w:val="808080"/>
+          <w:sz w:val="21"/>
+          <w:szCs w:val="21"/>
+          <w:shd w:val="clear" w:fill="FFFFFF"/>
+        </w:rPr>
+      </w:pPr>
+    </w:p>
+    <w:p>
+      <w:pPr>
+        <w:pStyle w:val="5"/>
+        <w:keepNext w:val="0"/>
+        <w:keepLines w:val="0"/>
+        <w:widowControl/>
+        <w:suppressLineNumbers w:val="0"/>
+        <w:shd w:val="clear" w:fill="FFFFFF"/>
+        <w:rPr>
+          <w:rFonts w:hint="eastAsia" w:ascii="宋体" w:hAnsi="宋体" w:eastAsia="宋体" w:cs="宋体"/>
+          <w:i/>
+          <w:color w:val="808080"/>
+          <w:sz w:val="21"/>
+          <w:szCs w:val="21"/>
+          <w:shd w:val="clear" w:fill="FFFFFF"/>
+        </w:rPr>
+      </w:pPr>
+    </w:p>
+    <w:p>
+      <w:pPr>
+        <w:pStyle w:val="5"/>
+        <w:keepNext w:val="0"/>
+        <w:keepLines w:val="0"/>
+        <w:widowControl/>
+        <w:suppressLineNumbers w:val="0"/>
+        <w:shd w:val="clear" w:fill="FFFFFF"/>
+        <w:rPr>
+          <w:rFonts w:hint="eastAsia" w:ascii="宋体" w:hAnsi="宋体" w:eastAsia="宋体" w:cs="宋体"/>
+          <w:i/>
+          <w:color w:val="808080"/>
+          <w:sz w:val="21"/>
+          <w:szCs w:val="21"/>
+          <w:shd w:val="clear" w:fill="FFFFFF"/>
+        </w:rPr>
+      </w:pPr>
+    </w:p>
+    <w:p>
+      <w:pPr>
+        <w:pStyle w:val="5"/>
+        <w:keepNext w:val="0"/>
+        <w:keepLines w:val="0"/>
+        <w:widowControl/>
+        <w:suppressLineNumbers w:val="0"/>
+        <w:shd w:val="clear" w:fill="FFFFFF"/>
+        <w:rPr>
+          <w:rFonts w:hint="eastAsia" w:ascii="宋体" w:hAnsi="宋体" w:eastAsia="宋体" w:cs="宋体"/>
+          <w:i/>
+          <w:color w:val="808080"/>
+          <w:sz w:val="21"/>
+          <w:szCs w:val="21"/>
+          <w:shd w:val="clear" w:fill="FFFFFF"/>
+        </w:rPr>
+      </w:pPr>
+    </w:p>
+    <w:p>
+      <w:pPr>
+        <w:pStyle w:val="2"/>
+        <w:numPr>
+          <w:ilvl w:val="0"/>
+          <w:numId w:val="6"/>
+        </w:numPr>
+        <w:rPr>
+          <w:rFonts w:hint="eastAsia"/>
+          <w:lang w:val="en-US" w:eastAsia="zh-CN"/>
+        </w:rPr>
+      </w:pPr>
+      <w:r>
+        <w:rPr>
+          <w:rFonts w:hint="eastAsia"/>
+          <w:lang w:val="en-US" w:eastAsia="zh-CN"/>
+        </w:rPr>
+        <w:t>访问指定地址并保存到指定文件</w:t>
+      </w:r>
+    </w:p>
+    <w:p>
+      <w:pPr>
+        <w:numPr>
+          <w:numId w:val="0"/>
+        </w:numPr>
+        <w:rPr>
+          <w:rFonts w:hint="eastAsia"/>
+          <w:lang w:val="en-US" w:eastAsia="zh-CN"/>
+        </w:rPr>
+      </w:pPr>
+      <w:r>
+        <w:rPr>
+          <w:rFonts w:hint="eastAsia" w:ascii="宋体" w:hAnsi="宋体" w:eastAsia="宋体" w:cs="宋体"/>
+          <w:color w:val="000000"/>
+          <w:sz w:val="21"/>
+          <w:szCs w:val="21"/>
+          <w:shd w:val="clear" w:fill="FFFFFF"/>
+        </w:rPr>
+        <w:t>res.iter_content(</w:t>
+      </w:r>
+      <w:r>
+        <w:rPr>
+          <w:rFonts w:hint="eastAsia" w:ascii="宋体" w:hAnsi="宋体" w:eastAsia="宋体" w:cs="宋体"/>
+          <w:color w:val="0000FF"/>
+          <w:sz w:val="21"/>
+          <w:szCs w:val="21"/>
+          <w:shd w:val="clear" w:fill="FFFFFF"/>
+        </w:rPr>
+        <w:t>100000</w:t>
+      </w:r>
+      <w:r>
+        <w:rPr>
+          <w:rFonts w:hint="eastAsia" w:ascii="宋体" w:hAnsi="宋体" w:eastAsia="宋体" w:cs="宋体"/>
+          <w:color w:val="000000"/>
+          <w:sz w:val="21"/>
+          <w:szCs w:val="21"/>
+          <w:shd w:val="clear" w:fill="FFFFFF"/>
+        </w:rPr>
+        <w:t>)</w:t>
+      </w:r>
+      <w:r>
+        <w:rPr>
+          <w:rFonts w:hint="eastAsia" w:ascii="宋体" w:hAnsi="宋体" w:eastAsia="宋体" w:cs="宋体"/>
+          <w:color w:val="000000"/>
+          <w:sz w:val="21"/>
+          <w:szCs w:val="21"/>
+          <w:shd w:val="clear" w:fill="FFFFFF"/>
+          <w:lang w:eastAsia="zh-CN"/>
+        </w:rPr>
+        <w:t>获得指定的</w:t>
+      </w:r>
+      <w:r>
+        <w:rPr>
+          <w:rFonts w:hint="eastAsia" w:ascii="宋体" w:hAnsi="宋体" w:eastAsia="宋体" w:cs="宋体"/>
+          <w:color w:val="000000"/>
+          <w:sz w:val="21"/>
+          <w:szCs w:val="21"/>
+          <w:shd w:val="clear" w:fill="FFFFFF"/>
+          <w:lang w:val="en-US" w:eastAsia="zh-CN"/>
+        </w:rPr>
+        <w:t>Unicode</w:t>
+      </w:r>
+      <w:r>
+        <w:rPr>
+          <w:rFonts w:hint="eastAsia" w:ascii="宋体" w:hAnsi="宋体" w:eastAsia="宋体" w:cs="宋体"/>
+          <w:color w:val="000000"/>
+          <w:sz w:val="21"/>
+          <w:szCs w:val="21"/>
+          <w:shd w:val="clear" w:fill="FFFFFF"/>
+          <w:lang w:eastAsia="zh-CN"/>
+        </w:rPr>
+        <w:t>文本</w:t>
+      </w:r>
+    </w:p>
+    <w:p>
+      <w:pPr>
+        <w:numPr>
+          <w:numId w:val="0"/>
+        </w:numPr>
+        <w:rPr>
+          <w:rFonts w:hint="eastAsia"/>
+          <w:lang w:val="en-US" w:eastAsia="zh-CN"/>
+        </w:rPr>
+      </w:pPr>
+    </w:p>
+    <w:p>
+      <w:pPr>
+        <w:pStyle w:val="5"/>
+        <w:keepNext w:val="0"/>
+        <w:keepLines w:val="0"/>
+        <w:widowControl/>
+        <w:suppressLineNumbers w:val="0"/>
+        <w:shd w:val="clear" w:fill="FFFFFF"/>
+        <w:rPr>
+          <w:rFonts w:hint="eastAsia" w:ascii="宋体" w:hAnsi="宋体" w:eastAsia="宋体" w:cs="宋体"/>
+          <w:color w:val="000000"/>
+          <w:sz w:val="21"/>
+          <w:szCs w:val="21"/>
+          <w:shd w:val="clear" w:fill="FFFFFF"/>
+        </w:rPr>
+      </w:pPr>
+      <w:r>
+        <w:rPr>
+          <w:rFonts w:hint="eastAsia" w:ascii="宋体" w:hAnsi="宋体" w:eastAsia="宋体" w:cs="宋体"/>
+          <w:b/>
+          <w:color w:val="000080"/>
+          <w:sz w:val="21"/>
+          <w:szCs w:val="21"/>
+          <w:shd w:val="clear" w:fill="FFFFFF"/>
+        </w:rPr>
+        <w:t xml:space="preserve">def </w:t>
+      </w:r>
+      <w:r>
+        <w:rPr>
+          <w:rFonts w:hint="eastAsia" w:ascii="宋体" w:hAnsi="宋体" w:eastAsia="宋体" w:cs="宋体"/>
+          <w:color w:val="000000"/>
+          <w:sz w:val="21"/>
+          <w:szCs w:val="21"/>
+          <w:shd w:val="clear" w:fill="FFFFFF"/>
+        </w:rPr>
+        <w:t>saveResponseTextIntoAFile():</w:t>
+      </w:r>
+      <w:r>
+        <w:rPr>
+          <w:rFonts w:hint="eastAsia" w:ascii="宋体" w:hAnsi="宋体" w:eastAsia="宋体" w:cs="宋体"/>
+          <w:color w:val="000000"/>
+          <w:sz w:val="21"/>
+          <w:szCs w:val="21"/>
+          <w:shd w:val="clear" w:fill="FFFFFF"/>
+        </w:rPr>
+        <w:br w:type="textWrapping"/>
+      </w:r>
+      <w:r>
+        <w:rPr>
+          <w:rFonts w:hint="eastAsia" w:ascii="宋体" w:hAnsi="宋体" w:eastAsia="宋体" w:cs="宋体"/>
+          <w:color w:val="000000"/>
+          <w:sz w:val="21"/>
+          <w:szCs w:val="21"/>
+          <w:shd w:val="clear" w:fill="FFFFFF"/>
+        </w:rPr>
+        <w:t xml:space="preserve">    res=requests.get(</w:t>
+      </w:r>
+      <w:r>
+        <w:rPr>
+          <w:rFonts w:hint="eastAsia" w:ascii="宋体" w:hAnsi="宋体" w:eastAsia="宋体" w:cs="宋体"/>
+          <w:b/>
+          <w:color w:val="008080"/>
+          <w:sz w:val="21"/>
+          <w:szCs w:val="21"/>
+          <w:shd w:val="clear" w:fill="FFFFFF"/>
+        </w:rPr>
+        <w:t>'http://www.gutenberg.org/cache/epub/1112/pg1112.txt'</w:t>
+      </w:r>
+      <w:r>
+        <w:rPr>
+          <w:rFonts w:hint="eastAsia" w:ascii="宋体" w:hAnsi="宋体" w:eastAsia="宋体" w:cs="宋体"/>
+          <w:color w:val="000000"/>
+          <w:sz w:val="21"/>
+          <w:szCs w:val="21"/>
+          <w:shd w:val="clear" w:fill="FFFFFF"/>
+        </w:rPr>
+        <w:t>)</w:t>
+      </w:r>
+      <w:r>
+        <w:rPr>
+          <w:rFonts w:hint="eastAsia" w:ascii="宋体" w:hAnsi="宋体" w:eastAsia="宋体" w:cs="宋体"/>
+          <w:color w:val="000000"/>
+          <w:sz w:val="21"/>
+          <w:szCs w:val="21"/>
+          <w:shd w:val="clear" w:fill="FFFFFF"/>
+        </w:rPr>
+        <w:br w:type="textWrapping"/>
+      </w:r>
+      <w:r>
+        <w:rPr>
+          <w:rFonts w:hint="eastAsia" w:ascii="宋体" w:hAnsi="宋体" w:eastAsia="宋体" w:cs="宋体"/>
+          <w:color w:val="000000"/>
+          <w:sz w:val="21"/>
+          <w:szCs w:val="21"/>
+          <w:shd w:val="clear" w:fill="FFFFFF"/>
+        </w:rPr>
+        <w:t xml:space="preserve">    res.raise_for_status()</w:t>
+      </w:r>
+      <w:r>
+        <w:rPr>
+          <w:rFonts w:hint="eastAsia" w:ascii="宋体" w:hAnsi="宋体" w:eastAsia="宋体" w:cs="宋体"/>
+          <w:color w:val="000000"/>
+          <w:sz w:val="21"/>
+          <w:szCs w:val="21"/>
+          <w:shd w:val="clear" w:fill="FFFFFF"/>
+        </w:rPr>
+        <w:br w:type="textWrapping"/>
+      </w:r>
+      <w:r>
+        <w:rPr>
+          <w:rFonts w:hint="eastAsia" w:ascii="宋体" w:hAnsi="宋体" w:eastAsia="宋体" w:cs="宋体"/>
+          <w:color w:val="000000"/>
+          <w:sz w:val="21"/>
+          <w:szCs w:val="21"/>
+          <w:shd w:val="clear" w:fill="FFFFFF"/>
+        </w:rPr>
+        <w:t xml:space="preserve">    playFile=</w:t>
+      </w:r>
+      <w:r>
+        <w:rPr>
+          <w:rFonts w:hint="eastAsia" w:ascii="宋体" w:hAnsi="宋体" w:eastAsia="宋体" w:cs="宋体"/>
+          <w:color w:val="000080"/>
+          <w:sz w:val="21"/>
+          <w:szCs w:val="21"/>
+          <w:shd w:val="clear" w:fill="FFFFFF"/>
+        </w:rPr>
+        <w:t>open</w:t>
+      </w:r>
+      <w:r>
+        <w:rPr>
+          <w:rFonts w:hint="eastAsia" w:ascii="宋体" w:hAnsi="宋体" w:eastAsia="宋体" w:cs="宋体"/>
+          <w:color w:val="000000"/>
+          <w:sz w:val="21"/>
+          <w:szCs w:val="21"/>
+          <w:shd w:val="clear" w:fill="FFFFFF"/>
+        </w:rPr>
+        <w:t>(</w:t>
+      </w:r>
+      <w:r>
+        <w:rPr>
+          <w:rFonts w:hint="eastAsia" w:ascii="宋体" w:hAnsi="宋体" w:eastAsia="宋体" w:cs="宋体"/>
+          <w:b/>
+          <w:color w:val="008080"/>
+          <w:sz w:val="21"/>
+          <w:szCs w:val="21"/>
+          <w:shd w:val="clear" w:fill="FFFFFF"/>
+        </w:rPr>
+        <w:t>'RomeoAndJuliet.txt'</w:t>
+      </w:r>
+      <w:r>
+        <w:rPr>
+          <w:rFonts w:hint="eastAsia" w:ascii="宋体" w:hAnsi="宋体" w:eastAsia="宋体" w:cs="宋体"/>
+          <w:color w:val="000000"/>
+          <w:sz w:val="21"/>
+          <w:szCs w:val="21"/>
+          <w:shd w:val="clear" w:fill="FFFFFF"/>
+        </w:rPr>
+        <w:t>,</w:t>
+      </w:r>
+      <w:r>
+        <w:rPr>
+          <w:rFonts w:hint="eastAsia" w:ascii="宋体" w:hAnsi="宋体" w:eastAsia="宋体" w:cs="宋体"/>
+          <w:b/>
+          <w:color w:val="008080"/>
+          <w:sz w:val="21"/>
+          <w:szCs w:val="21"/>
+          <w:shd w:val="clear" w:fill="FFFFFF"/>
+        </w:rPr>
+        <w:t>'wb'</w:t>
+      </w:r>
+      <w:r>
+        <w:rPr>
+          <w:rFonts w:hint="eastAsia" w:ascii="宋体" w:hAnsi="宋体" w:eastAsia="宋体" w:cs="宋体"/>
+          <w:color w:val="000000"/>
+          <w:sz w:val="21"/>
+          <w:szCs w:val="21"/>
+          <w:shd w:val="clear" w:fill="FFFFFF"/>
+        </w:rPr>
+        <w:t>)</w:t>
+      </w:r>
+      <w:r>
+        <w:rPr>
+          <w:rFonts w:hint="eastAsia" w:ascii="宋体" w:hAnsi="宋体" w:eastAsia="宋体" w:cs="宋体"/>
+          <w:color w:val="000000"/>
+          <w:sz w:val="21"/>
+          <w:szCs w:val="21"/>
+          <w:shd w:val="clear" w:fill="FFFFFF"/>
+        </w:rPr>
+        <w:br w:type="textWrapping"/>
+      </w:r>
+      <w:r>
+        <w:rPr>
+          <w:rFonts w:hint="eastAsia" w:ascii="宋体" w:hAnsi="宋体" w:eastAsia="宋体" w:cs="宋体"/>
+          <w:color w:val="000000"/>
+          <w:sz w:val="21"/>
+          <w:szCs w:val="21"/>
+          <w:shd w:val="clear" w:fill="FFFFFF"/>
+        </w:rPr>
+        <w:t xml:space="preserve">    </w:t>
+      </w:r>
+      <w:r>
+        <w:rPr>
+          <w:rFonts w:hint="eastAsia" w:ascii="宋体" w:hAnsi="宋体" w:eastAsia="宋体" w:cs="宋体"/>
+          <w:b/>
+          <w:color w:val="000080"/>
+          <w:sz w:val="21"/>
+          <w:szCs w:val="21"/>
+          <w:shd w:val="clear" w:fill="FFFFFF"/>
+        </w:rPr>
+        <w:t xml:space="preserve">for </w:t>
+      </w:r>
+      <w:r>
+        <w:rPr>
+          <w:rFonts w:hint="eastAsia" w:ascii="宋体" w:hAnsi="宋体" w:eastAsia="宋体" w:cs="宋体"/>
+          <w:color w:val="000000"/>
+          <w:sz w:val="21"/>
+          <w:szCs w:val="21"/>
+          <w:shd w:val="clear" w:fill="FFFFFF"/>
+        </w:rPr>
+        <w:t xml:space="preserve">chunk </w:t>
+      </w:r>
+      <w:r>
+        <w:rPr>
+          <w:rFonts w:hint="eastAsia" w:ascii="宋体" w:hAnsi="宋体" w:eastAsia="宋体" w:cs="宋体"/>
+          <w:b/>
+          <w:color w:val="000080"/>
+          <w:sz w:val="21"/>
+          <w:szCs w:val="21"/>
+          <w:shd w:val="clear" w:fill="FFFFFF"/>
+        </w:rPr>
+        <w:t xml:space="preserve">in </w:t>
+      </w:r>
+      <w:r>
+        <w:rPr>
+          <w:rFonts w:hint="eastAsia" w:ascii="宋体" w:hAnsi="宋体" w:eastAsia="宋体" w:cs="宋体"/>
+          <w:color w:val="000000"/>
+          <w:sz w:val="21"/>
+          <w:szCs w:val="21"/>
+          <w:shd w:val="clear" w:fill="FFFFFF"/>
+        </w:rPr>
+        <w:t>res.iter_content(</w:t>
+      </w:r>
+      <w:r>
+        <w:rPr>
+          <w:rFonts w:hint="eastAsia" w:ascii="宋体" w:hAnsi="宋体" w:eastAsia="宋体" w:cs="宋体"/>
+          <w:color w:val="0000FF"/>
+          <w:sz w:val="21"/>
+          <w:szCs w:val="21"/>
+          <w:shd w:val="clear" w:fill="FFFFFF"/>
+        </w:rPr>
+        <w:t>100000</w:t>
+      </w:r>
+      <w:r>
+        <w:rPr>
+          <w:rFonts w:hint="eastAsia" w:ascii="宋体" w:hAnsi="宋体" w:eastAsia="宋体" w:cs="宋体"/>
+          <w:color w:val="000000"/>
+          <w:sz w:val="21"/>
+          <w:szCs w:val="21"/>
+          <w:shd w:val="clear" w:fill="FFFFFF"/>
+        </w:rPr>
+        <w:t>):</w:t>
+      </w:r>
+      <w:r>
+        <w:rPr>
+          <w:rFonts w:hint="eastAsia" w:ascii="宋体" w:hAnsi="宋体" w:eastAsia="宋体" w:cs="宋体"/>
+          <w:color w:val="000000"/>
+          <w:sz w:val="21"/>
+          <w:szCs w:val="21"/>
+          <w:shd w:val="clear" w:fill="FFFFFF"/>
+        </w:rPr>
+        <w:br w:type="textWrapping"/>
+      </w:r>
+      <w:r>
+        <w:rPr>
+          <w:rFonts w:hint="eastAsia" w:ascii="宋体" w:hAnsi="宋体" w:eastAsia="宋体" w:cs="宋体"/>
+          <w:color w:val="000000"/>
+          <w:sz w:val="21"/>
+          <w:szCs w:val="21"/>
+          <w:shd w:val="clear" w:fill="FFFFFF"/>
+        </w:rPr>
+        <w:t xml:space="preserve">        playFile.write(chunk)</w:t>
+      </w:r>
+      <w:r>
+        <w:rPr>
+          <w:rFonts w:hint="eastAsia" w:ascii="宋体" w:hAnsi="宋体" w:eastAsia="宋体" w:cs="宋体"/>
+          <w:color w:val="000000"/>
+          <w:sz w:val="21"/>
+          <w:szCs w:val="21"/>
+          <w:shd w:val="clear" w:fill="FFFFFF"/>
+        </w:rPr>
+        <w:br w:type="textWrapping"/>
+      </w:r>
+      <w:r>
+        <w:rPr>
+          <w:rFonts w:hint="eastAsia" w:ascii="宋体" w:hAnsi="宋体" w:eastAsia="宋体" w:cs="宋体"/>
+          <w:color w:val="000000"/>
+          <w:sz w:val="21"/>
+          <w:szCs w:val="21"/>
+          <w:shd w:val="clear" w:fill="FFFFFF"/>
+        </w:rPr>
+        <w:t>saveResponseTextIntoAFile()</w:t>
+      </w:r>
+    </w:p>
+    <w:p>
+      <w:pPr>
+        <w:pStyle w:val="5"/>
+        <w:keepNext w:val="0"/>
+        <w:keepLines w:val="0"/>
+        <w:widowControl/>
+        <w:suppressLineNumbers w:val="0"/>
+        <w:shd w:val="clear" w:fill="FFFFFF"/>
+        <w:rPr>
+          <w:rFonts w:hint="eastAsia" w:ascii="宋体" w:hAnsi="宋体" w:eastAsia="宋体" w:cs="宋体"/>
+          <w:color w:val="000000"/>
+          <w:sz w:val="21"/>
+          <w:szCs w:val="21"/>
+          <w:shd w:val="clear" w:fill="FFFFFF"/>
+        </w:rPr>
+      </w:pPr>
+    </w:p>
+    <w:p>
+      <w:pPr>
+        <w:pStyle w:val="5"/>
+        <w:keepNext w:val="0"/>
+        <w:keepLines w:val="0"/>
+        <w:widowControl/>
+        <w:suppressLineNumbers w:val="0"/>
+        <w:shd w:val="clear" w:fill="FFFFFF"/>
+        <w:rPr>
+          <w:rFonts w:hint="eastAsia" w:cs="宋体"/>
+          <w:color w:val="000000"/>
+          <w:sz w:val="21"/>
+          <w:szCs w:val="21"/>
+          <w:shd w:val="clear" w:fill="FFFFFF"/>
+          <w:lang w:val="en-US" w:eastAsia="zh-CN"/>
+        </w:rPr>
+      </w:pPr>
+      <w:r>
+        <w:rPr>
+          <w:rFonts w:hint="eastAsia" w:cs="宋体"/>
+          <w:color w:val="000000"/>
+          <w:sz w:val="21"/>
+          <w:szCs w:val="21"/>
+          <w:shd w:val="clear" w:fill="FFFFFF"/>
+          <w:lang w:val="en-US" w:eastAsia="zh-CN"/>
+        </w:rPr>
+        <w:t>说明：</w:t>
+      </w:r>
+    </w:p>
+    <w:p>
+      <w:pPr>
+        <w:pStyle w:val="5"/>
+        <w:keepNext w:val="0"/>
+        <w:keepLines w:val="0"/>
+        <w:widowControl/>
+        <w:suppressLineNumbers w:val="0"/>
+        <w:shd w:val="clear" w:fill="FFFFFF"/>
+        <w:rPr>
+          <w:rFonts w:hint="eastAsia" w:cs="宋体"/>
+          <w:color w:val="000000"/>
+          <w:sz w:val="21"/>
+          <w:szCs w:val="21"/>
+          <w:shd w:val="clear" w:fill="FFFFFF"/>
+          <w:lang w:val="en-US" w:eastAsia="zh-CN"/>
+        </w:rPr>
+      </w:pPr>
+      <w:r>
+        <w:rPr>
+          <w:rFonts w:hint="eastAsia" w:cs="宋体"/>
+          <w:color w:val="000000"/>
+          <w:sz w:val="21"/>
+          <w:szCs w:val="21"/>
+          <w:shd w:val="clear" w:fill="FFFFFF"/>
+          <w:lang w:val="en-US" w:eastAsia="zh-CN"/>
+        </w:rPr>
+        <w:t>iter_ content() 方法 在 循环 的 每次 迭代 中， 返回 一段 内容。 每一 段 都是 bytes 数据 类型， 你 需要 指定 一段 包含 多少 字节。 10 万字 节 通常 是 不错 的 选择， 所以 将 100000 作为 参数 传递 给 iter_ content()。</w:t>
+      </w:r>
+    </w:p>
+    <w:p>
+      <w:pPr>
+        <w:pStyle w:val="5"/>
+        <w:keepNext w:val="0"/>
+        <w:keepLines w:val="0"/>
+        <w:widowControl/>
+        <w:suppressLineNumbers w:val="0"/>
+        <w:shd w:val="clear" w:fill="FFFFFF"/>
+        <w:rPr>
+          <w:rFonts w:hint="eastAsia" w:cs="宋体"/>
+          <w:color w:val="000000"/>
+          <w:sz w:val="21"/>
+          <w:szCs w:val="21"/>
+          <w:shd w:val="clear" w:fill="FFFFFF"/>
+          <w:lang w:val="en-US" w:eastAsia="zh-CN"/>
+        </w:rPr>
+      </w:pPr>
+      <w:r>
+        <w:rPr>
+          <w:rFonts w:hint="eastAsia" w:cs="宋体"/>
+          <w:color w:val="000000"/>
+          <w:sz w:val="21"/>
+          <w:szCs w:val="21"/>
+          <w:shd w:val="clear" w:fill="FFFFFF"/>
+          <w:lang w:val="en-US" w:eastAsia="zh-CN"/>
+        </w:rPr>
+        <w:t>write() 方法 返回 一个 数字， 表示 写入 文件 的 字节数。 在前</w:t>
+      </w:r>
+    </w:p>
+    <w:p>
+      <w:pPr>
+        <w:pStyle w:val="5"/>
+        <w:keepNext w:val="0"/>
+        <w:keepLines w:val="0"/>
+        <w:widowControl/>
+        <w:suppressLineNumbers w:val="0"/>
+        <w:shd w:val="clear" w:fill="FFFFFF"/>
+        <w:rPr>
+          <w:rFonts w:hint="eastAsia" w:cs="宋体"/>
+          <w:color w:val="000000"/>
+          <w:sz w:val="21"/>
+          <w:szCs w:val="21"/>
+          <w:shd w:val="clear" w:fill="FFFFFF"/>
+          <w:lang w:val="en-US" w:eastAsia="zh-CN"/>
+        </w:rPr>
+      </w:pPr>
+    </w:p>
+    <w:p>
+      <w:pPr>
+        <w:pStyle w:val="5"/>
+        <w:keepNext w:val="0"/>
+        <w:keepLines w:val="0"/>
+        <w:widowControl/>
+        <w:suppressLineNumbers w:val="0"/>
+        <w:shd w:val="clear" w:fill="FFFFFF"/>
+        <w:rPr>
+          <w:rFonts w:hint="eastAsia" w:cs="宋体"/>
+          <w:color w:val="000000"/>
+          <w:sz w:val="21"/>
+          <w:szCs w:val="21"/>
+          <w:shd w:val="clear" w:fill="FFFFFF"/>
+          <w:lang w:val="en-US" w:eastAsia="zh-CN"/>
+        </w:rPr>
+      </w:pPr>
+      <w:r>
+        <w:rPr>
+          <w:rFonts w:hint="eastAsia" w:cs="宋体"/>
+          <w:color w:val="000000"/>
+          <w:sz w:val="21"/>
+          <w:szCs w:val="21"/>
+          <w:shd w:val="clear" w:fill="FFFFFF"/>
+          <w:lang w:val="en-US" w:eastAsia="zh-CN"/>
+        </w:rPr>
+        <w:t xml:space="preserve">回顾 一下， 下载 并 保存 到 文件 的 完整 过程 如下： </w:t>
+      </w:r>
+    </w:p>
+    <w:p>
+      <w:pPr>
+        <w:pStyle w:val="5"/>
+        <w:keepNext w:val="0"/>
+        <w:keepLines w:val="0"/>
+        <w:widowControl/>
+        <w:numPr>
+          <w:ilvl w:val="0"/>
+          <w:numId w:val="7"/>
+        </w:numPr>
+        <w:suppressLineNumbers w:val="0"/>
+        <w:shd w:val="clear" w:fill="FFFFFF"/>
+        <w:rPr>
+          <w:rFonts w:hint="eastAsia" w:cs="宋体"/>
+          <w:color w:val="000000"/>
+          <w:sz w:val="21"/>
+          <w:szCs w:val="21"/>
+          <w:shd w:val="clear" w:fill="FFFFFF"/>
+          <w:lang w:val="en-US" w:eastAsia="zh-CN"/>
+        </w:rPr>
+      </w:pPr>
+      <w:r>
+        <w:rPr>
+          <w:rFonts w:hint="eastAsia" w:cs="宋体"/>
+          <w:color w:val="000000"/>
+          <w:sz w:val="21"/>
+          <w:szCs w:val="21"/>
+          <w:shd w:val="clear" w:fill="FFFFFF"/>
+          <w:lang w:val="en-US" w:eastAsia="zh-CN"/>
+        </w:rPr>
+        <w:t xml:space="preserve">调用 requests. get() 下载 该 文件。 </w:t>
+      </w:r>
+    </w:p>
+    <w:p>
+      <w:pPr>
+        <w:pStyle w:val="5"/>
+        <w:keepNext w:val="0"/>
+        <w:keepLines w:val="0"/>
+        <w:widowControl/>
+        <w:numPr>
+          <w:ilvl w:val="0"/>
+          <w:numId w:val="7"/>
+        </w:numPr>
+        <w:suppressLineNumbers w:val="0"/>
+        <w:shd w:val="clear" w:fill="FFFFFF"/>
+        <w:rPr>
+          <w:rFonts w:hint="eastAsia" w:cs="宋体"/>
+          <w:color w:val="000000"/>
+          <w:sz w:val="21"/>
+          <w:szCs w:val="21"/>
+          <w:shd w:val="clear" w:fill="FFFFFF"/>
+          <w:lang w:val="en-US" w:eastAsia="zh-CN"/>
+        </w:rPr>
+      </w:pPr>
+      <w:r>
+        <w:rPr>
+          <w:rFonts w:hint="eastAsia" w:cs="宋体"/>
+          <w:color w:val="000000"/>
+          <w:sz w:val="21"/>
+          <w:szCs w:val="21"/>
+          <w:shd w:val="clear" w:fill="FFFFFF"/>
+          <w:lang w:val="en-US" w:eastAsia="zh-CN"/>
+        </w:rPr>
+        <w:t xml:space="preserve"> 用' wb' 调用 open()， 以 写 二进制 的 方式 打开 一个 新 文件。 </w:t>
+      </w:r>
+    </w:p>
+    <w:p>
+      <w:pPr>
+        <w:pStyle w:val="5"/>
+        <w:keepNext w:val="0"/>
+        <w:keepLines w:val="0"/>
+        <w:widowControl/>
+        <w:numPr>
+          <w:ilvl w:val="0"/>
+          <w:numId w:val="7"/>
+        </w:numPr>
+        <w:suppressLineNumbers w:val="0"/>
+        <w:shd w:val="clear" w:fill="FFFFFF"/>
+        <w:rPr>
+          <w:rFonts w:hint="eastAsia" w:cs="宋体"/>
+          <w:color w:val="000000"/>
+          <w:sz w:val="21"/>
+          <w:szCs w:val="21"/>
+          <w:shd w:val="clear" w:fill="FFFFFF"/>
+          <w:lang w:val="en-US" w:eastAsia="zh-CN"/>
+        </w:rPr>
+      </w:pPr>
+      <w:r>
+        <w:rPr>
+          <w:rFonts w:hint="eastAsia" w:cs="宋体"/>
+          <w:color w:val="000000"/>
+          <w:sz w:val="21"/>
+          <w:szCs w:val="21"/>
+          <w:shd w:val="clear" w:fill="FFFFFF"/>
+          <w:lang w:val="en-US" w:eastAsia="zh-CN"/>
+        </w:rPr>
+        <w:t xml:space="preserve"> 利用 Respose 对象 的 iter_ content() 方法 做 循环。 </w:t>
+      </w:r>
+    </w:p>
+    <w:p>
+      <w:pPr>
+        <w:pStyle w:val="5"/>
+        <w:keepNext w:val="0"/>
+        <w:keepLines w:val="0"/>
+        <w:widowControl/>
+        <w:numPr>
+          <w:ilvl w:val="0"/>
+          <w:numId w:val="7"/>
+        </w:numPr>
+        <w:suppressLineNumbers w:val="0"/>
+        <w:shd w:val="clear" w:fill="FFFFFF"/>
+        <w:rPr>
+          <w:rFonts w:hint="eastAsia" w:cs="宋体"/>
+          <w:color w:val="000000"/>
+          <w:sz w:val="21"/>
+          <w:szCs w:val="21"/>
+          <w:shd w:val="clear" w:fill="FFFFFF"/>
+          <w:lang w:val="en-US" w:eastAsia="zh-CN"/>
+        </w:rPr>
+      </w:pPr>
+      <w:r>
+        <w:rPr>
+          <w:rFonts w:hint="eastAsia" w:cs="宋体"/>
+          <w:color w:val="000000"/>
+          <w:sz w:val="21"/>
+          <w:szCs w:val="21"/>
+          <w:shd w:val="clear" w:fill="FFFFFF"/>
+          <w:lang w:val="en-US" w:eastAsia="zh-CN"/>
+        </w:rPr>
+        <w:t xml:space="preserve"> 在 每次 迭代 中 调用 write()， 将 内容 写入 该 文件。 </w:t>
+      </w:r>
+    </w:p>
+    <w:p>
+      <w:pPr>
+        <w:pStyle w:val="5"/>
+        <w:keepNext w:val="0"/>
+        <w:keepLines w:val="0"/>
+        <w:widowControl/>
+        <w:numPr>
+          <w:ilvl w:val="0"/>
+          <w:numId w:val="7"/>
+        </w:numPr>
+        <w:suppressLineNumbers w:val="0"/>
+        <w:shd w:val="clear" w:fill="FFFFFF"/>
+        <w:rPr>
+          <w:rFonts w:hint="eastAsia" w:cs="宋体"/>
+          <w:color w:val="000000"/>
+          <w:sz w:val="21"/>
+          <w:szCs w:val="21"/>
+          <w:shd w:val="clear" w:fill="FFFFFF"/>
+          <w:lang w:val="en-US" w:eastAsia="zh-CN"/>
+        </w:rPr>
+      </w:pPr>
+      <w:r>
+        <w:rPr>
+          <w:rFonts w:hint="eastAsia" w:cs="宋体"/>
+          <w:color w:val="000000"/>
+          <w:sz w:val="21"/>
+          <w:szCs w:val="21"/>
+          <w:shd w:val="clear" w:fill="FFFFFF"/>
+          <w:lang w:val="en-US" w:eastAsia="zh-CN"/>
+        </w:rPr>
+        <w:t xml:space="preserve"> 调用 close() 关闭 该 文件。</w:t>
+      </w:r>
+    </w:p>
+    <w:p>
+      <w:pPr>
+        <w:pStyle w:val="5"/>
+        <w:keepNext w:val="0"/>
+        <w:keepLines w:val="0"/>
+        <w:widowControl/>
+        <w:suppressLineNumbers w:val="0"/>
+        <w:shd w:val="clear" w:fill="FFFFFF"/>
+        <w:rPr>
+          <w:rFonts w:hint="eastAsia" w:cs="宋体"/>
+          <w:color w:val="000000"/>
+          <w:sz w:val="21"/>
+          <w:szCs w:val="21"/>
+          <w:shd w:val="clear" w:fill="FFFFFF"/>
+          <w:lang w:val="en-US" w:eastAsia="zh-CN"/>
+        </w:rPr>
+      </w:pPr>
       <w:bookmarkStart w:id="0" w:name="_GoBack"/>
       <w:bookmarkEnd w:id="0"/>
     </w:p>
     <w:p>
       <w:pPr>
-        <w:numPr>
-          <w:numId w:val="0"/>
-        </w:numPr>
-        <w:rPr>
-          <w:rFonts w:hint="eastAsia"/>
-          <w:lang w:val="en-US" w:eastAsia="zh-CN"/>
-        </w:rPr>
-      </w:pPr>
-    </w:p>
-    <w:p>
-      <w:pPr>
-        <w:rPr>
-          <w:rFonts w:hint="eastAsia"/>
-          <w:lang w:val="en-US" w:eastAsia="zh-CN"/>
-        </w:rPr>
-      </w:pPr>
-    </w:p>
-    <w:p>
-      <w:pPr>
-        <w:rPr>
-          <w:rFonts w:hint="eastAsia"/>
-          <w:lang w:val="en-US" w:eastAsia="zh-CN"/>
-        </w:rPr>
-      </w:pPr>
+        <w:pStyle w:val="5"/>
+        <w:keepNext w:val="0"/>
+        <w:keepLines w:val="0"/>
+        <w:widowControl/>
+        <w:suppressLineNumbers w:val="0"/>
+        <w:shd w:val="clear" w:fill="FFFFFF"/>
+        <w:rPr>
+          <w:rFonts w:hint="eastAsia" w:cs="宋体"/>
+          <w:color w:val="000000"/>
+          <w:sz w:val="21"/>
+          <w:szCs w:val="21"/>
+          <w:shd w:val="clear" w:fill="FFFFFF"/>
+          <w:lang w:val="en-US" w:eastAsia="zh-CN"/>
+        </w:rPr>
+      </w:pPr>
+    </w:p>
+    <w:p>
+      <w:pPr>
+        <w:pStyle w:val="2"/>
+        <w:rPr>
+          <w:rFonts w:hint="eastAsia"/>
+          <w:lang w:val="en-US" w:eastAsia="zh-CN"/>
+        </w:rPr>
+      </w:pPr>
+      <w:r>
+        <w:rPr>
+          <w:rFonts w:hint="eastAsia"/>
+          <w:lang w:val="en-US" w:eastAsia="zh-CN"/>
+        </w:rPr>
+        <w:t>61.</w:t>
+      </w:r>
     </w:p>
     <w:sectPr>
       <w:pgSz w:w="16783" w:h="23757"/>
@@ -15026,6 +19603,18 @@
       </w:pPr>
     </w:lvl>
   </w:abstractNum>
+  <w:abstractNum w:abstractNumId="6">
+    <w:nsid w:val="5A02CEBC"/>
+    <w:multiLevelType w:val="singleLevel"/>
+    <w:tmpl w:val="5A02CEBC"/>
+    <w:lvl w:ilvl="0" w:tentative="0">
+      <w:start w:val="1"/>
+      <w:numFmt w:val="decimal"/>
+      <w:suff w:val="space"/>
+      <w:lvlText w:val="%1．"/>
+      <w:lvlJc w:val="left"/>
+    </w:lvl>
+  </w:abstractNum>
   <w:num w:numId="1">
     <w:abstractNumId w:val="0"/>
   </w:num>
@@ -15043,6 +19632,9 @@
   </w:num>
   <w:num w:numId="6">
     <w:abstractNumId w:val="5"/>
+  </w:num>
+  <w:num w:numId="7">
+    <w:abstractNumId w:val="6"/>
   </w:num>
 </w:numbering>
 </file>

</xml_diff>

<commit_message>
unit12 start to learn how to deal with excel
</commit_message>
<xml_diff>
--- a/learningnotes/python_learning_notes.docx
+++ b/learningnotes/python_learning_notes.docx
@@ -19587,6 +19587,7 @@
     <w:p>
       <w:pPr>
         <w:numPr>
+          <w:ilvl w:val="0"/>
           <w:numId w:val="0"/>
         </w:numPr>
         <w:rPr>
@@ -19642,6 +19643,7 @@
     <w:p>
       <w:pPr>
         <w:numPr>
+          <w:ilvl w:val="0"/>
           <w:numId w:val="0"/>
         </w:numPr>
         <w:rPr>
@@ -19859,6 +19861,7 @@
     <w:p>
       <w:pPr>
         <w:numPr>
+          <w:ilvl w:val="0"/>
           <w:numId w:val="0"/>
         </w:numPr>
         <w:rPr>
@@ -20072,22 +20075,26 @@
           <w:lang w:val="en-US" w:eastAsia="zh-CN"/>
         </w:rPr>
         <w:tab/>
-        <w:t/>
-      </w:r>
-      <w:r>
-        <w:rPr>
-          <w:rFonts w:hint="eastAsia"/>
-          <w:lang w:val="en-US" w:eastAsia="zh-CN"/>
-        </w:rPr>
-        <w:tab/>
-        <w:t/>
-      </w:r>
-      <w:r>
-        <w:rPr>
-          <w:rFonts w:hint="eastAsia"/>
-          <w:lang w:val="en-US" w:eastAsia="zh-CN"/>
-        </w:rPr>
-        <w:tab/>
+      </w:r>
+      <w:r>
+        <w:rPr>
+          <w:rFonts w:hint="eastAsia"/>
+          <w:lang w:val="en-US" w:eastAsia="zh-CN"/>
+        </w:rPr>
+        <w:tab/>
+      </w:r>
+      <w:r>
+        <w:rPr>
+          <w:rFonts w:hint="eastAsia"/>
+          <w:lang w:val="en-US" w:eastAsia="zh-CN"/>
+        </w:rPr>
+        <w:tab/>
+      </w:r>
+      <w:r>
+        <w:rPr>
+          <w:rFonts w:hint="eastAsia"/>
+          <w:lang w:val="en-US" w:eastAsia="zh-CN"/>
+        </w:rPr>
         <w:t xml:space="preserve">选择器 将 匹配… </w:t>
       </w:r>
     </w:p>
@@ -20111,38 +20118,40 @@
           <w:lang w:val="en-US" w:eastAsia="zh-CN"/>
         </w:rPr>
         <w:tab/>
-        <w:t/>
-      </w:r>
-      <w:r>
-        <w:rPr>
-          <w:rFonts w:hint="eastAsia"/>
-          <w:lang w:val="en-US" w:eastAsia="zh-CN"/>
-        </w:rPr>
-        <w:tab/>
-        <w:t/>
-      </w:r>
-      <w:r>
-        <w:rPr>
-          <w:rFonts w:hint="eastAsia"/>
-          <w:lang w:val="en-US" w:eastAsia="zh-CN"/>
-        </w:rPr>
-        <w:tab/>
-        <w:t/>
-      </w:r>
-      <w:r>
-        <w:rPr>
-          <w:rFonts w:hint="eastAsia"/>
-          <w:lang w:val="en-US" w:eastAsia="zh-CN"/>
-        </w:rPr>
-        <w:tab/>
-        <w:t/>
-      </w:r>
-      <w:r>
-        <w:rPr>
-          <w:rFonts w:hint="eastAsia"/>
-          <w:lang w:val="en-US" w:eastAsia="zh-CN"/>
-        </w:rPr>
-        <w:tab/>
+      </w:r>
+      <w:r>
+        <w:rPr>
+          <w:rFonts w:hint="eastAsia"/>
+          <w:lang w:val="en-US" w:eastAsia="zh-CN"/>
+        </w:rPr>
+        <w:tab/>
+      </w:r>
+      <w:r>
+        <w:rPr>
+          <w:rFonts w:hint="eastAsia"/>
+          <w:lang w:val="en-US" w:eastAsia="zh-CN"/>
+        </w:rPr>
+        <w:tab/>
+      </w:r>
+      <w:r>
+        <w:rPr>
+          <w:rFonts w:hint="eastAsia"/>
+          <w:lang w:val="en-US" w:eastAsia="zh-CN"/>
+        </w:rPr>
+        <w:tab/>
+      </w:r>
+      <w:r>
+        <w:rPr>
+          <w:rFonts w:hint="eastAsia"/>
+          <w:lang w:val="en-US" w:eastAsia="zh-CN"/>
+        </w:rPr>
+        <w:tab/>
+      </w:r>
+      <w:r>
+        <w:rPr>
+          <w:rFonts w:hint="eastAsia"/>
+          <w:lang w:val="en-US" w:eastAsia="zh-CN"/>
+        </w:rPr>
         <w:t xml:space="preserve">所有 名为&lt; div&gt; 的 元素 </w:t>
       </w:r>
     </w:p>
@@ -20166,30 +20175,33 @@
           <w:lang w:val="en-US" w:eastAsia="zh-CN"/>
         </w:rPr>
         <w:tab/>
-        <w:t/>
-      </w:r>
-      <w:r>
-        <w:rPr>
-          <w:rFonts w:hint="eastAsia"/>
-          <w:lang w:val="en-US" w:eastAsia="zh-CN"/>
-        </w:rPr>
-        <w:tab/>
-        <w:t/>
-      </w:r>
-      <w:r>
-        <w:rPr>
-          <w:rFonts w:hint="eastAsia"/>
-          <w:lang w:val="en-US" w:eastAsia="zh-CN"/>
-        </w:rPr>
-        <w:tab/>
-        <w:t/>
-      </w:r>
-      <w:r>
-        <w:rPr>
-          <w:rFonts w:hint="eastAsia"/>
-          <w:lang w:val="en-US" w:eastAsia="zh-CN"/>
-        </w:rPr>
-        <w:tab/>
+      </w:r>
+      <w:r>
+        <w:rPr>
+          <w:rFonts w:hint="eastAsia"/>
+          <w:lang w:val="en-US" w:eastAsia="zh-CN"/>
+        </w:rPr>
+        <w:tab/>
+      </w:r>
+      <w:r>
+        <w:rPr>
+          <w:rFonts w:hint="eastAsia"/>
+          <w:lang w:val="en-US" w:eastAsia="zh-CN"/>
+        </w:rPr>
+        <w:tab/>
+      </w:r>
+      <w:r>
+        <w:rPr>
+          <w:rFonts w:hint="eastAsia"/>
+          <w:lang w:val="en-US" w:eastAsia="zh-CN"/>
+        </w:rPr>
+        <w:tab/>
+      </w:r>
+      <w:r>
+        <w:rPr>
+          <w:rFonts w:hint="eastAsia"/>
+          <w:lang w:val="en-US" w:eastAsia="zh-CN"/>
+        </w:rPr>
         <w:t xml:space="preserve">带有 id 属性 为 author 的 元素 </w:t>
       </w:r>
     </w:p>
@@ -20213,30 +20225,33 @@
           <w:lang w:val="en-US" w:eastAsia="zh-CN"/>
         </w:rPr>
         <w:tab/>
-        <w:t/>
-      </w:r>
-      <w:r>
-        <w:rPr>
-          <w:rFonts w:hint="eastAsia"/>
-          <w:lang w:val="en-US" w:eastAsia="zh-CN"/>
-        </w:rPr>
-        <w:tab/>
-        <w:t/>
-      </w:r>
-      <w:r>
-        <w:rPr>
-          <w:rFonts w:hint="eastAsia"/>
-          <w:lang w:val="en-US" w:eastAsia="zh-CN"/>
-        </w:rPr>
-        <w:tab/>
-        <w:t/>
-      </w:r>
-      <w:r>
-        <w:rPr>
-          <w:rFonts w:hint="eastAsia"/>
-          <w:lang w:val="en-US" w:eastAsia="zh-CN"/>
-        </w:rPr>
-        <w:tab/>
+      </w:r>
+      <w:r>
+        <w:rPr>
+          <w:rFonts w:hint="eastAsia"/>
+          <w:lang w:val="en-US" w:eastAsia="zh-CN"/>
+        </w:rPr>
+        <w:tab/>
+      </w:r>
+      <w:r>
+        <w:rPr>
+          <w:rFonts w:hint="eastAsia"/>
+          <w:lang w:val="en-US" w:eastAsia="zh-CN"/>
+        </w:rPr>
+        <w:tab/>
+      </w:r>
+      <w:r>
+        <w:rPr>
+          <w:rFonts w:hint="eastAsia"/>
+          <w:lang w:val="en-US" w:eastAsia="zh-CN"/>
+        </w:rPr>
+        <w:tab/>
+      </w:r>
+      <w:r>
+        <w:rPr>
+          <w:rFonts w:hint="eastAsia"/>
+          <w:lang w:val="en-US" w:eastAsia="zh-CN"/>
+        </w:rPr>
         <w:t>所有 使用 CSS class 属性 名为 notice 的 元素</w:t>
       </w:r>
     </w:p>
@@ -20260,30 +20275,33 @@
           <w:lang w:val="en-US" w:eastAsia="zh-CN"/>
         </w:rPr>
         <w:tab/>
-        <w:t/>
-      </w:r>
-      <w:r>
-        <w:rPr>
-          <w:rFonts w:hint="eastAsia"/>
-          <w:lang w:val="en-US" w:eastAsia="zh-CN"/>
-        </w:rPr>
-        <w:tab/>
-        <w:t/>
-      </w:r>
-      <w:r>
-        <w:rPr>
-          <w:rFonts w:hint="eastAsia"/>
-          <w:lang w:val="en-US" w:eastAsia="zh-CN"/>
-        </w:rPr>
-        <w:tab/>
-        <w:t/>
-      </w:r>
-      <w:r>
-        <w:rPr>
-          <w:rFonts w:hint="eastAsia"/>
-          <w:lang w:val="en-US" w:eastAsia="zh-CN"/>
-        </w:rPr>
-        <w:tab/>
+      </w:r>
+      <w:r>
+        <w:rPr>
+          <w:rFonts w:hint="eastAsia"/>
+          <w:lang w:val="en-US" w:eastAsia="zh-CN"/>
+        </w:rPr>
+        <w:tab/>
+      </w:r>
+      <w:r>
+        <w:rPr>
+          <w:rFonts w:hint="eastAsia"/>
+          <w:lang w:val="en-US" w:eastAsia="zh-CN"/>
+        </w:rPr>
+        <w:tab/>
+      </w:r>
+      <w:r>
+        <w:rPr>
+          <w:rFonts w:hint="eastAsia"/>
+          <w:lang w:val="en-US" w:eastAsia="zh-CN"/>
+        </w:rPr>
+        <w:tab/>
+      </w:r>
+      <w:r>
+        <w:rPr>
+          <w:rFonts w:hint="eastAsia"/>
+          <w:lang w:val="en-US" w:eastAsia="zh-CN"/>
+        </w:rPr>
         <w:t xml:space="preserve">所有 在&lt; div&gt; 元素 之内 的&lt; span&gt; 元素 </w:t>
       </w:r>
     </w:p>
@@ -20307,22 +20325,26 @@
           <w:lang w:val="en-US" w:eastAsia="zh-CN"/>
         </w:rPr>
         <w:tab/>
-        <w:t/>
-      </w:r>
-      <w:r>
-        <w:rPr>
-          <w:rFonts w:hint="eastAsia"/>
-          <w:lang w:val="en-US" w:eastAsia="zh-CN"/>
-        </w:rPr>
-        <w:tab/>
-        <w:t/>
-      </w:r>
-      <w:r>
-        <w:rPr>
-          <w:rFonts w:hint="eastAsia"/>
-          <w:lang w:val="en-US" w:eastAsia="zh-CN"/>
-        </w:rPr>
-        <w:tab/>
+      </w:r>
+      <w:r>
+        <w:rPr>
+          <w:rFonts w:hint="eastAsia"/>
+          <w:lang w:val="en-US" w:eastAsia="zh-CN"/>
+        </w:rPr>
+        <w:tab/>
+      </w:r>
+      <w:r>
+        <w:rPr>
+          <w:rFonts w:hint="eastAsia"/>
+          <w:lang w:val="en-US" w:eastAsia="zh-CN"/>
+        </w:rPr>
+        <w:tab/>
+      </w:r>
+      <w:r>
+        <w:rPr>
+          <w:rFonts w:hint="eastAsia"/>
+          <w:lang w:val="en-US" w:eastAsia="zh-CN"/>
+        </w:rPr>
         <w:t xml:space="preserve">所有 直接 在&lt; div&gt; 元素 之内 的&lt; span&gt; 元素， 中间 没有 其他 元素 </w:t>
       </w:r>
     </w:p>
@@ -20346,22 +20368,26 @@
           <w:lang w:val="en-US" w:eastAsia="zh-CN"/>
         </w:rPr>
         <w:tab/>
-        <w:t/>
-      </w:r>
-      <w:r>
-        <w:rPr>
-          <w:rFonts w:hint="eastAsia"/>
-          <w:lang w:val="en-US" w:eastAsia="zh-CN"/>
-        </w:rPr>
-        <w:tab/>
-        <w:t/>
-      </w:r>
-      <w:r>
-        <w:rPr>
-          <w:rFonts w:hint="eastAsia"/>
-          <w:lang w:val="en-US" w:eastAsia="zh-CN"/>
-        </w:rPr>
-        <w:tab/>
+      </w:r>
+      <w:r>
+        <w:rPr>
+          <w:rFonts w:hint="eastAsia"/>
+          <w:lang w:val="en-US" w:eastAsia="zh-CN"/>
+        </w:rPr>
+        <w:tab/>
+      </w:r>
+      <w:r>
+        <w:rPr>
+          <w:rFonts w:hint="eastAsia"/>
+          <w:lang w:val="en-US" w:eastAsia="zh-CN"/>
+        </w:rPr>
+        <w:tab/>
+      </w:r>
+      <w:r>
+        <w:rPr>
+          <w:rFonts w:hint="eastAsia"/>
+          <w:lang w:val="en-US" w:eastAsia="zh-CN"/>
+        </w:rPr>
         <w:t xml:space="preserve">所有 名为&lt; input&gt;， 并有 一个 name 属性， 其 值 无所谓 的 元素 </w:t>
       </w:r>
     </w:p>
@@ -20385,6 +20411,12 @@
           <w:lang w:val="en-US" w:eastAsia="zh-CN"/>
         </w:rPr>
         <w:tab/>
+      </w:r>
+      <w:r>
+        <w:rPr>
+          <w:rFonts w:hint="eastAsia"/>
+          <w:lang w:val="en-US" w:eastAsia="zh-CN"/>
+        </w:rPr>
         <w:t>所有 名为&lt; input&gt;， 并有 一个 type 属性， 其 值 为 button 的 元素</w:t>
       </w:r>
     </w:p>
@@ -22063,6 +22095,7 @@
     <w:p>
       <w:pPr>
         <w:numPr>
+          <w:ilvl w:val="0"/>
           <w:numId w:val="0"/>
         </w:numPr>
         <w:rPr>
@@ -22083,100 +22116,96 @@
           <w:lang w:val="en-US" w:eastAsia="zh-CN"/>
         </w:rPr>
         <w:tab/>
-        <w:t/>
-      </w:r>
-      <w:r>
-        <w:rPr>
-          <w:rFonts w:hint="eastAsia"/>
-          <w:lang w:val="en-US" w:eastAsia="zh-CN"/>
-        </w:rPr>
-        <w:tab/>
-        <w:t/>
-      </w:r>
-      <w:r>
-        <w:rPr>
-          <w:rFonts w:hint="eastAsia"/>
-          <w:lang w:val="en-US" w:eastAsia="zh-CN"/>
-        </w:rPr>
-        <w:tab/>
-        <w:t/>
-      </w:r>
-      <w:r>
-        <w:rPr>
-          <w:rFonts w:hint="eastAsia"/>
-          <w:lang w:val="en-US" w:eastAsia="zh-CN"/>
-        </w:rPr>
-        <w:tab/>
-        <w:t/>
-      </w:r>
-      <w:r>
-        <w:rPr>
-          <w:rFonts w:hint="eastAsia"/>
-          <w:lang w:val="en-US" w:eastAsia="zh-CN"/>
-        </w:rPr>
-        <w:tab/>
-        <w:t/>
-      </w:r>
-      <w:r>
-        <w:rPr>
-          <w:rFonts w:hint="eastAsia"/>
-          <w:lang w:val="en-US" w:eastAsia="zh-CN"/>
-        </w:rPr>
-        <w:tab/>
-        <w:t/>
-      </w:r>
-      <w:r>
-        <w:rPr>
-          <w:rFonts w:hint="eastAsia"/>
-          <w:lang w:val="en-US" w:eastAsia="zh-CN"/>
-        </w:rPr>
-        <w:tab/>
-        <w:t/>
-      </w:r>
-      <w:r>
-        <w:rPr>
-          <w:rFonts w:hint="eastAsia"/>
-          <w:lang w:val="en-US" w:eastAsia="zh-CN"/>
-        </w:rPr>
-        <w:tab/>
-        <w:t/>
-      </w:r>
-      <w:r>
-        <w:rPr>
-          <w:rFonts w:hint="eastAsia"/>
-          <w:lang w:val="en-US" w:eastAsia="zh-CN"/>
-        </w:rPr>
-        <w:tab/>
-        <w:t/>
-      </w:r>
-      <w:r>
-        <w:rPr>
-          <w:rFonts w:hint="eastAsia"/>
-          <w:lang w:val="en-US" w:eastAsia="zh-CN"/>
-        </w:rPr>
-        <w:tab/>
-        <w:t/>
-      </w:r>
-      <w:r>
-        <w:rPr>
-          <w:rFonts w:hint="eastAsia"/>
-          <w:lang w:val="en-US" w:eastAsia="zh-CN"/>
-        </w:rPr>
-        <w:tab/>
-        <w:t/>
-      </w:r>
-      <w:r>
-        <w:rPr>
-          <w:rFonts w:hint="eastAsia"/>
-          <w:lang w:val="en-US" w:eastAsia="zh-CN"/>
-        </w:rPr>
-        <w:tab/>
+      </w:r>
+      <w:r>
+        <w:rPr>
+          <w:rFonts w:hint="eastAsia"/>
+          <w:lang w:val="en-US" w:eastAsia="zh-CN"/>
+        </w:rPr>
+        <w:tab/>
+      </w:r>
+      <w:r>
+        <w:rPr>
+          <w:rFonts w:hint="eastAsia"/>
+          <w:lang w:val="en-US" w:eastAsia="zh-CN"/>
+        </w:rPr>
+        <w:tab/>
+      </w:r>
+      <w:r>
+        <w:rPr>
+          <w:rFonts w:hint="eastAsia"/>
+          <w:lang w:val="en-US" w:eastAsia="zh-CN"/>
+        </w:rPr>
+        <w:tab/>
+      </w:r>
+      <w:r>
+        <w:rPr>
+          <w:rFonts w:hint="eastAsia"/>
+          <w:lang w:val="en-US" w:eastAsia="zh-CN"/>
+        </w:rPr>
+        <w:tab/>
+      </w:r>
+      <w:r>
+        <w:rPr>
+          <w:rFonts w:hint="eastAsia"/>
+          <w:lang w:val="en-US" w:eastAsia="zh-CN"/>
+        </w:rPr>
+        <w:tab/>
+      </w:r>
+      <w:r>
+        <w:rPr>
+          <w:rFonts w:hint="eastAsia"/>
+          <w:lang w:val="en-US" w:eastAsia="zh-CN"/>
+        </w:rPr>
+        <w:tab/>
+      </w:r>
+      <w:r>
+        <w:rPr>
+          <w:rFonts w:hint="eastAsia"/>
+          <w:lang w:val="en-US" w:eastAsia="zh-CN"/>
+        </w:rPr>
+        <w:tab/>
+      </w:r>
+      <w:r>
+        <w:rPr>
+          <w:rFonts w:hint="eastAsia"/>
+          <w:lang w:val="en-US" w:eastAsia="zh-CN"/>
+        </w:rPr>
+        <w:tab/>
+      </w:r>
+      <w:r>
+        <w:rPr>
+          <w:rFonts w:hint="eastAsia"/>
+          <w:lang w:val="en-US" w:eastAsia="zh-CN"/>
+        </w:rPr>
+        <w:tab/>
+      </w:r>
+      <w:r>
+        <w:rPr>
+          <w:rFonts w:hint="eastAsia"/>
+          <w:lang w:val="en-US" w:eastAsia="zh-CN"/>
+        </w:rPr>
+        <w:tab/>
+      </w:r>
+      <w:r>
+        <w:rPr>
+          <w:rFonts w:hint="eastAsia"/>
+          <w:lang w:val="en-US" w:eastAsia="zh-CN"/>
+        </w:rPr>
+        <w:tab/>
+      </w:r>
+      <w:r>
+        <w:rPr>
+          <w:rFonts w:hint="eastAsia"/>
+          <w:lang w:val="en-US" w:eastAsia="zh-CN"/>
+        </w:rPr>
         <w:t xml:space="preserve">返回 的 WebElement 对象/ 列表 </w:t>
       </w:r>
     </w:p>
     <w:p>
       <w:pPr>
         <w:numPr>
+          <w:ilvl w:val="0"/>
           <w:numId w:val="0"/>
         </w:numPr>
         <w:rPr>
@@ -22195,6 +22224,7 @@
     <w:p>
       <w:pPr>
         <w:numPr>
+          <w:ilvl w:val="0"/>
           <w:numId w:val="0"/>
         </w:numPr>
         <w:rPr>
@@ -22213,6 +22243,7 @@
     <w:p>
       <w:pPr>
         <w:numPr>
+          <w:ilvl w:val="0"/>
           <w:numId w:val="0"/>
         </w:numPr>
         <w:rPr>
@@ -22233,63 +22264,66 @@
           <w:lang w:val="en-US" w:eastAsia="zh-CN"/>
         </w:rPr>
         <w:tab/>
-        <w:t/>
-      </w:r>
-      <w:r>
-        <w:rPr>
-          <w:rFonts w:hint="eastAsia"/>
-          <w:lang w:val="en-US" w:eastAsia="zh-CN"/>
-        </w:rPr>
-        <w:tab/>
-        <w:t/>
-      </w:r>
-      <w:r>
-        <w:rPr>
-          <w:rFonts w:hint="eastAsia"/>
-          <w:lang w:val="en-US" w:eastAsia="zh-CN"/>
-        </w:rPr>
-        <w:tab/>
-        <w:t/>
-      </w:r>
-      <w:r>
-        <w:rPr>
-          <w:rFonts w:hint="eastAsia"/>
-          <w:lang w:val="en-US" w:eastAsia="zh-CN"/>
-        </w:rPr>
-        <w:tab/>
-        <w:t/>
-      </w:r>
-      <w:r>
-        <w:rPr>
-          <w:rFonts w:hint="eastAsia"/>
-          <w:lang w:val="en-US" w:eastAsia="zh-CN"/>
-        </w:rPr>
-        <w:tab/>
-        <w:t/>
-      </w:r>
-      <w:r>
-        <w:rPr>
-          <w:rFonts w:hint="eastAsia"/>
-          <w:lang w:val="en-US" w:eastAsia="zh-CN"/>
-        </w:rPr>
-        <w:tab/>
+      </w:r>
+      <w:r>
+        <w:rPr>
+          <w:rFonts w:hint="eastAsia"/>
+          <w:lang w:val="en-US" w:eastAsia="zh-CN"/>
+        </w:rPr>
+        <w:tab/>
+      </w:r>
+      <w:r>
+        <w:rPr>
+          <w:rFonts w:hint="eastAsia"/>
+          <w:lang w:val="en-US" w:eastAsia="zh-CN"/>
+        </w:rPr>
+        <w:tab/>
+      </w:r>
+      <w:r>
+        <w:rPr>
+          <w:rFonts w:hint="eastAsia"/>
+          <w:lang w:val="en-US" w:eastAsia="zh-CN"/>
+        </w:rPr>
+        <w:tab/>
+      </w:r>
+      <w:r>
+        <w:rPr>
+          <w:rFonts w:hint="eastAsia"/>
+          <w:lang w:val="en-US" w:eastAsia="zh-CN"/>
+        </w:rPr>
+        <w:tab/>
+      </w:r>
+      <w:r>
+        <w:rPr>
+          <w:rFonts w:hint="eastAsia"/>
+          <w:lang w:val="en-US" w:eastAsia="zh-CN"/>
+        </w:rPr>
+        <w:tab/>
+      </w:r>
+      <w:r>
+        <w:rPr>
+          <w:rFonts w:hint="eastAsia"/>
+          <w:lang w:val="en-US" w:eastAsia="zh-CN"/>
+        </w:rPr>
         <w:t xml:space="preserve">使用 CSS 类 name 的 元素 </w:t>
       </w:r>
     </w:p>
     <w:p>
       <w:pPr>
         <w:numPr>
-          <w:numId w:val="0"/>
-        </w:numPr>
-        <w:rPr>
-          <w:rFonts w:hint="eastAsia"/>
-          <w:lang w:val="en-US" w:eastAsia="zh-CN"/>
-        </w:rPr>
-      </w:pPr>
-    </w:p>
-    <w:p>
-      <w:pPr>
-        <w:numPr>
+          <w:ilvl w:val="0"/>
+          <w:numId w:val="0"/>
+        </w:numPr>
+        <w:rPr>
+          <w:rFonts w:hint="eastAsia"/>
+          <w:lang w:val="en-US" w:eastAsia="zh-CN"/>
+        </w:rPr>
+      </w:pPr>
+    </w:p>
+    <w:p>
+      <w:pPr>
+        <w:numPr>
+          <w:ilvl w:val="0"/>
           <w:numId w:val="0"/>
         </w:numPr>
         <w:rPr>
@@ -22308,6 +22342,7 @@
     <w:p>
       <w:pPr>
         <w:numPr>
+          <w:ilvl w:val="0"/>
           <w:numId w:val="0"/>
         </w:numPr>
         <w:rPr>
@@ -22328,63 +22363,66 @@
           <w:lang w:val="en-US" w:eastAsia="zh-CN"/>
         </w:rPr>
         <w:tab/>
-        <w:t/>
-      </w:r>
-      <w:r>
-        <w:rPr>
-          <w:rFonts w:hint="eastAsia"/>
-          <w:lang w:val="en-US" w:eastAsia="zh-CN"/>
-        </w:rPr>
-        <w:tab/>
-        <w:t/>
-      </w:r>
-      <w:r>
-        <w:rPr>
-          <w:rFonts w:hint="eastAsia"/>
-          <w:lang w:val="en-US" w:eastAsia="zh-CN"/>
-        </w:rPr>
-        <w:tab/>
-        <w:t/>
-      </w:r>
-      <w:r>
-        <w:rPr>
-          <w:rFonts w:hint="eastAsia"/>
-          <w:lang w:val="en-US" w:eastAsia="zh-CN"/>
-        </w:rPr>
-        <w:tab/>
-        <w:t/>
-      </w:r>
-      <w:r>
-        <w:rPr>
-          <w:rFonts w:hint="eastAsia"/>
-          <w:lang w:val="en-US" w:eastAsia="zh-CN"/>
-        </w:rPr>
-        <w:tab/>
-        <w:t/>
-      </w:r>
-      <w:r>
-        <w:rPr>
-          <w:rFonts w:hint="eastAsia"/>
-          <w:lang w:val="en-US" w:eastAsia="zh-CN"/>
-        </w:rPr>
-        <w:tab/>
+      </w:r>
+      <w:r>
+        <w:rPr>
+          <w:rFonts w:hint="eastAsia"/>
+          <w:lang w:val="en-US" w:eastAsia="zh-CN"/>
+        </w:rPr>
+        <w:tab/>
+      </w:r>
+      <w:r>
+        <w:rPr>
+          <w:rFonts w:hint="eastAsia"/>
+          <w:lang w:val="en-US" w:eastAsia="zh-CN"/>
+        </w:rPr>
+        <w:tab/>
+      </w:r>
+      <w:r>
+        <w:rPr>
+          <w:rFonts w:hint="eastAsia"/>
+          <w:lang w:val="en-US" w:eastAsia="zh-CN"/>
+        </w:rPr>
+        <w:tab/>
+      </w:r>
+      <w:r>
+        <w:rPr>
+          <w:rFonts w:hint="eastAsia"/>
+          <w:lang w:val="en-US" w:eastAsia="zh-CN"/>
+        </w:rPr>
+        <w:tab/>
+      </w:r>
+      <w:r>
+        <w:rPr>
+          <w:rFonts w:hint="eastAsia"/>
+          <w:lang w:val="en-US" w:eastAsia="zh-CN"/>
+        </w:rPr>
+        <w:tab/>
+      </w:r>
+      <w:r>
+        <w:rPr>
+          <w:rFonts w:hint="eastAsia"/>
+          <w:lang w:val="en-US" w:eastAsia="zh-CN"/>
+        </w:rPr>
         <w:t xml:space="preserve">匹配 CSS selector 的 元素 </w:t>
       </w:r>
     </w:p>
     <w:p>
       <w:pPr>
         <w:numPr>
-          <w:numId w:val="0"/>
-        </w:numPr>
-        <w:rPr>
-          <w:rFonts w:hint="eastAsia"/>
-          <w:lang w:val="en-US" w:eastAsia="zh-CN"/>
-        </w:rPr>
-      </w:pPr>
-    </w:p>
-    <w:p>
-      <w:pPr>
-        <w:numPr>
+          <w:ilvl w:val="0"/>
+          <w:numId w:val="0"/>
+        </w:numPr>
+        <w:rPr>
+          <w:rFonts w:hint="eastAsia"/>
+          <w:lang w:val="en-US" w:eastAsia="zh-CN"/>
+        </w:rPr>
+      </w:pPr>
+    </w:p>
+    <w:p>
+      <w:pPr>
+        <w:numPr>
+          <w:ilvl w:val="0"/>
           <w:numId w:val="0"/>
         </w:numPr>
         <w:rPr>
@@ -22403,6 +22441,7 @@
     <w:p>
       <w:pPr>
         <w:numPr>
+          <w:ilvl w:val="0"/>
           <w:numId w:val="0"/>
         </w:numPr>
         <w:rPr>
@@ -22423,87 +22462,87 @@
           <w:lang w:val="en-US" w:eastAsia="zh-CN"/>
         </w:rPr>
         <w:tab/>
-        <w:t/>
-      </w:r>
-      <w:r>
-        <w:rPr>
-          <w:rFonts w:hint="eastAsia"/>
-          <w:lang w:val="en-US" w:eastAsia="zh-CN"/>
-        </w:rPr>
-        <w:tab/>
-        <w:t/>
-      </w:r>
-      <w:r>
-        <w:rPr>
-          <w:rFonts w:hint="eastAsia"/>
-          <w:lang w:val="en-US" w:eastAsia="zh-CN"/>
-        </w:rPr>
-        <w:tab/>
-        <w:t/>
-      </w:r>
-      <w:r>
-        <w:rPr>
-          <w:rFonts w:hint="eastAsia"/>
-          <w:lang w:val="en-US" w:eastAsia="zh-CN"/>
-        </w:rPr>
-        <w:tab/>
-        <w:t/>
-      </w:r>
-      <w:r>
-        <w:rPr>
-          <w:rFonts w:hint="eastAsia"/>
-          <w:lang w:val="en-US" w:eastAsia="zh-CN"/>
-        </w:rPr>
-        <w:tab/>
-        <w:t/>
-      </w:r>
-      <w:r>
-        <w:rPr>
-          <w:rFonts w:hint="eastAsia"/>
-          <w:lang w:val="en-US" w:eastAsia="zh-CN"/>
-        </w:rPr>
-        <w:tab/>
-        <w:t/>
-      </w:r>
-      <w:r>
-        <w:rPr>
-          <w:rFonts w:hint="eastAsia"/>
-          <w:lang w:val="en-US" w:eastAsia="zh-CN"/>
-        </w:rPr>
-        <w:tab/>
-        <w:t/>
-      </w:r>
-      <w:r>
-        <w:rPr>
-          <w:rFonts w:hint="eastAsia"/>
-          <w:lang w:val="en-US" w:eastAsia="zh-CN"/>
-        </w:rPr>
-        <w:tab/>
-        <w:t/>
-      </w:r>
-      <w:r>
-        <w:rPr>
-          <w:rFonts w:hint="eastAsia"/>
-          <w:lang w:val="en-US" w:eastAsia="zh-CN"/>
-        </w:rPr>
-        <w:tab/>
+      </w:r>
+      <w:r>
+        <w:rPr>
+          <w:rFonts w:hint="eastAsia"/>
+          <w:lang w:val="en-US" w:eastAsia="zh-CN"/>
+        </w:rPr>
+        <w:tab/>
+      </w:r>
+      <w:r>
+        <w:rPr>
+          <w:rFonts w:hint="eastAsia"/>
+          <w:lang w:val="en-US" w:eastAsia="zh-CN"/>
+        </w:rPr>
+        <w:tab/>
+      </w:r>
+      <w:r>
+        <w:rPr>
+          <w:rFonts w:hint="eastAsia"/>
+          <w:lang w:val="en-US" w:eastAsia="zh-CN"/>
+        </w:rPr>
+        <w:tab/>
+      </w:r>
+      <w:r>
+        <w:rPr>
+          <w:rFonts w:hint="eastAsia"/>
+          <w:lang w:val="en-US" w:eastAsia="zh-CN"/>
+        </w:rPr>
+        <w:tab/>
+      </w:r>
+      <w:r>
+        <w:rPr>
+          <w:rFonts w:hint="eastAsia"/>
+          <w:lang w:val="en-US" w:eastAsia="zh-CN"/>
+        </w:rPr>
+        <w:tab/>
+      </w:r>
+      <w:r>
+        <w:rPr>
+          <w:rFonts w:hint="eastAsia"/>
+          <w:lang w:val="en-US" w:eastAsia="zh-CN"/>
+        </w:rPr>
+        <w:tab/>
+      </w:r>
+      <w:r>
+        <w:rPr>
+          <w:rFonts w:hint="eastAsia"/>
+          <w:lang w:val="en-US" w:eastAsia="zh-CN"/>
+        </w:rPr>
+        <w:tab/>
+      </w:r>
+      <w:r>
+        <w:rPr>
+          <w:rFonts w:hint="eastAsia"/>
+          <w:lang w:val="en-US" w:eastAsia="zh-CN"/>
+        </w:rPr>
+        <w:tab/>
+      </w:r>
+      <w:r>
+        <w:rPr>
+          <w:rFonts w:hint="eastAsia"/>
+          <w:lang w:val="en-US" w:eastAsia="zh-CN"/>
+        </w:rPr>
         <w:t xml:space="preserve">匹配 id 属性 值 的 元素 </w:t>
       </w:r>
     </w:p>
     <w:p>
       <w:pPr>
         <w:numPr>
-          <w:numId w:val="0"/>
-        </w:numPr>
-        <w:rPr>
-          <w:rFonts w:hint="eastAsia"/>
-          <w:lang w:val="en-US" w:eastAsia="zh-CN"/>
-        </w:rPr>
-      </w:pPr>
-    </w:p>
-    <w:p>
-      <w:pPr>
-        <w:numPr>
+          <w:ilvl w:val="0"/>
+          <w:numId w:val="0"/>
+        </w:numPr>
+        <w:rPr>
+          <w:rFonts w:hint="eastAsia"/>
+          <w:lang w:val="en-US" w:eastAsia="zh-CN"/>
+        </w:rPr>
+      </w:pPr>
+    </w:p>
+    <w:p>
+      <w:pPr>
+        <w:numPr>
+          <w:ilvl w:val="0"/>
           <w:numId w:val="0"/>
         </w:numPr>
         <w:rPr>
@@ -22522,6 +22561,7 @@
     <w:p>
       <w:pPr>
         <w:numPr>
+          <w:ilvl w:val="0"/>
           <w:numId w:val="0"/>
         </w:numPr>
         <w:rPr>
@@ -22542,60 +22582,61 @@
           <w:lang w:val="en-US" w:eastAsia="zh-CN"/>
         </w:rPr>
         <w:tab/>
-        <w:t/>
-      </w:r>
-      <w:r>
-        <w:rPr>
-          <w:rFonts w:hint="eastAsia"/>
-          <w:lang w:val="en-US" w:eastAsia="zh-CN"/>
-        </w:rPr>
-        <w:tab/>
-        <w:t/>
-      </w:r>
-      <w:r>
-        <w:rPr>
-          <w:rFonts w:hint="eastAsia"/>
-          <w:lang w:val="en-US" w:eastAsia="zh-CN"/>
-        </w:rPr>
-        <w:tab/>
-        <w:t/>
-      </w:r>
-      <w:r>
-        <w:rPr>
-          <w:rFonts w:hint="eastAsia"/>
-          <w:lang w:val="en-US" w:eastAsia="zh-CN"/>
-        </w:rPr>
-        <w:tab/>
-        <w:t/>
-      </w:r>
-      <w:r>
-        <w:rPr>
-          <w:rFonts w:hint="eastAsia"/>
-          <w:lang w:val="en-US" w:eastAsia="zh-CN"/>
-        </w:rPr>
-        <w:tab/>
-        <w:t/>
-      </w:r>
-      <w:r>
-        <w:rPr>
-          <w:rFonts w:hint="eastAsia"/>
-          <w:lang w:val="en-US" w:eastAsia="zh-CN"/>
-        </w:rPr>
-        <w:tab/>
-        <w:t/>
-      </w:r>
-      <w:r>
-        <w:rPr>
-          <w:rFonts w:hint="eastAsia"/>
-          <w:lang w:val="en-US" w:eastAsia="zh-CN"/>
-        </w:rPr>
-        <w:tab/>
+      </w:r>
+      <w:r>
+        <w:rPr>
+          <w:rFonts w:hint="eastAsia"/>
+          <w:lang w:val="en-US" w:eastAsia="zh-CN"/>
+        </w:rPr>
+        <w:tab/>
+      </w:r>
+      <w:r>
+        <w:rPr>
+          <w:rFonts w:hint="eastAsia"/>
+          <w:lang w:val="en-US" w:eastAsia="zh-CN"/>
+        </w:rPr>
+        <w:tab/>
+      </w:r>
+      <w:r>
+        <w:rPr>
+          <w:rFonts w:hint="eastAsia"/>
+          <w:lang w:val="en-US" w:eastAsia="zh-CN"/>
+        </w:rPr>
+        <w:tab/>
+      </w:r>
+      <w:r>
+        <w:rPr>
+          <w:rFonts w:hint="eastAsia"/>
+          <w:lang w:val="en-US" w:eastAsia="zh-CN"/>
+        </w:rPr>
+        <w:tab/>
+      </w:r>
+      <w:r>
+        <w:rPr>
+          <w:rFonts w:hint="eastAsia"/>
+          <w:lang w:val="en-US" w:eastAsia="zh-CN"/>
+        </w:rPr>
+        <w:tab/>
+      </w:r>
+      <w:r>
+        <w:rPr>
+          <w:rFonts w:hint="eastAsia"/>
+          <w:lang w:val="en-US" w:eastAsia="zh-CN"/>
+        </w:rPr>
+        <w:tab/>
+      </w:r>
+      <w:r>
+        <w:rPr>
+          <w:rFonts w:hint="eastAsia"/>
+          <w:lang w:val="en-US" w:eastAsia="zh-CN"/>
+        </w:rPr>
         <w:t>完全 匹配 提供 的 text 的&lt; a&gt; 元素</w:t>
       </w:r>
     </w:p>
     <w:p>
       <w:pPr>
         <w:numPr>
+          <w:ilvl w:val="0"/>
           <w:numId w:val="0"/>
         </w:numPr>
         <w:rPr>
@@ -22639,46 +22680,47 @@
           <w:lang w:val="en-US" w:eastAsia="zh-CN"/>
         </w:rPr>
         <w:tab/>
-        <w:t/>
-      </w:r>
-      <w:r>
-        <w:rPr>
-          <w:rFonts w:hint="eastAsia"/>
-          <w:lang w:val="en-US" w:eastAsia="zh-CN"/>
-        </w:rPr>
-        <w:tab/>
-        <w:t/>
-      </w:r>
-      <w:r>
-        <w:rPr>
-          <w:rFonts w:hint="eastAsia"/>
-          <w:lang w:val="en-US" w:eastAsia="zh-CN"/>
-        </w:rPr>
-        <w:tab/>
-        <w:t/>
-      </w:r>
-      <w:r>
-        <w:rPr>
-          <w:rFonts w:hint="eastAsia"/>
-          <w:lang w:val="en-US" w:eastAsia="zh-CN"/>
-        </w:rPr>
-        <w:tab/>
-        <w:t/>
-      </w:r>
-      <w:r>
-        <w:rPr>
-          <w:rFonts w:hint="eastAsia"/>
-          <w:lang w:val="en-US" w:eastAsia="zh-CN"/>
-        </w:rPr>
-        <w:tab/>
-        <w:t/>
-      </w:r>
-      <w:r>
-        <w:rPr>
-          <w:rFonts w:hint="eastAsia"/>
-          <w:lang w:val="en-US" w:eastAsia="zh-CN"/>
-        </w:rPr>
-        <w:tab/>
+      </w:r>
+      <w:r>
+        <w:rPr>
+          <w:rFonts w:hint="eastAsia"/>
+          <w:lang w:val="en-US" w:eastAsia="zh-CN"/>
+        </w:rPr>
+        <w:tab/>
+      </w:r>
+      <w:r>
+        <w:rPr>
+          <w:rFonts w:hint="eastAsia"/>
+          <w:lang w:val="en-US" w:eastAsia="zh-CN"/>
+        </w:rPr>
+        <w:tab/>
+      </w:r>
+      <w:r>
+        <w:rPr>
+          <w:rFonts w:hint="eastAsia"/>
+          <w:lang w:val="en-US" w:eastAsia="zh-CN"/>
+        </w:rPr>
+        <w:tab/>
+      </w:r>
+      <w:r>
+        <w:rPr>
+          <w:rFonts w:hint="eastAsia"/>
+          <w:lang w:val="en-US" w:eastAsia="zh-CN"/>
+        </w:rPr>
+        <w:tab/>
+      </w:r>
+      <w:r>
+        <w:rPr>
+          <w:rFonts w:hint="eastAsia"/>
+          <w:lang w:val="en-US" w:eastAsia="zh-CN"/>
+        </w:rPr>
+        <w:tab/>
+      </w:r>
+      <w:r>
+        <w:rPr>
+          <w:rFonts w:hint="eastAsia"/>
+          <w:lang w:val="en-US" w:eastAsia="zh-CN"/>
+        </w:rPr>
         <w:t xml:space="preserve">包含 提供 的 text 的&lt; a&gt; 元素 </w:t>
       </w:r>
     </w:p>
@@ -22725,62 +22767,61 @@
           <w:lang w:val="en-US" w:eastAsia="zh-CN"/>
         </w:rPr>
         <w:tab/>
-        <w:t/>
-      </w:r>
-      <w:r>
-        <w:rPr>
-          <w:rFonts w:hint="eastAsia"/>
-          <w:lang w:val="en-US" w:eastAsia="zh-CN"/>
-        </w:rPr>
-        <w:tab/>
-        <w:t/>
-      </w:r>
-      <w:r>
-        <w:rPr>
-          <w:rFonts w:hint="eastAsia"/>
-          <w:lang w:val="en-US" w:eastAsia="zh-CN"/>
-        </w:rPr>
-        <w:tab/>
-        <w:t/>
-      </w:r>
-      <w:r>
-        <w:rPr>
-          <w:rFonts w:hint="eastAsia"/>
-          <w:lang w:val="en-US" w:eastAsia="zh-CN"/>
-        </w:rPr>
-        <w:tab/>
-        <w:t/>
-      </w:r>
-      <w:r>
-        <w:rPr>
-          <w:rFonts w:hint="eastAsia"/>
-          <w:lang w:val="en-US" w:eastAsia="zh-CN"/>
-        </w:rPr>
-        <w:tab/>
-        <w:t/>
-      </w:r>
-      <w:r>
-        <w:rPr>
-          <w:rFonts w:hint="eastAsia"/>
-          <w:lang w:val="en-US" w:eastAsia="zh-CN"/>
-        </w:rPr>
-        <w:tab/>
-        <w:t/>
-      </w:r>
-      <w:r>
-        <w:rPr>
-          <w:rFonts w:hint="eastAsia"/>
-          <w:lang w:val="en-US" w:eastAsia="zh-CN"/>
-        </w:rPr>
-        <w:tab/>
-        <w:t/>
-      </w:r>
-      <w:r>
-        <w:rPr>
-          <w:rFonts w:hint="eastAsia"/>
-          <w:lang w:val="en-US" w:eastAsia="zh-CN"/>
-        </w:rPr>
-        <w:tab/>
+      </w:r>
+      <w:r>
+        <w:rPr>
+          <w:rFonts w:hint="eastAsia"/>
+          <w:lang w:val="en-US" w:eastAsia="zh-CN"/>
+        </w:rPr>
+        <w:tab/>
+      </w:r>
+      <w:r>
+        <w:rPr>
+          <w:rFonts w:hint="eastAsia"/>
+          <w:lang w:val="en-US" w:eastAsia="zh-CN"/>
+        </w:rPr>
+        <w:tab/>
+      </w:r>
+      <w:r>
+        <w:rPr>
+          <w:rFonts w:hint="eastAsia"/>
+          <w:lang w:val="en-US" w:eastAsia="zh-CN"/>
+        </w:rPr>
+        <w:tab/>
+      </w:r>
+      <w:r>
+        <w:rPr>
+          <w:rFonts w:hint="eastAsia"/>
+          <w:lang w:val="en-US" w:eastAsia="zh-CN"/>
+        </w:rPr>
+        <w:tab/>
+      </w:r>
+      <w:r>
+        <w:rPr>
+          <w:rFonts w:hint="eastAsia"/>
+          <w:lang w:val="en-US" w:eastAsia="zh-CN"/>
+        </w:rPr>
+        <w:tab/>
+      </w:r>
+      <w:r>
+        <w:rPr>
+          <w:rFonts w:hint="eastAsia"/>
+          <w:lang w:val="en-US" w:eastAsia="zh-CN"/>
+        </w:rPr>
+        <w:tab/>
+      </w:r>
+      <w:r>
+        <w:rPr>
+          <w:rFonts w:hint="eastAsia"/>
+          <w:lang w:val="en-US" w:eastAsia="zh-CN"/>
+        </w:rPr>
+        <w:tab/>
+      </w:r>
+      <w:r>
+        <w:rPr>
+          <w:rFonts w:hint="eastAsia"/>
+          <w:lang w:val="en-US" w:eastAsia="zh-CN"/>
+        </w:rPr>
         <w:t xml:space="preserve">匹配 name 属性 值 的 元素 </w:t>
       </w:r>
     </w:p>
@@ -22819,54 +22860,54 @@
           <w:lang w:val="en-US" w:eastAsia="zh-CN"/>
         </w:rPr>
         <w:tab/>
-        <w:t/>
-      </w:r>
-      <w:r>
-        <w:rPr>
-          <w:rFonts w:hint="eastAsia"/>
-          <w:lang w:val="en-US" w:eastAsia="zh-CN"/>
-        </w:rPr>
-        <w:tab/>
-        <w:t/>
-      </w:r>
-      <w:r>
-        <w:rPr>
-          <w:rFonts w:hint="eastAsia"/>
-          <w:lang w:val="en-US" w:eastAsia="zh-CN"/>
-        </w:rPr>
-        <w:tab/>
-        <w:t/>
-      </w:r>
-      <w:r>
-        <w:rPr>
-          <w:rFonts w:hint="eastAsia"/>
-          <w:lang w:val="en-US" w:eastAsia="zh-CN"/>
-        </w:rPr>
-        <w:tab/>
-        <w:t/>
-      </w:r>
-      <w:r>
-        <w:rPr>
-          <w:rFonts w:hint="eastAsia"/>
-          <w:lang w:val="en-US" w:eastAsia="zh-CN"/>
-        </w:rPr>
-        <w:tab/>
-        <w:t/>
-      </w:r>
-      <w:r>
-        <w:rPr>
-          <w:rFonts w:hint="eastAsia"/>
-          <w:lang w:val="en-US" w:eastAsia="zh-CN"/>
-        </w:rPr>
-        <w:tab/>
-        <w:t/>
-      </w:r>
-      <w:r>
-        <w:rPr>
-          <w:rFonts w:hint="eastAsia"/>
-          <w:lang w:val="en-US" w:eastAsia="zh-CN"/>
-        </w:rPr>
-        <w:tab/>
+      </w:r>
+      <w:r>
+        <w:rPr>
+          <w:rFonts w:hint="eastAsia"/>
+          <w:lang w:val="en-US" w:eastAsia="zh-CN"/>
+        </w:rPr>
+        <w:tab/>
+      </w:r>
+      <w:r>
+        <w:rPr>
+          <w:rFonts w:hint="eastAsia"/>
+          <w:lang w:val="en-US" w:eastAsia="zh-CN"/>
+        </w:rPr>
+        <w:tab/>
+      </w:r>
+      <w:r>
+        <w:rPr>
+          <w:rFonts w:hint="eastAsia"/>
+          <w:lang w:val="en-US" w:eastAsia="zh-CN"/>
+        </w:rPr>
+        <w:tab/>
+      </w:r>
+      <w:r>
+        <w:rPr>
+          <w:rFonts w:hint="eastAsia"/>
+          <w:lang w:val="en-US" w:eastAsia="zh-CN"/>
+        </w:rPr>
+        <w:tab/>
+      </w:r>
+      <w:r>
+        <w:rPr>
+          <w:rFonts w:hint="eastAsia"/>
+          <w:lang w:val="en-US" w:eastAsia="zh-CN"/>
+        </w:rPr>
+        <w:tab/>
+      </w:r>
+      <w:r>
+        <w:rPr>
+          <w:rFonts w:hint="eastAsia"/>
+          <w:lang w:val="en-US" w:eastAsia="zh-CN"/>
+        </w:rPr>
+        <w:tab/>
+      </w:r>
+      <w:r>
+        <w:rPr>
+          <w:rFonts w:hint="eastAsia"/>
+          <w:lang w:val="en-US" w:eastAsia="zh-CN"/>
+        </w:rPr>
         <w:t>匹配 标签 name 的 元素 (大小 写 无关，&lt; a&gt; 元素 匹配' a' 和' A')</w:t>
       </w:r>
     </w:p>
@@ -23059,6 +23100,7 @@
     <w:p>
       <w:pPr>
         <w:numPr>
+          <w:ilvl w:val="0"/>
           <w:numId w:val="0"/>
         </w:numPr>
         <w:rPr>
@@ -23079,52 +23121,54 @@
           <w:lang w:val="en-US" w:eastAsia="zh-CN"/>
         </w:rPr>
         <w:tab/>
-        <w:t/>
-      </w:r>
-      <w:r>
-        <w:rPr>
-          <w:rFonts w:hint="eastAsia"/>
-          <w:lang w:val="en-US" w:eastAsia="zh-CN"/>
-        </w:rPr>
-        <w:tab/>
-        <w:t/>
-      </w:r>
-      <w:r>
-        <w:rPr>
-          <w:rFonts w:hint="eastAsia"/>
-          <w:lang w:val="en-US" w:eastAsia="zh-CN"/>
-        </w:rPr>
-        <w:tab/>
-        <w:t/>
-      </w:r>
-      <w:r>
-        <w:rPr>
-          <w:rFonts w:hint="eastAsia"/>
-          <w:lang w:val="en-US" w:eastAsia="zh-CN"/>
-        </w:rPr>
-        <w:tab/>
-        <w:t/>
-      </w:r>
-      <w:r>
-        <w:rPr>
-          <w:rFonts w:hint="eastAsia"/>
-          <w:lang w:val="en-US" w:eastAsia="zh-CN"/>
-        </w:rPr>
-        <w:tab/>
-        <w:t/>
-      </w:r>
-      <w:r>
-        <w:rPr>
-          <w:rFonts w:hint="eastAsia"/>
-          <w:lang w:val="en-US" w:eastAsia="zh-CN"/>
-        </w:rPr>
-        <w:tab/>
+      </w:r>
+      <w:r>
+        <w:rPr>
+          <w:rFonts w:hint="eastAsia"/>
+          <w:lang w:val="en-US" w:eastAsia="zh-CN"/>
+        </w:rPr>
+        <w:tab/>
+      </w:r>
+      <w:r>
+        <w:rPr>
+          <w:rFonts w:hint="eastAsia"/>
+          <w:lang w:val="en-US" w:eastAsia="zh-CN"/>
+        </w:rPr>
+        <w:tab/>
+      </w:r>
+      <w:r>
+        <w:rPr>
+          <w:rFonts w:hint="eastAsia"/>
+          <w:lang w:val="en-US" w:eastAsia="zh-CN"/>
+        </w:rPr>
+        <w:tab/>
+      </w:r>
+      <w:r>
+        <w:rPr>
+          <w:rFonts w:hint="eastAsia"/>
+          <w:lang w:val="en-US" w:eastAsia="zh-CN"/>
+        </w:rPr>
+        <w:tab/>
+      </w:r>
+      <w:r>
+        <w:rPr>
+          <w:rFonts w:hint="eastAsia"/>
+          <w:lang w:val="en-US" w:eastAsia="zh-CN"/>
+        </w:rPr>
+        <w:tab/>
+      </w:r>
+      <w:r>
+        <w:rPr>
+          <w:rFonts w:hint="eastAsia"/>
+          <w:lang w:val="en-US" w:eastAsia="zh-CN"/>
+        </w:rPr>
         <w:t xml:space="preserve">描述 </w:t>
       </w:r>
     </w:p>
     <w:p>
       <w:pPr>
         <w:numPr>
+          <w:ilvl w:val="0"/>
           <w:numId w:val="0"/>
         </w:numPr>
         <w:rPr>
@@ -23145,60 +23189,61 @@
           <w:lang w:val="en-US" w:eastAsia="zh-CN"/>
         </w:rPr>
         <w:tab/>
-        <w:t/>
-      </w:r>
-      <w:r>
-        <w:rPr>
-          <w:rFonts w:hint="eastAsia"/>
-          <w:lang w:val="en-US" w:eastAsia="zh-CN"/>
-        </w:rPr>
-        <w:tab/>
-        <w:t/>
-      </w:r>
-      <w:r>
-        <w:rPr>
-          <w:rFonts w:hint="eastAsia"/>
-          <w:lang w:val="en-US" w:eastAsia="zh-CN"/>
-        </w:rPr>
-        <w:tab/>
-        <w:t/>
-      </w:r>
-      <w:r>
-        <w:rPr>
-          <w:rFonts w:hint="eastAsia"/>
-          <w:lang w:val="en-US" w:eastAsia="zh-CN"/>
-        </w:rPr>
-        <w:tab/>
-        <w:t/>
-      </w:r>
-      <w:r>
-        <w:rPr>
-          <w:rFonts w:hint="eastAsia"/>
-          <w:lang w:val="en-US" w:eastAsia="zh-CN"/>
-        </w:rPr>
-        <w:tab/>
-        <w:t/>
-      </w:r>
-      <w:r>
-        <w:rPr>
-          <w:rFonts w:hint="eastAsia"/>
-          <w:lang w:val="en-US" w:eastAsia="zh-CN"/>
-        </w:rPr>
-        <w:tab/>
-        <w:t/>
-      </w:r>
-      <w:r>
-        <w:rPr>
-          <w:rFonts w:hint="eastAsia"/>
-          <w:lang w:val="en-US" w:eastAsia="zh-CN"/>
-        </w:rPr>
-        <w:tab/>
+      </w:r>
+      <w:r>
+        <w:rPr>
+          <w:rFonts w:hint="eastAsia"/>
+          <w:lang w:val="en-US" w:eastAsia="zh-CN"/>
+        </w:rPr>
+        <w:tab/>
+      </w:r>
+      <w:r>
+        <w:rPr>
+          <w:rFonts w:hint="eastAsia"/>
+          <w:lang w:val="en-US" w:eastAsia="zh-CN"/>
+        </w:rPr>
+        <w:tab/>
+      </w:r>
+      <w:r>
+        <w:rPr>
+          <w:rFonts w:hint="eastAsia"/>
+          <w:lang w:val="en-US" w:eastAsia="zh-CN"/>
+        </w:rPr>
+        <w:tab/>
+      </w:r>
+      <w:r>
+        <w:rPr>
+          <w:rFonts w:hint="eastAsia"/>
+          <w:lang w:val="en-US" w:eastAsia="zh-CN"/>
+        </w:rPr>
+        <w:tab/>
+      </w:r>
+      <w:r>
+        <w:rPr>
+          <w:rFonts w:hint="eastAsia"/>
+          <w:lang w:val="en-US" w:eastAsia="zh-CN"/>
+        </w:rPr>
+        <w:tab/>
+      </w:r>
+      <w:r>
+        <w:rPr>
+          <w:rFonts w:hint="eastAsia"/>
+          <w:lang w:val="en-US" w:eastAsia="zh-CN"/>
+        </w:rPr>
+        <w:tab/>
+      </w:r>
+      <w:r>
+        <w:rPr>
+          <w:rFonts w:hint="eastAsia"/>
+          <w:lang w:val="en-US" w:eastAsia="zh-CN"/>
+        </w:rPr>
         <w:t xml:space="preserve">标签 名， 例如 'a' 表示&lt; a&gt; 元素 </w:t>
       </w:r>
     </w:p>
     <w:p>
       <w:pPr>
         <w:numPr>
+          <w:ilvl w:val="0"/>
           <w:numId w:val="0"/>
         </w:numPr>
         <w:rPr>
@@ -23219,44 +23264,47 @@
           <w:lang w:val="en-US" w:eastAsia="zh-CN"/>
         </w:rPr>
         <w:tab/>
-        <w:t/>
-      </w:r>
-      <w:r>
-        <w:rPr>
-          <w:rFonts w:hint="eastAsia"/>
-          <w:lang w:val="en-US" w:eastAsia="zh-CN"/>
-        </w:rPr>
-        <w:tab/>
-        <w:t/>
-      </w:r>
-      <w:r>
-        <w:rPr>
-          <w:rFonts w:hint="eastAsia"/>
-          <w:lang w:val="en-US" w:eastAsia="zh-CN"/>
-        </w:rPr>
-        <w:tab/>
-        <w:t/>
-      </w:r>
-      <w:r>
-        <w:rPr>
-          <w:rFonts w:hint="eastAsia"/>
-          <w:lang w:val="en-US" w:eastAsia="zh-CN"/>
-        </w:rPr>
-        <w:tab/>
-        <w:t/>
-      </w:r>
-      <w:r>
-        <w:rPr>
-          <w:rFonts w:hint="eastAsia"/>
-          <w:lang w:val="en-US" w:eastAsia="zh-CN"/>
-        </w:rPr>
-        <w:tab/>
+      </w:r>
+      <w:r>
+        <w:rPr>
+          <w:rFonts w:hint="eastAsia"/>
+          <w:lang w:val="en-US" w:eastAsia="zh-CN"/>
+        </w:rPr>
+        <w:tab/>
+      </w:r>
+      <w:r>
+        <w:rPr>
+          <w:rFonts w:hint="eastAsia"/>
+          <w:lang w:val="en-US" w:eastAsia="zh-CN"/>
+        </w:rPr>
+        <w:tab/>
+      </w:r>
+      <w:r>
+        <w:rPr>
+          <w:rFonts w:hint="eastAsia"/>
+          <w:lang w:val="en-US" w:eastAsia="zh-CN"/>
+        </w:rPr>
+        <w:tab/>
+      </w:r>
+      <w:r>
+        <w:rPr>
+          <w:rFonts w:hint="eastAsia"/>
+          <w:lang w:val="en-US" w:eastAsia="zh-CN"/>
+        </w:rPr>
+        <w:tab/>
+      </w:r>
+      <w:r>
+        <w:rPr>
+          <w:rFonts w:hint="eastAsia"/>
+          <w:lang w:val="en-US" w:eastAsia="zh-CN"/>
+        </w:rPr>
         <w:t>该 元素 name 属 性的 值 text 该 元素 内 的 文本， 例如&lt; span&gt; hello&lt; /span&gt; 中的' hello'</w:t>
       </w:r>
     </w:p>
     <w:p>
       <w:pPr>
         <w:numPr>
+          <w:ilvl w:val="0"/>
           <w:numId w:val="0"/>
         </w:numPr>
         <w:rPr>
@@ -23277,68 +23325,68 @@
           <w:lang w:val="en-US" w:eastAsia="zh-CN"/>
         </w:rPr>
         <w:tab/>
-        <w:t/>
-      </w:r>
-      <w:r>
-        <w:rPr>
-          <w:rFonts w:hint="eastAsia"/>
-          <w:lang w:val="en-US" w:eastAsia="zh-CN"/>
-        </w:rPr>
-        <w:tab/>
-        <w:t/>
-      </w:r>
-      <w:r>
-        <w:rPr>
-          <w:rFonts w:hint="eastAsia"/>
-          <w:lang w:val="en-US" w:eastAsia="zh-CN"/>
-        </w:rPr>
-        <w:tab/>
-        <w:t/>
-      </w:r>
-      <w:r>
-        <w:rPr>
-          <w:rFonts w:hint="eastAsia"/>
-          <w:lang w:val="en-US" w:eastAsia="zh-CN"/>
-        </w:rPr>
-        <w:tab/>
-        <w:t/>
-      </w:r>
-      <w:r>
-        <w:rPr>
-          <w:rFonts w:hint="eastAsia"/>
-          <w:lang w:val="en-US" w:eastAsia="zh-CN"/>
-        </w:rPr>
-        <w:tab/>
-        <w:t/>
-      </w:r>
-      <w:r>
-        <w:rPr>
-          <w:rFonts w:hint="eastAsia"/>
-          <w:lang w:val="en-US" w:eastAsia="zh-CN"/>
-        </w:rPr>
-        <w:tab/>
-        <w:t/>
-      </w:r>
-      <w:r>
-        <w:rPr>
-          <w:rFonts w:hint="eastAsia"/>
-          <w:lang w:val="en-US" w:eastAsia="zh-CN"/>
-        </w:rPr>
-        <w:tab/>
-        <w:t/>
-      </w:r>
-      <w:r>
-        <w:rPr>
-          <w:rFonts w:hint="eastAsia"/>
-          <w:lang w:val="en-US" w:eastAsia="zh-CN"/>
-        </w:rPr>
-        <w:tab/>
+      </w:r>
+      <w:r>
+        <w:rPr>
+          <w:rFonts w:hint="eastAsia"/>
+          <w:lang w:val="en-US" w:eastAsia="zh-CN"/>
+        </w:rPr>
+        <w:tab/>
+      </w:r>
+      <w:r>
+        <w:rPr>
+          <w:rFonts w:hint="eastAsia"/>
+          <w:lang w:val="en-US" w:eastAsia="zh-CN"/>
+        </w:rPr>
+        <w:tab/>
+      </w:r>
+      <w:r>
+        <w:rPr>
+          <w:rFonts w:hint="eastAsia"/>
+          <w:lang w:val="en-US" w:eastAsia="zh-CN"/>
+        </w:rPr>
+        <w:tab/>
+      </w:r>
+      <w:r>
+        <w:rPr>
+          <w:rFonts w:hint="eastAsia"/>
+          <w:lang w:val="en-US" w:eastAsia="zh-CN"/>
+        </w:rPr>
+        <w:tab/>
+      </w:r>
+      <w:r>
+        <w:rPr>
+          <w:rFonts w:hint="eastAsia"/>
+          <w:lang w:val="en-US" w:eastAsia="zh-CN"/>
+        </w:rPr>
+        <w:tab/>
+      </w:r>
+      <w:r>
+        <w:rPr>
+          <w:rFonts w:hint="eastAsia"/>
+          <w:lang w:val="en-US" w:eastAsia="zh-CN"/>
+        </w:rPr>
+        <w:tab/>
+      </w:r>
+      <w:r>
+        <w:rPr>
+          <w:rFonts w:hint="eastAsia"/>
+          <w:lang w:val="en-US" w:eastAsia="zh-CN"/>
+        </w:rPr>
+        <w:tab/>
+      </w:r>
+      <w:r>
+        <w:rPr>
+          <w:rFonts w:hint="eastAsia"/>
+          <w:lang w:val="en-US" w:eastAsia="zh-CN"/>
+        </w:rPr>
         <w:t xml:space="preserve">对于 文本 字段 或 文本 区域 元素， 清除 其中 输入 的 文本 </w:t>
       </w:r>
     </w:p>
     <w:p>
       <w:pPr>
         <w:numPr>
+          <w:ilvl w:val="0"/>
           <w:numId w:val="0"/>
         </w:numPr>
         <w:rPr>
@@ -23359,52 +23407,54 @@
           <w:lang w:val="en-US" w:eastAsia="zh-CN"/>
         </w:rPr>
         <w:tab/>
-        <w:t/>
-      </w:r>
-      <w:r>
-        <w:rPr>
-          <w:rFonts w:hint="eastAsia"/>
-          <w:lang w:val="en-US" w:eastAsia="zh-CN"/>
-        </w:rPr>
-        <w:tab/>
-        <w:t/>
-      </w:r>
-      <w:r>
-        <w:rPr>
-          <w:rFonts w:hint="eastAsia"/>
-          <w:lang w:val="en-US" w:eastAsia="zh-CN"/>
-        </w:rPr>
-        <w:tab/>
-        <w:t/>
-      </w:r>
-      <w:r>
-        <w:rPr>
-          <w:rFonts w:hint="eastAsia"/>
-          <w:lang w:val="en-US" w:eastAsia="zh-CN"/>
-        </w:rPr>
-        <w:tab/>
-        <w:t/>
-      </w:r>
-      <w:r>
-        <w:rPr>
-          <w:rFonts w:hint="eastAsia"/>
-          <w:lang w:val="en-US" w:eastAsia="zh-CN"/>
-        </w:rPr>
-        <w:tab/>
-        <w:t/>
-      </w:r>
-      <w:r>
-        <w:rPr>
-          <w:rFonts w:hint="eastAsia"/>
-          <w:lang w:val="en-US" w:eastAsia="zh-CN"/>
-        </w:rPr>
-        <w:tab/>
+      </w:r>
+      <w:r>
+        <w:rPr>
+          <w:rFonts w:hint="eastAsia"/>
+          <w:lang w:val="en-US" w:eastAsia="zh-CN"/>
+        </w:rPr>
+        <w:tab/>
+      </w:r>
+      <w:r>
+        <w:rPr>
+          <w:rFonts w:hint="eastAsia"/>
+          <w:lang w:val="en-US" w:eastAsia="zh-CN"/>
+        </w:rPr>
+        <w:tab/>
+      </w:r>
+      <w:r>
+        <w:rPr>
+          <w:rFonts w:hint="eastAsia"/>
+          <w:lang w:val="en-US" w:eastAsia="zh-CN"/>
+        </w:rPr>
+        <w:tab/>
+      </w:r>
+      <w:r>
+        <w:rPr>
+          <w:rFonts w:hint="eastAsia"/>
+          <w:lang w:val="en-US" w:eastAsia="zh-CN"/>
+        </w:rPr>
+        <w:tab/>
+      </w:r>
+      <w:r>
+        <w:rPr>
+          <w:rFonts w:hint="eastAsia"/>
+          <w:lang w:val="en-US" w:eastAsia="zh-CN"/>
+        </w:rPr>
+        <w:tab/>
+      </w:r>
+      <w:r>
+        <w:rPr>
+          <w:rFonts w:hint="eastAsia"/>
+          <w:lang w:val="en-US" w:eastAsia="zh-CN"/>
+        </w:rPr>
         <w:t>如果 该 元素 可见， 返回 True， 否则 返回 False</w:t>
       </w:r>
     </w:p>
     <w:p>
       <w:pPr>
         <w:numPr>
+          <w:ilvl w:val="0"/>
           <w:numId w:val="0"/>
         </w:numPr>
         <w:rPr>
@@ -23425,60 +23475,61 @@
           <w:lang w:val="en-US" w:eastAsia="zh-CN"/>
         </w:rPr>
         <w:tab/>
-        <w:t/>
-      </w:r>
-      <w:r>
-        <w:rPr>
-          <w:rFonts w:hint="eastAsia"/>
-          <w:lang w:val="en-US" w:eastAsia="zh-CN"/>
-        </w:rPr>
-        <w:tab/>
-        <w:t/>
-      </w:r>
-      <w:r>
-        <w:rPr>
-          <w:rFonts w:hint="eastAsia"/>
-          <w:lang w:val="en-US" w:eastAsia="zh-CN"/>
-        </w:rPr>
-        <w:tab/>
-        <w:t/>
-      </w:r>
-      <w:r>
-        <w:rPr>
-          <w:rFonts w:hint="eastAsia"/>
-          <w:lang w:val="en-US" w:eastAsia="zh-CN"/>
-        </w:rPr>
-        <w:tab/>
-        <w:t/>
-      </w:r>
-      <w:r>
-        <w:rPr>
-          <w:rFonts w:hint="eastAsia"/>
-          <w:lang w:val="en-US" w:eastAsia="zh-CN"/>
-        </w:rPr>
-        <w:tab/>
-        <w:t/>
-      </w:r>
-      <w:r>
-        <w:rPr>
-          <w:rFonts w:hint="eastAsia"/>
-          <w:lang w:val="en-US" w:eastAsia="zh-CN"/>
-        </w:rPr>
-        <w:tab/>
-        <w:t/>
-      </w:r>
-      <w:r>
-        <w:rPr>
-          <w:rFonts w:hint="eastAsia"/>
-          <w:lang w:val="en-US" w:eastAsia="zh-CN"/>
-        </w:rPr>
-        <w:tab/>
+      </w:r>
+      <w:r>
+        <w:rPr>
+          <w:rFonts w:hint="eastAsia"/>
+          <w:lang w:val="en-US" w:eastAsia="zh-CN"/>
+        </w:rPr>
+        <w:tab/>
+      </w:r>
+      <w:r>
+        <w:rPr>
+          <w:rFonts w:hint="eastAsia"/>
+          <w:lang w:val="en-US" w:eastAsia="zh-CN"/>
+        </w:rPr>
+        <w:tab/>
+      </w:r>
+      <w:r>
+        <w:rPr>
+          <w:rFonts w:hint="eastAsia"/>
+          <w:lang w:val="en-US" w:eastAsia="zh-CN"/>
+        </w:rPr>
+        <w:tab/>
+      </w:r>
+      <w:r>
+        <w:rPr>
+          <w:rFonts w:hint="eastAsia"/>
+          <w:lang w:val="en-US" w:eastAsia="zh-CN"/>
+        </w:rPr>
+        <w:tab/>
+      </w:r>
+      <w:r>
+        <w:rPr>
+          <w:rFonts w:hint="eastAsia"/>
+          <w:lang w:val="en-US" w:eastAsia="zh-CN"/>
+        </w:rPr>
+        <w:tab/>
+      </w:r>
+      <w:r>
+        <w:rPr>
+          <w:rFonts w:hint="eastAsia"/>
+          <w:lang w:val="en-US" w:eastAsia="zh-CN"/>
+        </w:rPr>
+        <w:tab/>
+      </w:r>
+      <w:r>
+        <w:rPr>
+          <w:rFonts w:hint="eastAsia"/>
+          <w:lang w:val="en-US" w:eastAsia="zh-CN"/>
+        </w:rPr>
         <w:t xml:space="preserve">对于 输入 元素， 如果 该 元素 启用， 返回 True， 否则 返回 False </w:t>
       </w:r>
     </w:p>
     <w:p>
       <w:pPr>
         <w:numPr>
+          <w:ilvl w:val="0"/>
           <w:numId w:val="0"/>
         </w:numPr>
         <w:rPr>
@@ -23499,60 +23550,61 @@
           <w:lang w:val="en-US" w:eastAsia="zh-CN"/>
         </w:rPr>
         <w:tab/>
-        <w:t/>
-      </w:r>
-      <w:r>
-        <w:rPr>
-          <w:rFonts w:hint="eastAsia"/>
-          <w:lang w:val="en-US" w:eastAsia="zh-CN"/>
-        </w:rPr>
-        <w:tab/>
-        <w:t/>
-      </w:r>
-      <w:r>
-        <w:rPr>
-          <w:rFonts w:hint="eastAsia"/>
-          <w:lang w:val="en-US" w:eastAsia="zh-CN"/>
-        </w:rPr>
-        <w:tab/>
-        <w:t/>
-      </w:r>
-      <w:r>
-        <w:rPr>
-          <w:rFonts w:hint="eastAsia"/>
-          <w:lang w:val="en-US" w:eastAsia="zh-CN"/>
-        </w:rPr>
-        <w:tab/>
-        <w:t/>
-      </w:r>
-      <w:r>
-        <w:rPr>
-          <w:rFonts w:hint="eastAsia"/>
-          <w:lang w:val="en-US" w:eastAsia="zh-CN"/>
-        </w:rPr>
-        <w:tab/>
-        <w:t/>
-      </w:r>
-      <w:r>
-        <w:rPr>
-          <w:rFonts w:hint="eastAsia"/>
-          <w:lang w:val="en-US" w:eastAsia="zh-CN"/>
-        </w:rPr>
-        <w:tab/>
-        <w:t/>
-      </w:r>
-      <w:r>
-        <w:rPr>
-          <w:rFonts w:hint="eastAsia"/>
-          <w:lang w:val="en-US" w:eastAsia="zh-CN"/>
-        </w:rPr>
-        <w:tab/>
+      </w:r>
+      <w:r>
+        <w:rPr>
+          <w:rFonts w:hint="eastAsia"/>
+          <w:lang w:val="en-US" w:eastAsia="zh-CN"/>
+        </w:rPr>
+        <w:tab/>
+      </w:r>
+      <w:r>
+        <w:rPr>
+          <w:rFonts w:hint="eastAsia"/>
+          <w:lang w:val="en-US" w:eastAsia="zh-CN"/>
+        </w:rPr>
+        <w:tab/>
+      </w:r>
+      <w:r>
+        <w:rPr>
+          <w:rFonts w:hint="eastAsia"/>
+          <w:lang w:val="en-US" w:eastAsia="zh-CN"/>
+        </w:rPr>
+        <w:tab/>
+      </w:r>
+      <w:r>
+        <w:rPr>
+          <w:rFonts w:hint="eastAsia"/>
+          <w:lang w:val="en-US" w:eastAsia="zh-CN"/>
+        </w:rPr>
+        <w:tab/>
+      </w:r>
+      <w:r>
+        <w:rPr>
+          <w:rFonts w:hint="eastAsia"/>
+          <w:lang w:val="en-US" w:eastAsia="zh-CN"/>
+        </w:rPr>
+        <w:tab/>
+      </w:r>
+      <w:r>
+        <w:rPr>
+          <w:rFonts w:hint="eastAsia"/>
+          <w:lang w:val="en-US" w:eastAsia="zh-CN"/>
+        </w:rPr>
+        <w:tab/>
+      </w:r>
+      <w:r>
+        <w:rPr>
+          <w:rFonts w:hint="eastAsia"/>
+          <w:lang w:val="en-US" w:eastAsia="zh-CN"/>
+        </w:rPr>
         <w:t xml:space="preserve">对于 复选框 或 单选 框 元素， 如果 该 元素 被选 中， 选择 True， 否则 返回 False </w:t>
       </w:r>
     </w:p>
     <w:p>
       <w:pPr>
         <w:numPr>
+          <w:ilvl w:val="0"/>
           <w:numId w:val="0"/>
         </w:numPr>
         <w:rPr>
@@ -23573,79 +23625,80 @@
           <w:lang w:val="en-US" w:eastAsia="zh-CN"/>
         </w:rPr>
         <w:tab/>
-        <w:t/>
-      </w:r>
-      <w:r>
-        <w:rPr>
-          <w:rFonts w:hint="eastAsia"/>
-          <w:lang w:val="en-US" w:eastAsia="zh-CN"/>
-        </w:rPr>
-        <w:tab/>
-        <w:t/>
-      </w:r>
-      <w:r>
-        <w:rPr>
-          <w:rFonts w:hint="eastAsia"/>
-          <w:lang w:val="en-US" w:eastAsia="zh-CN"/>
-        </w:rPr>
-        <w:tab/>
-        <w:t/>
-      </w:r>
-      <w:r>
-        <w:rPr>
-          <w:rFonts w:hint="eastAsia"/>
-          <w:lang w:val="en-US" w:eastAsia="zh-CN"/>
-        </w:rPr>
-        <w:tab/>
-        <w:t/>
-      </w:r>
-      <w:r>
-        <w:rPr>
-          <w:rFonts w:hint="eastAsia"/>
-          <w:lang w:val="en-US" w:eastAsia="zh-CN"/>
-        </w:rPr>
-        <w:tab/>
-        <w:t/>
-      </w:r>
-      <w:r>
-        <w:rPr>
-          <w:rFonts w:hint="eastAsia"/>
-          <w:lang w:val="en-US" w:eastAsia="zh-CN"/>
-        </w:rPr>
-        <w:tab/>
-        <w:t/>
-      </w:r>
-      <w:r>
-        <w:rPr>
-          <w:rFonts w:hint="eastAsia"/>
-          <w:lang w:val="en-US" w:eastAsia="zh-CN"/>
-        </w:rPr>
-        <w:tab/>
-        <w:t/>
-      </w:r>
-      <w:r>
-        <w:rPr>
-          <w:rFonts w:hint="eastAsia"/>
-          <w:lang w:val="en-US" w:eastAsia="zh-CN"/>
-        </w:rPr>
-        <w:tab/>
+      </w:r>
+      <w:r>
+        <w:rPr>
+          <w:rFonts w:hint="eastAsia"/>
+          <w:lang w:val="en-US" w:eastAsia="zh-CN"/>
+        </w:rPr>
+        <w:tab/>
+      </w:r>
+      <w:r>
+        <w:rPr>
+          <w:rFonts w:hint="eastAsia"/>
+          <w:lang w:val="en-US" w:eastAsia="zh-CN"/>
+        </w:rPr>
+        <w:tab/>
+      </w:r>
+      <w:r>
+        <w:rPr>
+          <w:rFonts w:hint="eastAsia"/>
+          <w:lang w:val="en-US" w:eastAsia="zh-CN"/>
+        </w:rPr>
+        <w:tab/>
+      </w:r>
+      <w:r>
+        <w:rPr>
+          <w:rFonts w:hint="eastAsia"/>
+          <w:lang w:val="en-US" w:eastAsia="zh-CN"/>
+        </w:rPr>
+        <w:tab/>
+      </w:r>
+      <w:r>
+        <w:rPr>
+          <w:rFonts w:hint="eastAsia"/>
+          <w:lang w:val="en-US" w:eastAsia="zh-CN"/>
+        </w:rPr>
+        <w:tab/>
+      </w:r>
+      <w:r>
+        <w:rPr>
+          <w:rFonts w:hint="eastAsia"/>
+          <w:lang w:val="en-US" w:eastAsia="zh-CN"/>
+        </w:rPr>
+        <w:tab/>
+      </w:r>
+      <w:r>
+        <w:rPr>
+          <w:rFonts w:hint="eastAsia"/>
+          <w:lang w:val="en-US" w:eastAsia="zh-CN"/>
+        </w:rPr>
+        <w:tab/>
+      </w:r>
+      <w:r>
+        <w:rPr>
+          <w:rFonts w:hint="eastAsia"/>
+          <w:lang w:val="en-US" w:eastAsia="zh-CN"/>
+        </w:rPr>
         <w:t>一个 字典， 包含 键' x' 和' y'， 表示 该 元素 在 页 面上 的 位置</w:t>
       </w:r>
     </w:p>
     <w:p>
       <w:pPr>
         <w:numPr>
-          <w:numId w:val="0"/>
-        </w:numPr>
-        <w:rPr>
-          <w:rFonts w:hint="eastAsia"/>
-          <w:lang w:val="en-US" w:eastAsia="zh-CN"/>
-        </w:rPr>
-      </w:pPr>
-    </w:p>
-    <w:p>
-      <w:pPr>
-        <w:numPr>
+          <w:ilvl w:val="0"/>
+          <w:numId w:val="0"/>
+        </w:numPr>
+        <w:rPr>
+          <w:rFonts w:hint="eastAsia"/>
+          <w:lang w:val="en-US" w:eastAsia="zh-CN"/>
+        </w:rPr>
+      </w:pPr>
+    </w:p>
+    <w:p>
+      <w:pPr>
+        <w:numPr>
+          <w:ilvl w:val="0"/>
           <w:numId w:val="0"/>
         </w:numPr>
         <w:rPr>
@@ -23948,19 +24001,19 @@
     <w:p>
       <w:pPr>
         <w:numPr>
-          <w:numId w:val="0"/>
-        </w:numPr>
-        <w:rPr>
-          <w:rFonts w:hint="eastAsia"/>
-          <w:lang w:val="en-US" w:eastAsia="zh-CN"/>
-        </w:rPr>
-      </w:pPr>
-      <w:bookmarkStart w:id="0" w:name="_GoBack"/>
-      <w:bookmarkEnd w:id="0"/>
-    </w:p>
-    <w:p>
-      <w:pPr>
-        <w:numPr>
+          <w:ilvl w:val="0"/>
+          <w:numId w:val="0"/>
+        </w:numPr>
+        <w:rPr>
+          <w:rFonts w:hint="eastAsia"/>
+          <w:lang w:val="en-US" w:eastAsia="zh-CN"/>
+        </w:rPr>
+      </w:pPr>
+    </w:p>
+    <w:p>
+      <w:pPr>
+        <w:numPr>
+          <w:ilvl w:val="0"/>
           <w:numId w:val="0"/>
         </w:numPr>
         <w:rPr>
@@ -23981,108 +24034,103 @@
           <w:lang w:val="en-US" w:eastAsia="zh-CN"/>
         </w:rPr>
         <w:tab/>
-        <w:t/>
-      </w:r>
-      <w:r>
-        <w:rPr>
-          <w:rFonts w:hint="eastAsia"/>
-          <w:lang w:val="en-US" w:eastAsia="zh-CN"/>
-        </w:rPr>
-        <w:tab/>
-        <w:t/>
-      </w:r>
-      <w:r>
-        <w:rPr>
-          <w:rFonts w:hint="eastAsia"/>
-          <w:lang w:val="en-US" w:eastAsia="zh-CN"/>
-        </w:rPr>
-        <w:tab/>
-        <w:t/>
-      </w:r>
-      <w:r>
-        <w:rPr>
-          <w:rFonts w:hint="eastAsia"/>
-          <w:lang w:val="en-US" w:eastAsia="zh-CN"/>
-        </w:rPr>
-        <w:tab/>
-        <w:t/>
-      </w:r>
-      <w:r>
-        <w:rPr>
-          <w:rFonts w:hint="eastAsia"/>
-          <w:lang w:val="en-US" w:eastAsia="zh-CN"/>
-        </w:rPr>
-        <w:tab/>
-        <w:t/>
-      </w:r>
-      <w:r>
-        <w:rPr>
-          <w:rFonts w:hint="eastAsia"/>
-          <w:lang w:val="en-US" w:eastAsia="zh-CN"/>
-        </w:rPr>
-        <w:tab/>
-        <w:t/>
-      </w:r>
-      <w:r>
-        <w:rPr>
-          <w:rFonts w:hint="eastAsia"/>
-          <w:lang w:val="en-US" w:eastAsia="zh-CN"/>
-        </w:rPr>
-        <w:tab/>
-        <w:t/>
-      </w:r>
-      <w:r>
-        <w:rPr>
-          <w:rFonts w:hint="eastAsia"/>
-          <w:lang w:val="en-US" w:eastAsia="zh-CN"/>
-        </w:rPr>
-        <w:tab/>
-        <w:t/>
-      </w:r>
-      <w:r>
-        <w:rPr>
-          <w:rFonts w:hint="eastAsia"/>
-          <w:lang w:val="en-US" w:eastAsia="zh-CN"/>
-        </w:rPr>
-        <w:tab/>
-        <w:t/>
-      </w:r>
-      <w:r>
-        <w:rPr>
-          <w:rFonts w:hint="eastAsia"/>
-          <w:lang w:val="en-US" w:eastAsia="zh-CN"/>
-        </w:rPr>
-        <w:tab/>
-        <w:t/>
-      </w:r>
-      <w:r>
-        <w:rPr>
-          <w:rFonts w:hint="eastAsia"/>
-          <w:lang w:val="en-US" w:eastAsia="zh-CN"/>
-        </w:rPr>
-        <w:tab/>
-        <w:t/>
-      </w:r>
-      <w:r>
-        <w:rPr>
-          <w:rFonts w:hint="eastAsia"/>
-          <w:lang w:val="en-US" w:eastAsia="zh-CN"/>
-        </w:rPr>
-        <w:tab/>
-        <w:t/>
-      </w:r>
-      <w:r>
-        <w:rPr>
-          <w:rFonts w:hint="eastAsia"/>
-          <w:lang w:val="en-US" w:eastAsia="zh-CN"/>
-        </w:rPr>
-        <w:tab/>
+      </w:r>
+      <w:r>
+        <w:rPr>
+          <w:rFonts w:hint="eastAsia"/>
+          <w:lang w:val="en-US" w:eastAsia="zh-CN"/>
+        </w:rPr>
+        <w:tab/>
+      </w:r>
+      <w:r>
+        <w:rPr>
+          <w:rFonts w:hint="eastAsia"/>
+          <w:lang w:val="en-US" w:eastAsia="zh-CN"/>
+        </w:rPr>
+        <w:tab/>
+      </w:r>
+      <w:r>
+        <w:rPr>
+          <w:rFonts w:hint="eastAsia"/>
+          <w:lang w:val="en-US" w:eastAsia="zh-CN"/>
+        </w:rPr>
+        <w:tab/>
+      </w:r>
+      <w:r>
+        <w:rPr>
+          <w:rFonts w:hint="eastAsia"/>
+          <w:lang w:val="en-US" w:eastAsia="zh-CN"/>
+        </w:rPr>
+        <w:tab/>
+      </w:r>
+      <w:r>
+        <w:rPr>
+          <w:rFonts w:hint="eastAsia"/>
+          <w:lang w:val="en-US" w:eastAsia="zh-CN"/>
+        </w:rPr>
+        <w:tab/>
+      </w:r>
+      <w:r>
+        <w:rPr>
+          <w:rFonts w:hint="eastAsia"/>
+          <w:lang w:val="en-US" w:eastAsia="zh-CN"/>
+        </w:rPr>
+        <w:tab/>
+      </w:r>
+      <w:r>
+        <w:rPr>
+          <w:rFonts w:hint="eastAsia"/>
+          <w:lang w:val="en-US" w:eastAsia="zh-CN"/>
+        </w:rPr>
+        <w:tab/>
+      </w:r>
+      <w:r>
+        <w:rPr>
+          <w:rFonts w:hint="eastAsia"/>
+          <w:lang w:val="en-US" w:eastAsia="zh-CN"/>
+        </w:rPr>
+        <w:tab/>
+      </w:r>
+      <w:r>
+        <w:rPr>
+          <w:rFonts w:hint="eastAsia"/>
+          <w:lang w:val="en-US" w:eastAsia="zh-CN"/>
+        </w:rPr>
+        <w:tab/>
+      </w:r>
+      <w:r>
+        <w:rPr>
+          <w:rFonts w:hint="eastAsia"/>
+          <w:lang w:val="en-US" w:eastAsia="zh-CN"/>
+        </w:rPr>
+        <w:tab/>
+      </w:r>
+      <w:r>
+        <w:rPr>
+          <w:rFonts w:hint="eastAsia"/>
+          <w:lang w:val="en-US" w:eastAsia="zh-CN"/>
+        </w:rPr>
+        <w:tab/>
+      </w:r>
+      <w:r>
+        <w:rPr>
+          <w:rFonts w:hint="eastAsia"/>
+          <w:lang w:val="en-US" w:eastAsia="zh-CN"/>
+        </w:rPr>
+        <w:tab/>
+      </w:r>
+      <w:r>
+        <w:rPr>
+          <w:rFonts w:hint="eastAsia"/>
+          <w:lang w:val="en-US" w:eastAsia="zh-CN"/>
+        </w:rPr>
         <w:t xml:space="preserve">含义 </w:t>
       </w:r>
     </w:p>
     <w:p>
       <w:pPr>
         <w:numPr>
+          <w:ilvl w:val="0"/>
           <w:numId w:val="0"/>
         </w:numPr>
         <w:rPr>
@@ -24103,44 +24151,47 @@
           <w:lang w:val="en-US" w:eastAsia="zh-CN"/>
         </w:rPr>
         <w:tab/>
-        <w:t/>
-      </w:r>
-      <w:r>
-        <w:rPr>
-          <w:rFonts w:hint="eastAsia"/>
-          <w:lang w:val="en-US" w:eastAsia="zh-CN"/>
-        </w:rPr>
-        <w:tab/>
-        <w:t/>
-      </w:r>
-      <w:r>
-        <w:rPr>
-          <w:rFonts w:hint="eastAsia"/>
-          <w:lang w:val="en-US" w:eastAsia="zh-CN"/>
-        </w:rPr>
-        <w:tab/>
-        <w:t/>
-      </w:r>
-      <w:r>
-        <w:rPr>
-          <w:rFonts w:hint="eastAsia"/>
-          <w:lang w:val="en-US" w:eastAsia="zh-CN"/>
-        </w:rPr>
-        <w:tab/>
-        <w:t/>
-      </w:r>
-      <w:r>
-        <w:rPr>
-          <w:rFonts w:hint="eastAsia"/>
-          <w:lang w:val="en-US" w:eastAsia="zh-CN"/>
-        </w:rPr>
-        <w:tab/>
+      </w:r>
+      <w:r>
+        <w:rPr>
+          <w:rFonts w:hint="eastAsia"/>
+          <w:lang w:val="en-US" w:eastAsia="zh-CN"/>
+        </w:rPr>
+        <w:tab/>
+      </w:r>
+      <w:r>
+        <w:rPr>
+          <w:rFonts w:hint="eastAsia"/>
+          <w:lang w:val="en-US" w:eastAsia="zh-CN"/>
+        </w:rPr>
+        <w:tab/>
+      </w:r>
+      <w:r>
+        <w:rPr>
+          <w:rFonts w:hint="eastAsia"/>
+          <w:lang w:val="en-US" w:eastAsia="zh-CN"/>
+        </w:rPr>
+        <w:tab/>
+      </w:r>
+      <w:r>
+        <w:rPr>
+          <w:rFonts w:hint="eastAsia"/>
+          <w:lang w:val="en-US" w:eastAsia="zh-CN"/>
+        </w:rPr>
+        <w:tab/>
+      </w:r>
+      <w:r>
+        <w:rPr>
+          <w:rFonts w:hint="eastAsia"/>
+          <w:lang w:val="en-US" w:eastAsia="zh-CN"/>
+        </w:rPr>
         <w:t xml:space="preserve">键盘 箭头 键 </w:t>
       </w:r>
     </w:p>
     <w:p>
       <w:pPr>
         <w:numPr>
+          <w:ilvl w:val="0"/>
           <w:numId w:val="0"/>
         </w:numPr>
         <w:rPr>
@@ -24161,76 +24212,75 @@
           <w:lang w:val="en-US" w:eastAsia="zh-CN"/>
         </w:rPr>
         <w:tab/>
-        <w:t/>
-      </w:r>
-      <w:r>
-        <w:rPr>
-          <w:rFonts w:hint="eastAsia"/>
-          <w:lang w:val="en-US" w:eastAsia="zh-CN"/>
-        </w:rPr>
-        <w:tab/>
-        <w:t/>
-      </w:r>
-      <w:r>
-        <w:rPr>
-          <w:rFonts w:hint="eastAsia"/>
-          <w:lang w:val="en-US" w:eastAsia="zh-CN"/>
-        </w:rPr>
-        <w:tab/>
-        <w:t/>
-      </w:r>
-      <w:r>
-        <w:rPr>
-          <w:rFonts w:hint="eastAsia"/>
-          <w:lang w:val="en-US" w:eastAsia="zh-CN"/>
-        </w:rPr>
-        <w:tab/>
-        <w:t/>
-      </w:r>
-      <w:r>
-        <w:rPr>
-          <w:rFonts w:hint="eastAsia"/>
-          <w:lang w:val="en-US" w:eastAsia="zh-CN"/>
-        </w:rPr>
-        <w:tab/>
-        <w:t/>
-      </w:r>
-      <w:r>
-        <w:rPr>
-          <w:rFonts w:hint="eastAsia"/>
-          <w:lang w:val="en-US" w:eastAsia="zh-CN"/>
-        </w:rPr>
-        <w:tab/>
-        <w:t/>
-      </w:r>
-      <w:r>
-        <w:rPr>
-          <w:rFonts w:hint="eastAsia"/>
-          <w:lang w:val="en-US" w:eastAsia="zh-CN"/>
-        </w:rPr>
-        <w:tab/>
-        <w:t/>
-      </w:r>
-      <w:r>
-        <w:rPr>
-          <w:rFonts w:hint="eastAsia"/>
-          <w:lang w:val="en-US" w:eastAsia="zh-CN"/>
-        </w:rPr>
-        <w:tab/>
-        <w:t/>
-      </w:r>
-      <w:r>
-        <w:rPr>
-          <w:rFonts w:hint="eastAsia"/>
-          <w:lang w:val="en-US" w:eastAsia="zh-CN"/>
-        </w:rPr>
-        <w:tab/>
+      </w:r>
+      <w:r>
+        <w:rPr>
+          <w:rFonts w:hint="eastAsia"/>
+          <w:lang w:val="en-US" w:eastAsia="zh-CN"/>
+        </w:rPr>
+        <w:tab/>
+      </w:r>
+      <w:r>
+        <w:rPr>
+          <w:rFonts w:hint="eastAsia"/>
+          <w:lang w:val="en-US" w:eastAsia="zh-CN"/>
+        </w:rPr>
+        <w:tab/>
+      </w:r>
+      <w:r>
+        <w:rPr>
+          <w:rFonts w:hint="eastAsia"/>
+          <w:lang w:val="en-US" w:eastAsia="zh-CN"/>
+        </w:rPr>
+        <w:tab/>
+      </w:r>
+      <w:r>
+        <w:rPr>
+          <w:rFonts w:hint="eastAsia"/>
+          <w:lang w:val="en-US" w:eastAsia="zh-CN"/>
+        </w:rPr>
+        <w:tab/>
+      </w:r>
+      <w:r>
+        <w:rPr>
+          <w:rFonts w:hint="eastAsia"/>
+          <w:lang w:val="en-US" w:eastAsia="zh-CN"/>
+        </w:rPr>
+        <w:tab/>
+      </w:r>
+      <w:r>
+        <w:rPr>
+          <w:rFonts w:hint="eastAsia"/>
+          <w:lang w:val="en-US" w:eastAsia="zh-CN"/>
+        </w:rPr>
+        <w:tab/>
+      </w:r>
+      <w:r>
+        <w:rPr>
+          <w:rFonts w:hint="eastAsia"/>
+          <w:lang w:val="en-US" w:eastAsia="zh-CN"/>
+        </w:rPr>
+        <w:tab/>
+      </w:r>
+      <w:r>
+        <w:rPr>
+          <w:rFonts w:hint="eastAsia"/>
+          <w:lang w:val="en-US" w:eastAsia="zh-CN"/>
+        </w:rPr>
+        <w:tab/>
+      </w:r>
+      <w:r>
+        <w:rPr>
+          <w:rFonts w:hint="eastAsia"/>
+          <w:lang w:val="en-US" w:eastAsia="zh-CN"/>
+        </w:rPr>
         <w:t xml:space="preserve">回车 和 换行 键 </w:t>
       </w:r>
     </w:p>
     <w:p>
       <w:pPr>
         <w:numPr>
+          <w:ilvl w:val="0"/>
           <w:numId w:val="0"/>
         </w:numPr>
         <w:rPr>
@@ -24251,20 +24301,26 @@
           <w:lang w:val="en-US" w:eastAsia="zh-CN"/>
         </w:rPr>
         <w:tab/>
-        <w:t/>
-      </w:r>
-      <w:r>
-        <w:rPr>
-          <w:rFonts w:hint="eastAsia"/>
-          <w:lang w:val="en-US" w:eastAsia="zh-CN"/>
-        </w:rPr>
-        <w:tab/>
+      </w:r>
+      <w:r>
+        <w:rPr>
+          <w:rFonts w:hint="eastAsia"/>
+          <w:lang w:val="en-US" w:eastAsia="zh-CN"/>
+        </w:rPr>
+        <w:tab/>
+      </w:r>
+      <w:r>
+        <w:rPr>
+          <w:rFonts w:hint="eastAsia"/>
+          <w:lang w:val="en-US" w:eastAsia="zh-CN"/>
+        </w:rPr>
         <w:t xml:space="preserve">Home 键、 End 键、 PageUp 键 和 Page Down 键 </w:t>
       </w:r>
     </w:p>
     <w:p>
       <w:pPr>
         <w:numPr>
+          <w:ilvl w:val="0"/>
           <w:numId w:val="0"/>
         </w:numPr>
         <w:rPr>
@@ -24285,44 +24341,47 @@
           <w:lang w:val="en-US" w:eastAsia="zh-CN"/>
         </w:rPr>
         <w:tab/>
-        <w:t/>
-      </w:r>
-      <w:r>
-        <w:rPr>
-          <w:rFonts w:hint="eastAsia"/>
-          <w:lang w:val="en-US" w:eastAsia="zh-CN"/>
-        </w:rPr>
-        <w:tab/>
-        <w:t/>
-      </w:r>
-      <w:r>
-        <w:rPr>
-          <w:rFonts w:hint="eastAsia"/>
-          <w:lang w:val="en-US" w:eastAsia="zh-CN"/>
-        </w:rPr>
-        <w:tab/>
-        <w:t/>
-      </w:r>
-      <w:r>
-        <w:rPr>
-          <w:rFonts w:hint="eastAsia"/>
-          <w:lang w:val="en-US" w:eastAsia="zh-CN"/>
-        </w:rPr>
-        <w:tab/>
-        <w:t/>
-      </w:r>
-      <w:r>
-        <w:rPr>
-          <w:rFonts w:hint="eastAsia"/>
-          <w:lang w:val="en-US" w:eastAsia="zh-CN"/>
-        </w:rPr>
-        <w:tab/>
+      </w:r>
+      <w:r>
+        <w:rPr>
+          <w:rFonts w:hint="eastAsia"/>
+          <w:lang w:val="en-US" w:eastAsia="zh-CN"/>
+        </w:rPr>
+        <w:tab/>
+      </w:r>
+      <w:r>
+        <w:rPr>
+          <w:rFonts w:hint="eastAsia"/>
+          <w:lang w:val="en-US" w:eastAsia="zh-CN"/>
+        </w:rPr>
+        <w:tab/>
+      </w:r>
+      <w:r>
+        <w:rPr>
+          <w:rFonts w:hint="eastAsia"/>
+          <w:lang w:val="en-US" w:eastAsia="zh-CN"/>
+        </w:rPr>
+        <w:tab/>
+      </w:r>
+      <w:r>
+        <w:rPr>
+          <w:rFonts w:hint="eastAsia"/>
+          <w:lang w:val="en-US" w:eastAsia="zh-CN"/>
+        </w:rPr>
+        <w:tab/>
+      </w:r>
+      <w:r>
+        <w:rPr>
+          <w:rFonts w:hint="eastAsia"/>
+          <w:lang w:val="en-US" w:eastAsia="zh-CN"/>
+        </w:rPr>
         <w:t>Esc、 Backspace 和 字母 键</w:t>
       </w:r>
     </w:p>
     <w:p>
       <w:pPr>
         <w:numPr>
+          <w:ilvl w:val="0"/>
           <w:numId w:val="0"/>
         </w:numPr>
         <w:rPr>
@@ -24343,68 +24402,68 @@
           <w:lang w:val="en-US" w:eastAsia="zh-CN"/>
         </w:rPr>
         <w:tab/>
-        <w:t/>
-      </w:r>
-      <w:r>
-        <w:rPr>
-          <w:rFonts w:hint="eastAsia"/>
-          <w:lang w:val="en-US" w:eastAsia="zh-CN"/>
-        </w:rPr>
-        <w:tab/>
-        <w:t/>
-      </w:r>
-      <w:r>
-        <w:rPr>
-          <w:rFonts w:hint="eastAsia"/>
-          <w:lang w:val="en-US" w:eastAsia="zh-CN"/>
-        </w:rPr>
-        <w:tab/>
-        <w:t/>
-      </w:r>
-      <w:r>
-        <w:rPr>
-          <w:rFonts w:hint="eastAsia"/>
-          <w:lang w:val="en-US" w:eastAsia="zh-CN"/>
-        </w:rPr>
-        <w:tab/>
-        <w:t/>
-      </w:r>
-      <w:r>
-        <w:rPr>
-          <w:rFonts w:hint="eastAsia"/>
-          <w:lang w:val="en-US" w:eastAsia="zh-CN"/>
-        </w:rPr>
-        <w:tab/>
-        <w:t/>
-      </w:r>
-      <w:r>
-        <w:rPr>
-          <w:rFonts w:hint="eastAsia"/>
-          <w:lang w:val="en-US" w:eastAsia="zh-CN"/>
-        </w:rPr>
-        <w:tab/>
-        <w:t/>
-      </w:r>
-      <w:r>
-        <w:rPr>
-          <w:rFonts w:hint="eastAsia"/>
-          <w:lang w:val="en-US" w:eastAsia="zh-CN"/>
-        </w:rPr>
-        <w:tab/>
-        <w:t/>
-      </w:r>
-      <w:r>
-        <w:rPr>
-          <w:rFonts w:hint="eastAsia"/>
-          <w:lang w:val="en-US" w:eastAsia="zh-CN"/>
-        </w:rPr>
-        <w:tab/>
+      </w:r>
+      <w:r>
+        <w:rPr>
+          <w:rFonts w:hint="eastAsia"/>
+          <w:lang w:val="en-US" w:eastAsia="zh-CN"/>
+        </w:rPr>
+        <w:tab/>
+      </w:r>
+      <w:r>
+        <w:rPr>
+          <w:rFonts w:hint="eastAsia"/>
+          <w:lang w:val="en-US" w:eastAsia="zh-CN"/>
+        </w:rPr>
+        <w:tab/>
+      </w:r>
+      <w:r>
+        <w:rPr>
+          <w:rFonts w:hint="eastAsia"/>
+          <w:lang w:val="en-US" w:eastAsia="zh-CN"/>
+        </w:rPr>
+        <w:tab/>
+      </w:r>
+      <w:r>
+        <w:rPr>
+          <w:rFonts w:hint="eastAsia"/>
+          <w:lang w:val="en-US" w:eastAsia="zh-CN"/>
+        </w:rPr>
+        <w:tab/>
+      </w:r>
+      <w:r>
+        <w:rPr>
+          <w:rFonts w:hint="eastAsia"/>
+          <w:lang w:val="en-US" w:eastAsia="zh-CN"/>
+        </w:rPr>
+        <w:tab/>
+      </w:r>
+      <w:r>
+        <w:rPr>
+          <w:rFonts w:hint="eastAsia"/>
+          <w:lang w:val="en-US" w:eastAsia="zh-CN"/>
+        </w:rPr>
+        <w:tab/>
+      </w:r>
+      <w:r>
+        <w:rPr>
+          <w:rFonts w:hint="eastAsia"/>
+          <w:lang w:val="en-US" w:eastAsia="zh-CN"/>
+        </w:rPr>
+        <w:tab/>
+      </w:r>
+      <w:r>
+        <w:rPr>
+          <w:rFonts w:hint="eastAsia"/>
+          <w:lang w:val="en-US" w:eastAsia="zh-CN"/>
+        </w:rPr>
         <w:t xml:space="preserve">键盘 顶部 的 F1 到 F12 键 </w:t>
       </w:r>
     </w:p>
     <w:p>
       <w:pPr>
         <w:numPr>
+          <w:ilvl w:val="0"/>
           <w:numId w:val="0"/>
         </w:numPr>
         <w:rPr>
@@ -24425,100 +24484,96 @@
           <w:lang w:val="en-US" w:eastAsia="zh-CN"/>
         </w:rPr>
         <w:tab/>
-        <w:t/>
-      </w:r>
-      <w:r>
-        <w:rPr>
-          <w:rFonts w:hint="eastAsia"/>
-          <w:lang w:val="en-US" w:eastAsia="zh-CN"/>
-        </w:rPr>
-        <w:tab/>
-        <w:t/>
-      </w:r>
-      <w:r>
-        <w:rPr>
-          <w:rFonts w:hint="eastAsia"/>
-          <w:lang w:val="en-US" w:eastAsia="zh-CN"/>
-        </w:rPr>
-        <w:tab/>
-        <w:t/>
-      </w:r>
-      <w:r>
-        <w:rPr>
-          <w:rFonts w:hint="eastAsia"/>
-          <w:lang w:val="en-US" w:eastAsia="zh-CN"/>
-        </w:rPr>
-        <w:tab/>
-        <w:t/>
-      </w:r>
-      <w:r>
-        <w:rPr>
-          <w:rFonts w:hint="eastAsia"/>
-          <w:lang w:val="en-US" w:eastAsia="zh-CN"/>
-        </w:rPr>
-        <w:tab/>
-        <w:t/>
-      </w:r>
-      <w:r>
-        <w:rPr>
-          <w:rFonts w:hint="eastAsia"/>
-          <w:lang w:val="en-US" w:eastAsia="zh-CN"/>
-        </w:rPr>
-        <w:tab/>
-        <w:t/>
-      </w:r>
-      <w:r>
-        <w:rPr>
-          <w:rFonts w:hint="eastAsia"/>
-          <w:lang w:val="en-US" w:eastAsia="zh-CN"/>
-        </w:rPr>
-        <w:tab/>
-        <w:t/>
-      </w:r>
-      <w:r>
-        <w:rPr>
-          <w:rFonts w:hint="eastAsia"/>
-          <w:lang w:val="en-US" w:eastAsia="zh-CN"/>
-        </w:rPr>
-        <w:tab/>
-        <w:t/>
-      </w:r>
-      <w:r>
-        <w:rPr>
-          <w:rFonts w:hint="eastAsia"/>
-          <w:lang w:val="en-US" w:eastAsia="zh-CN"/>
-        </w:rPr>
-        <w:tab/>
-        <w:t/>
-      </w:r>
-      <w:r>
-        <w:rPr>
-          <w:rFonts w:hint="eastAsia"/>
-          <w:lang w:val="en-US" w:eastAsia="zh-CN"/>
-        </w:rPr>
-        <w:tab/>
-        <w:t/>
-      </w:r>
-      <w:r>
-        <w:rPr>
-          <w:rFonts w:hint="eastAsia"/>
-          <w:lang w:val="en-US" w:eastAsia="zh-CN"/>
-        </w:rPr>
-        <w:tab/>
-        <w:t/>
-      </w:r>
-      <w:r>
-        <w:rPr>
-          <w:rFonts w:hint="eastAsia"/>
-          <w:lang w:val="en-US" w:eastAsia="zh-CN"/>
-        </w:rPr>
-        <w:tab/>
+      </w:r>
+      <w:r>
+        <w:rPr>
+          <w:rFonts w:hint="eastAsia"/>
+          <w:lang w:val="en-US" w:eastAsia="zh-CN"/>
+        </w:rPr>
+        <w:tab/>
+      </w:r>
+      <w:r>
+        <w:rPr>
+          <w:rFonts w:hint="eastAsia"/>
+          <w:lang w:val="en-US" w:eastAsia="zh-CN"/>
+        </w:rPr>
+        <w:tab/>
+      </w:r>
+      <w:r>
+        <w:rPr>
+          <w:rFonts w:hint="eastAsia"/>
+          <w:lang w:val="en-US" w:eastAsia="zh-CN"/>
+        </w:rPr>
+        <w:tab/>
+      </w:r>
+      <w:r>
+        <w:rPr>
+          <w:rFonts w:hint="eastAsia"/>
+          <w:lang w:val="en-US" w:eastAsia="zh-CN"/>
+        </w:rPr>
+        <w:tab/>
+      </w:r>
+      <w:r>
+        <w:rPr>
+          <w:rFonts w:hint="eastAsia"/>
+          <w:lang w:val="en-US" w:eastAsia="zh-CN"/>
+        </w:rPr>
+        <w:tab/>
+      </w:r>
+      <w:r>
+        <w:rPr>
+          <w:rFonts w:hint="eastAsia"/>
+          <w:lang w:val="en-US" w:eastAsia="zh-CN"/>
+        </w:rPr>
+        <w:tab/>
+      </w:r>
+      <w:r>
+        <w:rPr>
+          <w:rFonts w:hint="eastAsia"/>
+          <w:lang w:val="en-US" w:eastAsia="zh-CN"/>
+        </w:rPr>
+        <w:tab/>
+      </w:r>
+      <w:r>
+        <w:rPr>
+          <w:rFonts w:hint="eastAsia"/>
+          <w:lang w:val="en-US" w:eastAsia="zh-CN"/>
+        </w:rPr>
+        <w:tab/>
+      </w:r>
+      <w:r>
+        <w:rPr>
+          <w:rFonts w:hint="eastAsia"/>
+          <w:lang w:val="en-US" w:eastAsia="zh-CN"/>
+        </w:rPr>
+        <w:tab/>
+      </w:r>
+      <w:r>
+        <w:rPr>
+          <w:rFonts w:hint="eastAsia"/>
+          <w:lang w:val="en-US" w:eastAsia="zh-CN"/>
+        </w:rPr>
+        <w:tab/>
+      </w:r>
+      <w:r>
+        <w:rPr>
+          <w:rFonts w:hint="eastAsia"/>
+          <w:lang w:val="en-US" w:eastAsia="zh-CN"/>
+        </w:rPr>
+        <w:tab/>
+      </w:r>
+      <w:r>
+        <w:rPr>
+          <w:rFonts w:hint="eastAsia"/>
+          <w:lang w:val="en-US" w:eastAsia="zh-CN"/>
+        </w:rPr>
         <w:t>Tab 键</w:t>
       </w:r>
     </w:p>
     <w:p>
       <w:pPr>
         <w:numPr>
+          <w:ilvl w:val="0"/>
           <w:numId w:val="0"/>
         </w:numPr>
         <w:rPr>
@@ -24852,14 +24907,706 @@
     </w:p>
     <w:p>
       <w:pPr>
-        <w:numPr>
-          <w:numId w:val="0"/>
-        </w:numPr>
-        <w:rPr>
-          <w:rFonts w:hint="eastAsia"/>
-          <w:lang w:val="en-US" w:eastAsia="zh-CN"/>
-        </w:rPr>
-      </w:pPr>
+        <w:pStyle w:val="2"/>
+        <w:numPr>
+          <w:ilvl w:val="0"/>
+          <w:numId w:val="8"/>
+        </w:numPr>
+        <w:rPr>
+          <w:rFonts w:hint="eastAsia"/>
+          <w:lang w:val="en-US" w:eastAsia="zh-CN"/>
+        </w:rPr>
+      </w:pPr>
+      <w:r>
+        <w:rPr>
+          <w:rFonts w:hint="eastAsia"/>
+          <w:lang w:val="en-US" w:eastAsia="zh-CN"/>
+        </w:rPr>
+        <w:t>操作excel文件</w:t>
+      </w:r>
+    </w:p>
+    <w:p>
+      <w:pPr>
+        <w:numPr>
+          <w:numId w:val="0"/>
+        </w:numPr>
+        <w:rPr>
+          <w:rFonts w:hint="eastAsia"/>
+          <w:lang w:val="en-US" w:eastAsia="zh-CN"/>
+        </w:rPr>
+      </w:pPr>
+      <w:r>
+        <w:rPr>
+          <w:rFonts w:hint="eastAsia"/>
+          <w:lang w:val="en-US" w:eastAsia="zh-CN"/>
+        </w:rPr>
+        <w:t>首先要导入库</w:t>
+      </w:r>
+    </w:p>
+    <w:p>
+      <w:pPr>
+        <w:pStyle w:val="5"/>
+        <w:keepNext w:val="0"/>
+        <w:keepLines w:val="0"/>
+        <w:widowControl/>
+        <w:suppressLineNumbers w:val="0"/>
+        <w:shd w:val="clear" w:fill="FFFFFF"/>
+        <w:rPr>
+          <w:rFonts w:hint="eastAsia" w:ascii="宋体" w:hAnsi="宋体" w:eastAsia="宋体" w:cs="宋体"/>
+          <w:color w:val="000000"/>
+          <w:sz w:val="21"/>
+          <w:szCs w:val="21"/>
+        </w:rPr>
+      </w:pPr>
+      <w:r>
+        <w:rPr>
+          <w:rFonts w:hint="eastAsia" w:ascii="宋体" w:hAnsi="宋体" w:eastAsia="宋体" w:cs="宋体"/>
+          <w:b/>
+          <w:color w:val="000080"/>
+          <w:sz w:val="21"/>
+          <w:szCs w:val="21"/>
+          <w:shd w:val="clear" w:fill="FFFFFF"/>
+        </w:rPr>
+        <w:t xml:space="preserve">import </w:t>
+      </w:r>
+      <w:r>
+        <w:rPr>
+          <w:rFonts w:hint="eastAsia" w:ascii="宋体" w:hAnsi="宋体" w:eastAsia="宋体" w:cs="宋体"/>
+          <w:color w:val="000000"/>
+          <w:sz w:val="21"/>
+          <w:szCs w:val="21"/>
+          <w:shd w:val="clear" w:fill="FFFFFF"/>
+        </w:rPr>
+        <w:t>openpyxl</w:t>
+      </w:r>
+    </w:p>
+    <w:p>
+      <w:pPr>
+        <w:numPr>
+          <w:numId w:val="0"/>
+        </w:numPr>
+        <w:rPr>
+          <w:rFonts w:hint="eastAsia"/>
+          <w:lang w:val="en-US" w:eastAsia="zh-CN"/>
+        </w:rPr>
+      </w:pPr>
+    </w:p>
+    <w:p>
+      <w:pPr>
+        <w:numPr>
+          <w:numId w:val="0"/>
+        </w:numPr>
+        <w:rPr>
+          <w:rFonts w:hint="eastAsia"/>
+          <w:lang w:val="en-US" w:eastAsia="zh-CN"/>
+        </w:rPr>
+      </w:pPr>
+      <w:r>
+        <w:rPr>
+          <w:rFonts w:hint="eastAsia"/>
+          <w:lang w:val="en-US" w:eastAsia="zh-CN"/>
+        </w:rPr>
+        <w:t>打开文件：</w:t>
+      </w:r>
+    </w:p>
+    <w:p>
+      <w:pPr>
+        <w:pStyle w:val="5"/>
+        <w:keepNext w:val="0"/>
+        <w:keepLines w:val="0"/>
+        <w:widowControl/>
+        <w:suppressLineNumbers w:val="0"/>
+        <w:shd w:val="clear" w:fill="FFFFFF"/>
+        <w:rPr>
+          <w:rFonts w:hint="eastAsia" w:ascii="宋体" w:hAnsi="宋体" w:eastAsia="宋体" w:cs="宋体"/>
+          <w:color w:val="000000"/>
+          <w:sz w:val="21"/>
+          <w:szCs w:val="21"/>
+        </w:rPr>
+      </w:pPr>
+      <w:r>
+        <w:rPr>
+          <w:rFonts w:hint="eastAsia" w:ascii="宋体" w:hAnsi="宋体" w:eastAsia="宋体" w:cs="宋体"/>
+          <w:b/>
+          <w:color w:val="000080"/>
+          <w:sz w:val="21"/>
+          <w:szCs w:val="21"/>
+          <w:shd w:val="clear" w:fill="FFFFFF"/>
+        </w:rPr>
+        <w:t xml:space="preserve">def </w:t>
+      </w:r>
+      <w:r>
+        <w:rPr>
+          <w:rFonts w:hint="eastAsia" w:ascii="宋体" w:hAnsi="宋体" w:eastAsia="宋体" w:cs="宋体"/>
+          <w:color w:val="000000"/>
+          <w:sz w:val="21"/>
+          <w:szCs w:val="21"/>
+          <w:shd w:val="clear" w:fill="FFFFFF"/>
+        </w:rPr>
+        <w:t>openExcel():</w:t>
+      </w:r>
+      <w:r>
+        <w:rPr>
+          <w:rFonts w:hint="eastAsia" w:ascii="宋体" w:hAnsi="宋体" w:eastAsia="宋体" w:cs="宋体"/>
+          <w:color w:val="000000"/>
+          <w:sz w:val="21"/>
+          <w:szCs w:val="21"/>
+          <w:shd w:val="clear" w:fill="FFFFFF"/>
+        </w:rPr>
+        <w:br w:type="textWrapping"/>
+      </w:r>
+      <w:r>
+        <w:rPr>
+          <w:rFonts w:hint="eastAsia" w:ascii="宋体" w:hAnsi="宋体" w:eastAsia="宋体" w:cs="宋体"/>
+          <w:color w:val="000000"/>
+          <w:sz w:val="21"/>
+          <w:szCs w:val="21"/>
+          <w:shd w:val="clear" w:fill="FFFFFF"/>
+        </w:rPr>
+        <w:t xml:space="preserve">    wb=openpyxl.load_workbook(</w:t>
+      </w:r>
+      <w:r>
+        <w:rPr>
+          <w:rFonts w:hint="eastAsia" w:ascii="宋体" w:hAnsi="宋体" w:eastAsia="宋体" w:cs="宋体"/>
+          <w:b/>
+          <w:color w:val="008080"/>
+          <w:sz w:val="21"/>
+          <w:szCs w:val="21"/>
+          <w:shd w:val="clear" w:fill="FFFFFF"/>
+        </w:rPr>
+        <w:t>'example.xlsx'</w:t>
+      </w:r>
+      <w:r>
+        <w:rPr>
+          <w:rFonts w:hint="eastAsia" w:ascii="宋体" w:hAnsi="宋体" w:eastAsia="宋体" w:cs="宋体"/>
+          <w:color w:val="000000"/>
+          <w:sz w:val="21"/>
+          <w:szCs w:val="21"/>
+          <w:shd w:val="clear" w:fill="FFFFFF"/>
+        </w:rPr>
+        <w:t>)</w:t>
+      </w:r>
+      <w:r>
+        <w:rPr>
+          <w:rFonts w:hint="eastAsia" w:ascii="宋体" w:hAnsi="宋体" w:eastAsia="宋体" w:cs="宋体"/>
+          <w:color w:val="000000"/>
+          <w:sz w:val="21"/>
+          <w:szCs w:val="21"/>
+          <w:shd w:val="clear" w:fill="FFFFFF"/>
+        </w:rPr>
+        <w:br w:type="textWrapping"/>
+      </w:r>
+      <w:r>
+        <w:rPr>
+          <w:rFonts w:hint="eastAsia" w:ascii="宋体" w:hAnsi="宋体" w:eastAsia="宋体" w:cs="宋体"/>
+          <w:color w:val="000000"/>
+          <w:sz w:val="21"/>
+          <w:szCs w:val="21"/>
+          <w:shd w:val="clear" w:fill="FFFFFF"/>
+        </w:rPr>
+        <w:t xml:space="preserve">    </w:t>
+      </w:r>
+      <w:r>
+        <w:rPr>
+          <w:rFonts w:hint="eastAsia" w:ascii="宋体" w:hAnsi="宋体" w:eastAsia="宋体" w:cs="宋体"/>
+          <w:color w:val="000080"/>
+          <w:sz w:val="21"/>
+          <w:szCs w:val="21"/>
+          <w:shd w:val="clear" w:fill="FFFFFF"/>
+        </w:rPr>
+        <w:t>print</w:t>
+      </w:r>
+      <w:r>
+        <w:rPr>
+          <w:rFonts w:hint="eastAsia" w:ascii="宋体" w:hAnsi="宋体" w:eastAsia="宋体" w:cs="宋体"/>
+          <w:color w:val="000000"/>
+          <w:sz w:val="21"/>
+          <w:szCs w:val="21"/>
+          <w:shd w:val="clear" w:fill="FFFFFF"/>
+        </w:rPr>
+        <w:t>(</w:t>
+      </w:r>
+      <w:r>
+        <w:rPr>
+          <w:rFonts w:hint="eastAsia" w:ascii="宋体" w:hAnsi="宋体" w:eastAsia="宋体" w:cs="宋体"/>
+          <w:color w:val="000080"/>
+          <w:sz w:val="21"/>
+          <w:szCs w:val="21"/>
+          <w:shd w:val="clear" w:fill="FFFFFF"/>
+        </w:rPr>
+        <w:t>type</w:t>
+      </w:r>
+      <w:r>
+        <w:rPr>
+          <w:rFonts w:hint="eastAsia" w:ascii="宋体" w:hAnsi="宋体" w:eastAsia="宋体" w:cs="宋体"/>
+          <w:color w:val="000000"/>
+          <w:sz w:val="21"/>
+          <w:szCs w:val="21"/>
+          <w:shd w:val="clear" w:fill="FFFFFF"/>
+        </w:rPr>
+        <w:t>(wb))</w:t>
+      </w:r>
+      <w:r>
+        <w:rPr>
+          <w:rFonts w:hint="eastAsia" w:ascii="宋体" w:hAnsi="宋体" w:eastAsia="宋体" w:cs="宋体"/>
+          <w:color w:val="000000"/>
+          <w:sz w:val="21"/>
+          <w:szCs w:val="21"/>
+          <w:shd w:val="clear" w:fill="FFFFFF"/>
+        </w:rPr>
+        <w:br w:type="textWrapping"/>
+      </w:r>
+      <w:r>
+        <w:rPr>
+          <w:rFonts w:hint="eastAsia" w:ascii="宋体" w:hAnsi="宋体" w:eastAsia="宋体" w:cs="宋体"/>
+          <w:i/>
+          <w:color w:val="808080"/>
+          <w:sz w:val="21"/>
+          <w:szCs w:val="21"/>
+          <w:shd w:val="clear" w:fill="FFFFFF"/>
+        </w:rPr>
+        <w:t>#openExcel()</w:t>
+      </w:r>
+    </w:p>
+    <w:p>
+      <w:pPr>
+        <w:numPr>
+          <w:numId w:val="0"/>
+        </w:numPr>
+        <w:rPr>
+          <w:rFonts w:hint="eastAsia"/>
+          <w:lang w:val="en-US" w:eastAsia="zh-CN"/>
+        </w:rPr>
+      </w:pPr>
+    </w:p>
+    <w:p>
+      <w:pPr>
+        <w:numPr>
+          <w:numId w:val="0"/>
+        </w:numPr>
+        <w:rPr>
+          <w:rFonts w:hint="eastAsia"/>
+          <w:lang w:val="en-US" w:eastAsia="zh-CN"/>
+        </w:rPr>
+      </w:pPr>
+      <w:r>
+        <w:rPr>
+          <w:rFonts w:hint="eastAsia"/>
+          <w:lang w:val="en-US" w:eastAsia="zh-CN"/>
+        </w:rPr>
+        <w:t>切换sheet</w:t>
+      </w:r>
+    </w:p>
+    <w:p>
+      <w:pPr>
+        <w:pStyle w:val="5"/>
+        <w:keepNext w:val="0"/>
+        <w:keepLines w:val="0"/>
+        <w:widowControl/>
+        <w:suppressLineNumbers w:val="0"/>
+        <w:shd w:val="clear" w:fill="FFFFFF"/>
+        <w:rPr>
+          <w:rFonts w:hint="eastAsia" w:ascii="宋体" w:hAnsi="宋体" w:eastAsia="宋体" w:cs="宋体"/>
+          <w:color w:val="000000"/>
+          <w:sz w:val="21"/>
+          <w:szCs w:val="21"/>
+        </w:rPr>
+      </w:pPr>
+      <w:r>
+        <w:rPr>
+          <w:rFonts w:hint="eastAsia" w:ascii="宋体" w:hAnsi="宋体" w:eastAsia="宋体" w:cs="宋体"/>
+          <w:b/>
+          <w:color w:val="000080"/>
+          <w:sz w:val="21"/>
+          <w:szCs w:val="21"/>
+          <w:shd w:val="clear" w:fill="FFFFFF"/>
+        </w:rPr>
+        <w:t xml:space="preserve">def </w:t>
+      </w:r>
+      <w:r>
+        <w:rPr>
+          <w:rFonts w:hint="eastAsia" w:ascii="宋体" w:hAnsi="宋体" w:eastAsia="宋体" w:cs="宋体"/>
+          <w:color w:val="000000"/>
+          <w:sz w:val="21"/>
+          <w:szCs w:val="21"/>
+          <w:shd w:val="clear" w:fill="FFFFFF"/>
+        </w:rPr>
+        <w:t>doSomeThingAboutSheet():</w:t>
+      </w:r>
+      <w:r>
+        <w:rPr>
+          <w:rFonts w:hint="eastAsia" w:ascii="宋体" w:hAnsi="宋体" w:eastAsia="宋体" w:cs="宋体"/>
+          <w:color w:val="000000"/>
+          <w:sz w:val="21"/>
+          <w:szCs w:val="21"/>
+          <w:shd w:val="clear" w:fill="FFFFFF"/>
+        </w:rPr>
+        <w:br w:type="textWrapping"/>
+      </w:r>
+      <w:r>
+        <w:rPr>
+          <w:rFonts w:hint="eastAsia" w:ascii="宋体" w:hAnsi="宋体" w:eastAsia="宋体" w:cs="宋体"/>
+          <w:color w:val="000000"/>
+          <w:sz w:val="21"/>
+          <w:szCs w:val="21"/>
+          <w:shd w:val="clear" w:fill="FFFFFF"/>
+        </w:rPr>
+        <w:t xml:space="preserve">    wb=openpyxl.load_workbook(</w:t>
+      </w:r>
+      <w:r>
+        <w:rPr>
+          <w:rFonts w:hint="eastAsia" w:ascii="宋体" w:hAnsi="宋体" w:eastAsia="宋体" w:cs="宋体"/>
+          <w:b/>
+          <w:color w:val="008080"/>
+          <w:sz w:val="21"/>
+          <w:szCs w:val="21"/>
+          <w:shd w:val="clear" w:fill="FFFFFF"/>
+        </w:rPr>
+        <w:t>'example.xlsx'</w:t>
+      </w:r>
+      <w:r>
+        <w:rPr>
+          <w:rFonts w:hint="eastAsia" w:ascii="宋体" w:hAnsi="宋体" w:eastAsia="宋体" w:cs="宋体"/>
+          <w:color w:val="000000"/>
+          <w:sz w:val="21"/>
+          <w:szCs w:val="21"/>
+          <w:shd w:val="clear" w:fill="FFFFFF"/>
+        </w:rPr>
+        <w:t>)</w:t>
+      </w:r>
+      <w:r>
+        <w:rPr>
+          <w:rFonts w:hint="eastAsia" w:ascii="宋体" w:hAnsi="宋体" w:eastAsia="宋体" w:cs="宋体"/>
+          <w:color w:val="000000"/>
+          <w:sz w:val="21"/>
+          <w:szCs w:val="21"/>
+          <w:shd w:val="clear" w:fill="FFFFFF"/>
+        </w:rPr>
+        <w:br w:type="textWrapping"/>
+      </w:r>
+      <w:r>
+        <w:rPr>
+          <w:rFonts w:hint="eastAsia" w:ascii="宋体" w:hAnsi="宋体" w:eastAsia="宋体" w:cs="宋体"/>
+          <w:color w:val="000000"/>
+          <w:sz w:val="21"/>
+          <w:szCs w:val="21"/>
+          <w:shd w:val="clear" w:fill="FFFFFF"/>
+        </w:rPr>
+        <w:t xml:space="preserve">    </w:t>
+      </w:r>
+      <w:r>
+        <w:rPr>
+          <w:rFonts w:hint="eastAsia" w:ascii="宋体" w:hAnsi="宋体" w:eastAsia="宋体" w:cs="宋体"/>
+          <w:color w:val="000080"/>
+          <w:sz w:val="21"/>
+          <w:szCs w:val="21"/>
+          <w:shd w:val="clear" w:fill="FFFFFF"/>
+        </w:rPr>
+        <w:t>print</w:t>
+      </w:r>
+      <w:r>
+        <w:rPr>
+          <w:rFonts w:hint="eastAsia" w:ascii="宋体" w:hAnsi="宋体" w:eastAsia="宋体" w:cs="宋体"/>
+          <w:color w:val="000000"/>
+          <w:sz w:val="21"/>
+          <w:szCs w:val="21"/>
+          <w:shd w:val="clear" w:fill="FFFFFF"/>
+        </w:rPr>
+        <w:t>(wb.get_sheet_names())</w:t>
+      </w:r>
+      <w:r>
+        <w:rPr>
+          <w:rFonts w:hint="eastAsia" w:ascii="宋体" w:hAnsi="宋体" w:eastAsia="宋体" w:cs="宋体"/>
+          <w:color w:val="000000"/>
+          <w:sz w:val="21"/>
+          <w:szCs w:val="21"/>
+          <w:shd w:val="clear" w:fill="FFFFFF"/>
+        </w:rPr>
+        <w:br w:type="textWrapping"/>
+      </w:r>
+      <w:r>
+        <w:rPr>
+          <w:rFonts w:hint="eastAsia" w:ascii="宋体" w:hAnsi="宋体" w:eastAsia="宋体" w:cs="宋体"/>
+          <w:color w:val="000000"/>
+          <w:sz w:val="21"/>
+          <w:szCs w:val="21"/>
+          <w:shd w:val="clear" w:fill="FFFFFF"/>
+        </w:rPr>
+        <w:t xml:space="preserve">    sheet=wb.get_sheet_by_name(</w:t>
+      </w:r>
+      <w:r>
+        <w:rPr>
+          <w:rFonts w:hint="eastAsia" w:ascii="宋体" w:hAnsi="宋体" w:eastAsia="宋体" w:cs="宋体"/>
+          <w:b/>
+          <w:color w:val="008080"/>
+          <w:sz w:val="21"/>
+          <w:szCs w:val="21"/>
+          <w:shd w:val="clear" w:fill="FFFFFF"/>
+        </w:rPr>
+        <w:t>'Sheet3'</w:t>
+      </w:r>
+      <w:r>
+        <w:rPr>
+          <w:rFonts w:hint="eastAsia" w:ascii="宋体" w:hAnsi="宋体" w:eastAsia="宋体" w:cs="宋体"/>
+          <w:color w:val="000000"/>
+          <w:sz w:val="21"/>
+          <w:szCs w:val="21"/>
+          <w:shd w:val="clear" w:fill="FFFFFF"/>
+        </w:rPr>
+        <w:t>)</w:t>
+      </w:r>
+      <w:r>
+        <w:rPr>
+          <w:rFonts w:hint="eastAsia" w:ascii="宋体" w:hAnsi="宋体" w:eastAsia="宋体" w:cs="宋体"/>
+          <w:color w:val="000000"/>
+          <w:sz w:val="21"/>
+          <w:szCs w:val="21"/>
+          <w:shd w:val="clear" w:fill="FFFFFF"/>
+        </w:rPr>
+        <w:br w:type="textWrapping"/>
+      </w:r>
+      <w:r>
+        <w:rPr>
+          <w:rFonts w:hint="eastAsia" w:ascii="宋体" w:hAnsi="宋体" w:eastAsia="宋体" w:cs="宋体"/>
+          <w:color w:val="000000"/>
+          <w:sz w:val="21"/>
+          <w:szCs w:val="21"/>
+          <w:shd w:val="clear" w:fill="FFFFFF"/>
+        </w:rPr>
+        <w:t xml:space="preserve">    </w:t>
+      </w:r>
+      <w:r>
+        <w:rPr>
+          <w:rFonts w:hint="eastAsia" w:ascii="宋体" w:hAnsi="宋体" w:eastAsia="宋体" w:cs="宋体"/>
+          <w:color w:val="000080"/>
+          <w:sz w:val="21"/>
+          <w:szCs w:val="21"/>
+          <w:shd w:val="clear" w:fill="FFFFFF"/>
+        </w:rPr>
+        <w:t>print</w:t>
+      </w:r>
+      <w:r>
+        <w:rPr>
+          <w:rFonts w:hint="eastAsia" w:ascii="宋体" w:hAnsi="宋体" w:eastAsia="宋体" w:cs="宋体"/>
+          <w:color w:val="000000"/>
+          <w:sz w:val="21"/>
+          <w:szCs w:val="21"/>
+          <w:shd w:val="clear" w:fill="FFFFFF"/>
+        </w:rPr>
+        <w:t>(sheet)</w:t>
+      </w:r>
+      <w:r>
+        <w:rPr>
+          <w:rFonts w:hint="eastAsia" w:ascii="宋体" w:hAnsi="宋体" w:eastAsia="宋体" w:cs="宋体"/>
+          <w:color w:val="000000"/>
+          <w:sz w:val="21"/>
+          <w:szCs w:val="21"/>
+          <w:shd w:val="clear" w:fill="FFFFFF"/>
+        </w:rPr>
+        <w:br w:type="textWrapping"/>
+      </w:r>
+      <w:r>
+        <w:rPr>
+          <w:rFonts w:hint="eastAsia" w:ascii="宋体" w:hAnsi="宋体" w:eastAsia="宋体" w:cs="宋体"/>
+          <w:color w:val="000000"/>
+          <w:sz w:val="21"/>
+          <w:szCs w:val="21"/>
+          <w:shd w:val="clear" w:fill="FFFFFF"/>
+        </w:rPr>
+        <w:t xml:space="preserve">    </w:t>
+      </w:r>
+      <w:r>
+        <w:rPr>
+          <w:rFonts w:hint="eastAsia" w:ascii="宋体" w:hAnsi="宋体" w:eastAsia="宋体" w:cs="宋体"/>
+          <w:color w:val="000080"/>
+          <w:sz w:val="21"/>
+          <w:szCs w:val="21"/>
+          <w:shd w:val="clear" w:fill="FFFFFF"/>
+        </w:rPr>
+        <w:t>print</w:t>
+      </w:r>
+      <w:r>
+        <w:rPr>
+          <w:rFonts w:hint="eastAsia" w:ascii="宋体" w:hAnsi="宋体" w:eastAsia="宋体" w:cs="宋体"/>
+          <w:color w:val="000000"/>
+          <w:sz w:val="21"/>
+          <w:szCs w:val="21"/>
+          <w:shd w:val="clear" w:fill="FFFFFF"/>
+        </w:rPr>
+        <w:t>(</w:t>
+      </w:r>
+      <w:r>
+        <w:rPr>
+          <w:rFonts w:hint="eastAsia" w:ascii="宋体" w:hAnsi="宋体" w:eastAsia="宋体" w:cs="宋体"/>
+          <w:color w:val="000080"/>
+          <w:sz w:val="21"/>
+          <w:szCs w:val="21"/>
+          <w:shd w:val="clear" w:fill="FFFFFF"/>
+        </w:rPr>
+        <w:t>type</w:t>
+      </w:r>
+      <w:r>
+        <w:rPr>
+          <w:rFonts w:hint="eastAsia" w:ascii="宋体" w:hAnsi="宋体" w:eastAsia="宋体" w:cs="宋体"/>
+          <w:color w:val="000000"/>
+          <w:sz w:val="21"/>
+          <w:szCs w:val="21"/>
+          <w:shd w:val="clear" w:fill="FFFFFF"/>
+        </w:rPr>
+        <w:t>(sheet))</w:t>
+      </w:r>
+      <w:r>
+        <w:rPr>
+          <w:rFonts w:hint="eastAsia" w:ascii="宋体" w:hAnsi="宋体" w:eastAsia="宋体" w:cs="宋体"/>
+          <w:color w:val="000000"/>
+          <w:sz w:val="21"/>
+          <w:szCs w:val="21"/>
+          <w:shd w:val="clear" w:fill="FFFFFF"/>
+        </w:rPr>
+        <w:br w:type="textWrapping"/>
+      </w:r>
+      <w:r>
+        <w:rPr>
+          <w:rFonts w:hint="eastAsia" w:ascii="宋体" w:hAnsi="宋体" w:eastAsia="宋体" w:cs="宋体"/>
+          <w:color w:val="000000"/>
+          <w:sz w:val="21"/>
+          <w:szCs w:val="21"/>
+          <w:shd w:val="clear" w:fill="FFFFFF"/>
+        </w:rPr>
+        <w:t xml:space="preserve">    </w:t>
+      </w:r>
+      <w:r>
+        <w:rPr>
+          <w:rFonts w:hint="eastAsia" w:ascii="宋体" w:hAnsi="宋体" w:eastAsia="宋体" w:cs="宋体"/>
+          <w:color w:val="000080"/>
+          <w:sz w:val="21"/>
+          <w:szCs w:val="21"/>
+          <w:shd w:val="clear" w:fill="FFFFFF"/>
+        </w:rPr>
+        <w:t>print</w:t>
+      </w:r>
+      <w:r>
+        <w:rPr>
+          <w:rFonts w:hint="eastAsia" w:ascii="宋体" w:hAnsi="宋体" w:eastAsia="宋体" w:cs="宋体"/>
+          <w:color w:val="000000"/>
+          <w:sz w:val="21"/>
+          <w:szCs w:val="21"/>
+          <w:shd w:val="clear" w:fill="FFFFFF"/>
+        </w:rPr>
+        <w:t>(sheet.title)</w:t>
+      </w:r>
+      <w:r>
+        <w:rPr>
+          <w:rFonts w:hint="eastAsia" w:ascii="宋体" w:hAnsi="宋体" w:eastAsia="宋体" w:cs="宋体"/>
+          <w:color w:val="000000"/>
+          <w:sz w:val="21"/>
+          <w:szCs w:val="21"/>
+          <w:shd w:val="clear" w:fill="FFFFFF"/>
+        </w:rPr>
+        <w:br w:type="textWrapping"/>
+      </w:r>
+      <w:r>
+        <w:rPr>
+          <w:rFonts w:hint="eastAsia" w:ascii="宋体" w:hAnsi="宋体" w:eastAsia="宋体" w:cs="宋体"/>
+          <w:color w:val="000000"/>
+          <w:sz w:val="21"/>
+          <w:szCs w:val="21"/>
+          <w:shd w:val="clear" w:fill="FFFFFF"/>
+        </w:rPr>
+        <w:t xml:space="preserve">    anotherSheet=wb.get_active_sheet()</w:t>
+      </w:r>
+      <w:r>
+        <w:rPr>
+          <w:rFonts w:hint="eastAsia" w:ascii="宋体" w:hAnsi="宋体" w:eastAsia="宋体" w:cs="宋体"/>
+          <w:color w:val="000000"/>
+          <w:sz w:val="21"/>
+          <w:szCs w:val="21"/>
+          <w:shd w:val="clear" w:fill="FFFFFF"/>
+        </w:rPr>
+        <w:br w:type="textWrapping"/>
+      </w:r>
+      <w:r>
+        <w:rPr>
+          <w:rFonts w:hint="eastAsia" w:ascii="宋体" w:hAnsi="宋体" w:eastAsia="宋体" w:cs="宋体"/>
+          <w:color w:val="000000"/>
+          <w:sz w:val="21"/>
+          <w:szCs w:val="21"/>
+          <w:shd w:val="clear" w:fill="FFFFFF"/>
+        </w:rPr>
+        <w:t xml:space="preserve">    </w:t>
+      </w:r>
+      <w:r>
+        <w:rPr>
+          <w:rFonts w:hint="eastAsia" w:ascii="宋体" w:hAnsi="宋体" w:eastAsia="宋体" w:cs="宋体"/>
+          <w:color w:val="000080"/>
+          <w:sz w:val="21"/>
+          <w:szCs w:val="21"/>
+          <w:shd w:val="clear" w:fill="FFFFFF"/>
+        </w:rPr>
+        <w:t>print</w:t>
+      </w:r>
+      <w:r>
+        <w:rPr>
+          <w:rFonts w:hint="eastAsia" w:ascii="宋体" w:hAnsi="宋体" w:eastAsia="宋体" w:cs="宋体"/>
+          <w:color w:val="000000"/>
+          <w:sz w:val="21"/>
+          <w:szCs w:val="21"/>
+          <w:shd w:val="clear" w:fill="FFFFFF"/>
+        </w:rPr>
+        <w:t>(anotherSheet)</w:t>
+      </w:r>
+      <w:r>
+        <w:rPr>
+          <w:rFonts w:hint="eastAsia" w:ascii="宋体" w:hAnsi="宋体" w:eastAsia="宋体" w:cs="宋体"/>
+          <w:color w:val="000000"/>
+          <w:sz w:val="21"/>
+          <w:szCs w:val="21"/>
+          <w:shd w:val="clear" w:fill="FFFFFF"/>
+        </w:rPr>
+        <w:br w:type="textWrapping"/>
+      </w:r>
+      <w:r>
+        <w:rPr>
+          <w:rFonts w:hint="eastAsia" w:ascii="宋体" w:hAnsi="宋体" w:eastAsia="宋体" w:cs="宋体"/>
+          <w:i/>
+          <w:color w:val="808080"/>
+          <w:sz w:val="21"/>
+          <w:szCs w:val="21"/>
+          <w:shd w:val="clear" w:fill="FFFFFF"/>
+        </w:rPr>
+        <w:t>#doSomeThingAboutSheet()</w:t>
+      </w:r>
+    </w:p>
+    <w:p>
+      <w:pPr>
+        <w:numPr>
+          <w:numId w:val="0"/>
+        </w:numPr>
+        <w:rPr>
+          <w:rFonts w:hint="eastAsia"/>
+          <w:lang w:val="en-US" w:eastAsia="zh-CN"/>
+        </w:rPr>
+      </w:pPr>
+      <w:r>
+        <w:rPr>
+          <w:rFonts w:hint="eastAsia"/>
+          <w:lang w:val="en-US" w:eastAsia="zh-CN"/>
+        </w:rPr>
+        <w:t>获取单元格中的值</w:t>
+      </w:r>
+    </w:p>
+    <w:p>
+      <w:pPr>
+        <w:numPr>
+          <w:numId w:val="0"/>
+        </w:numPr>
+        <w:rPr>
+          <w:rFonts w:hint="eastAsia"/>
+          <w:lang w:val="en-US" w:eastAsia="zh-CN"/>
+        </w:rPr>
+      </w:pPr>
+      <w:bookmarkStart w:id="0" w:name="_GoBack"/>
+      <w:bookmarkEnd w:id="0"/>
     </w:p>
     <w:sectPr>
       <w:pgSz w:w="16783" w:h="23757"/>

</xml_diff>

<commit_message>
finish one book <Python>
</commit_message>
<xml_diff>
--- a/learningnotes/python_learning_notes.docx
+++ b/learningnotes/python_learning_notes.docx
@@ -24928,6 +24928,7 @@
     <w:p>
       <w:pPr>
         <w:numPr>
+          <w:ilvl w:val="0"/>
           <w:numId w:val="0"/>
         </w:numPr>
         <w:rPr>
@@ -24983,17 +24984,19 @@
     <w:p>
       <w:pPr>
         <w:numPr>
-          <w:numId w:val="0"/>
-        </w:numPr>
-        <w:rPr>
-          <w:rFonts w:hint="eastAsia"/>
-          <w:lang w:val="en-US" w:eastAsia="zh-CN"/>
-        </w:rPr>
-      </w:pPr>
-    </w:p>
-    <w:p>
-      <w:pPr>
-        <w:numPr>
+          <w:ilvl w:val="0"/>
+          <w:numId w:val="0"/>
+        </w:numPr>
+        <w:rPr>
+          <w:rFonts w:hint="eastAsia"/>
+          <w:lang w:val="en-US" w:eastAsia="zh-CN"/>
+        </w:rPr>
+      </w:pPr>
+    </w:p>
+    <w:p>
+      <w:pPr>
+        <w:numPr>
+          <w:ilvl w:val="0"/>
           <w:numId w:val="0"/>
         </w:numPr>
         <w:rPr>
@@ -25171,17 +25174,19 @@
     <w:p>
       <w:pPr>
         <w:numPr>
-          <w:numId w:val="0"/>
-        </w:numPr>
-        <w:rPr>
-          <w:rFonts w:hint="eastAsia"/>
-          <w:lang w:val="en-US" w:eastAsia="zh-CN"/>
-        </w:rPr>
-      </w:pPr>
-    </w:p>
-    <w:p>
-      <w:pPr>
-        <w:numPr>
+          <w:ilvl w:val="0"/>
+          <w:numId w:val="0"/>
+        </w:numPr>
+        <w:rPr>
+          <w:rFonts w:hint="eastAsia"/>
+          <w:lang w:val="en-US" w:eastAsia="zh-CN"/>
+        </w:rPr>
+      </w:pPr>
+    </w:p>
+    <w:p>
+      <w:pPr>
+        <w:numPr>
+          <w:ilvl w:val="0"/>
           <w:numId w:val="0"/>
         </w:numPr>
         <w:rPr>
@@ -25580,6 +25585,7 @@
     <w:p>
       <w:pPr>
         <w:numPr>
+          <w:ilvl w:val="0"/>
           <w:numId w:val="0"/>
         </w:numPr>
         <w:rPr>
@@ -25597,16 +25603,3353 @@
     </w:p>
     <w:p>
       <w:pPr>
-        <w:numPr>
-          <w:numId w:val="0"/>
-        </w:numPr>
-        <w:rPr>
-          <w:rFonts w:hint="eastAsia"/>
-          <w:lang w:val="en-US" w:eastAsia="zh-CN"/>
-        </w:rPr>
-      </w:pPr>
+        <w:pStyle w:val="2"/>
+        <w:numPr>
+          <w:ilvl w:val="0"/>
+          <w:numId w:val="8"/>
+        </w:numPr>
+        <w:rPr>
+          <w:rFonts w:hint="eastAsia"/>
+          <w:lang w:val="en-US" w:eastAsia="zh-CN"/>
+        </w:rPr>
+      </w:pPr>
+      <w:r>
+        <w:rPr>
+          <w:rFonts w:hint="eastAsia"/>
+          <w:lang w:val="en-US" w:eastAsia="zh-CN"/>
+        </w:rPr>
+        <w:t>Unix时间戳</w:t>
+      </w:r>
+    </w:p>
+    <w:p>
+      <w:pPr>
+        <w:numPr>
+          <w:numId w:val="0"/>
+        </w:numPr>
+        <w:rPr>
+          <w:rFonts w:hint="eastAsia"/>
+          <w:lang w:val="en-US" w:eastAsia="zh-CN"/>
+        </w:rPr>
+      </w:pPr>
+      <w:r>
+        <w:rPr>
+          <w:rFonts w:hint="eastAsia"/>
+          <w:lang w:val="en-US" w:eastAsia="zh-CN"/>
+        </w:rPr>
+        <w:t>导入time库</w:t>
+      </w:r>
+    </w:p>
+    <w:p>
+      <w:pPr>
+        <w:numPr>
+          <w:numId w:val="0"/>
+        </w:numPr>
+        <w:rPr>
+          <w:rFonts w:hint="eastAsia"/>
+          <w:lang w:val="en-US" w:eastAsia="zh-CN"/>
+        </w:rPr>
+      </w:pPr>
+    </w:p>
+    <w:p>
+      <w:pPr>
+        <w:pStyle w:val="5"/>
+        <w:keepNext w:val="0"/>
+        <w:keepLines w:val="0"/>
+        <w:widowControl/>
+        <w:suppressLineNumbers w:val="0"/>
+        <w:shd w:val="clear" w:fill="FFFFFF"/>
+        <w:rPr>
+          <w:rFonts w:hint="eastAsia" w:ascii="宋体" w:hAnsi="宋体" w:eastAsia="宋体" w:cs="宋体"/>
+          <w:color w:val="000000"/>
+          <w:sz w:val="21"/>
+          <w:szCs w:val="21"/>
+        </w:rPr>
+      </w:pPr>
+      <w:r>
+        <w:rPr>
+          <w:rFonts w:hint="eastAsia" w:ascii="宋体" w:hAnsi="宋体" w:eastAsia="宋体" w:cs="宋体"/>
+          <w:b/>
+          <w:color w:val="000080"/>
+          <w:sz w:val="21"/>
+          <w:szCs w:val="21"/>
+          <w:shd w:val="clear" w:fill="FFFFFF"/>
+        </w:rPr>
+        <w:t xml:space="preserve">import </w:t>
+      </w:r>
+      <w:r>
+        <w:rPr>
+          <w:rFonts w:hint="eastAsia" w:ascii="宋体" w:hAnsi="宋体" w:eastAsia="宋体" w:cs="宋体"/>
+          <w:color w:val="000000"/>
+          <w:sz w:val="21"/>
+          <w:szCs w:val="21"/>
+          <w:shd w:val="clear" w:fill="FFFFFF"/>
+        </w:rPr>
+        <w:t>time</w:t>
+      </w:r>
+    </w:p>
+    <w:p>
+      <w:pPr>
+        <w:numPr>
+          <w:numId w:val="0"/>
+        </w:numPr>
+        <w:rPr>
+          <w:rFonts w:hint="eastAsia"/>
+          <w:lang w:val="en-US" w:eastAsia="zh-CN"/>
+        </w:rPr>
+      </w:pPr>
+    </w:p>
+    <w:p>
+      <w:pPr>
+        <w:pStyle w:val="5"/>
+        <w:keepNext w:val="0"/>
+        <w:keepLines w:val="0"/>
+        <w:widowControl/>
+        <w:suppressLineNumbers w:val="0"/>
+        <w:shd w:val="clear" w:fill="FFFFFF"/>
+        <w:rPr>
+          <w:rFonts w:hint="eastAsia" w:ascii="宋体" w:hAnsi="宋体" w:eastAsia="宋体" w:cs="宋体"/>
+          <w:color w:val="000000"/>
+          <w:sz w:val="21"/>
+          <w:szCs w:val="21"/>
+        </w:rPr>
+      </w:pPr>
+      <w:r>
+        <w:rPr>
+          <w:rFonts w:hint="eastAsia" w:ascii="宋体" w:hAnsi="宋体" w:eastAsia="宋体" w:cs="宋体"/>
+          <w:color w:val="000000"/>
+          <w:sz w:val="21"/>
+          <w:szCs w:val="21"/>
+          <w:shd w:val="clear" w:fill="FFFFFF"/>
+        </w:rPr>
+        <w:t>time.time()</w:t>
+      </w:r>
+    </w:p>
+    <w:p>
+      <w:pPr>
+        <w:pStyle w:val="2"/>
+        <w:numPr>
+          <w:ilvl w:val="0"/>
+          <w:numId w:val="8"/>
+        </w:numPr>
+        <w:rPr>
+          <w:rFonts w:hint="eastAsia"/>
+          <w:lang w:val="en-US" w:eastAsia="zh-CN"/>
+        </w:rPr>
+      </w:pPr>
+      <w:r>
+        <w:rPr>
+          <w:rFonts w:hint="eastAsia"/>
+          <w:lang w:val="en-US" w:eastAsia="zh-CN"/>
+        </w:rPr>
+        <w:t>带年月日时分秒的时间</w:t>
+      </w:r>
+    </w:p>
+    <w:p>
+      <w:pPr>
+        <w:numPr>
+          <w:numId w:val="0"/>
+        </w:numPr>
+        <w:rPr>
+          <w:rFonts w:hint="eastAsia"/>
+          <w:lang w:val="en-US" w:eastAsia="zh-CN"/>
+        </w:rPr>
+      </w:pPr>
+      <w:r>
+        <w:rPr>
+          <w:rFonts w:hint="eastAsia"/>
+          <w:lang w:val="en-US" w:eastAsia="zh-CN"/>
+        </w:rPr>
+        <w:t>导入datetime库</w:t>
+      </w:r>
+    </w:p>
+    <w:p>
+      <w:pPr>
+        <w:pStyle w:val="5"/>
+        <w:keepNext w:val="0"/>
+        <w:keepLines w:val="0"/>
+        <w:widowControl/>
+        <w:suppressLineNumbers w:val="0"/>
+        <w:shd w:val="clear" w:fill="FFFFFF"/>
+        <w:rPr>
+          <w:rFonts w:hint="eastAsia" w:ascii="宋体" w:hAnsi="宋体" w:eastAsia="宋体" w:cs="宋体"/>
+          <w:color w:val="000000"/>
+          <w:sz w:val="21"/>
+          <w:szCs w:val="21"/>
+        </w:rPr>
+      </w:pPr>
+      <w:r>
+        <w:rPr>
+          <w:rFonts w:hint="eastAsia" w:ascii="宋体" w:hAnsi="宋体" w:eastAsia="宋体" w:cs="宋体"/>
+          <w:b/>
+          <w:color w:val="000080"/>
+          <w:sz w:val="21"/>
+          <w:szCs w:val="21"/>
+          <w:shd w:val="clear" w:fill="FFFFFF"/>
+        </w:rPr>
+        <w:t xml:space="preserve">import </w:t>
+      </w:r>
+      <w:r>
+        <w:rPr>
+          <w:rFonts w:hint="eastAsia" w:ascii="宋体" w:hAnsi="宋体" w:eastAsia="宋体" w:cs="宋体"/>
+          <w:color w:val="000000"/>
+          <w:sz w:val="21"/>
+          <w:szCs w:val="21"/>
+          <w:shd w:val="clear" w:fill="FFFFFF"/>
+        </w:rPr>
+        <w:t>datetime</w:t>
+      </w:r>
+    </w:p>
+    <w:p>
+      <w:pPr>
+        <w:pStyle w:val="5"/>
+        <w:keepNext w:val="0"/>
+        <w:keepLines w:val="0"/>
+        <w:widowControl/>
+        <w:suppressLineNumbers w:val="0"/>
+        <w:shd w:val="clear" w:fill="FFFFFF"/>
+        <w:rPr>
+          <w:rFonts w:hint="eastAsia" w:ascii="宋体" w:hAnsi="宋体" w:eastAsia="宋体" w:cs="宋体"/>
+          <w:color w:val="000000"/>
+          <w:sz w:val="21"/>
+          <w:szCs w:val="21"/>
+        </w:rPr>
+      </w:pPr>
+      <w:r>
+        <w:rPr>
+          <w:rFonts w:hint="eastAsia" w:ascii="宋体" w:hAnsi="宋体" w:eastAsia="宋体" w:cs="宋体"/>
+          <w:color w:val="000000"/>
+          <w:sz w:val="21"/>
+          <w:szCs w:val="21"/>
+          <w:shd w:val="clear" w:fill="FFFFFF"/>
+        </w:rPr>
+        <w:t>dt=datetime.datetime.now()</w:t>
+      </w:r>
+    </w:p>
+    <w:p>
+      <w:pPr>
+        <w:pStyle w:val="5"/>
+        <w:keepNext w:val="0"/>
+        <w:keepLines w:val="0"/>
+        <w:widowControl/>
+        <w:suppressLineNumbers w:val="0"/>
+        <w:shd w:val="clear" w:fill="FFFFFF"/>
+        <w:rPr>
+          <w:rFonts w:hint="eastAsia" w:ascii="宋体" w:hAnsi="宋体" w:eastAsia="宋体" w:cs="宋体"/>
+          <w:color w:val="000000"/>
+          <w:sz w:val="21"/>
+          <w:szCs w:val="21"/>
+        </w:rPr>
+      </w:pPr>
+      <w:r>
+        <w:rPr>
+          <w:rFonts w:hint="eastAsia" w:ascii="宋体" w:hAnsi="宋体" w:eastAsia="宋体" w:cs="宋体"/>
+          <w:color w:val="000000"/>
+          <w:sz w:val="21"/>
+          <w:szCs w:val="21"/>
+          <w:shd w:val="clear" w:fill="FFFFFF"/>
+        </w:rPr>
+        <w:t>dt=datetime.datetime(</w:t>
+      </w:r>
+      <w:r>
+        <w:rPr>
+          <w:rFonts w:hint="eastAsia" w:ascii="宋体" w:hAnsi="宋体" w:eastAsia="宋体" w:cs="宋体"/>
+          <w:color w:val="0000FF"/>
+          <w:sz w:val="21"/>
+          <w:szCs w:val="21"/>
+          <w:shd w:val="clear" w:fill="FFFFFF"/>
+        </w:rPr>
+        <w:t>1987</w:t>
+      </w:r>
+      <w:r>
+        <w:rPr>
+          <w:rFonts w:hint="eastAsia" w:ascii="宋体" w:hAnsi="宋体" w:eastAsia="宋体" w:cs="宋体"/>
+          <w:color w:val="000000"/>
+          <w:sz w:val="21"/>
+          <w:szCs w:val="21"/>
+          <w:shd w:val="clear" w:fill="FFFFFF"/>
+        </w:rPr>
+        <w:t>,</w:t>
+      </w:r>
+      <w:r>
+        <w:rPr>
+          <w:rFonts w:hint="eastAsia" w:ascii="宋体" w:hAnsi="宋体" w:eastAsia="宋体" w:cs="宋体"/>
+          <w:color w:val="0000FF"/>
+          <w:sz w:val="21"/>
+          <w:szCs w:val="21"/>
+          <w:shd w:val="clear" w:fill="FFFFFF"/>
+        </w:rPr>
+        <w:t>7</w:t>
+      </w:r>
+      <w:r>
+        <w:rPr>
+          <w:rFonts w:hint="eastAsia" w:ascii="宋体" w:hAnsi="宋体" w:eastAsia="宋体" w:cs="宋体"/>
+          <w:color w:val="000000"/>
+          <w:sz w:val="21"/>
+          <w:szCs w:val="21"/>
+          <w:shd w:val="clear" w:fill="FFFFFF"/>
+        </w:rPr>
+        <w:t>,</w:t>
+      </w:r>
+      <w:r>
+        <w:rPr>
+          <w:rFonts w:hint="eastAsia" w:ascii="宋体" w:hAnsi="宋体" w:eastAsia="宋体" w:cs="宋体"/>
+          <w:color w:val="0000FF"/>
+          <w:sz w:val="21"/>
+          <w:szCs w:val="21"/>
+          <w:shd w:val="clear" w:fill="FFFFFF"/>
+        </w:rPr>
+        <w:t>2</w:t>
+      </w:r>
+      <w:r>
+        <w:rPr>
+          <w:rFonts w:hint="eastAsia" w:ascii="宋体" w:hAnsi="宋体" w:eastAsia="宋体" w:cs="宋体"/>
+          <w:color w:val="000000"/>
+          <w:sz w:val="21"/>
+          <w:szCs w:val="21"/>
+          <w:shd w:val="clear" w:fill="FFFFFF"/>
+        </w:rPr>
+        <w:t>,</w:t>
+      </w:r>
+      <w:r>
+        <w:rPr>
+          <w:rFonts w:hint="eastAsia" w:ascii="宋体" w:hAnsi="宋体" w:eastAsia="宋体" w:cs="宋体"/>
+          <w:color w:val="0000FF"/>
+          <w:sz w:val="21"/>
+          <w:szCs w:val="21"/>
+          <w:shd w:val="clear" w:fill="FFFFFF"/>
+        </w:rPr>
+        <w:t>16</w:t>
+      </w:r>
+      <w:r>
+        <w:rPr>
+          <w:rFonts w:hint="eastAsia" w:ascii="宋体" w:hAnsi="宋体" w:eastAsia="宋体" w:cs="宋体"/>
+          <w:color w:val="000000"/>
+          <w:sz w:val="21"/>
+          <w:szCs w:val="21"/>
+          <w:shd w:val="clear" w:fill="FFFFFF"/>
+        </w:rPr>
+        <w:t>,</w:t>
+      </w:r>
+      <w:r>
+        <w:rPr>
+          <w:rFonts w:hint="eastAsia" w:ascii="宋体" w:hAnsi="宋体" w:eastAsia="宋体" w:cs="宋体"/>
+          <w:color w:val="0000FF"/>
+          <w:sz w:val="21"/>
+          <w:szCs w:val="21"/>
+          <w:shd w:val="clear" w:fill="FFFFFF"/>
+        </w:rPr>
+        <w:t>40</w:t>
+      </w:r>
+      <w:r>
+        <w:rPr>
+          <w:rFonts w:hint="eastAsia" w:ascii="宋体" w:hAnsi="宋体" w:eastAsia="宋体" w:cs="宋体"/>
+          <w:color w:val="000000"/>
+          <w:sz w:val="21"/>
+          <w:szCs w:val="21"/>
+          <w:shd w:val="clear" w:fill="FFFFFF"/>
+        </w:rPr>
+        <w:t>,</w:t>
+      </w:r>
+      <w:r>
+        <w:rPr>
+          <w:rFonts w:hint="eastAsia" w:ascii="宋体" w:hAnsi="宋体" w:eastAsia="宋体" w:cs="宋体"/>
+          <w:color w:val="0000FF"/>
+          <w:sz w:val="21"/>
+          <w:szCs w:val="21"/>
+          <w:shd w:val="clear" w:fill="FFFFFF"/>
+        </w:rPr>
+        <w:t>26</w:t>
+      </w:r>
+      <w:r>
+        <w:rPr>
+          <w:rFonts w:hint="eastAsia" w:ascii="宋体" w:hAnsi="宋体" w:eastAsia="宋体" w:cs="宋体"/>
+          <w:color w:val="000000"/>
+          <w:sz w:val="21"/>
+          <w:szCs w:val="21"/>
+          <w:shd w:val="clear" w:fill="FFFFFF"/>
+        </w:rPr>
+        <w:t>)</w:t>
+      </w:r>
+    </w:p>
+    <w:p>
+      <w:pPr>
+        <w:pStyle w:val="5"/>
+        <w:keepNext w:val="0"/>
+        <w:keepLines w:val="0"/>
+        <w:widowControl/>
+        <w:suppressLineNumbers w:val="0"/>
+        <w:shd w:val="clear" w:fill="FFFFFF"/>
+        <w:rPr>
+          <w:rFonts w:hint="eastAsia" w:ascii="宋体" w:hAnsi="宋体" w:eastAsia="宋体" w:cs="宋体"/>
+          <w:color w:val="000000"/>
+          <w:sz w:val="21"/>
+          <w:szCs w:val="21"/>
+          <w:shd w:val="clear" w:fill="FFFFFF"/>
+        </w:rPr>
+      </w:pPr>
+      <w:r>
+        <w:rPr>
+          <w:rFonts w:hint="eastAsia" w:ascii="宋体" w:hAnsi="宋体" w:eastAsia="宋体" w:cs="宋体"/>
+          <w:color w:val="000000"/>
+          <w:sz w:val="21"/>
+          <w:szCs w:val="21"/>
+          <w:shd w:val="clear" w:fill="FFFFFF"/>
+        </w:rPr>
+        <w:t>dt=datetime.datetime(</w:t>
+      </w:r>
+      <w:r>
+        <w:rPr>
+          <w:rFonts w:hint="eastAsia" w:ascii="宋体" w:hAnsi="宋体" w:eastAsia="宋体" w:cs="宋体"/>
+          <w:color w:val="0000FF"/>
+          <w:sz w:val="21"/>
+          <w:szCs w:val="21"/>
+          <w:shd w:val="clear" w:fill="FFFFFF"/>
+        </w:rPr>
+        <w:t>1987</w:t>
+      </w:r>
+      <w:r>
+        <w:rPr>
+          <w:rFonts w:hint="eastAsia" w:ascii="宋体" w:hAnsi="宋体" w:eastAsia="宋体" w:cs="宋体"/>
+          <w:color w:val="000000"/>
+          <w:sz w:val="21"/>
+          <w:szCs w:val="21"/>
+          <w:shd w:val="clear" w:fill="FFFFFF"/>
+        </w:rPr>
+        <w:t>,</w:t>
+      </w:r>
+      <w:r>
+        <w:rPr>
+          <w:rFonts w:hint="eastAsia" w:ascii="宋体" w:hAnsi="宋体" w:eastAsia="宋体" w:cs="宋体"/>
+          <w:color w:val="0000FF"/>
+          <w:sz w:val="21"/>
+          <w:szCs w:val="21"/>
+          <w:shd w:val="clear" w:fill="FFFFFF"/>
+        </w:rPr>
+        <w:t>7</w:t>
+      </w:r>
+      <w:r>
+        <w:rPr>
+          <w:rFonts w:hint="eastAsia" w:ascii="宋体" w:hAnsi="宋体" w:eastAsia="宋体" w:cs="宋体"/>
+          <w:color w:val="000000"/>
+          <w:sz w:val="21"/>
+          <w:szCs w:val="21"/>
+          <w:shd w:val="clear" w:fill="FFFFFF"/>
+        </w:rPr>
+        <w:t>,</w:t>
+      </w:r>
+      <w:r>
+        <w:rPr>
+          <w:rFonts w:hint="eastAsia" w:ascii="宋体" w:hAnsi="宋体" w:eastAsia="宋体" w:cs="宋体"/>
+          <w:color w:val="0000FF"/>
+          <w:sz w:val="21"/>
+          <w:szCs w:val="21"/>
+          <w:shd w:val="clear" w:fill="FFFFFF"/>
+        </w:rPr>
+        <w:t>2</w:t>
+      </w:r>
+      <w:r>
+        <w:rPr>
+          <w:rFonts w:hint="eastAsia" w:ascii="宋体" w:hAnsi="宋体" w:eastAsia="宋体" w:cs="宋体"/>
+          <w:color w:val="000000"/>
+          <w:sz w:val="21"/>
+          <w:szCs w:val="21"/>
+          <w:shd w:val="clear" w:fill="FFFFFF"/>
+        </w:rPr>
+        <w:t>,</w:t>
+      </w:r>
+      <w:r>
+        <w:rPr>
+          <w:rFonts w:hint="eastAsia" w:ascii="宋体" w:hAnsi="宋体" w:eastAsia="宋体" w:cs="宋体"/>
+          <w:color w:val="0000FF"/>
+          <w:sz w:val="21"/>
+          <w:szCs w:val="21"/>
+          <w:shd w:val="clear" w:fill="FFFFFF"/>
+        </w:rPr>
+        <w:t>16</w:t>
+      </w:r>
+      <w:r>
+        <w:rPr>
+          <w:rFonts w:hint="eastAsia" w:ascii="宋体" w:hAnsi="宋体" w:eastAsia="宋体" w:cs="宋体"/>
+          <w:color w:val="000000"/>
+          <w:sz w:val="21"/>
+          <w:szCs w:val="21"/>
+          <w:shd w:val="clear" w:fill="FFFFFF"/>
+        </w:rPr>
+        <w:t>,</w:t>
+      </w:r>
+      <w:r>
+        <w:rPr>
+          <w:rFonts w:hint="eastAsia" w:ascii="宋体" w:hAnsi="宋体" w:eastAsia="宋体" w:cs="宋体"/>
+          <w:color w:val="0000FF"/>
+          <w:sz w:val="21"/>
+          <w:szCs w:val="21"/>
+          <w:shd w:val="clear" w:fill="FFFFFF"/>
+        </w:rPr>
+        <w:t>40</w:t>
+      </w:r>
+      <w:r>
+        <w:rPr>
+          <w:rFonts w:hint="eastAsia" w:ascii="宋体" w:hAnsi="宋体" w:eastAsia="宋体" w:cs="宋体"/>
+          <w:color w:val="000000"/>
+          <w:sz w:val="21"/>
+          <w:szCs w:val="21"/>
+          <w:shd w:val="clear" w:fill="FFFFFF"/>
+        </w:rPr>
+        <w:t>,</w:t>
+      </w:r>
+      <w:r>
+        <w:rPr>
+          <w:rFonts w:hint="eastAsia" w:cs="宋体"/>
+          <w:color w:val="0000FF"/>
+          <w:sz w:val="21"/>
+          <w:szCs w:val="21"/>
+          <w:shd w:val="clear" w:fill="FFFFFF"/>
+          <w:lang w:val="en-US" w:eastAsia="zh-CN"/>
+        </w:rPr>
+        <w:t>452442</w:t>
+      </w:r>
+      <w:r>
+        <w:rPr>
+          <w:rFonts w:hint="eastAsia" w:ascii="宋体" w:hAnsi="宋体" w:eastAsia="宋体" w:cs="宋体"/>
+          <w:color w:val="000000"/>
+          <w:sz w:val="21"/>
+          <w:szCs w:val="21"/>
+          <w:shd w:val="clear" w:fill="FFFFFF"/>
+        </w:rPr>
+        <w:t>)</w:t>
+      </w:r>
+    </w:p>
+    <w:p>
+      <w:pPr>
+        <w:pStyle w:val="5"/>
+        <w:keepNext w:val="0"/>
+        <w:keepLines w:val="0"/>
+        <w:widowControl/>
+        <w:suppressLineNumbers w:val="0"/>
+        <w:shd w:val="clear" w:fill="FFFFFF"/>
+        <w:rPr>
+          <w:rFonts w:hint="eastAsia" w:cs="宋体"/>
+          <w:color w:val="000000"/>
+          <w:sz w:val="21"/>
+          <w:szCs w:val="21"/>
+          <w:shd w:val="clear" w:fill="FFFFFF"/>
+          <w:lang w:eastAsia="zh-CN"/>
+        </w:rPr>
+      </w:pPr>
+      <w:r>
+        <w:rPr>
+          <w:rFonts w:hint="eastAsia" w:cs="宋体"/>
+          <w:color w:val="000000"/>
+          <w:sz w:val="21"/>
+          <w:szCs w:val="21"/>
+          <w:shd w:val="clear" w:fill="FFFFFF"/>
+          <w:lang w:eastAsia="zh-CN"/>
+        </w:rPr>
+        <w:t>获取年月日时分秒与微秒</w:t>
+      </w:r>
+    </w:p>
+    <w:p>
+      <w:pPr>
+        <w:pStyle w:val="5"/>
+        <w:keepNext w:val="0"/>
+        <w:keepLines w:val="0"/>
+        <w:widowControl/>
+        <w:suppressLineNumbers w:val="0"/>
+        <w:shd w:val="clear" w:fill="FFFFFF"/>
+        <w:rPr>
+          <w:rFonts w:hint="eastAsia" w:ascii="宋体" w:hAnsi="宋体" w:eastAsia="宋体" w:cs="宋体"/>
+          <w:color w:val="000000"/>
+          <w:sz w:val="21"/>
+          <w:szCs w:val="21"/>
+        </w:rPr>
+      </w:pPr>
+      <w:r>
+        <w:rPr>
+          <w:rFonts w:hint="eastAsia" w:ascii="宋体" w:hAnsi="宋体" w:eastAsia="宋体" w:cs="宋体"/>
+          <w:color w:val="000080"/>
+          <w:sz w:val="21"/>
+          <w:szCs w:val="21"/>
+          <w:shd w:val="clear" w:fill="FFFFFF"/>
+        </w:rPr>
+        <w:t>print</w:t>
+      </w:r>
+      <w:r>
+        <w:rPr>
+          <w:rFonts w:hint="eastAsia" w:ascii="宋体" w:hAnsi="宋体" w:eastAsia="宋体" w:cs="宋体"/>
+          <w:color w:val="000000"/>
+          <w:sz w:val="21"/>
+          <w:szCs w:val="21"/>
+          <w:shd w:val="clear" w:fill="FFFFFF"/>
+        </w:rPr>
+        <w:t>(dt.year,dt.month,dt.day)</w:t>
+      </w:r>
+      <w:r>
+        <w:rPr>
+          <w:rFonts w:hint="eastAsia" w:ascii="宋体" w:hAnsi="宋体" w:eastAsia="宋体" w:cs="宋体"/>
+          <w:color w:val="000000"/>
+          <w:sz w:val="21"/>
+          <w:szCs w:val="21"/>
+          <w:shd w:val="clear" w:fill="FFFFFF"/>
+        </w:rPr>
+        <w:br w:type="textWrapping"/>
+      </w:r>
+      <w:r>
+        <w:rPr>
+          <w:rFonts w:hint="eastAsia" w:ascii="宋体" w:hAnsi="宋体" w:eastAsia="宋体" w:cs="宋体"/>
+          <w:color w:val="000080"/>
+          <w:sz w:val="21"/>
+          <w:szCs w:val="21"/>
+          <w:shd w:val="clear" w:fill="FFFFFF"/>
+        </w:rPr>
+        <w:t>print</w:t>
+      </w:r>
+      <w:r>
+        <w:rPr>
+          <w:rFonts w:hint="eastAsia" w:ascii="宋体" w:hAnsi="宋体" w:eastAsia="宋体" w:cs="宋体"/>
+          <w:color w:val="000000"/>
+          <w:sz w:val="21"/>
+          <w:szCs w:val="21"/>
+          <w:shd w:val="clear" w:fill="FFFFFF"/>
+        </w:rPr>
+        <w:t>(dt.hour,dt.minute,dt.second,dt.microsecond)</w:t>
+      </w:r>
+    </w:p>
+    <w:p>
+      <w:pPr>
+        <w:pStyle w:val="2"/>
+        <w:numPr>
+          <w:ilvl w:val="0"/>
+          <w:numId w:val="8"/>
+        </w:numPr>
+        <w:rPr>
+          <w:rFonts w:hint="eastAsia"/>
+          <w:lang w:val="en-US" w:eastAsia="zh-CN"/>
+        </w:rPr>
+      </w:pPr>
+      <w:r>
+        <w:rPr>
+          <w:rFonts w:hint="eastAsia"/>
+          <w:lang w:val="en-US" w:eastAsia="zh-CN"/>
+        </w:rPr>
+        <w:t>Unix时间转换</w:t>
+      </w:r>
+    </w:p>
+    <w:p>
+      <w:pPr>
+        <w:pStyle w:val="5"/>
+        <w:keepNext w:val="0"/>
+        <w:keepLines w:val="0"/>
+        <w:widowControl/>
+        <w:suppressLineNumbers w:val="0"/>
+        <w:shd w:val="clear" w:fill="FFFFFF"/>
+        <w:rPr>
+          <w:rFonts w:hint="eastAsia" w:ascii="宋体" w:hAnsi="宋体" w:eastAsia="宋体" w:cs="宋体"/>
+          <w:color w:val="000000"/>
+          <w:sz w:val="21"/>
+          <w:szCs w:val="21"/>
+        </w:rPr>
+      </w:pPr>
+      <w:r>
+        <w:rPr>
+          <w:rFonts w:hint="eastAsia" w:ascii="宋体" w:hAnsi="宋体" w:eastAsia="宋体" w:cs="宋体"/>
+          <w:color w:val="000000"/>
+          <w:sz w:val="21"/>
+          <w:szCs w:val="21"/>
+          <w:shd w:val="clear" w:fill="FFFFFF"/>
+        </w:rPr>
+        <w:t>dt=datetime.datetime.fromtimestamp(</w:t>
+      </w:r>
+      <w:r>
+        <w:rPr>
+          <w:rFonts w:hint="eastAsia" w:ascii="宋体" w:hAnsi="宋体" w:eastAsia="宋体" w:cs="宋体"/>
+          <w:color w:val="0000FF"/>
+          <w:sz w:val="21"/>
+          <w:szCs w:val="21"/>
+          <w:shd w:val="clear" w:fill="FFFFFF"/>
+        </w:rPr>
+        <w:t>1000000</w:t>
+      </w:r>
+      <w:r>
+        <w:rPr>
+          <w:rFonts w:hint="eastAsia" w:ascii="宋体" w:hAnsi="宋体" w:eastAsia="宋体" w:cs="宋体"/>
+          <w:color w:val="000000"/>
+          <w:sz w:val="21"/>
+          <w:szCs w:val="21"/>
+          <w:shd w:val="clear" w:fill="FFFFFF"/>
+        </w:rPr>
+        <w:t>)</w:t>
+      </w:r>
+      <w:r>
+        <w:rPr>
+          <w:rFonts w:hint="eastAsia" w:ascii="宋体" w:hAnsi="宋体" w:eastAsia="宋体" w:cs="宋体"/>
+          <w:color w:val="000000"/>
+          <w:sz w:val="21"/>
+          <w:szCs w:val="21"/>
+          <w:shd w:val="clear" w:fill="FFFFFF"/>
+        </w:rPr>
+        <w:br w:type="textWrapping"/>
+      </w:r>
+      <w:r>
+        <w:rPr>
+          <w:rFonts w:hint="eastAsia" w:ascii="宋体" w:hAnsi="宋体" w:eastAsia="宋体" w:cs="宋体"/>
+          <w:color w:val="000080"/>
+          <w:sz w:val="21"/>
+          <w:szCs w:val="21"/>
+          <w:shd w:val="clear" w:fill="FFFFFF"/>
+        </w:rPr>
+        <w:t>print</w:t>
+      </w:r>
+      <w:r>
+        <w:rPr>
+          <w:rFonts w:hint="eastAsia" w:ascii="宋体" w:hAnsi="宋体" w:eastAsia="宋体" w:cs="宋体"/>
+          <w:color w:val="000000"/>
+          <w:sz w:val="21"/>
+          <w:szCs w:val="21"/>
+          <w:shd w:val="clear" w:fill="FFFFFF"/>
+        </w:rPr>
+        <w:t>(dt)</w:t>
+      </w:r>
+      <w:r>
+        <w:rPr>
+          <w:rFonts w:hint="eastAsia" w:ascii="宋体" w:hAnsi="宋体" w:eastAsia="宋体" w:cs="宋体"/>
+          <w:color w:val="000000"/>
+          <w:sz w:val="21"/>
+          <w:szCs w:val="21"/>
+          <w:shd w:val="clear" w:fill="FFFFFF"/>
+        </w:rPr>
+        <w:br w:type="textWrapping"/>
+      </w:r>
+      <w:r>
+        <w:rPr>
+          <w:rFonts w:hint="eastAsia" w:ascii="宋体" w:hAnsi="宋体" w:eastAsia="宋体" w:cs="宋体"/>
+          <w:color w:val="000000"/>
+          <w:sz w:val="21"/>
+          <w:szCs w:val="21"/>
+          <w:shd w:val="clear" w:fill="FFFFFF"/>
+        </w:rPr>
+        <w:t>dt=datetime.datetime.utcfromtimestamp(time.time())</w:t>
+      </w:r>
+      <w:r>
+        <w:rPr>
+          <w:rFonts w:hint="eastAsia" w:ascii="宋体" w:hAnsi="宋体" w:eastAsia="宋体" w:cs="宋体"/>
+          <w:color w:val="000000"/>
+          <w:sz w:val="21"/>
+          <w:szCs w:val="21"/>
+          <w:shd w:val="clear" w:fill="FFFFFF"/>
+        </w:rPr>
+        <w:br w:type="textWrapping"/>
+      </w:r>
+      <w:r>
+        <w:rPr>
+          <w:rFonts w:hint="eastAsia" w:ascii="宋体" w:hAnsi="宋体" w:eastAsia="宋体" w:cs="宋体"/>
+          <w:color w:val="000080"/>
+          <w:sz w:val="21"/>
+          <w:szCs w:val="21"/>
+          <w:shd w:val="clear" w:fill="FFFFFF"/>
+        </w:rPr>
+        <w:t>print</w:t>
+      </w:r>
+      <w:r>
+        <w:rPr>
+          <w:rFonts w:hint="eastAsia" w:ascii="宋体" w:hAnsi="宋体" w:eastAsia="宋体" w:cs="宋体"/>
+          <w:color w:val="000000"/>
+          <w:sz w:val="21"/>
+          <w:szCs w:val="21"/>
+          <w:shd w:val="clear" w:fill="FFFFFF"/>
+        </w:rPr>
+        <w:t>(dt)</w:t>
+      </w:r>
+    </w:p>
+    <w:p>
+      <w:pPr>
+        <w:pStyle w:val="2"/>
+        <w:numPr>
+          <w:ilvl w:val="0"/>
+          <w:numId w:val="8"/>
+        </w:numPr>
+        <w:rPr>
+          <w:rFonts w:hint="eastAsia"/>
+          <w:lang w:val="en-US" w:eastAsia="zh-CN"/>
+        </w:rPr>
+      </w:pPr>
+      <w:r>
+        <w:rPr>
+          <w:rFonts w:hint="eastAsia"/>
+          <w:lang w:val="en-US" w:eastAsia="zh-CN"/>
+        </w:rPr>
+        <w:t>日期也可以比较</w:t>
+      </w:r>
+    </w:p>
+    <w:p>
+      <w:pPr>
+        <w:numPr>
+          <w:numId w:val="0"/>
+        </w:numPr>
+        <w:rPr>
+          <w:rFonts w:hint="eastAsia"/>
+          <w:lang w:val="en-US" w:eastAsia="zh-CN"/>
+        </w:rPr>
+      </w:pPr>
+    </w:p>
+    <w:p>
+      <w:pPr>
+        <w:pStyle w:val="5"/>
+        <w:keepNext w:val="0"/>
+        <w:keepLines w:val="0"/>
+        <w:widowControl/>
+        <w:suppressLineNumbers w:val="0"/>
+        <w:shd w:val="clear" w:fill="FFFFFF"/>
+        <w:rPr>
+          <w:rFonts w:hint="eastAsia" w:ascii="宋体" w:hAnsi="宋体" w:eastAsia="宋体" w:cs="宋体"/>
+          <w:color w:val="000000"/>
+          <w:sz w:val="21"/>
+          <w:szCs w:val="21"/>
+        </w:rPr>
+      </w:pPr>
+      <w:r>
+        <w:rPr>
+          <w:rFonts w:hint="eastAsia" w:ascii="宋体" w:hAnsi="宋体" w:eastAsia="宋体" w:cs="宋体"/>
+          <w:color w:val="000000"/>
+          <w:sz w:val="21"/>
+          <w:szCs w:val="21"/>
+          <w:shd w:val="clear" w:fill="FFFFFF"/>
+        </w:rPr>
+        <w:t>halloween2015=datetime.datetime(</w:t>
+      </w:r>
+      <w:r>
+        <w:rPr>
+          <w:rFonts w:hint="eastAsia" w:ascii="宋体" w:hAnsi="宋体" w:eastAsia="宋体" w:cs="宋体"/>
+          <w:color w:val="0000FF"/>
+          <w:sz w:val="21"/>
+          <w:szCs w:val="21"/>
+          <w:shd w:val="clear" w:fill="FFFFFF"/>
+        </w:rPr>
+        <w:t>2015</w:t>
+      </w:r>
+      <w:r>
+        <w:rPr>
+          <w:rFonts w:hint="eastAsia" w:ascii="宋体" w:hAnsi="宋体" w:eastAsia="宋体" w:cs="宋体"/>
+          <w:color w:val="000000"/>
+          <w:sz w:val="21"/>
+          <w:szCs w:val="21"/>
+          <w:shd w:val="clear" w:fill="FFFFFF"/>
+        </w:rPr>
+        <w:t>,</w:t>
+      </w:r>
+      <w:r>
+        <w:rPr>
+          <w:rFonts w:hint="eastAsia" w:ascii="宋体" w:hAnsi="宋体" w:eastAsia="宋体" w:cs="宋体"/>
+          <w:color w:val="0000FF"/>
+          <w:sz w:val="21"/>
+          <w:szCs w:val="21"/>
+          <w:shd w:val="clear" w:fill="FFFFFF"/>
+        </w:rPr>
+        <w:t>10</w:t>
+      </w:r>
+      <w:r>
+        <w:rPr>
+          <w:rFonts w:hint="eastAsia" w:ascii="宋体" w:hAnsi="宋体" w:eastAsia="宋体" w:cs="宋体"/>
+          <w:color w:val="000000"/>
+          <w:sz w:val="21"/>
+          <w:szCs w:val="21"/>
+          <w:shd w:val="clear" w:fill="FFFFFF"/>
+        </w:rPr>
+        <w:t>,</w:t>
+      </w:r>
+      <w:r>
+        <w:rPr>
+          <w:rFonts w:hint="eastAsia" w:ascii="宋体" w:hAnsi="宋体" w:eastAsia="宋体" w:cs="宋体"/>
+          <w:color w:val="0000FF"/>
+          <w:sz w:val="21"/>
+          <w:szCs w:val="21"/>
+          <w:shd w:val="clear" w:fill="FFFFFF"/>
+        </w:rPr>
+        <w:t>31</w:t>
+      </w:r>
+      <w:r>
+        <w:rPr>
+          <w:rFonts w:hint="eastAsia" w:ascii="宋体" w:hAnsi="宋体" w:eastAsia="宋体" w:cs="宋体"/>
+          <w:color w:val="000000"/>
+          <w:sz w:val="21"/>
+          <w:szCs w:val="21"/>
+          <w:shd w:val="clear" w:fill="FFFFFF"/>
+        </w:rPr>
+        <w:t>,</w:t>
+      </w:r>
+      <w:r>
+        <w:rPr>
+          <w:rFonts w:hint="eastAsia" w:ascii="宋体" w:hAnsi="宋体" w:eastAsia="宋体" w:cs="宋体"/>
+          <w:color w:val="0000FF"/>
+          <w:sz w:val="21"/>
+          <w:szCs w:val="21"/>
+          <w:shd w:val="clear" w:fill="FFFFFF"/>
+        </w:rPr>
+        <w:t>0</w:t>
+      </w:r>
+      <w:r>
+        <w:rPr>
+          <w:rFonts w:hint="eastAsia" w:ascii="宋体" w:hAnsi="宋体" w:eastAsia="宋体" w:cs="宋体"/>
+          <w:color w:val="000000"/>
+          <w:sz w:val="21"/>
+          <w:szCs w:val="21"/>
+          <w:shd w:val="clear" w:fill="FFFFFF"/>
+        </w:rPr>
+        <w:t>,</w:t>
+      </w:r>
+      <w:r>
+        <w:rPr>
+          <w:rFonts w:hint="eastAsia" w:ascii="宋体" w:hAnsi="宋体" w:eastAsia="宋体" w:cs="宋体"/>
+          <w:color w:val="0000FF"/>
+          <w:sz w:val="21"/>
+          <w:szCs w:val="21"/>
+          <w:shd w:val="clear" w:fill="FFFFFF"/>
+        </w:rPr>
+        <w:t>0</w:t>
+      </w:r>
+      <w:r>
+        <w:rPr>
+          <w:rFonts w:hint="eastAsia" w:ascii="宋体" w:hAnsi="宋体" w:eastAsia="宋体" w:cs="宋体"/>
+          <w:color w:val="000000"/>
+          <w:sz w:val="21"/>
+          <w:szCs w:val="21"/>
+          <w:shd w:val="clear" w:fill="FFFFFF"/>
+        </w:rPr>
+        <w:t>,</w:t>
+      </w:r>
+      <w:r>
+        <w:rPr>
+          <w:rFonts w:hint="eastAsia" w:ascii="宋体" w:hAnsi="宋体" w:eastAsia="宋体" w:cs="宋体"/>
+          <w:color w:val="0000FF"/>
+          <w:sz w:val="21"/>
+          <w:szCs w:val="21"/>
+          <w:shd w:val="clear" w:fill="FFFFFF"/>
+        </w:rPr>
+        <w:t>0</w:t>
+      </w:r>
+      <w:r>
+        <w:rPr>
+          <w:rFonts w:hint="eastAsia" w:ascii="宋体" w:hAnsi="宋体" w:eastAsia="宋体" w:cs="宋体"/>
+          <w:color w:val="000000"/>
+          <w:sz w:val="21"/>
+          <w:szCs w:val="21"/>
+          <w:shd w:val="clear" w:fill="FFFFFF"/>
+        </w:rPr>
+        <w:t>)</w:t>
+      </w:r>
+      <w:r>
+        <w:rPr>
+          <w:rFonts w:hint="eastAsia" w:ascii="宋体" w:hAnsi="宋体" w:eastAsia="宋体" w:cs="宋体"/>
+          <w:color w:val="000000"/>
+          <w:sz w:val="21"/>
+          <w:szCs w:val="21"/>
+          <w:shd w:val="clear" w:fill="FFFFFF"/>
+        </w:rPr>
+        <w:br w:type="textWrapping"/>
+      </w:r>
+      <w:r>
+        <w:rPr>
+          <w:rFonts w:hint="eastAsia" w:ascii="宋体" w:hAnsi="宋体" w:eastAsia="宋体" w:cs="宋体"/>
+          <w:color w:val="000000"/>
+          <w:sz w:val="21"/>
+          <w:szCs w:val="21"/>
+          <w:shd w:val="clear" w:fill="FFFFFF"/>
+        </w:rPr>
+        <w:t>newyears2016=datetime.datetime(</w:t>
+      </w:r>
+      <w:r>
+        <w:rPr>
+          <w:rFonts w:hint="eastAsia" w:ascii="宋体" w:hAnsi="宋体" w:eastAsia="宋体" w:cs="宋体"/>
+          <w:color w:val="0000FF"/>
+          <w:sz w:val="21"/>
+          <w:szCs w:val="21"/>
+          <w:shd w:val="clear" w:fill="FFFFFF"/>
+        </w:rPr>
+        <w:t>2016</w:t>
+      </w:r>
+      <w:r>
+        <w:rPr>
+          <w:rFonts w:hint="eastAsia" w:ascii="宋体" w:hAnsi="宋体" w:eastAsia="宋体" w:cs="宋体"/>
+          <w:color w:val="000000"/>
+          <w:sz w:val="21"/>
+          <w:szCs w:val="21"/>
+          <w:shd w:val="clear" w:fill="FFFFFF"/>
+        </w:rPr>
+        <w:t>,</w:t>
+      </w:r>
+      <w:r>
+        <w:rPr>
+          <w:rFonts w:hint="eastAsia" w:ascii="宋体" w:hAnsi="宋体" w:eastAsia="宋体" w:cs="宋体"/>
+          <w:color w:val="0000FF"/>
+          <w:sz w:val="21"/>
+          <w:szCs w:val="21"/>
+          <w:shd w:val="clear" w:fill="FFFFFF"/>
+        </w:rPr>
+        <w:t>1</w:t>
+      </w:r>
+      <w:r>
+        <w:rPr>
+          <w:rFonts w:hint="eastAsia" w:ascii="宋体" w:hAnsi="宋体" w:eastAsia="宋体" w:cs="宋体"/>
+          <w:color w:val="000000"/>
+          <w:sz w:val="21"/>
+          <w:szCs w:val="21"/>
+          <w:shd w:val="clear" w:fill="FFFFFF"/>
+        </w:rPr>
+        <w:t>,</w:t>
+      </w:r>
+      <w:r>
+        <w:rPr>
+          <w:rFonts w:hint="eastAsia" w:ascii="宋体" w:hAnsi="宋体" w:eastAsia="宋体" w:cs="宋体"/>
+          <w:color w:val="0000FF"/>
+          <w:sz w:val="21"/>
+          <w:szCs w:val="21"/>
+          <w:shd w:val="clear" w:fill="FFFFFF"/>
+        </w:rPr>
+        <w:t>1</w:t>
+      </w:r>
+      <w:r>
+        <w:rPr>
+          <w:rFonts w:hint="eastAsia" w:ascii="宋体" w:hAnsi="宋体" w:eastAsia="宋体" w:cs="宋体"/>
+          <w:color w:val="000000"/>
+          <w:sz w:val="21"/>
+          <w:szCs w:val="21"/>
+          <w:shd w:val="clear" w:fill="FFFFFF"/>
+        </w:rPr>
+        <w:t>,</w:t>
+      </w:r>
+      <w:r>
+        <w:rPr>
+          <w:rFonts w:hint="eastAsia" w:ascii="宋体" w:hAnsi="宋体" w:eastAsia="宋体" w:cs="宋体"/>
+          <w:color w:val="0000FF"/>
+          <w:sz w:val="21"/>
+          <w:szCs w:val="21"/>
+          <w:shd w:val="clear" w:fill="FFFFFF"/>
+        </w:rPr>
+        <w:t>0</w:t>
+      </w:r>
+      <w:r>
+        <w:rPr>
+          <w:rFonts w:hint="eastAsia" w:ascii="宋体" w:hAnsi="宋体" w:eastAsia="宋体" w:cs="宋体"/>
+          <w:color w:val="000000"/>
+          <w:sz w:val="21"/>
+          <w:szCs w:val="21"/>
+          <w:shd w:val="clear" w:fill="FFFFFF"/>
+        </w:rPr>
+        <w:t>,</w:t>
+      </w:r>
+      <w:r>
+        <w:rPr>
+          <w:rFonts w:hint="eastAsia" w:ascii="宋体" w:hAnsi="宋体" w:eastAsia="宋体" w:cs="宋体"/>
+          <w:color w:val="0000FF"/>
+          <w:sz w:val="21"/>
+          <w:szCs w:val="21"/>
+          <w:shd w:val="clear" w:fill="FFFFFF"/>
+        </w:rPr>
+        <w:t>0</w:t>
+      </w:r>
+      <w:r>
+        <w:rPr>
+          <w:rFonts w:hint="eastAsia" w:ascii="宋体" w:hAnsi="宋体" w:eastAsia="宋体" w:cs="宋体"/>
+          <w:color w:val="000000"/>
+          <w:sz w:val="21"/>
+          <w:szCs w:val="21"/>
+          <w:shd w:val="clear" w:fill="FFFFFF"/>
+        </w:rPr>
+        <w:t>,</w:t>
+      </w:r>
+      <w:r>
+        <w:rPr>
+          <w:rFonts w:hint="eastAsia" w:ascii="宋体" w:hAnsi="宋体" w:eastAsia="宋体" w:cs="宋体"/>
+          <w:color w:val="0000FF"/>
+          <w:sz w:val="21"/>
+          <w:szCs w:val="21"/>
+          <w:shd w:val="clear" w:fill="FFFFFF"/>
+        </w:rPr>
+        <w:t>0</w:t>
+      </w:r>
+      <w:r>
+        <w:rPr>
+          <w:rFonts w:hint="eastAsia" w:ascii="宋体" w:hAnsi="宋体" w:eastAsia="宋体" w:cs="宋体"/>
+          <w:color w:val="000000"/>
+          <w:sz w:val="21"/>
+          <w:szCs w:val="21"/>
+          <w:shd w:val="clear" w:fill="FFFFFF"/>
+        </w:rPr>
+        <w:t>)</w:t>
+      </w:r>
+      <w:r>
+        <w:rPr>
+          <w:rFonts w:hint="eastAsia" w:ascii="宋体" w:hAnsi="宋体" w:eastAsia="宋体" w:cs="宋体"/>
+          <w:color w:val="000000"/>
+          <w:sz w:val="21"/>
+          <w:szCs w:val="21"/>
+          <w:shd w:val="clear" w:fill="FFFFFF"/>
+        </w:rPr>
+        <w:br w:type="textWrapping"/>
+      </w:r>
+      <w:r>
+        <w:rPr>
+          <w:rFonts w:hint="eastAsia" w:ascii="宋体" w:hAnsi="宋体" w:eastAsia="宋体" w:cs="宋体"/>
+          <w:color w:val="000000"/>
+          <w:sz w:val="21"/>
+          <w:szCs w:val="21"/>
+          <w:shd w:val="clear" w:fill="FFFFFF"/>
+        </w:rPr>
+        <w:t>oct31_2015=datetime.datetime(</w:t>
+      </w:r>
+      <w:r>
+        <w:rPr>
+          <w:rFonts w:hint="eastAsia" w:ascii="宋体" w:hAnsi="宋体" w:eastAsia="宋体" w:cs="宋体"/>
+          <w:color w:val="0000FF"/>
+          <w:sz w:val="21"/>
+          <w:szCs w:val="21"/>
+          <w:shd w:val="clear" w:fill="FFFFFF"/>
+        </w:rPr>
+        <w:t>2015</w:t>
+      </w:r>
+      <w:r>
+        <w:rPr>
+          <w:rFonts w:hint="eastAsia" w:ascii="宋体" w:hAnsi="宋体" w:eastAsia="宋体" w:cs="宋体"/>
+          <w:color w:val="000000"/>
+          <w:sz w:val="21"/>
+          <w:szCs w:val="21"/>
+          <w:shd w:val="clear" w:fill="FFFFFF"/>
+        </w:rPr>
+        <w:t>,</w:t>
+      </w:r>
+      <w:r>
+        <w:rPr>
+          <w:rFonts w:hint="eastAsia" w:ascii="宋体" w:hAnsi="宋体" w:eastAsia="宋体" w:cs="宋体"/>
+          <w:color w:val="0000FF"/>
+          <w:sz w:val="21"/>
+          <w:szCs w:val="21"/>
+          <w:shd w:val="clear" w:fill="FFFFFF"/>
+        </w:rPr>
+        <w:t>10</w:t>
+      </w:r>
+      <w:r>
+        <w:rPr>
+          <w:rFonts w:hint="eastAsia" w:ascii="宋体" w:hAnsi="宋体" w:eastAsia="宋体" w:cs="宋体"/>
+          <w:color w:val="000000"/>
+          <w:sz w:val="21"/>
+          <w:szCs w:val="21"/>
+          <w:shd w:val="clear" w:fill="FFFFFF"/>
+        </w:rPr>
+        <w:t>,</w:t>
+      </w:r>
+      <w:r>
+        <w:rPr>
+          <w:rFonts w:hint="eastAsia" w:ascii="宋体" w:hAnsi="宋体" w:eastAsia="宋体" w:cs="宋体"/>
+          <w:color w:val="0000FF"/>
+          <w:sz w:val="21"/>
+          <w:szCs w:val="21"/>
+          <w:shd w:val="clear" w:fill="FFFFFF"/>
+        </w:rPr>
+        <w:t>31</w:t>
+      </w:r>
+      <w:r>
+        <w:rPr>
+          <w:rFonts w:hint="eastAsia" w:ascii="宋体" w:hAnsi="宋体" w:eastAsia="宋体" w:cs="宋体"/>
+          <w:color w:val="000000"/>
+          <w:sz w:val="21"/>
+          <w:szCs w:val="21"/>
+          <w:shd w:val="clear" w:fill="FFFFFF"/>
+        </w:rPr>
+        <w:t>,</w:t>
+      </w:r>
+      <w:r>
+        <w:rPr>
+          <w:rFonts w:hint="eastAsia" w:ascii="宋体" w:hAnsi="宋体" w:eastAsia="宋体" w:cs="宋体"/>
+          <w:color w:val="0000FF"/>
+          <w:sz w:val="21"/>
+          <w:szCs w:val="21"/>
+          <w:shd w:val="clear" w:fill="FFFFFF"/>
+        </w:rPr>
+        <w:t>0</w:t>
+      </w:r>
+      <w:r>
+        <w:rPr>
+          <w:rFonts w:hint="eastAsia" w:ascii="宋体" w:hAnsi="宋体" w:eastAsia="宋体" w:cs="宋体"/>
+          <w:color w:val="000000"/>
+          <w:sz w:val="21"/>
+          <w:szCs w:val="21"/>
+          <w:shd w:val="clear" w:fill="FFFFFF"/>
+        </w:rPr>
+        <w:t>,</w:t>
+      </w:r>
+      <w:r>
+        <w:rPr>
+          <w:rFonts w:hint="eastAsia" w:ascii="宋体" w:hAnsi="宋体" w:eastAsia="宋体" w:cs="宋体"/>
+          <w:color w:val="0000FF"/>
+          <w:sz w:val="21"/>
+          <w:szCs w:val="21"/>
+          <w:shd w:val="clear" w:fill="FFFFFF"/>
+        </w:rPr>
+        <w:t>0</w:t>
+      </w:r>
+      <w:r>
+        <w:rPr>
+          <w:rFonts w:hint="eastAsia" w:ascii="宋体" w:hAnsi="宋体" w:eastAsia="宋体" w:cs="宋体"/>
+          <w:color w:val="000000"/>
+          <w:sz w:val="21"/>
+          <w:szCs w:val="21"/>
+          <w:shd w:val="clear" w:fill="FFFFFF"/>
+        </w:rPr>
+        <w:t>,</w:t>
+      </w:r>
+      <w:r>
+        <w:rPr>
+          <w:rFonts w:hint="eastAsia" w:ascii="宋体" w:hAnsi="宋体" w:eastAsia="宋体" w:cs="宋体"/>
+          <w:color w:val="0000FF"/>
+          <w:sz w:val="21"/>
+          <w:szCs w:val="21"/>
+          <w:shd w:val="clear" w:fill="FFFFFF"/>
+        </w:rPr>
+        <w:t>0</w:t>
+      </w:r>
+      <w:r>
+        <w:rPr>
+          <w:rFonts w:hint="eastAsia" w:ascii="宋体" w:hAnsi="宋体" w:eastAsia="宋体" w:cs="宋体"/>
+          <w:color w:val="000000"/>
+          <w:sz w:val="21"/>
+          <w:szCs w:val="21"/>
+          <w:shd w:val="clear" w:fill="FFFFFF"/>
+        </w:rPr>
+        <w:t>)</w:t>
+      </w:r>
+      <w:r>
+        <w:rPr>
+          <w:rFonts w:hint="eastAsia" w:ascii="宋体" w:hAnsi="宋体" w:eastAsia="宋体" w:cs="宋体"/>
+          <w:color w:val="000000"/>
+          <w:sz w:val="21"/>
+          <w:szCs w:val="21"/>
+          <w:shd w:val="clear" w:fill="FFFFFF"/>
+        </w:rPr>
+        <w:br w:type="textWrapping"/>
+      </w:r>
+      <w:r>
+        <w:rPr>
+          <w:rFonts w:hint="eastAsia" w:ascii="宋体" w:hAnsi="宋体" w:eastAsia="宋体" w:cs="宋体"/>
+          <w:color w:val="000080"/>
+          <w:sz w:val="21"/>
+          <w:szCs w:val="21"/>
+          <w:shd w:val="clear" w:fill="FFFFFF"/>
+        </w:rPr>
+        <w:t>print</w:t>
+      </w:r>
+      <w:r>
+        <w:rPr>
+          <w:rFonts w:hint="eastAsia" w:ascii="宋体" w:hAnsi="宋体" w:eastAsia="宋体" w:cs="宋体"/>
+          <w:color w:val="000000"/>
+          <w:sz w:val="21"/>
+          <w:szCs w:val="21"/>
+          <w:shd w:val="clear" w:fill="FFFFFF"/>
+        </w:rPr>
+        <w:t>(halloween2015==oct31_2015)</w:t>
+      </w:r>
+      <w:r>
+        <w:rPr>
+          <w:rFonts w:hint="eastAsia" w:ascii="宋体" w:hAnsi="宋体" w:eastAsia="宋体" w:cs="宋体"/>
+          <w:color w:val="000000"/>
+          <w:sz w:val="21"/>
+          <w:szCs w:val="21"/>
+          <w:shd w:val="clear" w:fill="FFFFFF"/>
+        </w:rPr>
+        <w:br w:type="textWrapping"/>
+      </w:r>
+      <w:r>
+        <w:rPr>
+          <w:rFonts w:hint="eastAsia" w:ascii="宋体" w:hAnsi="宋体" w:eastAsia="宋体" w:cs="宋体"/>
+          <w:color w:val="000080"/>
+          <w:sz w:val="21"/>
+          <w:szCs w:val="21"/>
+          <w:shd w:val="clear" w:fill="FFFFFF"/>
+        </w:rPr>
+        <w:t>print</w:t>
+      </w:r>
+      <w:r>
+        <w:rPr>
+          <w:rFonts w:hint="eastAsia" w:ascii="宋体" w:hAnsi="宋体" w:eastAsia="宋体" w:cs="宋体"/>
+          <w:color w:val="000000"/>
+          <w:sz w:val="21"/>
+          <w:szCs w:val="21"/>
+          <w:shd w:val="clear" w:fill="FFFFFF"/>
+        </w:rPr>
+        <w:t>(halloween2015&gt;newyears2016)</w:t>
+      </w:r>
+      <w:r>
+        <w:rPr>
+          <w:rFonts w:hint="eastAsia" w:ascii="宋体" w:hAnsi="宋体" w:eastAsia="宋体" w:cs="宋体"/>
+          <w:color w:val="000000"/>
+          <w:sz w:val="21"/>
+          <w:szCs w:val="21"/>
+          <w:shd w:val="clear" w:fill="FFFFFF"/>
+        </w:rPr>
+        <w:br w:type="textWrapping"/>
+      </w:r>
+      <w:r>
+        <w:rPr>
+          <w:rFonts w:hint="eastAsia" w:ascii="宋体" w:hAnsi="宋体" w:eastAsia="宋体" w:cs="宋体"/>
+          <w:color w:val="000080"/>
+          <w:sz w:val="21"/>
+          <w:szCs w:val="21"/>
+          <w:shd w:val="clear" w:fill="FFFFFF"/>
+        </w:rPr>
+        <w:t>print</w:t>
+      </w:r>
+      <w:r>
+        <w:rPr>
+          <w:rFonts w:hint="eastAsia" w:ascii="宋体" w:hAnsi="宋体" w:eastAsia="宋体" w:cs="宋体"/>
+          <w:color w:val="000000"/>
+          <w:sz w:val="21"/>
+          <w:szCs w:val="21"/>
+          <w:shd w:val="clear" w:fill="FFFFFF"/>
+        </w:rPr>
+        <w:t>(newyears2016&gt;halloween2015)</w:t>
+      </w:r>
+      <w:r>
+        <w:rPr>
+          <w:rFonts w:hint="eastAsia" w:ascii="宋体" w:hAnsi="宋体" w:eastAsia="宋体" w:cs="宋体"/>
+          <w:color w:val="000000"/>
+          <w:sz w:val="21"/>
+          <w:szCs w:val="21"/>
+          <w:shd w:val="clear" w:fill="FFFFFF"/>
+        </w:rPr>
+        <w:br w:type="textWrapping"/>
+      </w:r>
+      <w:r>
+        <w:rPr>
+          <w:rFonts w:hint="eastAsia" w:ascii="宋体" w:hAnsi="宋体" w:eastAsia="宋体" w:cs="宋体"/>
+          <w:color w:val="000080"/>
+          <w:sz w:val="21"/>
+          <w:szCs w:val="21"/>
+          <w:shd w:val="clear" w:fill="FFFFFF"/>
+        </w:rPr>
+        <w:t>print</w:t>
+      </w:r>
+      <w:r>
+        <w:rPr>
+          <w:rFonts w:hint="eastAsia" w:ascii="宋体" w:hAnsi="宋体" w:eastAsia="宋体" w:cs="宋体"/>
+          <w:color w:val="000000"/>
+          <w:sz w:val="21"/>
+          <w:szCs w:val="21"/>
+          <w:shd w:val="clear" w:fill="FFFFFF"/>
+        </w:rPr>
+        <w:t>(newyears2016!=halloween2015)</w:t>
+      </w:r>
+    </w:p>
+    <w:p>
+      <w:pPr>
+        <w:pStyle w:val="2"/>
+        <w:numPr>
+          <w:ilvl w:val="0"/>
+          <w:numId w:val="8"/>
+        </w:numPr>
+        <w:rPr>
+          <w:rFonts w:hint="eastAsia"/>
+          <w:lang w:val="en-US" w:eastAsia="zh-CN"/>
+        </w:rPr>
+      </w:pPr>
+      <w:r>
+        <w:rPr>
+          <w:rFonts w:hint="eastAsia"/>
+          <w:lang w:val="en-US" w:eastAsia="zh-CN"/>
+        </w:rPr>
+        <w:t>一段时间</w:t>
+      </w:r>
+    </w:p>
+    <w:p>
+      <w:pPr>
+        <w:pStyle w:val="5"/>
+        <w:keepNext w:val="0"/>
+        <w:keepLines w:val="0"/>
+        <w:widowControl/>
+        <w:suppressLineNumbers w:val="0"/>
+        <w:shd w:val="clear" w:fill="FFFFFF"/>
+        <w:rPr>
+          <w:rFonts w:hint="eastAsia" w:ascii="宋体" w:hAnsi="宋体" w:eastAsia="宋体" w:cs="宋体"/>
+          <w:color w:val="000000"/>
+          <w:sz w:val="21"/>
+          <w:szCs w:val="21"/>
+        </w:rPr>
+      </w:pPr>
+      <w:r>
+        <w:rPr>
+          <w:rFonts w:hint="eastAsia" w:ascii="宋体" w:hAnsi="宋体" w:eastAsia="宋体" w:cs="宋体"/>
+          <w:color w:val="000000"/>
+          <w:sz w:val="21"/>
+          <w:szCs w:val="21"/>
+          <w:shd w:val="clear" w:fill="FFFFFF"/>
+        </w:rPr>
+        <w:t>delta=datetime.timedelta(</w:t>
+      </w:r>
+      <w:r>
+        <w:rPr>
+          <w:rFonts w:hint="eastAsia" w:ascii="宋体" w:hAnsi="宋体" w:eastAsia="宋体" w:cs="宋体"/>
+          <w:color w:val="660099"/>
+          <w:sz w:val="21"/>
+          <w:szCs w:val="21"/>
+          <w:shd w:val="clear" w:fill="FFFFFF"/>
+        </w:rPr>
+        <w:t>days</w:t>
+      </w:r>
+      <w:r>
+        <w:rPr>
+          <w:rFonts w:hint="eastAsia" w:ascii="宋体" w:hAnsi="宋体" w:eastAsia="宋体" w:cs="宋体"/>
+          <w:color w:val="000000"/>
+          <w:sz w:val="21"/>
+          <w:szCs w:val="21"/>
+          <w:shd w:val="clear" w:fill="FFFFFF"/>
+        </w:rPr>
+        <w:t>=</w:t>
+      </w:r>
+      <w:r>
+        <w:rPr>
+          <w:rFonts w:hint="eastAsia" w:ascii="宋体" w:hAnsi="宋体" w:eastAsia="宋体" w:cs="宋体"/>
+          <w:color w:val="0000FF"/>
+          <w:sz w:val="21"/>
+          <w:szCs w:val="21"/>
+          <w:shd w:val="clear" w:fill="FFFFFF"/>
+        </w:rPr>
+        <w:t>11</w:t>
+      </w:r>
+      <w:r>
+        <w:rPr>
+          <w:rFonts w:hint="eastAsia" w:ascii="宋体" w:hAnsi="宋体" w:eastAsia="宋体" w:cs="宋体"/>
+          <w:color w:val="000000"/>
+          <w:sz w:val="21"/>
+          <w:szCs w:val="21"/>
+          <w:shd w:val="clear" w:fill="FFFFFF"/>
+        </w:rPr>
+        <w:t>,</w:t>
+      </w:r>
+      <w:r>
+        <w:rPr>
+          <w:rFonts w:hint="eastAsia" w:ascii="宋体" w:hAnsi="宋体" w:eastAsia="宋体" w:cs="宋体"/>
+          <w:color w:val="660099"/>
+          <w:sz w:val="21"/>
+          <w:szCs w:val="21"/>
+          <w:shd w:val="clear" w:fill="FFFFFF"/>
+        </w:rPr>
+        <w:t>hours</w:t>
+      </w:r>
+      <w:r>
+        <w:rPr>
+          <w:rFonts w:hint="eastAsia" w:ascii="宋体" w:hAnsi="宋体" w:eastAsia="宋体" w:cs="宋体"/>
+          <w:color w:val="000000"/>
+          <w:sz w:val="21"/>
+          <w:szCs w:val="21"/>
+          <w:shd w:val="clear" w:fill="FFFFFF"/>
+        </w:rPr>
+        <w:t>=</w:t>
+      </w:r>
+      <w:r>
+        <w:rPr>
+          <w:rFonts w:hint="eastAsia" w:ascii="宋体" w:hAnsi="宋体" w:eastAsia="宋体" w:cs="宋体"/>
+          <w:color w:val="0000FF"/>
+          <w:sz w:val="21"/>
+          <w:szCs w:val="21"/>
+          <w:shd w:val="clear" w:fill="FFFFFF"/>
+        </w:rPr>
+        <w:t>10</w:t>
+      </w:r>
+      <w:r>
+        <w:rPr>
+          <w:rFonts w:hint="eastAsia" w:ascii="宋体" w:hAnsi="宋体" w:eastAsia="宋体" w:cs="宋体"/>
+          <w:color w:val="000000"/>
+          <w:sz w:val="21"/>
+          <w:szCs w:val="21"/>
+          <w:shd w:val="clear" w:fill="FFFFFF"/>
+        </w:rPr>
+        <w:t>,</w:t>
+      </w:r>
+      <w:r>
+        <w:rPr>
+          <w:rFonts w:hint="eastAsia" w:ascii="宋体" w:hAnsi="宋体" w:eastAsia="宋体" w:cs="宋体"/>
+          <w:color w:val="660099"/>
+          <w:sz w:val="21"/>
+          <w:szCs w:val="21"/>
+          <w:shd w:val="clear" w:fill="FFFFFF"/>
+        </w:rPr>
+        <w:t>minutes</w:t>
+      </w:r>
+      <w:r>
+        <w:rPr>
+          <w:rFonts w:hint="eastAsia" w:ascii="宋体" w:hAnsi="宋体" w:eastAsia="宋体" w:cs="宋体"/>
+          <w:color w:val="000000"/>
+          <w:sz w:val="21"/>
+          <w:szCs w:val="21"/>
+          <w:shd w:val="clear" w:fill="FFFFFF"/>
+        </w:rPr>
+        <w:t>=</w:t>
+      </w:r>
+      <w:r>
+        <w:rPr>
+          <w:rFonts w:hint="eastAsia" w:ascii="宋体" w:hAnsi="宋体" w:eastAsia="宋体" w:cs="宋体"/>
+          <w:color w:val="0000FF"/>
+          <w:sz w:val="21"/>
+          <w:szCs w:val="21"/>
+          <w:shd w:val="clear" w:fill="FFFFFF"/>
+        </w:rPr>
+        <w:t>9</w:t>
+      </w:r>
+      <w:r>
+        <w:rPr>
+          <w:rFonts w:hint="eastAsia" w:ascii="宋体" w:hAnsi="宋体" w:eastAsia="宋体" w:cs="宋体"/>
+          <w:color w:val="000000"/>
+          <w:sz w:val="21"/>
+          <w:szCs w:val="21"/>
+          <w:shd w:val="clear" w:fill="FFFFFF"/>
+        </w:rPr>
+        <w:t>,</w:t>
+      </w:r>
+      <w:r>
+        <w:rPr>
+          <w:rFonts w:hint="eastAsia" w:ascii="宋体" w:hAnsi="宋体" w:eastAsia="宋体" w:cs="宋体"/>
+          <w:color w:val="660099"/>
+          <w:sz w:val="21"/>
+          <w:szCs w:val="21"/>
+          <w:shd w:val="clear" w:fill="FFFFFF"/>
+        </w:rPr>
+        <w:t>seconds</w:t>
+      </w:r>
+      <w:r>
+        <w:rPr>
+          <w:rFonts w:hint="eastAsia" w:ascii="宋体" w:hAnsi="宋体" w:eastAsia="宋体" w:cs="宋体"/>
+          <w:color w:val="000000"/>
+          <w:sz w:val="21"/>
+          <w:szCs w:val="21"/>
+          <w:shd w:val="clear" w:fill="FFFFFF"/>
+        </w:rPr>
+        <w:t>=</w:t>
+      </w:r>
+      <w:r>
+        <w:rPr>
+          <w:rFonts w:hint="eastAsia" w:ascii="宋体" w:hAnsi="宋体" w:eastAsia="宋体" w:cs="宋体"/>
+          <w:color w:val="0000FF"/>
+          <w:sz w:val="21"/>
+          <w:szCs w:val="21"/>
+          <w:shd w:val="clear" w:fill="FFFFFF"/>
+        </w:rPr>
+        <w:t>8</w:t>
+      </w:r>
+      <w:r>
+        <w:rPr>
+          <w:rFonts w:hint="eastAsia" w:ascii="宋体" w:hAnsi="宋体" w:eastAsia="宋体" w:cs="宋体"/>
+          <w:color w:val="000000"/>
+          <w:sz w:val="21"/>
+          <w:szCs w:val="21"/>
+          <w:shd w:val="clear" w:fill="FFFFFF"/>
+        </w:rPr>
+        <w:t>)</w:t>
+      </w:r>
+      <w:r>
+        <w:rPr>
+          <w:rFonts w:hint="eastAsia" w:ascii="宋体" w:hAnsi="宋体" w:eastAsia="宋体" w:cs="宋体"/>
+          <w:color w:val="000000"/>
+          <w:sz w:val="21"/>
+          <w:szCs w:val="21"/>
+          <w:shd w:val="clear" w:fill="FFFFFF"/>
+        </w:rPr>
+        <w:br w:type="textWrapping"/>
+      </w:r>
+      <w:r>
+        <w:rPr>
+          <w:rFonts w:hint="eastAsia" w:ascii="宋体" w:hAnsi="宋体" w:eastAsia="宋体" w:cs="宋体"/>
+          <w:color w:val="000080"/>
+          <w:sz w:val="21"/>
+          <w:szCs w:val="21"/>
+          <w:shd w:val="clear" w:fill="FFFFFF"/>
+        </w:rPr>
+        <w:t>print</w:t>
+      </w:r>
+      <w:r>
+        <w:rPr>
+          <w:rFonts w:hint="eastAsia" w:ascii="宋体" w:hAnsi="宋体" w:eastAsia="宋体" w:cs="宋体"/>
+          <w:color w:val="000000"/>
+          <w:sz w:val="21"/>
+          <w:szCs w:val="21"/>
+          <w:shd w:val="clear" w:fill="FFFFFF"/>
+        </w:rPr>
+        <w:t>(delta.days,delta.seconds,delta.microseconds)</w:t>
+      </w:r>
+      <w:r>
+        <w:rPr>
+          <w:rFonts w:hint="eastAsia" w:ascii="宋体" w:hAnsi="宋体" w:eastAsia="宋体" w:cs="宋体"/>
+          <w:color w:val="000000"/>
+          <w:sz w:val="21"/>
+          <w:szCs w:val="21"/>
+          <w:shd w:val="clear" w:fill="FFFFFF"/>
+        </w:rPr>
+        <w:br w:type="textWrapping"/>
+      </w:r>
+      <w:r>
+        <w:rPr>
+          <w:rFonts w:hint="eastAsia" w:ascii="宋体" w:hAnsi="宋体" w:eastAsia="宋体" w:cs="宋体"/>
+          <w:color w:val="000080"/>
+          <w:sz w:val="21"/>
+          <w:szCs w:val="21"/>
+          <w:shd w:val="clear" w:fill="FFFFFF"/>
+        </w:rPr>
+        <w:t>print</w:t>
+      </w:r>
+      <w:r>
+        <w:rPr>
+          <w:rFonts w:hint="eastAsia" w:ascii="宋体" w:hAnsi="宋体" w:eastAsia="宋体" w:cs="宋体"/>
+          <w:color w:val="000000"/>
+          <w:sz w:val="21"/>
+          <w:szCs w:val="21"/>
+          <w:shd w:val="clear" w:fill="FFFFFF"/>
+        </w:rPr>
+        <w:t>(delta.total_seconds())</w:t>
+      </w:r>
+    </w:p>
+    <w:p>
+      <w:pPr>
+        <w:pStyle w:val="2"/>
+        <w:rPr>
+          <w:rFonts w:hint="eastAsia"/>
+          <w:lang w:val="en-US" w:eastAsia="zh-CN"/>
+        </w:rPr>
+      </w:pPr>
+    </w:p>
+    <w:p>
+      <w:pPr>
+        <w:pStyle w:val="2"/>
+        <w:numPr>
+          <w:ilvl w:val="0"/>
+          <w:numId w:val="8"/>
+        </w:numPr>
+        <w:rPr>
+          <w:rFonts w:hint="eastAsia"/>
+          <w:lang w:val="en-US" w:eastAsia="zh-CN"/>
+        </w:rPr>
+      </w:pPr>
+      <w:r>
+        <w:rPr>
+          <w:rFonts w:hint="eastAsia"/>
+          <w:lang w:val="en-US" w:eastAsia="zh-CN"/>
+        </w:rPr>
+        <w:t>时间的加减</w:t>
+      </w:r>
+    </w:p>
+    <w:p>
+      <w:pPr>
+        <w:pStyle w:val="5"/>
+        <w:keepNext w:val="0"/>
+        <w:keepLines w:val="0"/>
+        <w:widowControl/>
+        <w:suppressLineNumbers w:val="0"/>
+        <w:shd w:val="clear" w:fill="FFFFFF"/>
+        <w:rPr>
+          <w:rFonts w:hint="eastAsia" w:ascii="宋体" w:hAnsi="宋体" w:eastAsia="宋体" w:cs="宋体"/>
+          <w:color w:val="000000"/>
+          <w:sz w:val="21"/>
+          <w:szCs w:val="21"/>
+        </w:rPr>
+      </w:pPr>
+      <w:r>
+        <w:rPr>
+          <w:rFonts w:hint="eastAsia" w:ascii="宋体" w:hAnsi="宋体" w:eastAsia="宋体" w:cs="宋体"/>
+          <w:color w:val="000000"/>
+          <w:sz w:val="21"/>
+          <w:szCs w:val="21"/>
+          <w:shd w:val="clear" w:fill="FFFFFF"/>
+        </w:rPr>
+        <w:t>dt=datetime.datetime.now()</w:t>
+      </w:r>
+      <w:r>
+        <w:rPr>
+          <w:rFonts w:hint="eastAsia" w:ascii="宋体" w:hAnsi="宋体" w:eastAsia="宋体" w:cs="宋体"/>
+          <w:color w:val="000000"/>
+          <w:sz w:val="21"/>
+          <w:szCs w:val="21"/>
+          <w:shd w:val="clear" w:fill="FFFFFF"/>
+        </w:rPr>
+        <w:br w:type="textWrapping"/>
+      </w:r>
+      <w:r>
+        <w:rPr>
+          <w:rFonts w:hint="eastAsia" w:ascii="宋体" w:hAnsi="宋体" w:eastAsia="宋体" w:cs="宋体"/>
+          <w:color w:val="000080"/>
+          <w:sz w:val="21"/>
+          <w:szCs w:val="21"/>
+          <w:shd w:val="clear" w:fill="FFFFFF"/>
+        </w:rPr>
+        <w:t>print</w:t>
+      </w:r>
+      <w:r>
+        <w:rPr>
+          <w:rFonts w:hint="eastAsia" w:ascii="宋体" w:hAnsi="宋体" w:eastAsia="宋体" w:cs="宋体"/>
+          <w:color w:val="000000"/>
+          <w:sz w:val="21"/>
+          <w:szCs w:val="21"/>
+          <w:shd w:val="clear" w:fill="FFFFFF"/>
+        </w:rPr>
+        <w:t>(dt)</w:t>
+      </w:r>
+      <w:r>
+        <w:rPr>
+          <w:rFonts w:hint="eastAsia" w:ascii="宋体" w:hAnsi="宋体" w:eastAsia="宋体" w:cs="宋体"/>
+          <w:color w:val="000000"/>
+          <w:sz w:val="21"/>
+          <w:szCs w:val="21"/>
+          <w:shd w:val="clear" w:fill="FFFFFF"/>
+        </w:rPr>
+        <w:br w:type="textWrapping"/>
+      </w:r>
+      <w:r>
+        <w:rPr>
+          <w:rFonts w:hint="eastAsia" w:ascii="宋体" w:hAnsi="宋体" w:eastAsia="宋体" w:cs="宋体"/>
+          <w:color w:val="000000"/>
+          <w:sz w:val="21"/>
+          <w:szCs w:val="21"/>
+          <w:shd w:val="clear" w:fill="FFFFFF"/>
+        </w:rPr>
+        <w:t>thousandDays=datetime.timedelta(</w:t>
+      </w:r>
+      <w:r>
+        <w:rPr>
+          <w:rFonts w:hint="eastAsia" w:ascii="宋体" w:hAnsi="宋体" w:eastAsia="宋体" w:cs="宋体"/>
+          <w:color w:val="660099"/>
+          <w:sz w:val="21"/>
+          <w:szCs w:val="21"/>
+          <w:shd w:val="clear" w:fill="FFFFFF"/>
+        </w:rPr>
+        <w:t>days</w:t>
+      </w:r>
+      <w:r>
+        <w:rPr>
+          <w:rFonts w:hint="eastAsia" w:ascii="宋体" w:hAnsi="宋体" w:eastAsia="宋体" w:cs="宋体"/>
+          <w:color w:val="000000"/>
+          <w:sz w:val="21"/>
+          <w:szCs w:val="21"/>
+          <w:shd w:val="clear" w:fill="FFFFFF"/>
+        </w:rPr>
+        <w:t>=</w:t>
+      </w:r>
+      <w:r>
+        <w:rPr>
+          <w:rFonts w:hint="eastAsia" w:ascii="宋体" w:hAnsi="宋体" w:eastAsia="宋体" w:cs="宋体"/>
+          <w:color w:val="0000FF"/>
+          <w:sz w:val="21"/>
+          <w:szCs w:val="21"/>
+          <w:shd w:val="clear" w:fill="FFFFFF"/>
+        </w:rPr>
+        <w:t>1000</w:t>
+      </w:r>
+      <w:r>
+        <w:rPr>
+          <w:rFonts w:hint="eastAsia" w:ascii="宋体" w:hAnsi="宋体" w:eastAsia="宋体" w:cs="宋体"/>
+          <w:color w:val="000000"/>
+          <w:sz w:val="21"/>
+          <w:szCs w:val="21"/>
+          <w:shd w:val="clear" w:fill="FFFFFF"/>
+        </w:rPr>
+        <w:t>)</w:t>
+      </w:r>
+      <w:r>
+        <w:rPr>
+          <w:rFonts w:hint="eastAsia" w:ascii="宋体" w:hAnsi="宋体" w:eastAsia="宋体" w:cs="宋体"/>
+          <w:color w:val="000000"/>
+          <w:sz w:val="21"/>
+          <w:szCs w:val="21"/>
+          <w:shd w:val="clear" w:fill="FFFFFF"/>
+        </w:rPr>
+        <w:br w:type="textWrapping"/>
+      </w:r>
+      <w:r>
+        <w:rPr>
+          <w:rFonts w:hint="eastAsia" w:ascii="宋体" w:hAnsi="宋体" w:eastAsia="宋体" w:cs="宋体"/>
+          <w:color w:val="000080"/>
+          <w:sz w:val="21"/>
+          <w:szCs w:val="21"/>
+          <w:shd w:val="clear" w:fill="FFFFFF"/>
+        </w:rPr>
+        <w:t>print</w:t>
+      </w:r>
+      <w:r>
+        <w:rPr>
+          <w:rFonts w:hint="eastAsia" w:ascii="宋体" w:hAnsi="宋体" w:eastAsia="宋体" w:cs="宋体"/>
+          <w:color w:val="000000"/>
+          <w:sz w:val="21"/>
+          <w:szCs w:val="21"/>
+          <w:shd w:val="clear" w:fill="FFFFFF"/>
+        </w:rPr>
+        <w:t>(dt+thousandDays)</w:t>
+      </w:r>
+    </w:p>
+    <w:p>
+      <w:pPr>
+        <w:pStyle w:val="2"/>
+        <w:numPr>
+          <w:ilvl w:val="0"/>
+          <w:numId w:val="8"/>
+        </w:numPr>
+        <w:rPr>
+          <w:rFonts w:hint="eastAsia"/>
+          <w:lang w:val="en-US" w:eastAsia="zh-CN"/>
+        </w:rPr>
+      </w:pPr>
+      <w:r>
+        <w:rPr>
+          <w:rFonts w:hint="eastAsia"/>
+          <w:lang w:val="en-US" w:eastAsia="zh-CN"/>
+        </w:rPr>
+        <w:t>时间转为或者取为字符串</w:t>
+      </w:r>
+    </w:p>
+    <w:p>
+      <w:pPr>
+        <w:numPr>
+          <w:numId w:val="0"/>
+        </w:numPr>
+        <w:rPr>
+          <w:rFonts w:hint="eastAsia"/>
+          <w:lang w:val="en-US" w:eastAsia="zh-CN"/>
+        </w:rPr>
+      </w:pPr>
+      <w:r>
+        <w:rPr>
+          <w:rFonts w:hint="eastAsia"/>
+          <w:lang w:val="en-US" w:eastAsia="zh-CN"/>
+        </w:rPr>
+        <w:t>利用strftime()方法转换</w:t>
+      </w:r>
+    </w:p>
+    <w:p>
+      <w:pPr>
+        <w:numPr>
+          <w:numId w:val="0"/>
+        </w:numPr>
+        <w:rPr>
+          <w:rFonts w:hint="eastAsia"/>
+          <w:lang w:val="en-US" w:eastAsia="zh-CN"/>
+        </w:rPr>
+      </w:pPr>
+    </w:p>
+    <w:p>
+      <w:pPr>
+        <w:numPr>
+          <w:numId w:val="0"/>
+        </w:numPr>
+        <w:rPr>
+          <w:rFonts w:hint="eastAsia"/>
+          <w:lang w:val="en-US" w:eastAsia="zh-CN"/>
+        </w:rPr>
+      </w:pPr>
+      <w:r>
+        <w:rPr>
+          <w:rFonts w:hint="eastAsia"/>
+          <w:lang w:val="en-US" w:eastAsia="zh-CN"/>
+        </w:rPr>
+        <w:t xml:space="preserve">strftime 指令 </w:t>
+      </w:r>
+      <w:r>
+        <w:rPr>
+          <w:rFonts w:hint="eastAsia"/>
+          <w:lang w:val="en-US" w:eastAsia="zh-CN"/>
+        </w:rPr>
+        <w:tab/>
+        <w:t xml:space="preserve">含义 </w:t>
+      </w:r>
+    </w:p>
+    <w:p>
+      <w:pPr>
+        <w:numPr>
+          <w:numId w:val="0"/>
+        </w:numPr>
+        <w:rPr>
+          <w:rFonts w:hint="eastAsia"/>
+          <w:lang w:val="en-US" w:eastAsia="zh-CN"/>
+        </w:rPr>
+      </w:pPr>
+      <w:r>
+        <w:rPr>
+          <w:rFonts w:hint="eastAsia"/>
+          <w:lang w:val="en-US" w:eastAsia="zh-CN"/>
+        </w:rPr>
+        <w:t xml:space="preserve">%Y </w:t>
+      </w:r>
+      <w:r>
+        <w:rPr>
+          <w:rFonts w:hint="eastAsia"/>
+          <w:lang w:val="en-US" w:eastAsia="zh-CN"/>
+        </w:rPr>
+        <w:tab/>
+        <w:t/>
+      </w:r>
+      <w:r>
+        <w:rPr>
+          <w:rFonts w:hint="eastAsia"/>
+          <w:lang w:val="en-US" w:eastAsia="zh-CN"/>
+        </w:rPr>
+        <w:tab/>
+        <w:t/>
+      </w:r>
+      <w:r>
+        <w:rPr>
+          <w:rFonts w:hint="eastAsia"/>
+          <w:lang w:val="en-US" w:eastAsia="zh-CN"/>
+        </w:rPr>
+        <w:tab/>
+        <w:t/>
+      </w:r>
+      <w:r>
+        <w:rPr>
+          <w:rFonts w:hint="eastAsia"/>
+          <w:lang w:val="en-US" w:eastAsia="zh-CN"/>
+        </w:rPr>
+        <w:tab/>
+        <w:t xml:space="preserve">带 世纪 的 年份， 例如' 2014' </w:t>
+      </w:r>
+    </w:p>
+    <w:p>
+      <w:pPr>
+        <w:numPr>
+          <w:numId w:val="0"/>
+        </w:numPr>
+        <w:rPr>
+          <w:rFonts w:hint="eastAsia"/>
+          <w:lang w:val="en-US" w:eastAsia="zh-CN"/>
+        </w:rPr>
+      </w:pPr>
+      <w:r>
+        <w:rPr>
+          <w:rFonts w:hint="eastAsia"/>
+          <w:lang w:val="en-US" w:eastAsia="zh-CN"/>
+        </w:rPr>
+        <w:t xml:space="preserve">%y </w:t>
+      </w:r>
+      <w:r>
+        <w:rPr>
+          <w:rFonts w:hint="eastAsia"/>
+          <w:lang w:val="en-US" w:eastAsia="zh-CN"/>
+        </w:rPr>
+        <w:tab/>
+        <w:t/>
+      </w:r>
+      <w:r>
+        <w:rPr>
+          <w:rFonts w:hint="eastAsia"/>
+          <w:lang w:val="en-US" w:eastAsia="zh-CN"/>
+        </w:rPr>
+        <w:tab/>
+        <w:t/>
+      </w:r>
+      <w:r>
+        <w:rPr>
+          <w:rFonts w:hint="eastAsia"/>
+          <w:lang w:val="en-US" w:eastAsia="zh-CN"/>
+        </w:rPr>
+        <w:tab/>
+        <w:t/>
+      </w:r>
+      <w:r>
+        <w:rPr>
+          <w:rFonts w:hint="eastAsia"/>
+          <w:lang w:val="en-US" w:eastAsia="zh-CN"/>
+        </w:rPr>
+        <w:tab/>
+        <w:t xml:space="preserve">不带 世纪 的 年份，' 00' 至' 99'（ 1970 至 2069） </w:t>
+      </w:r>
+    </w:p>
+    <w:p>
+      <w:pPr>
+        <w:numPr>
+          <w:numId w:val="0"/>
+        </w:numPr>
+        <w:rPr>
+          <w:rFonts w:hint="eastAsia"/>
+          <w:lang w:val="en-US" w:eastAsia="zh-CN"/>
+        </w:rPr>
+      </w:pPr>
+      <w:r>
+        <w:rPr>
+          <w:rFonts w:hint="eastAsia"/>
+          <w:lang w:val="en-US" w:eastAsia="zh-CN"/>
+        </w:rPr>
+        <w:t xml:space="preserve">%m </w:t>
+      </w:r>
+      <w:r>
+        <w:rPr>
+          <w:rFonts w:hint="eastAsia"/>
+          <w:lang w:val="en-US" w:eastAsia="zh-CN"/>
+        </w:rPr>
+        <w:tab/>
+        <w:t/>
+      </w:r>
+      <w:r>
+        <w:rPr>
+          <w:rFonts w:hint="eastAsia"/>
+          <w:lang w:val="en-US" w:eastAsia="zh-CN"/>
+        </w:rPr>
+        <w:tab/>
+        <w:t/>
+      </w:r>
+      <w:r>
+        <w:rPr>
+          <w:rFonts w:hint="eastAsia"/>
+          <w:lang w:val="en-US" w:eastAsia="zh-CN"/>
+        </w:rPr>
+        <w:tab/>
+        <w:t/>
+      </w:r>
+      <w:r>
+        <w:rPr>
+          <w:rFonts w:hint="eastAsia"/>
+          <w:lang w:val="en-US" w:eastAsia="zh-CN"/>
+        </w:rPr>
+        <w:tab/>
+        <w:t xml:space="preserve">数字 表示 的 月份, '01' 至' 12' </w:t>
+      </w:r>
+    </w:p>
+    <w:p>
+      <w:pPr>
+        <w:numPr>
+          <w:numId w:val="0"/>
+        </w:numPr>
+        <w:rPr>
+          <w:rFonts w:hint="eastAsia"/>
+          <w:lang w:val="en-US" w:eastAsia="zh-CN"/>
+        </w:rPr>
+      </w:pPr>
+      <w:r>
+        <w:rPr>
+          <w:rFonts w:hint="eastAsia"/>
+          <w:lang w:val="en-US" w:eastAsia="zh-CN"/>
+        </w:rPr>
+        <w:t xml:space="preserve">%B </w:t>
+      </w:r>
+      <w:r>
+        <w:rPr>
+          <w:rFonts w:hint="eastAsia"/>
+          <w:lang w:val="en-US" w:eastAsia="zh-CN"/>
+        </w:rPr>
+        <w:tab/>
+        <w:t/>
+      </w:r>
+      <w:r>
+        <w:rPr>
+          <w:rFonts w:hint="eastAsia"/>
+          <w:lang w:val="en-US" w:eastAsia="zh-CN"/>
+        </w:rPr>
+        <w:tab/>
+        <w:t/>
+      </w:r>
+      <w:r>
+        <w:rPr>
+          <w:rFonts w:hint="eastAsia"/>
+          <w:lang w:val="en-US" w:eastAsia="zh-CN"/>
+        </w:rPr>
+        <w:tab/>
+        <w:t/>
+      </w:r>
+      <w:r>
+        <w:rPr>
+          <w:rFonts w:hint="eastAsia"/>
+          <w:lang w:val="en-US" w:eastAsia="zh-CN"/>
+        </w:rPr>
+        <w:tab/>
+        <w:t xml:space="preserve">完整 的 月份， 例如' November' %b 简写 的 月份， 例如' Nov' </w:t>
+      </w:r>
+    </w:p>
+    <w:p>
+      <w:pPr>
+        <w:numPr>
+          <w:numId w:val="0"/>
+        </w:numPr>
+        <w:rPr>
+          <w:rFonts w:hint="eastAsia"/>
+          <w:lang w:val="en-US" w:eastAsia="zh-CN"/>
+        </w:rPr>
+      </w:pPr>
+      <w:r>
+        <w:rPr>
+          <w:rFonts w:hint="eastAsia"/>
+          <w:lang w:val="en-US" w:eastAsia="zh-CN"/>
+        </w:rPr>
+        <w:t xml:space="preserve">%d </w:t>
+      </w:r>
+      <w:r>
+        <w:rPr>
+          <w:rFonts w:hint="eastAsia"/>
+          <w:lang w:val="en-US" w:eastAsia="zh-CN"/>
+        </w:rPr>
+        <w:tab/>
+        <w:t/>
+      </w:r>
+      <w:r>
+        <w:rPr>
+          <w:rFonts w:hint="eastAsia"/>
+          <w:lang w:val="en-US" w:eastAsia="zh-CN"/>
+        </w:rPr>
+        <w:tab/>
+        <w:t/>
+      </w:r>
+      <w:r>
+        <w:rPr>
+          <w:rFonts w:hint="eastAsia"/>
+          <w:lang w:val="en-US" w:eastAsia="zh-CN"/>
+        </w:rPr>
+        <w:tab/>
+        <w:t/>
+      </w:r>
+      <w:r>
+        <w:rPr>
+          <w:rFonts w:hint="eastAsia"/>
+          <w:lang w:val="en-US" w:eastAsia="zh-CN"/>
+        </w:rPr>
+        <w:tab/>
+        <w:t xml:space="preserve">一月 中的 第几 天，' 01' 至' 31' </w:t>
+      </w:r>
+    </w:p>
+    <w:p>
+      <w:pPr>
+        <w:numPr>
+          <w:numId w:val="0"/>
+        </w:numPr>
+        <w:rPr>
+          <w:rFonts w:hint="eastAsia"/>
+          <w:lang w:val="en-US" w:eastAsia="zh-CN"/>
+        </w:rPr>
+      </w:pPr>
+      <w:r>
+        <w:rPr>
+          <w:rFonts w:hint="eastAsia"/>
+          <w:lang w:val="en-US" w:eastAsia="zh-CN"/>
+        </w:rPr>
+        <w:t xml:space="preserve">%j </w:t>
+      </w:r>
+      <w:r>
+        <w:rPr>
+          <w:rFonts w:hint="eastAsia"/>
+          <w:lang w:val="en-US" w:eastAsia="zh-CN"/>
+        </w:rPr>
+        <w:tab/>
+        <w:t/>
+      </w:r>
+      <w:r>
+        <w:rPr>
+          <w:rFonts w:hint="eastAsia"/>
+          <w:lang w:val="en-US" w:eastAsia="zh-CN"/>
+        </w:rPr>
+        <w:tab/>
+        <w:t/>
+      </w:r>
+      <w:r>
+        <w:rPr>
+          <w:rFonts w:hint="eastAsia"/>
+          <w:lang w:val="en-US" w:eastAsia="zh-CN"/>
+        </w:rPr>
+        <w:tab/>
+        <w:t/>
+      </w:r>
+      <w:r>
+        <w:rPr>
+          <w:rFonts w:hint="eastAsia"/>
+          <w:lang w:val="en-US" w:eastAsia="zh-CN"/>
+        </w:rPr>
+        <w:tab/>
+        <w:t>一年 中的 第几 天，' 001' 至' 366'</w:t>
+      </w:r>
+    </w:p>
+    <w:p>
+      <w:pPr>
+        <w:numPr>
+          <w:numId w:val="0"/>
+        </w:numPr>
+        <w:rPr>
+          <w:rFonts w:hint="eastAsia"/>
+          <w:lang w:val="en-US" w:eastAsia="zh-CN"/>
+        </w:rPr>
+      </w:pPr>
+      <w:r>
+        <w:rPr>
+          <w:rFonts w:hint="eastAsia"/>
+          <w:lang w:val="en-US" w:eastAsia="zh-CN"/>
+        </w:rPr>
+        <w:t xml:space="preserve">%w </w:t>
+      </w:r>
+      <w:r>
+        <w:rPr>
+          <w:rFonts w:hint="eastAsia"/>
+          <w:lang w:val="en-US" w:eastAsia="zh-CN"/>
+        </w:rPr>
+        <w:tab/>
+        <w:t/>
+      </w:r>
+      <w:r>
+        <w:rPr>
+          <w:rFonts w:hint="eastAsia"/>
+          <w:lang w:val="en-US" w:eastAsia="zh-CN"/>
+        </w:rPr>
+        <w:tab/>
+        <w:t/>
+      </w:r>
+      <w:r>
+        <w:rPr>
+          <w:rFonts w:hint="eastAsia"/>
+          <w:lang w:val="en-US" w:eastAsia="zh-CN"/>
+        </w:rPr>
+        <w:tab/>
+        <w:t/>
+      </w:r>
+      <w:r>
+        <w:rPr>
+          <w:rFonts w:hint="eastAsia"/>
+          <w:lang w:val="en-US" w:eastAsia="zh-CN"/>
+        </w:rPr>
+        <w:tab/>
+        <w:t xml:space="preserve">一周 中的 第几 天，' 0'（ 周日） 至' 6'（ 周六） </w:t>
+      </w:r>
+    </w:p>
+    <w:p>
+      <w:pPr>
+        <w:numPr>
+          <w:numId w:val="0"/>
+        </w:numPr>
+        <w:rPr>
+          <w:rFonts w:hint="eastAsia"/>
+          <w:lang w:val="en-US" w:eastAsia="zh-CN"/>
+        </w:rPr>
+      </w:pPr>
+      <w:r>
+        <w:rPr>
+          <w:rFonts w:hint="eastAsia"/>
+          <w:lang w:val="en-US" w:eastAsia="zh-CN"/>
+        </w:rPr>
+        <w:t xml:space="preserve">%A </w:t>
+      </w:r>
+      <w:r>
+        <w:rPr>
+          <w:rFonts w:hint="eastAsia"/>
+          <w:lang w:val="en-US" w:eastAsia="zh-CN"/>
+        </w:rPr>
+        <w:tab/>
+        <w:t/>
+      </w:r>
+      <w:r>
+        <w:rPr>
+          <w:rFonts w:hint="eastAsia"/>
+          <w:lang w:val="en-US" w:eastAsia="zh-CN"/>
+        </w:rPr>
+        <w:tab/>
+        <w:t/>
+      </w:r>
+      <w:r>
+        <w:rPr>
+          <w:rFonts w:hint="eastAsia"/>
+          <w:lang w:val="en-US" w:eastAsia="zh-CN"/>
+        </w:rPr>
+        <w:tab/>
+        <w:t/>
+      </w:r>
+      <w:r>
+        <w:rPr>
+          <w:rFonts w:hint="eastAsia"/>
+          <w:lang w:val="en-US" w:eastAsia="zh-CN"/>
+        </w:rPr>
+        <w:tab/>
+        <w:t xml:space="preserve">完整 的 周 几， 例如' Monday' </w:t>
+      </w:r>
+    </w:p>
+    <w:p>
+      <w:pPr>
+        <w:numPr>
+          <w:numId w:val="0"/>
+        </w:numPr>
+        <w:rPr>
+          <w:rFonts w:hint="eastAsia"/>
+          <w:lang w:val="en-US" w:eastAsia="zh-CN"/>
+        </w:rPr>
+      </w:pPr>
+      <w:r>
+        <w:rPr>
+          <w:rFonts w:hint="eastAsia"/>
+          <w:lang w:val="en-US" w:eastAsia="zh-CN"/>
+        </w:rPr>
+        <w:t xml:space="preserve">%a </w:t>
+      </w:r>
+      <w:r>
+        <w:rPr>
+          <w:rFonts w:hint="eastAsia"/>
+          <w:lang w:val="en-US" w:eastAsia="zh-CN"/>
+        </w:rPr>
+        <w:tab/>
+        <w:t/>
+      </w:r>
+      <w:r>
+        <w:rPr>
+          <w:rFonts w:hint="eastAsia"/>
+          <w:lang w:val="en-US" w:eastAsia="zh-CN"/>
+        </w:rPr>
+        <w:tab/>
+        <w:t/>
+      </w:r>
+      <w:r>
+        <w:rPr>
+          <w:rFonts w:hint="eastAsia"/>
+          <w:lang w:val="en-US" w:eastAsia="zh-CN"/>
+        </w:rPr>
+        <w:tab/>
+        <w:t/>
+      </w:r>
+      <w:r>
+        <w:rPr>
+          <w:rFonts w:hint="eastAsia"/>
+          <w:lang w:val="en-US" w:eastAsia="zh-CN"/>
+        </w:rPr>
+        <w:tab/>
+        <w:t xml:space="preserve">简 写的 周 几， 例如' Mon' </w:t>
+      </w:r>
+    </w:p>
+    <w:p>
+      <w:pPr>
+        <w:numPr>
+          <w:numId w:val="0"/>
+        </w:numPr>
+        <w:rPr>
+          <w:rFonts w:hint="eastAsia"/>
+          <w:lang w:val="en-US" w:eastAsia="zh-CN"/>
+        </w:rPr>
+      </w:pPr>
+      <w:r>
+        <w:rPr>
+          <w:rFonts w:hint="eastAsia"/>
+          <w:lang w:val="en-US" w:eastAsia="zh-CN"/>
+        </w:rPr>
+        <w:t xml:space="preserve">%H </w:t>
+      </w:r>
+      <w:r>
+        <w:rPr>
+          <w:rFonts w:hint="eastAsia"/>
+          <w:lang w:val="en-US" w:eastAsia="zh-CN"/>
+        </w:rPr>
+        <w:tab/>
+        <w:t/>
+      </w:r>
+      <w:r>
+        <w:rPr>
+          <w:rFonts w:hint="eastAsia"/>
+          <w:lang w:val="en-US" w:eastAsia="zh-CN"/>
+        </w:rPr>
+        <w:tab/>
+        <w:t/>
+      </w:r>
+      <w:r>
+        <w:rPr>
+          <w:rFonts w:hint="eastAsia"/>
+          <w:lang w:val="en-US" w:eastAsia="zh-CN"/>
+        </w:rPr>
+        <w:tab/>
+        <w:t/>
+      </w:r>
+      <w:r>
+        <w:rPr>
+          <w:rFonts w:hint="eastAsia"/>
+          <w:lang w:val="en-US" w:eastAsia="zh-CN"/>
+        </w:rPr>
+        <w:tab/>
+        <w:t xml:space="preserve">小时（ 24 小时 时钟），' 00' 至' 23' </w:t>
+      </w:r>
+    </w:p>
+    <w:p>
+      <w:pPr>
+        <w:numPr>
+          <w:numId w:val="0"/>
+        </w:numPr>
+        <w:rPr>
+          <w:rFonts w:hint="eastAsia"/>
+          <w:lang w:val="en-US" w:eastAsia="zh-CN"/>
+        </w:rPr>
+      </w:pPr>
+      <w:r>
+        <w:rPr>
+          <w:rFonts w:hint="eastAsia"/>
+          <w:lang w:val="en-US" w:eastAsia="zh-CN"/>
+        </w:rPr>
+        <w:t xml:space="preserve">%I </w:t>
+      </w:r>
+      <w:r>
+        <w:rPr>
+          <w:rFonts w:hint="eastAsia"/>
+          <w:lang w:val="en-US" w:eastAsia="zh-CN"/>
+        </w:rPr>
+        <w:tab/>
+        <w:t/>
+      </w:r>
+      <w:r>
+        <w:rPr>
+          <w:rFonts w:hint="eastAsia"/>
+          <w:lang w:val="en-US" w:eastAsia="zh-CN"/>
+        </w:rPr>
+        <w:tab/>
+        <w:t/>
+      </w:r>
+      <w:r>
+        <w:rPr>
+          <w:rFonts w:hint="eastAsia"/>
+          <w:lang w:val="en-US" w:eastAsia="zh-CN"/>
+        </w:rPr>
+        <w:tab/>
+        <w:t/>
+      </w:r>
+      <w:r>
+        <w:rPr>
+          <w:rFonts w:hint="eastAsia"/>
+          <w:lang w:val="en-US" w:eastAsia="zh-CN"/>
+        </w:rPr>
+        <w:tab/>
+        <w:t xml:space="preserve">小时（ 12 小时 时钟），' 01' 至' 12' </w:t>
+      </w:r>
+    </w:p>
+    <w:p>
+      <w:pPr>
+        <w:numPr>
+          <w:numId w:val="0"/>
+        </w:numPr>
+        <w:rPr>
+          <w:rFonts w:hint="eastAsia"/>
+          <w:lang w:val="en-US" w:eastAsia="zh-CN"/>
+        </w:rPr>
+      </w:pPr>
+      <w:r>
+        <w:rPr>
+          <w:rFonts w:hint="eastAsia"/>
+          <w:lang w:val="en-US" w:eastAsia="zh-CN"/>
+        </w:rPr>
+        <w:t xml:space="preserve">%M </w:t>
+      </w:r>
+      <w:r>
+        <w:rPr>
+          <w:rFonts w:hint="eastAsia"/>
+          <w:lang w:val="en-US" w:eastAsia="zh-CN"/>
+        </w:rPr>
+        <w:tab/>
+        <w:t/>
+      </w:r>
+      <w:r>
+        <w:rPr>
+          <w:rFonts w:hint="eastAsia"/>
+          <w:lang w:val="en-US" w:eastAsia="zh-CN"/>
+        </w:rPr>
+        <w:tab/>
+        <w:t/>
+      </w:r>
+      <w:r>
+        <w:rPr>
+          <w:rFonts w:hint="eastAsia"/>
+          <w:lang w:val="en-US" w:eastAsia="zh-CN"/>
+        </w:rPr>
+        <w:tab/>
+        <w:t/>
+      </w:r>
+      <w:r>
+        <w:rPr>
+          <w:rFonts w:hint="eastAsia"/>
+          <w:lang w:val="en-US" w:eastAsia="zh-CN"/>
+        </w:rPr>
+        <w:tab/>
+        <w:t xml:space="preserve">分，' 00' 至' 59' </w:t>
+      </w:r>
+    </w:p>
+    <w:p>
+      <w:pPr>
+        <w:numPr>
+          <w:numId w:val="0"/>
+        </w:numPr>
+        <w:rPr>
+          <w:rFonts w:hint="eastAsia"/>
+          <w:lang w:val="en-US" w:eastAsia="zh-CN"/>
+        </w:rPr>
+      </w:pPr>
+      <w:r>
+        <w:rPr>
+          <w:rFonts w:hint="eastAsia"/>
+          <w:lang w:val="en-US" w:eastAsia="zh-CN"/>
+        </w:rPr>
+        <w:t xml:space="preserve">%S </w:t>
+      </w:r>
+      <w:r>
+        <w:rPr>
+          <w:rFonts w:hint="eastAsia"/>
+          <w:lang w:val="en-US" w:eastAsia="zh-CN"/>
+        </w:rPr>
+        <w:tab/>
+        <w:t/>
+      </w:r>
+      <w:r>
+        <w:rPr>
+          <w:rFonts w:hint="eastAsia"/>
+          <w:lang w:val="en-US" w:eastAsia="zh-CN"/>
+        </w:rPr>
+        <w:tab/>
+        <w:t/>
+      </w:r>
+      <w:r>
+        <w:rPr>
+          <w:rFonts w:hint="eastAsia"/>
+          <w:lang w:val="en-US" w:eastAsia="zh-CN"/>
+        </w:rPr>
+        <w:tab/>
+        <w:t/>
+      </w:r>
+      <w:r>
+        <w:rPr>
+          <w:rFonts w:hint="eastAsia"/>
+          <w:lang w:val="en-US" w:eastAsia="zh-CN"/>
+        </w:rPr>
+        <w:tab/>
+        <w:t xml:space="preserve">秒，' 00' 至' 59' </w:t>
+      </w:r>
+    </w:p>
+    <w:p>
+      <w:pPr>
+        <w:numPr>
+          <w:numId w:val="0"/>
+        </w:numPr>
+        <w:rPr>
+          <w:rFonts w:hint="eastAsia"/>
+          <w:lang w:val="en-US" w:eastAsia="zh-CN"/>
+        </w:rPr>
+      </w:pPr>
+      <w:r>
+        <w:rPr>
+          <w:rFonts w:hint="eastAsia"/>
+          <w:lang w:val="en-US" w:eastAsia="zh-CN"/>
+        </w:rPr>
+        <w:t xml:space="preserve">%p </w:t>
+      </w:r>
+      <w:r>
+        <w:rPr>
+          <w:rFonts w:hint="eastAsia"/>
+          <w:lang w:val="en-US" w:eastAsia="zh-CN"/>
+        </w:rPr>
+        <w:tab/>
+        <w:t/>
+      </w:r>
+      <w:r>
+        <w:rPr>
+          <w:rFonts w:hint="eastAsia"/>
+          <w:lang w:val="en-US" w:eastAsia="zh-CN"/>
+        </w:rPr>
+        <w:tab/>
+        <w:t/>
+      </w:r>
+      <w:r>
+        <w:rPr>
+          <w:rFonts w:hint="eastAsia"/>
+          <w:lang w:val="en-US" w:eastAsia="zh-CN"/>
+        </w:rPr>
+        <w:tab/>
+        <w:t/>
+      </w:r>
+      <w:r>
+        <w:rPr>
+          <w:rFonts w:hint="eastAsia"/>
+          <w:lang w:val="en-US" w:eastAsia="zh-CN"/>
+        </w:rPr>
+        <w:tab/>
+        <w:t xml:space="preserve">AM' 或' PM' </w:t>
+      </w:r>
+    </w:p>
+    <w:p>
+      <w:pPr>
+        <w:numPr>
+          <w:numId w:val="0"/>
+        </w:numPr>
+        <w:rPr>
+          <w:rFonts w:hint="eastAsia"/>
+          <w:lang w:val="en-US" w:eastAsia="zh-CN"/>
+        </w:rPr>
+      </w:pPr>
+      <w:r>
+        <w:rPr>
+          <w:rFonts w:hint="eastAsia"/>
+          <w:lang w:val="en-US" w:eastAsia="zh-CN"/>
+        </w:rPr>
+        <w:t xml:space="preserve">%% </w:t>
+      </w:r>
+      <w:r>
+        <w:rPr>
+          <w:rFonts w:hint="eastAsia"/>
+          <w:lang w:val="en-US" w:eastAsia="zh-CN"/>
+        </w:rPr>
+        <w:tab/>
+        <w:t/>
+      </w:r>
+      <w:r>
+        <w:rPr>
+          <w:rFonts w:hint="eastAsia"/>
+          <w:lang w:val="en-US" w:eastAsia="zh-CN"/>
+        </w:rPr>
+        <w:tab/>
+        <w:t/>
+      </w:r>
+      <w:r>
+        <w:rPr>
+          <w:rFonts w:hint="eastAsia"/>
+          <w:lang w:val="en-US" w:eastAsia="zh-CN"/>
+        </w:rPr>
+        <w:tab/>
+        <w:t/>
+      </w:r>
+      <w:r>
+        <w:rPr>
+          <w:rFonts w:hint="eastAsia"/>
+          <w:lang w:val="en-US" w:eastAsia="zh-CN"/>
+        </w:rPr>
+        <w:tab/>
+        <w:t>就是'%' 字符</w:t>
+      </w:r>
+    </w:p>
+    <w:p>
+      <w:pPr>
+        <w:numPr>
+          <w:numId w:val="0"/>
+        </w:numPr>
+        <w:rPr>
+          <w:rFonts w:hint="eastAsia"/>
+          <w:lang w:val="en-US" w:eastAsia="zh-CN"/>
+        </w:rPr>
+      </w:pPr>
+    </w:p>
+    <w:p>
+      <w:pPr>
+        <w:numPr>
+          <w:numId w:val="0"/>
+        </w:numPr>
+        <w:rPr>
+          <w:rFonts w:hint="eastAsia"/>
+          <w:lang w:val="en-US" w:eastAsia="zh-CN"/>
+        </w:rPr>
+      </w:pPr>
+      <w:r>
+        <w:rPr>
+          <w:rFonts w:hint="eastAsia"/>
+          <w:lang w:val="en-US" w:eastAsia="zh-CN"/>
+        </w:rPr>
+        <w:t>代码：</w:t>
+      </w:r>
+    </w:p>
+    <w:p>
+      <w:pPr>
+        <w:pStyle w:val="5"/>
+        <w:keepNext w:val="0"/>
+        <w:keepLines w:val="0"/>
+        <w:widowControl/>
+        <w:suppressLineNumbers w:val="0"/>
+        <w:shd w:val="clear" w:fill="FFFFFF"/>
+        <w:rPr>
+          <w:rFonts w:hint="eastAsia" w:ascii="宋体" w:hAnsi="宋体" w:eastAsia="宋体" w:cs="宋体"/>
+          <w:color w:val="000000"/>
+          <w:sz w:val="21"/>
+          <w:szCs w:val="21"/>
+        </w:rPr>
+      </w:pPr>
+      <w:r>
+        <w:rPr>
+          <w:rFonts w:hint="eastAsia" w:ascii="宋体" w:hAnsi="宋体" w:eastAsia="宋体" w:cs="宋体"/>
+          <w:color w:val="000000"/>
+          <w:sz w:val="21"/>
+          <w:szCs w:val="21"/>
+          <w:shd w:val="clear" w:fill="FFFFFF"/>
+        </w:rPr>
+        <w:t>oct21st=datetime.datetime(</w:t>
+      </w:r>
+      <w:r>
+        <w:rPr>
+          <w:rFonts w:hint="eastAsia" w:ascii="宋体" w:hAnsi="宋体" w:eastAsia="宋体" w:cs="宋体"/>
+          <w:color w:val="0000FF"/>
+          <w:sz w:val="21"/>
+          <w:szCs w:val="21"/>
+          <w:shd w:val="clear" w:fill="FFFFFF"/>
+        </w:rPr>
+        <w:t>2015</w:t>
+      </w:r>
+      <w:r>
+        <w:rPr>
+          <w:rFonts w:hint="eastAsia" w:ascii="宋体" w:hAnsi="宋体" w:eastAsia="宋体" w:cs="宋体"/>
+          <w:color w:val="000000"/>
+          <w:sz w:val="21"/>
+          <w:szCs w:val="21"/>
+          <w:shd w:val="clear" w:fill="FFFFFF"/>
+        </w:rPr>
+        <w:t>,</w:t>
+      </w:r>
+      <w:r>
+        <w:rPr>
+          <w:rFonts w:hint="eastAsia" w:ascii="宋体" w:hAnsi="宋体" w:eastAsia="宋体" w:cs="宋体"/>
+          <w:color w:val="0000FF"/>
+          <w:sz w:val="21"/>
+          <w:szCs w:val="21"/>
+          <w:shd w:val="clear" w:fill="FFFFFF"/>
+        </w:rPr>
+        <w:t>10</w:t>
+      </w:r>
+      <w:r>
+        <w:rPr>
+          <w:rFonts w:hint="eastAsia" w:ascii="宋体" w:hAnsi="宋体" w:eastAsia="宋体" w:cs="宋体"/>
+          <w:color w:val="000000"/>
+          <w:sz w:val="21"/>
+          <w:szCs w:val="21"/>
+          <w:shd w:val="clear" w:fill="FFFFFF"/>
+        </w:rPr>
+        <w:t>,</w:t>
+      </w:r>
+      <w:r>
+        <w:rPr>
+          <w:rFonts w:hint="eastAsia" w:ascii="宋体" w:hAnsi="宋体" w:eastAsia="宋体" w:cs="宋体"/>
+          <w:color w:val="0000FF"/>
+          <w:sz w:val="21"/>
+          <w:szCs w:val="21"/>
+          <w:shd w:val="clear" w:fill="FFFFFF"/>
+        </w:rPr>
+        <w:t>21</w:t>
+      </w:r>
+      <w:r>
+        <w:rPr>
+          <w:rFonts w:hint="eastAsia" w:ascii="宋体" w:hAnsi="宋体" w:eastAsia="宋体" w:cs="宋体"/>
+          <w:color w:val="000000"/>
+          <w:sz w:val="21"/>
+          <w:szCs w:val="21"/>
+          <w:shd w:val="clear" w:fill="FFFFFF"/>
+        </w:rPr>
+        <w:t>,</w:t>
+      </w:r>
+      <w:r>
+        <w:rPr>
+          <w:rFonts w:hint="eastAsia" w:ascii="宋体" w:hAnsi="宋体" w:eastAsia="宋体" w:cs="宋体"/>
+          <w:color w:val="0000FF"/>
+          <w:sz w:val="21"/>
+          <w:szCs w:val="21"/>
+          <w:shd w:val="clear" w:fill="FFFFFF"/>
+        </w:rPr>
+        <w:t>16</w:t>
+      </w:r>
+      <w:r>
+        <w:rPr>
+          <w:rFonts w:hint="eastAsia" w:ascii="宋体" w:hAnsi="宋体" w:eastAsia="宋体" w:cs="宋体"/>
+          <w:color w:val="000000"/>
+          <w:sz w:val="21"/>
+          <w:szCs w:val="21"/>
+          <w:shd w:val="clear" w:fill="FFFFFF"/>
+        </w:rPr>
+        <w:t>,</w:t>
+      </w:r>
+      <w:r>
+        <w:rPr>
+          <w:rFonts w:hint="eastAsia" w:ascii="宋体" w:hAnsi="宋体" w:eastAsia="宋体" w:cs="宋体"/>
+          <w:color w:val="0000FF"/>
+          <w:sz w:val="21"/>
+          <w:szCs w:val="21"/>
+          <w:shd w:val="clear" w:fill="FFFFFF"/>
+        </w:rPr>
+        <w:t>29</w:t>
+      </w:r>
+      <w:r>
+        <w:rPr>
+          <w:rFonts w:hint="eastAsia" w:ascii="宋体" w:hAnsi="宋体" w:eastAsia="宋体" w:cs="宋体"/>
+          <w:color w:val="000000"/>
+          <w:sz w:val="21"/>
+          <w:szCs w:val="21"/>
+          <w:shd w:val="clear" w:fill="FFFFFF"/>
+        </w:rPr>
+        <w:t>,</w:t>
+      </w:r>
+      <w:r>
+        <w:rPr>
+          <w:rFonts w:hint="eastAsia" w:ascii="宋体" w:hAnsi="宋体" w:eastAsia="宋体" w:cs="宋体"/>
+          <w:color w:val="0000FF"/>
+          <w:sz w:val="21"/>
+          <w:szCs w:val="21"/>
+          <w:shd w:val="clear" w:fill="FFFFFF"/>
+        </w:rPr>
+        <w:t>0</w:t>
+      </w:r>
+      <w:r>
+        <w:rPr>
+          <w:rFonts w:hint="eastAsia" w:ascii="宋体" w:hAnsi="宋体" w:eastAsia="宋体" w:cs="宋体"/>
+          <w:color w:val="000000"/>
+          <w:sz w:val="21"/>
+          <w:szCs w:val="21"/>
+          <w:shd w:val="clear" w:fill="FFFFFF"/>
+        </w:rPr>
+        <w:t>)</w:t>
+      </w:r>
+      <w:r>
+        <w:rPr>
+          <w:rFonts w:hint="eastAsia" w:ascii="宋体" w:hAnsi="宋体" w:eastAsia="宋体" w:cs="宋体"/>
+          <w:color w:val="000000"/>
+          <w:sz w:val="21"/>
+          <w:szCs w:val="21"/>
+          <w:shd w:val="clear" w:fill="FFFFFF"/>
+        </w:rPr>
+        <w:br w:type="textWrapping"/>
+      </w:r>
+      <w:r>
+        <w:rPr>
+          <w:rFonts w:hint="eastAsia" w:ascii="宋体" w:hAnsi="宋体" w:eastAsia="宋体" w:cs="宋体"/>
+          <w:color w:val="000080"/>
+          <w:sz w:val="21"/>
+          <w:szCs w:val="21"/>
+          <w:shd w:val="clear" w:fill="FFFFFF"/>
+        </w:rPr>
+        <w:t>print</w:t>
+      </w:r>
+      <w:r>
+        <w:rPr>
+          <w:rFonts w:hint="eastAsia" w:ascii="宋体" w:hAnsi="宋体" w:eastAsia="宋体" w:cs="宋体"/>
+          <w:color w:val="000000"/>
+          <w:sz w:val="21"/>
+          <w:szCs w:val="21"/>
+          <w:shd w:val="clear" w:fill="FFFFFF"/>
+        </w:rPr>
+        <w:t>(oct21st.strftime(</w:t>
+      </w:r>
+      <w:r>
+        <w:rPr>
+          <w:rFonts w:hint="eastAsia" w:ascii="宋体" w:hAnsi="宋体" w:eastAsia="宋体" w:cs="宋体"/>
+          <w:b/>
+          <w:color w:val="008080"/>
+          <w:sz w:val="21"/>
+          <w:szCs w:val="21"/>
+          <w:shd w:val="clear" w:fill="FFFFFF"/>
+        </w:rPr>
+        <w:t>'%Y/%m/%d %H:%M:%S'</w:t>
+      </w:r>
+      <w:r>
+        <w:rPr>
+          <w:rFonts w:hint="eastAsia" w:ascii="宋体" w:hAnsi="宋体" w:eastAsia="宋体" w:cs="宋体"/>
+          <w:color w:val="000000"/>
+          <w:sz w:val="21"/>
+          <w:szCs w:val="21"/>
+          <w:shd w:val="clear" w:fill="FFFFFF"/>
+        </w:rPr>
+        <w:t>))</w:t>
+      </w:r>
+      <w:r>
+        <w:rPr>
+          <w:rFonts w:hint="eastAsia" w:ascii="宋体" w:hAnsi="宋体" w:eastAsia="宋体" w:cs="宋体"/>
+          <w:color w:val="000000"/>
+          <w:sz w:val="21"/>
+          <w:szCs w:val="21"/>
+          <w:shd w:val="clear" w:fill="FFFFFF"/>
+        </w:rPr>
+        <w:br w:type="textWrapping"/>
+      </w:r>
+      <w:r>
+        <w:rPr>
+          <w:rFonts w:hint="eastAsia" w:ascii="宋体" w:hAnsi="宋体" w:eastAsia="宋体" w:cs="宋体"/>
+          <w:color w:val="000080"/>
+          <w:sz w:val="21"/>
+          <w:szCs w:val="21"/>
+          <w:shd w:val="clear" w:fill="FFFFFF"/>
+        </w:rPr>
+        <w:t>print</w:t>
+      </w:r>
+      <w:r>
+        <w:rPr>
+          <w:rFonts w:hint="eastAsia" w:ascii="宋体" w:hAnsi="宋体" w:eastAsia="宋体" w:cs="宋体"/>
+          <w:color w:val="000000"/>
+          <w:sz w:val="21"/>
+          <w:szCs w:val="21"/>
+          <w:shd w:val="clear" w:fill="FFFFFF"/>
+        </w:rPr>
+        <w:t>(oct21st.strftime(</w:t>
+      </w:r>
+      <w:r>
+        <w:rPr>
+          <w:rFonts w:hint="eastAsia" w:ascii="宋体" w:hAnsi="宋体" w:eastAsia="宋体" w:cs="宋体"/>
+          <w:b/>
+          <w:color w:val="008080"/>
+          <w:sz w:val="21"/>
+          <w:szCs w:val="21"/>
+          <w:shd w:val="clear" w:fill="FFFFFF"/>
+        </w:rPr>
+        <w:t>'%I:%M %p'</w:t>
+      </w:r>
+      <w:r>
+        <w:rPr>
+          <w:rFonts w:hint="eastAsia" w:ascii="宋体" w:hAnsi="宋体" w:eastAsia="宋体" w:cs="宋体"/>
+          <w:color w:val="000000"/>
+          <w:sz w:val="21"/>
+          <w:szCs w:val="21"/>
+          <w:shd w:val="clear" w:fill="FFFFFF"/>
+        </w:rPr>
+        <w:t>))</w:t>
+      </w:r>
+      <w:r>
+        <w:rPr>
+          <w:rFonts w:hint="eastAsia" w:ascii="宋体" w:hAnsi="宋体" w:eastAsia="宋体" w:cs="宋体"/>
+          <w:color w:val="000000"/>
+          <w:sz w:val="21"/>
+          <w:szCs w:val="21"/>
+          <w:shd w:val="clear" w:fill="FFFFFF"/>
+        </w:rPr>
+        <w:br w:type="textWrapping"/>
+      </w:r>
+      <w:r>
+        <w:rPr>
+          <w:rFonts w:hint="eastAsia" w:ascii="宋体" w:hAnsi="宋体" w:eastAsia="宋体" w:cs="宋体"/>
+          <w:color w:val="000080"/>
+          <w:sz w:val="21"/>
+          <w:szCs w:val="21"/>
+          <w:shd w:val="clear" w:fill="FFFFFF"/>
+        </w:rPr>
+        <w:t>print</w:t>
+      </w:r>
+      <w:r>
+        <w:rPr>
+          <w:rFonts w:hint="eastAsia" w:ascii="宋体" w:hAnsi="宋体" w:eastAsia="宋体" w:cs="宋体"/>
+          <w:color w:val="000000"/>
+          <w:sz w:val="21"/>
+          <w:szCs w:val="21"/>
+          <w:shd w:val="clear" w:fill="FFFFFF"/>
+        </w:rPr>
+        <w:t>(oct21st.strftime(</w:t>
+      </w:r>
+      <w:r>
+        <w:rPr>
+          <w:rFonts w:hint="eastAsia" w:ascii="宋体" w:hAnsi="宋体" w:eastAsia="宋体" w:cs="宋体"/>
+          <w:b/>
+          <w:color w:val="008080"/>
+          <w:sz w:val="21"/>
+          <w:szCs w:val="21"/>
+          <w:shd w:val="clear" w:fill="FFFFFF"/>
+        </w:rPr>
+        <w:t>"%B of '%y"</w:t>
+      </w:r>
+      <w:r>
+        <w:rPr>
+          <w:rFonts w:hint="eastAsia" w:ascii="宋体" w:hAnsi="宋体" w:eastAsia="宋体" w:cs="宋体"/>
+          <w:color w:val="000000"/>
+          <w:sz w:val="21"/>
+          <w:szCs w:val="21"/>
+          <w:shd w:val="clear" w:fill="FFFFFF"/>
+        </w:rPr>
+        <w:t>))</w:t>
+      </w:r>
+    </w:p>
+    <w:p>
+      <w:pPr>
+        <w:numPr>
+          <w:numId w:val="0"/>
+        </w:numPr>
+        <w:rPr>
+          <w:rFonts w:hint="eastAsia"/>
+          <w:lang w:val="en-US" w:eastAsia="zh-CN"/>
+        </w:rPr>
+      </w:pPr>
+      <w:r>
+        <w:rPr>
+          <w:rFonts w:hint="eastAsia"/>
+          <w:lang w:val="en-US" w:eastAsia="zh-CN"/>
+        </w:rPr>
+        <w:t>效果：</w:t>
+      </w:r>
+    </w:p>
+    <w:p>
+      <w:pPr>
+        <w:numPr>
+          <w:numId w:val="0"/>
+        </w:numPr>
+        <w:rPr>
+          <w:rFonts w:hint="eastAsia"/>
+          <w:lang w:val="en-US" w:eastAsia="zh-CN"/>
+        </w:rPr>
+      </w:pPr>
+      <w:r>
+        <w:rPr>
+          <w:rFonts w:hint="eastAsia"/>
+          <w:lang w:val="en-US" w:eastAsia="zh-CN"/>
+        </w:rPr>
+        <w:t>2015/10/21 16:29:00</w:t>
+      </w:r>
+    </w:p>
+    <w:p>
+      <w:pPr>
+        <w:numPr>
+          <w:numId w:val="0"/>
+        </w:numPr>
+        <w:rPr>
+          <w:rFonts w:hint="eastAsia"/>
+          <w:lang w:val="en-US" w:eastAsia="zh-CN"/>
+        </w:rPr>
+      </w:pPr>
+      <w:r>
+        <w:rPr>
+          <w:rFonts w:hint="eastAsia"/>
+          <w:lang w:val="en-US" w:eastAsia="zh-CN"/>
+        </w:rPr>
+        <w:t>04:29 PM</w:t>
+      </w:r>
+    </w:p>
+    <w:p>
+      <w:pPr>
+        <w:numPr>
+          <w:numId w:val="0"/>
+        </w:numPr>
+        <w:rPr>
+          <w:rFonts w:hint="eastAsia"/>
+          <w:lang w:val="en-US" w:eastAsia="zh-CN"/>
+        </w:rPr>
+      </w:pPr>
+      <w:r>
+        <w:rPr>
+          <w:rFonts w:hint="eastAsia"/>
+          <w:lang w:val="en-US" w:eastAsia="zh-CN"/>
+        </w:rPr>
+        <w:t>October of '15</w:t>
+      </w:r>
+    </w:p>
+    <w:p>
+      <w:pPr>
+        <w:pStyle w:val="2"/>
+        <w:rPr>
+          <w:rFonts w:hint="eastAsia"/>
+          <w:lang w:val="en-US" w:eastAsia="zh-CN"/>
+        </w:rPr>
+      </w:pPr>
+      <w:r>
+        <w:rPr>
+          <w:rFonts w:hint="eastAsia"/>
+          <w:lang w:val="en-US" w:eastAsia="zh-CN"/>
+        </w:rPr>
+        <w:t>75.字符串解析为时间</w:t>
+      </w:r>
+    </w:p>
+    <w:p>
+      <w:pPr>
+        <w:numPr>
+          <w:numId w:val="0"/>
+        </w:numPr>
+        <w:rPr>
+          <w:rFonts w:hint="eastAsia"/>
+          <w:lang w:val="en-US" w:eastAsia="zh-CN"/>
+        </w:rPr>
+      </w:pPr>
+      <w:r>
+        <w:rPr>
+          <w:rFonts w:hint="eastAsia"/>
+          <w:lang w:val="en-US" w:eastAsia="zh-CN"/>
+        </w:rPr>
+        <w:t>利用strptime()方法</w:t>
+      </w:r>
+    </w:p>
+    <w:p>
+      <w:pPr>
+        <w:numPr>
+          <w:numId w:val="0"/>
+        </w:numPr>
+        <w:rPr>
+          <w:rFonts w:hint="eastAsia"/>
+          <w:lang w:val="en-US" w:eastAsia="zh-CN"/>
+        </w:rPr>
+      </w:pPr>
+      <w:r>
+        <w:rPr>
+          <w:rFonts w:hint="eastAsia"/>
+          <w:lang w:val="en-US" w:eastAsia="zh-CN"/>
+        </w:rPr>
+        <w:t>代码：</w:t>
+      </w:r>
+    </w:p>
+    <w:p>
+      <w:pPr>
+        <w:pStyle w:val="5"/>
+        <w:keepNext w:val="0"/>
+        <w:keepLines w:val="0"/>
+        <w:widowControl/>
+        <w:suppressLineNumbers w:val="0"/>
+        <w:shd w:val="clear" w:fill="FFFFFF"/>
+        <w:rPr>
+          <w:rFonts w:hint="eastAsia" w:ascii="宋体" w:hAnsi="宋体" w:eastAsia="宋体" w:cs="宋体"/>
+          <w:color w:val="000000"/>
+          <w:sz w:val="21"/>
+          <w:szCs w:val="21"/>
+          <w:shd w:val="clear" w:fill="FFFFFF"/>
+        </w:rPr>
+      </w:pPr>
+      <w:r>
+        <w:rPr>
+          <w:rFonts w:hint="eastAsia" w:ascii="宋体" w:hAnsi="宋体" w:eastAsia="宋体" w:cs="宋体"/>
+          <w:color w:val="000080"/>
+          <w:sz w:val="21"/>
+          <w:szCs w:val="21"/>
+          <w:shd w:val="clear" w:fill="FFFFFF"/>
+        </w:rPr>
+        <w:t>print</w:t>
+      </w:r>
+      <w:r>
+        <w:rPr>
+          <w:rFonts w:hint="eastAsia" w:ascii="宋体" w:hAnsi="宋体" w:eastAsia="宋体" w:cs="宋体"/>
+          <w:color w:val="000000"/>
+          <w:sz w:val="21"/>
+          <w:szCs w:val="21"/>
+          <w:shd w:val="clear" w:fill="FFFFFF"/>
+        </w:rPr>
+        <w:t>(datetime.datetime.strptime(</w:t>
+      </w:r>
+      <w:r>
+        <w:rPr>
+          <w:rFonts w:hint="eastAsia" w:ascii="宋体" w:hAnsi="宋体" w:eastAsia="宋体" w:cs="宋体"/>
+          <w:b/>
+          <w:color w:val="008080"/>
+          <w:sz w:val="21"/>
+          <w:szCs w:val="21"/>
+          <w:shd w:val="clear" w:fill="FFFFFF"/>
+        </w:rPr>
+        <w:t>'October 21, 2015'</w:t>
+      </w:r>
+      <w:r>
+        <w:rPr>
+          <w:rFonts w:hint="eastAsia" w:ascii="宋体" w:hAnsi="宋体" w:eastAsia="宋体" w:cs="宋体"/>
+          <w:color w:val="000000"/>
+          <w:sz w:val="21"/>
+          <w:szCs w:val="21"/>
+          <w:shd w:val="clear" w:fill="FFFFFF"/>
+        </w:rPr>
+        <w:t>,</w:t>
+      </w:r>
+      <w:r>
+        <w:rPr>
+          <w:rFonts w:hint="eastAsia" w:ascii="宋体" w:hAnsi="宋体" w:eastAsia="宋体" w:cs="宋体"/>
+          <w:b/>
+          <w:color w:val="008080"/>
+          <w:sz w:val="21"/>
+          <w:szCs w:val="21"/>
+          <w:shd w:val="clear" w:fill="FFFFFF"/>
+        </w:rPr>
+        <w:t>'%B %d, %Y'</w:t>
+      </w:r>
+      <w:r>
+        <w:rPr>
+          <w:rFonts w:hint="eastAsia" w:ascii="宋体" w:hAnsi="宋体" w:eastAsia="宋体" w:cs="宋体"/>
+          <w:color w:val="000000"/>
+          <w:sz w:val="21"/>
+          <w:szCs w:val="21"/>
+          <w:shd w:val="clear" w:fill="FFFFFF"/>
+        </w:rPr>
+        <w:t>))</w:t>
+      </w:r>
+      <w:r>
+        <w:rPr>
+          <w:rFonts w:hint="eastAsia" w:ascii="宋体" w:hAnsi="宋体" w:eastAsia="宋体" w:cs="宋体"/>
+          <w:color w:val="000000"/>
+          <w:sz w:val="21"/>
+          <w:szCs w:val="21"/>
+          <w:shd w:val="clear" w:fill="FFFFFF"/>
+        </w:rPr>
+        <w:br w:type="textWrapping"/>
+      </w:r>
+      <w:r>
+        <w:rPr>
+          <w:rFonts w:hint="eastAsia" w:ascii="宋体" w:hAnsi="宋体" w:eastAsia="宋体" w:cs="宋体"/>
+          <w:color w:val="000080"/>
+          <w:sz w:val="21"/>
+          <w:szCs w:val="21"/>
+          <w:shd w:val="clear" w:fill="FFFFFF"/>
+        </w:rPr>
+        <w:t>print</w:t>
+      </w:r>
+      <w:r>
+        <w:rPr>
+          <w:rFonts w:hint="eastAsia" w:ascii="宋体" w:hAnsi="宋体" w:eastAsia="宋体" w:cs="宋体"/>
+          <w:color w:val="000000"/>
+          <w:sz w:val="21"/>
+          <w:szCs w:val="21"/>
+          <w:shd w:val="clear" w:fill="FFFFFF"/>
+        </w:rPr>
+        <w:t>(datetime.datetime.strptime(</w:t>
+      </w:r>
+      <w:r>
+        <w:rPr>
+          <w:rFonts w:hint="eastAsia" w:ascii="宋体" w:hAnsi="宋体" w:eastAsia="宋体" w:cs="宋体"/>
+          <w:b/>
+          <w:color w:val="008080"/>
+          <w:sz w:val="21"/>
+          <w:szCs w:val="21"/>
+          <w:shd w:val="clear" w:fill="FFFFFF"/>
+        </w:rPr>
+        <w:t>'2015/10/21 16:29:00'</w:t>
+      </w:r>
+      <w:r>
+        <w:rPr>
+          <w:rFonts w:hint="eastAsia" w:ascii="宋体" w:hAnsi="宋体" w:eastAsia="宋体" w:cs="宋体"/>
+          <w:color w:val="000000"/>
+          <w:sz w:val="21"/>
+          <w:szCs w:val="21"/>
+          <w:shd w:val="clear" w:fill="FFFFFF"/>
+        </w:rPr>
+        <w:t>,</w:t>
+      </w:r>
+      <w:r>
+        <w:rPr>
+          <w:rFonts w:hint="eastAsia" w:ascii="宋体" w:hAnsi="宋体" w:eastAsia="宋体" w:cs="宋体"/>
+          <w:b/>
+          <w:color w:val="008080"/>
+          <w:sz w:val="21"/>
+          <w:szCs w:val="21"/>
+          <w:shd w:val="clear" w:fill="FFFFFF"/>
+        </w:rPr>
+        <w:t>'%Y/%m/%d %H:%M:%S'</w:t>
+      </w:r>
+      <w:r>
+        <w:rPr>
+          <w:rFonts w:hint="eastAsia" w:ascii="宋体" w:hAnsi="宋体" w:eastAsia="宋体" w:cs="宋体"/>
+          <w:color w:val="000000"/>
+          <w:sz w:val="21"/>
+          <w:szCs w:val="21"/>
+          <w:shd w:val="clear" w:fill="FFFFFF"/>
+        </w:rPr>
+        <w:t>))</w:t>
+      </w:r>
+    </w:p>
+    <w:p>
+      <w:pPr>
+        <w:pStyle w:val="5"/>
+        <w:keepNext w:val="0"/>
+        <w:keepLines w:val="0"/>
+        <w:widowControl/>
+        <w:suppressLineNumbers w:val="0"/>
+        <w:shd w:val="clear" w:fill="FFFFFF"/>
+        <w:rPr>
+          <w:rFonts w:hint="eastAsia" w:cs="宋体"/>
+          <w:color w:val="000000"/>
+          <w:sz w:val="21"/>
+          <w:szCs w:val="21"/>
+          <w:shd w:val="clear" w:fill="FFFFFF"/>
+          <w:lang w:eastAsia="zh-CN"/>
+        </w:rPr>
+      </w:pPr>
+      <w:r>
+        <w:rPr>
+          <w:rFonts w:hint="eastAsia" w:cs="宋体"/>
+          <w:color w:val="000000"/>
+          <w:sz w:val="21"/>
+          <w:szCs w:val="21"/>
+          <w:shd w:val="clear" w:fill="FFFFFF"/>
+          <w:lang w:eastAsia="zh-CN"/>
+        </w:rPr>
+        <w:t>效果：</w:t>
+      </w:r>
+    </w:p>
+    <w:p>
+      <w:pPr>
+        <w:pStyle w:val="5"/>
+        <w:keepNext w:val="0"/>
+        <w:keepLines w:val="0"/>
+        <w:widowControl/>
+        <w:suppressLineNumbers w:val="0"/>
+        <w:shd w:val="clear" w:fill="FFFFFF"/>
+        <w:rPr>
+          <w:rFonts w:hint="eastAsia" w:cs="宋体"/>
+          <w:color w:val="000000"/>
+          <w:sz w:val="21"/>
+          <w:szCs w:val="21"/>
+          <w:shd w:val="clear" w:fill="FFFFFF"/>
+          <w:lang w:eastAsia="zh-CN"/>
+        </w:rPr>
+      </w:pPr>
+      <w:r>
+        <w:rPr>
+          <w:rFonts w:hint="eastAsia" w:cs="宋体"/>
+          <w:color w:val="000000"/>
+          <w:sz w:val="21"/>
+          <w:szCs w:val="21"/>
+          <w:shd w:val="clear" w:fill="FFFFFF"/>
+          <w:lang w:eastAsia="zh-CN"/>
+        </w:rPr>
+        <w:t>2015-10-21 00:00:00</w:t>
+      </w:r>
+    </w:p>
+    <w:p>
+      <w:pPr>
+        <w:pStyle w:val="5"/>
+        <w:keepNext w:val="0"/>
+        <w:keepLines w:val="0"/>
+        <w:widowControl/>
+        <w:suppressLineNumbers w:val="0"/>
+        <w:shd w:val="clear" w:fill="FFFFFF"/>
+        <w:rPr>
+          <w:rFonts w:hint="eastAsia" w:cs="宋体"/>
+          <w:color w:val="000000"/>
+          <w:sz w:val="21"/>
+          <w:szCs w:val="21"/>
+          <w:shd w:val="clear" w:fill="FFFFFF"/>
+          <w:lang w:eastAsia="zh-CN"/>
+        </w:rPr>
+      </w:pPr>
+      <w:r>
+        <w:rPr>
+          <w:rFonts w:hint="eastAsia" w:cs="宋体"/>
+          <w:color w:val="000000"/>
+          <w:sz w:val="21"/>
+          <w:szCs w:val="21"/>
+          <w:shd w:val="clear" w:fill="FFFFFF"/>
+          <w:lang w:eastAsia="zh-CN"/>
+        </w:rPr>
+        <w:t>2015-10-21 16:29:00</w:t>
+      </w:r>
+    </w:p>
+    <w:p>
+      <w:pPr>
+        <w:pStyle w:val="2"/>
+        <w:rPr>
+          <w:rFonts w:hint="eastAsia"/>
+          <w:lang w:val="en-US" w:eastAsia="zh-CN"/>
+        </w:rPr>
+      </w:pPr>
+      <w:r>
+        <w:rPr>
+          <w:rFonts w:hint="eastAsia"/>
+          <w:lang w:val="en-US" w:eastAsia="zh-CN"/>
+        </w:rPr>
+        <w:t>76.多线程</w:t>
+      </w:r>
       <w:bookmarkStart w:id="0" w:name="_GoBack"/>
       <w:bookmarkEnd w:id="0"/>
+    </w:p>
+    <w:p>
+      <w:pPr>
+        <w:numPr>
+          <w:numId w:val="0"/>
+        </w:numPr>
+        <w:rPr>
+          <w:rFonts w:hint="eastAsia"/>
+          <w:lang w:val="en-US" w:eastAsia="zh-CN"/>
+        </w:rPr>
+      </w:pPr>
+    </w:p>
+    <w:p>
+      <w:pPr>
+        <w:numPr>
+          <w:numId w:val="0"/>
+        </w:numPr>
+        <w:rPr>
+          <w:rFonts w:hint="eastAsia"/>
+          <w:lang w:val="en-US" w:eastAsia="zh-CN"/>
+        </w:rPr>
+      </w:pPr>
+      <w:r>
+        <w:rPr>
+          <w:rFonts w:hint="eastAsia"/>
+          <w:lang w:val="en-US" w:eastAsia="zh-CN"/>
+        </w:rPr>
+        <w:t xml:space="preserve"> </w:t>
+      </w:r>
+    </w:p>
+    <w:p>
+      <w:pPr>
+        <w:numPr>
+          <w:numId w:val="0"/>
+        </w:numPr>
+        <w:rPr>
+          <w:rFonts w:hint="eastAsia"/>
+          <w:lang w:val="en-US" w:eastAsia="zh-CN"/>
+        </w:rPr>
+      </w:pPr>
     </w:p>
     <w:sectPr>
       <w:pgSz w:w="16783" w:h="23757"/>

</xml_diff>